<commit_message>
Añadidos los criterios generales.
</commit_message>
<xml_diff>
--- a/TG2.docx
+++ b/TG2.docx
@@ -1,6 +1,6 @@
 
 <file path=word/document.xml><?xml version="1.0" encoding="utf-8"?>
-<w:document xmlns:wpc="http://schemas.microsoft.com/office/word/2010/wordprocessingCanvas" xmlns:mc="http://schemas.openxmlformats.org/markup-compatibility/2006" xmlns:o="urn:schemas-microsoft-com:office:office" xmlns:r="http://schemas.openxmlformats.org/officeDocument/2006/relationships" xmlns:m="http://schemas.openxmlformats.org/officeDocument/2006/math" xmlns:v="urn:schemas-microsoft-com:vml" xmlns:wp14="http://schemas.microsoft.com/office/word/2010/wordprocessingDrawing" xmlns:wp="http://schemas.openxmlformats.org/drawingml/2006/wordprocessingDrawing" xmlns:w10="urn:schemas-microsoft-com:office:word" xmlns:w="http://schemas.openxmlformats.org/wordprocessingml/2006/main" xmlns:w14="http://schemas.microsoft.com/office/word/2010/wordml" xmlns:w15="http://schemas.microsoft.com/office/word/2012/wordml" xmlns:wpg="http://schemas.microsoft.com/office/word/2010/wordprocessingGroup" xmlns:wpi="http://schemas.microsoft.com/office/word/2010/wordprocessingInk" xmlns:wne="http://schemas.microsoft.com/office/word/2006/wordml" xmlns:wps="http://schemas.microsoft.com/office/word/2010/wordprocessingShape" mc:Ignorable="w14 w15 wp14">
+<w:document xmlns:wpc="http://schemas.microsoft.com/office/word/2010/wordprocessingCanvas" xmlns:cx="http://schemas.microsoft.com/office/drawing/2014/chartex" xmlns:cx1="http://schemas.microsoft.com/office/drawing/2015/9/8/chartex" xmlns:cx2="http://schemas.microsoft.com/office/drawing/2015/10/21/chartex" xmlns:cx3="http://schemas.microsoft.com/office/drawing/2016/5/9/chartex" xmlns:cx4="http://schemas.microsoft.com/office/drawing/2016/5/10/chartex" xmlns:cx5="http://schemas.microsoft.com/office/drawing/2016/5/11/chartex" xmlns:cx6="http://schemas.microsoft.com/office/drawing/2016/5/12/chartex" xmlns:cx7="http://schemas.microsoft.com/office/drawing/2016/5/13/chartex" xmlns:cx8="http://schemas.microsoft.com/office/drawing/2016/5/14/chartex" xmlns:mc="http://schemas.openxmlformats.org/markup-compatibility/2006" xmlns:aink="http://schemas.microsoft.com/office/drawing/2016/ink" xmlns:am3d="http://schemas.microsoft.com/office/drawing/2017/model3d" xmlns:o="urn:schemas-microsoft-com:office:office" xmlns:r="http://schemas.openxmlformats.org/officeDocument/2006/relationships" xmlns:m="http://schemas.openxmlformats.org/officeDocument/2006/math" xmlns:v="urn:schemas-microsoft-com:vml" xmlns:wp14="http://schemas.microsoft.com/office/word/2010/wordprocessingDrawing" xmlns:wp="http://schemas.openxmlformats.org/drawingml/2006/wordprocessingDrawing" xmlns:w10="urn:schemas-microsoft-com:office:word" xmlns:w="http://schemas.openxmlformats.org/wordprocessingml/2006/main" xmlns:w14="http://schemas.microsoft.com/office/word/2010/wordml" xmlns:w15="http://schemas.microsoft.com/office/word/2012/wordml" xmlns:w16cid="http://schemas.microsoft.com/office/word/2016/wordml/cid" xmlns:w16se="http://schemas.microsoft.com/office/word/2015/wordml/symex" xmlns:wpg="http://schemas.microsoft.com/office/word/2010/wordprocessingGroup" xmlns:wpi="http://schemas.microsoft.com/office/word/2010/wordprocessingInk" xmlns:wne="http://schemas.microsoft.com/office/word/2006/wordml" xmlns:wps="http://schemas.microsoft.com/office/word/2010/wordprocessingShape" mc:Ignorable="w14 w15 w16se w16cid wp14">
   <w:body>
     <w:sdt>
       <w:sdtPr>
@@ -21,14 +21,12 @@
       <w:sdtContent>
         <w:p>
           <w:pPr>
-            <w:pStyle w:val="TtulodeTDC"/>
+            <w:pStyle w:val="TtuloTDC"/>
           </w:pPr>
           <w:r>
             <w:t>Contenido</w:t>
           </w:r>
         </w:p>
-        <w:bookmarkStart w:id="0" w:name="_GoBack"/>
-        <w:bookmarkEnd w:id="0"/>
         <w:p>
           <w:pPr>
             <w:pStyle w:val="TDC1"/>
@@ -50,7 +48,7 @@
           <w:r>
             <w:fldChar w:fldCharType="separate"/>
           </w:r>
-          <w:hyperlink w:anchor="_Toc445388848" w:history="1">
+          <w:hyperlink w:anchor="_Toc510556379" w:history="1">
             <w:r>
               <w:rPr>
                 <w:rStyle w:val="Hipervnculo"/>
@@ -77,7 +75,7 @@
                 <w:noProof/>
                 <w:webHidden/>
               </w:rPr>
-              <w:instrText xml:space="preserve"> PAGEREF _Toc445388848 \h </w:instrText>
+              <w:instrText xml:space="preserve"> PAGEREF _Toc510556379 \h </w:instrText>
             </w:r>
             <w:r>
               <w:rPr>
@@ -97,7 +95,7 @@
                 <w:noProof/>
                 <w:webHidden/>
               </w:rPr>
-              <w:t>2</w:t>
+              <w:t>3</w:t>
             </w:r>
             <w:r>
               <w:rPr>
@@ -120,7 +118,7 @@
               <w:lang w:eastAsia="es-ES"/>
             </w:rPr>
           </w:pPr>
-          <w:hyperlink w:anchor="_Toc445388849" w:history="1">
+          <w:hyperlink w:anchor="_Toc510556380" w:history="1">
             <w:r>
               <w:rPr>
                 <w:rStyle w:val="Hipervnculo"/>
@@ -147,7 +145,7 @@
                 <w:noProof/>
                 <w:webHidden/>
               </w:rPr>
-              <w:instrText xml:space="preserve"> PAGEREF _Toc445388849 \h </w:instrText>
+              <w:instrText xml:space="preserve"> PAGEREF _Toc510556380 \h </w:instrText>
             </w:r>
             <w:r>
               <w:rPr>
@@ -167,7 +165,7 @@
                 <w:noProof/>
                 <w:webHidden/>
               </w:rPr>
-              <w:t>2</w:t>
+              <w:t>3</w:t>
             </w:r>
             <w:r>
               <w:rPr>
@@ -190,7 +188,7 @@
               <w:lang w:eastAsia="es-ES"/>
             </w:rPr>
           </w:pPr>
-          <w:hyperlink w:anchor="_Toc445388850" w:history="1">
+          <w:hyperlink w:anchor="_Toc510556381" w:history="1">
             <w:r>
               <w:rPr>
                 <w:rStyle w:val="Hipervnculo"/>
@@ -217,7 +215,7 @@
                 <w:noProof/>
                 <w:webHidden/>
               </w:rPr>
-              <w:instrText xml:space="preserve"> PAGEREF _Toc445388850 \h </w:instrText>
+              <w:instrText xml:space="preserve"> PAGEREF _Toc510556381 \h </w:instrText>
             </w:r>
             <w:r>
               <w:rPr>
@@ -237,7 +235,7 @@
                 <w:noProof/>
                 <w:webHidden/>
               </w:rPr>
-              <w:t>2</w:t>
+              <w:t>3</w:t>
             </w:r>
             <w:r>
               <w:rPr>
@@ -260,7 +258,7 @@
               <w:lang w:eastAsia="es-ES"/>
             </w:rPr>
           </w:pPr>
-          <w:hyperlink w:anchor="_Toc445388851" w:history="1">
+          <w:hyperlink w:anchor="_Toc510556382" w:history="1">
             <w:r>
               <w:rPr>
                 <w:rStyle w:val="Hipervnculo"/>
@@ -287,7 +285,7 @@
                 <w:noProof/>
                 <w:webHidden/>
               </w:rPr>
-              <w:instrText xml:space="preserve"> PAGEREF _Toc445388851 \h </w:instrText>
+              <w:instrText xml:space="preserve"> PAGEREF _Toc510556382 \h </w:instrText>
             </w:r>
             <w:r>
               <w:rPr>
@@ -307,7 +305,7 @@
                 <w:noProof/>
                 <w:webHidden/>
               </w:rPr>
-              <w:t>2</w:t>
+              <w:t>3</w:t>
             </w:r>
             <w:r>
               <w:rPr>
@@ -330,7 +328,7 @@
               <w:lang w:eastAsia="es-ES"/>
             </w:rPr>
           </w:pPr>
-          <w:hyperlink w:anchor="_Toc445388852" w:history="1">
+          <w:hyperlink w:anchor="_Toc510556383" w:history="1">
             <w:r>
               <w:rPr>
                 <w:rStyle w:val="Hipervnculo"/>
@@ -357,7 +355,7 @@
                 <w:noProof/>
                 <w:webHidden/>
               </w:rPr>
-              <w:instrText xml:space="preserve"> PAGEREF _Toc445388852 \h </w:instrText>
+              <w:instrText xml:space="preserve"> PAGEREF _Toc510556383 \h </w:instrText>
             </w:r>
             <w:r>
               <w:rPr>
@@ -377,7 +375,7 @@
                 <w:noProof/>
                 <w:webHidden/>
               </w:rPr>
-              <w:t>3</w:t>
+              <w:t>4</w:t>
             </w:r>
             <w:r>
               <w:rPr>
@@ -400,13 +398,13 @@
               <w:lang w:eastAsia="es-ES"/>
             </w:rPr>
           </w:pPr>
-          <w:hyperlink w:anchor="_Toc445388853" w:history="1">
+          <w:hyperlink w:anchor="_Toc510556384" w:history="1">
             <w:r>
               <w:rPr>
                 <w:rStyle w:val="Hipervnculo"/>
                 <w:noProof/>
               </w:rPr>
-              <w:t>2.1 Descripción de la tecnología 1</w:t>
+              <w:t>2.1 Descripción de la tecnología Charts.js</w:t>
             </w:r>
             <w:r>
               <w:rPr>
@@ -427,7 +425,7 @@
                 <w:noProof/>
                 <w:webHidden/>
               </w:rPr>
-              <w:instrText xml:space="preserve"> PAGEREF _Toc445388853 \h </w:instrText>
+              <w:instrText xml:space="preserve"> PAGEREF _Toc510556384 \h </w:instrText>
             </w:r>
             <w:r>
               <w:rPr>
@@ -447,7 +445,7 @@
                 <w:noProof/>
                 <w:webHidden/>
               </w:rPr>
-              <w:t>3</w:t>
+              <w:t>4</w:t>
             </w:r>
             <w:r>
               <w:rPr>
@@ -470,13 +468,13 @@
               <w:lang w:eastAsia="es-ES"/>
             </w:rPr>
           </w:pPr>
-          <w:hyperlink w:anchor="_Toc445388854" w:history="1">
+          <w:hyperlink w:anchor="_Toc510556385" w:history="1">
             <w:r>
               <w:rPr>
                 <w:rStyle w:val="Hipervnculo"/>
                 <w:noProof/>
               </w:rPr>
-              <w:t>2.2 Descripción de la tecnología 2</w:t>
+              <w:t>2.2 Descripción de la tecnología Echarts</w:t>
             </w:r>
             <w:r>
               <w:rPr>
@@ -497,7 +495,7 @@
                 <w:noProof/>
                 <w:webHidden/>
               </w:rPr>
-              <w:instrText xml:space="preserve"> PAGEREF _Toc445388854 \h </w:instrText>
+              <w:instrText xml:space="preserve"> PAGEREF _Toc510556385 \h </w:instrText>
             </w:r>
             <w:r>
               <w:rPr>
@@ -517,7 +515,7 @@
                 <w:noProof/>
                 <w:webHidden/>
               </w:rPr>
-              <w:t>3</w:t>
+              <w:t>4</w:t>
             </w:r>
             <w:r>
               <w:rPr>
@@ -540,7 +538,7 @@
               <w:lang w:eastAsia="es-ES"/>
             </w:rPr>
           </w:pPr>
-          <w:hyperlink w:anchor="_Toc445388855" w:history="1">
+          <w:hyperlink w:anchor="_Toc510556386" w:history="1">
             <w:r>
               <w:rPr>
                 <w:rStyle w:val="Hipervnculo"/>
@@ -567,7 +565,7 @@
                 <w:noProof/>
                 <w:webHidden/>
               </w:rPr>
-              <w:instrText xml:space="preserve"> PAGEREF _Toc445388855 \h </w:instrText>
+              <w:instrText xml:space="preserve"> PAGEREF _Toc510556386 \h </w:instrText>
             </w:r>
             <w:r>
               <w:rPr>
@@ -587,7 +585,7 @@
                 <w:noProof/>
                 <w:webHidden/>
               </w:rPr>
-              <w:t>4</w:t>
+              <w:t>5</w:t>
             </w:r>
             <w:r>
               <w:rPr>
@@ -610,13 +608,13 @@
               <w:lang w:eastAsia="es-ES"/>
             </w:rPr>
           </w:pPr>
-          <w:hyperlink w:anchor="_Toc445388856" w:history="1">
+          <w:hyperlink w:anchor="_Toc510556387" w:history="1">
             <w:r>
               <w:rPr>
                 <w:rStyle w:val="Hipervnculo"/>
                 <w:noProof/>
               </w:rPr>
-              <w:t>3.1 Categoría A: Nombre</w:t>
+              <w:t>3.1 Categoría A: Criterios generales</w:t>
             </w:r>
             <w:r>
               <w:rPr>
@@ -637,7 +635,7 @@
                 <w:noProof/>
                 <w:webHidden/>
               </w:rPr>
-              <w:instrText xml:space="preserve"> PAGEREF _Toc445388856 \h </w:instrText>
+              <w:instrText xml:space="preserve"> PAGEREF _Toc510556387 \h </w:instrText>
             </w:r>
             <w:r>
               <w:rPr>
@@ -657,7 +655,7 @@
                 <w:noProof/>
                 <w:webHidden/>
               </w:rPr>
-              <w:t>4</w:t>
+              <w:t>5</w:t>
             </w:r>
             <w:r>
               <w:rPr>
@@ -680,13 +678,13 @@
               <w:lang w:eastAsia="es-ES"/>
             </w:rPr>
           </w:pPr>
-          <w:hyperlink w:anchor="_Toc445388857" w:history="1">
+          <w:hyperlink w:anchor="_Toc510556388" w:history="1">
             <w:r>
               <w:rPr>
                 <w:rStyle w:val="Hipervnculo"/>
                 <w:noProof/>
               </w:rPr>
-              <w:t>3.1.1 Criterio A.1: Nombre</w:t>
+              <w:t>3.1.1 Criterio A.1 Licencia</w:t>
             </w:r>
             <w:r>
               <w:rPr>
@@ -707,7 +705,7 @@
                 <w:noProof/>
                 <w:webHidden/>
               </w:rPr>
-              <w:instrText xml:space="preserve"> PAGEREF _Toc445388857 \h </w:instrText>
+              <w:instrText xml:space="preserve"> PAGEREF _Toc510556388 \h </w:instrText>
             </w:r>
             <w:r>
               <w:rPr>
@@ -727,7 +725,7 @@
                 <w:noProof/>
                 <w:webHidden/>
               </w:rPr>
-              <w:t>4</w:t>
+              <w:t>5</w:t>
             </w:r>
             <w:r>
               <w:rPr>
@@ -750,13 +748,13 @@
               <w:lang w:eastAsia="es-ES"/>
             </w:rPr>
           </w:pPr>
-          <w:hyperlink w:anchor="_Toc445388858" w:history="1">
+          <w:hyperlink w:anchor="_Toc510556389" w:history="1">
             <w:r>
               <w:rPr>
                 <w:rStyle w:val="Hipervnculo"/>
                 <w:noProof/>
               </w:rPr>
-              <w:t>3.1.2 Criterio A.2: Nombre</w:t>
+              <w:t>3.1.2 Criterio A.2 Documentación técnica oficial</w:t>
             </w:r>
             <w:r>
               <w:rPr>
@@ -777,7 +775,7 @@
                 <w:noProof/>
                 <w:webHidden/>
               </w:rPr>
-              <w:instrText xml:space="preserve"> PAGEREF _Toc445388858 \h </w:instrText>
+              <w:instrText xml:space="preserve"> PAGEREF _Toc510556389 \h </w:instrText>
             </w:r>
             <w:r>
               <w:rPr>
@@ -820,13 +818,13 @@
               <w:lang w:eastAsia="es-ES"/>
             </w:rPr>
           </w:pPr>
-          <w:hyperlink w:anchor="_Toc445388859" w:history="1">
+          <w:hyperlink w:anchor="_Toc510556390" w:history="1">
             <w:r>
               <w:rPr>
                 <w:rStyle w:val="Hipervnculo"/>
                 <w:noProof/>
               </w:rPr>
-              <w:t>3.1.n Criterio A.n: Nombre</w:t>
+              <w:t>3.1.3 Criterio A.3 Documentación técnica no oficial</w:t>
             </w:r>
             <w:r>
               <w:rPr>
@@ -847,7 +845,217 @@
                 <w:noProof/>
                 <w:webHidden/>
               </w:rPr>
-              <w:instrText xml:space="preserve"> PAGEREF _Toc445388859 \h </w:instrText>
+              <w:instrText xml:space="preserve"> PAGEREF _Toc510556390 \h </w:instrText>
+            </w:r>
+            <w:r>
+              <w:rPr>
+                <w:noProof/>
+                <w:webHidden/>
+              </w:rPr>
+            </w:r>
+            <w:r>
+              <w:rPr>
+                <w:noProof/>
+                <w:webHidden/>
+              </w:rPr>
+              <w:fldChar w:fldCharType="separate"/>
+            </w:r>
+            <w:r>
+              <w:rPr>
+                <w:noProof/>
+                <w:webHidden/>
+              </w:rPr>
+              <w:t>5</w:t>
+            </w:r>
+            <w:r>
+              <w:rPr>
+                <w:noProof/>
+                <w:webHidden/>
+              </w:rPr>
+              <w:fldChar w:fldCharType="end"/>
+            </w:r>
+          </w:hyperlink>
+        </w:p>
+        <w:p>
+          <w:pPr>
+            <w:pStyle w:val="TDC3"/>
+            <w:tabs>
+              <w:tab w:val="right" w:leader="dot" w:pos="8494"/>
+            </w:tabs>
+            <w:rPr>
+              <w:rFonts w:asciiTheme="minorHAnsi" w:eastAsiaTheme="minorEastAsia" w:hAnsiTheme="minorHAnsi" w:cstheme="minorBidi"/>
+              <w:noProof/>
+              <w:lang w:eastAsia="es-ES"/>
+            </w:rPr>
+          </w:pPr>
+          <w:hyperlink w:anchor="_Toc510556391" w:history="1">
+            <w:r>
+              <w:rPr>
+                <w:rStyle w:val="Hipervnculo"/>
+                <w:noProof/>
+              </w:rPr>
+              <w:t>3.1.4 Criterio A.4 Comunidad</w:t>
+            </w:r>
+            <w:r>
+              <w:rPr>
+                <w:noProof/>
+                <w:webHidden/>
+              </w:rPr>
+              <w:tab/>
+            </w:r>
+            <w:r>
+              <w:rPr>
+                <w:noProof/>
+                <w:webHidden/>
+              </w:rPr>
+              <w:fldChar w:fldCharType="begin"/>
+            </w:r>
+            <w:r>
+              <w:rPr>
+                <w:noProof/>
+                <w:webHidden/>
+              </w:rPr>
+              <w:instrText xml:space="preserve"> PAGEREF _Toc510556391 \h </w:instrText>
+            </w:r>
+            <w:r>
+              <w:rPr>
+                <w:noProof/>
+                <w:webHidden/>
+              </w:rPr>
+            </w:r>
+            <w:r>
+              <w:rPr>
+                <w:noProof/>
+                <w:webHidden/>
+              </w:rPr>
+              <w:fldChar w:fldCharType="separate"/>
+            </w:r>
+            <w:r>
+              <w:rPr>
+                <w:noProof/>
+                <w:webHidden/>
+              </w:rPr>
+              <w:t>5</w:t>
+            </w:r>
+            <w:r>
+              <w:rPr>
+                <w:noProof/>
+                <w:webHidden/>
+              </w:rPr>
+              <w:fldChar w:fldCharType="end"/>
+            </w:r>
+          </w:hyperlink>
+        </w:p>
+        <w:p>
+          <w:pPr>
+            <w:pStyle w:val="TDC3"/>
+            <w:tabs>
+              <w:tab w:val="right" w:leader="dot" w:pos="8494"/>
+            </w:tabs>
+            <w:rPr>
+              <w:rFonts w:asciiTheme="minorHAnsi" w:eastAsiaTheme="minorEastAsia" w:hAnsiTheme="minorHAnsi" w:cstheme="minorBidi"/>
+              <w:noProof/>
+              <w:lang w:eastAsia="es-ES"/>
+            </w:rPr>
+          </w:pPr>
+          <w:hyperlink w:anchor="_Toc510556392" w:history="1">
+            <w:r>
+              <w:rPr>
+                <w:rStyle w:val="Hipervnculo"/>
+                <w:noProof/>
+              </w:rPr>
+              <w:t>3.1.5 Criterio A.5 Soporte y mantenimiento</w:t>
+            </w:r>
+            <w:r>
+              <w:rPr>
+                <w:noProof/>
+                <w:webHidden/>
+              </w:rPr>
+              <w:tab/>
+            </w:r>
+            <w:r>
+              <w:rPr>
+                <w:noProof/>
+                <w:webHidden/>
+              </w:rPr>
+              <w:fldChar w:fldCharType="begin"/>
+            </w:r>
+            <w:r>
+              <w:rPr>
+                <w:noProof/>
+                <w:webHidden/>
+              </w:rPr>
+              <w:instrText xml:space="preserve"> PAGEREF _Toc510556392 \h </w:instrText>
+            </w:r>
+            <w:r>
+              <w:rPr>
+                <w:noProof/>
+                <w:webHidden/>
+              </w:rPr>
+            </w:r>
+            <w:r>
+              <w:rPr>
+                <w:noProof/>
+                <w:webHidden/>
+              </w:rPr>
+              <w:fldChar w:fldCharType="separate"/>
+            </w:r>
+            <w:r>
+              <w:rPr>
+                <w:noProof/>
+                <w:webHidden/>
+              </w:rPr>
+              <w:t>5</w:t>
+            </w:r>
+            <w:r>
+              <w:rPr>
+                <w:noProof/>
+                <w:webHidden/>
+              </w:rPr>
+              <w:fldChar w:fldCharType="end"/>
+            </w:r>
+          </w:hyperlink>
+        </w:p>
+        <w:p>
+          <w:pPr>
+            <w:pStyle w:val="TDC3"/>
+            <w:tabs>
+              <w:tab w:val="right" w:leader="dot" w:pos="8494"/>
+            </w:tabs>
+            <w:rPr>
+              <w:rFonts w:asciiTheme="minorHAnsi" w:eastAsiaTheme="minorEastAsia" w:hAnsiTheme="minorHAnsi" w:cstheme="minorBidi"/>
+              <w:noProof/>
+              <w:lang w:eastAsia="es-ES"/>
+            </w:rPr>
+          </w:pPr>
+          <w:hyperlink w:anchor="_Toc510556393" w:history="1">
+            <w:r>
+              <w:rPr>
+                <w:rStyle w:val="Hipervnculo"/>
+                <w:noProof/>
+              </w:rPr>
+              <w:t>3.1.6 Criterio A.6 Requisitos técnicos</w:t>
+            </w:r>
+            <w:r>
+              <w:rPr>
+                <w:noProof/>
+                <w:webHidden/>
+              </w:rPr>
+              <w:tab/>
+            </w:r>
+            <w:r>
+              <w:rPr>
+                <w:noProof/>
+                <w:webHidden/>
+              </w:rPr>
+              <w:fldChar w:fldCharType="begin"/>
+            </w:r>
+            <w:r>
+              <w:rPr>
+                <w:noProof/>
+                <w:webHidden/>
+              </w:rPr>
+              <w:instrText xml:space="preserve"> PAGEREF _Toc510556393 \h </w:instrText>
             </w:r>
             <w:r>
               <w:rPr>
@@ -890,7 +1098,7 @@
               <w:lang w:eastAsia="es-ES"/>
             </w:rPr>
           </w:pPr>
-          <w:hyperlink w:anchor="_Toc445388860" w:history="1">
+          <w:hyperlink w:anchor="_Toc510556394" w:history="1">
             <w:r>
               <w:rPr>
                 <w:rStyle w:val="Hipervnculo"/>
@@ -917,7 +1125,7 @@
                 <w:noProof/>
                 <w:webHidden/>
               </w:rPr>
-              <w:instrText xml:space="preserve"> PAGEREF _Toc445388860 \h </w:instrText>
+              <w:instrText xml:space="preserve"> PAGEREF _Toc510556394 \h </w:instrText>
             </w:r>
             <w:r>
               <w:rPr>
@@ -937,7 +1145,79 @@
                 <w:noProof/>
                 <w:webHidden/>
               </w:rPr>
-              <w:t>5</w:t>
+              <w:t>6</w:t>
+            </w:r>
+            <w:r>
+              <w:rPr>
+                <w:noProof/>
+                <w:webHidden/>
+              </w:rPr>
+              <w:fldChar w:fldCharType="end"/>
+            </w:r>
+          </w:hyperlink>
+          <w:bookmarkStart w:id="0" w:name="_GoBack"/>
+          <w:bookmarkEnd w:id="0"/>
+        </w:p>
+        <w:p>
+          <w:pPr>
+            <w:pStyle w:val="TDC3"/>
+            <w:tabs>
+              <w:tab w:val="right" w:leader="dot" w:pos="8494"/>
+            </w:tabs>
+            <w:rPr>
+              <w:rFonts w:asciiTheme="minorHAnsi" w:eastAsiaTheme="minorEastAsia" w:hAnsiTheme="minorHAnsi" w:cstheme="minorBidi"/>
+              <w:noProof/>
+              <w:lang w:eastAsia="es-ES"/>
+            </w:rPr>
+          </w:pPr>
+          <w:hyperlink w:anchor="_Toc510556395" w:history="1">
+            <w:r>
+              <w:rPr>
+                <w:rStyle w:val="Hipervnculo"/>
+                <w:noProof/>
+              </w:rPr>
+              <w:t>3.2.1 Criterio B.1: Nombre</w:t>
+            </w:r>
+            <w:r>
+              <w:rPr>
+                <w:noProof/>
+                <w:webHidden/>
+              </w:rPr>
+              <w:tab/>
+            </w:r>
+            <w:r>
+              <w:rPr>
+                <w:noProof/>
+                <w:webHidden/>
+              </w:rPr>
+              <w:fldChar w:fldCharType="begin"/>
+            </w:r>
+            <w:r>
+              <w:rPr>
+                <w:noProof/>
+                <w:webHidden/>
+              </w:rPr>
+              <w:instrText xml:space="preserve"> PAGEREF _Toc510556395 \h </w:instrText>
+            </w:r>
+            <w:r>
+              <w:rPr>
+                <w:noProof/>
+                <w:webHidden/>
+              </w:rPr>
+            </w:r>
+            <w:r>
+              <w:rPr>
+                <w:noProof/>
+                <w:webHidden/>
+              </w:rPr>
+              <w:fldChar w:fldCharType="separate"/>
+            </w:r>
+            <w:r>
+              <w:rPr>
+                <w:noProof/>
+                <w:webHidden/>
+              </w:rPr>
+              <w:t>6</w:t>
             </w:r>
             <w:r>
               <w:rPr>
@@ -960,13 +1240,13 @@
               <w:lang w:eastAsia="es-ES"/>
             </w:rPr>
           </w:pPr>
-          <w:hyperlink w:anchor="_Toc445388861" w:history="1">
+          <w:hyperlink w:anchor="_Toc510556396" w:history="1">
             <w:r>
               <w:rPr>
                 <w:rStyle w:val="Hipervnculo"/>
                 <w:noProof/>
               </w:rPr>
-              <w:t>3.2.1 Criterio B.1: Nombre</w:t>
+              <w:t>3.2.2 Criterio B.2: Nombre</w:t>
             </w:r>
             <w:r>
               <w:rPr>
@@ -987,7 +1267,7 @@
                 <w:noProof/>
                 <w:webHidden/>
               </w:rPr>
-              <w:instrText xml:space="preserve"> PAGEREF _Toc445388861 \h </w:instrText>
+              <w:instrText xml:space="preserve"> PAGEREF _Toc510556396 \h </w:instrText>
             </w:r>
             <w:r>
               <w:rPr>
@@ -1007,7 +1287,7 @@
                 <w:noProof/>
                 <w:webHidden/>
               </w:rPr>
-              <w:t>5</w:t>
+              <w:t>6</w:t>
             </w:r>
             <w:r>
               <w:rPr>
@@ -1030,13 +1310,13 @@
               <w:lang w:eastAsia="es-ES"/>
             </w:rPr>
           </w:pPr>
-          <w:hyperlink w:anchor="_Toc445388862" w:history="1">
+          <w:hyperlink w:anchor="_Toc510556397" w:history="1">
             <w:r>
               <w:rPr>
                 <w:rStyle w:val="Hipervnculo"/>
                 <w:noProof/>
               </w:rPr>
-              <w:t>3.2.2 Criterio B.2: Nombre</w:t>
+              <w:t>3.2.n Criterio B.n: Nombre</w:t>
             </w:r>
             <w:r>
               <w:rPr>
@@ -1057,7 +1337,7 @@
                 <w:noProof/>
                 <w:webHidden/>
               </w:rPr>
-              <w:instrText xml:space="preserve"> PAGEREF _Toc445388862 \h </w:instrText>
+              <w:instrText xml:space="preserve"> PAGEREF _Toc510556397 \h </w:instrText>
             </w:r>
             <w:r>
               <w:rPr>
@@ -1077,7 +1357,77 @@
                 <w:noProof/>
                 <w:webHidden/>
               </w:rPr>
-              <w:t>5</w:t>
+              <w:t>6</w:t>
+            </w:r>
+            <w:r>
+              <w:rPr>
+                <w:noProof/>
+                <w:webHidden/>
+              </w:rPr>
+              <w:fldChar w:fldCharType="end"/>
+            </w:r>
+          </w:hyperlink>
+        </w:p>
+        <w:p>
+          <w:pPr>
+            <w:pStyle w:val="TDC2"/>
+            <w:tabs>
+              <w:tab w:val="right" w:leader="dot" w:pos="8494"/>
+            </w:tabs>
+            <w:rPr>
+              <w:rFonts w:asciiTheme="minorHAnsi" w:eastAsiaTheme="minorEastAsia" w:hAnsiTheme="minorHAnsi" w:cstheme="minorBidi"/>
+              <w:noProof/>
+              <w:lang w:eastAsia="es-ES"/>
+            </w:rPr>
+          </w:pPr>
+          <w:hyperlink w:anchor="_Toc510556398" w:history="1">
+            <w:r>
+              <w:rPr>
+                <w:rStyle w:val="Hipervnculo"/>
+                <w:noProof/>
+              </w:rPr>
+              <w:t>3.3 Categoría Z: Nombre</w:t>
+            </w:r>
+            <w:r>
+              <w:rPr>
+                <w:noProof/>
+                <w:webHidden/>
+              </w:rPr>
+              <w:tab/>
+            </w:r>
+            <w:r>
+              <w:rPr>
+                <w:noProof/>
+                <w:webHidden/>
+              </w:rPr>
+              <w:fldChar w:fldCharType="begin"/>
+            </w:r>
+            <w:r>
+              <w:rPr>
+                <w:noProof/>
+                <w:webHidden/>
+              </w:rPr>
+              <w:instrText xml:space="preserve"> PAGEREF _Toc510556398 \h </w:instrText>
+            </w:r>
+            <w:r>
+              <w:rPr>
+                <w:noProof/>
+                <w:webHidden/>
+              </w:rPr>
+            </w:r>
+            <w:r>
+              <w:rPr>
+                <w:noProof/>
+                <w:webHidden/>
+              </w:rPr>
+              <w:fldChar w:fldCharType="separate"/>
+            </w:r>
+            <w:r>
+              <w:rPr>
+                <w:noProof/>
+                <w:webHidden/>
+              </w:rPr>
+              <w:t>6</w:t>
             </w:r>
             <w:r>
               <w:rPr>
@@ -1100,13 +1450,13 @@
               <w:lang w:eastAsia="es-ES"/>
             </w:rPr>
           </w:pPr>
-          <w:hyperlink w:anchor="_Toc445388863" w:history="1">
+          <w:hyperlink w:anchor="_Toc510556399" w:history="1">
             <w:r>
               <w:rPr>
                 <w:rStyle w:val="Hipervnculo"/>
                 <w:noProof/>
               </w:rPr>
-              <w:t>3.2.n Criterio B.n: Nombre</w:t>
+              <w:t>3.3.1 Criterio Z.1: Nombre</w:t>
             </w:r>
             <w:r>
               <w:rPr>
@@ -1127,7 +1477,7 @@
                 <w:noProof/>
                 <w:webHidden/>
               </w:rPr>
-              <w:instrText xml:space="preserve"> PAGEREF _Toc445388863 \h </w:instrText>
+              <w:instrText xml:space="preserve"> PAGEREF _Toc510556399 \h </w:instrText>
             </w:r>
             <w:r>
               <w:rPr>
@@ -1147,7 +1497,217 @@
                 <w:noProof/>
                 <w:webHidden/>
               </w:rPr>
-              <w:t>5</w:t>
+              <w:t>6</w:t>
+            </w:r>
+            <w:r>
+              <w:rPr>
+                <w:noProof/>
+                <w:webHidden/>
+              </w:rPr>
+              <w:fldChar w:fldCharType="end"/>
+            </w:r>
+          </w:hyperlink>
+        </w:p>
+        <w:p>
+          <w:pPr>
+            <w:pStyle w:val="TDC3"/>
+            <w:tabs>
+              <w:tab w:val="right" w:leader="dot" w:pos="8494"/>
+            </w:tabs>
+            <w:rPr>
+              <w:rFonts w:asciiTheme="minorHAnsi" w:eastAsiaTheme="minorEastAsia" w:hAnsiTheme="minorHAnsi" w:cstheme="minorBidi"/>
+              <w:noProof/>
+              <w:lang w:eastAsia="es-ES"/>
+            </w:rPr>
+          </w:pPr>
+          <w:hyperlink w:anchor="_Toc510556400" w:history="1">
+            <w:r>
+              <w:rPr>
+                <w:rStyle w:val="Hipervnculo"/>
+                <w:noProof/>
+              </w:rPr>
+              <w:t>3.3.2 Criterio Z.2: Nombre</w:t>
+            </w:r>
+            <w:r>
+              <w:rPr>
+                <w:noProof/>
+                <w:webHidden/>
+              </w:rPr>
+              <w:tab/>
+            </w:r>
+            <w:r>
+              <w:rPr>
+                <w:noProof/>
+                <w:webHidden/>
+              </w:rPr>
+              <w:fldChar w:fldCharType="begin"/>
+            </w:r>
+            <w:r>
+              <w:rPr>
+                <w:noProof/>
+                <w:webHidden/>
+              </w:rPr>
+              <w:instrText xml:space="preserve"> PAGEREF _Toc510556400 \h </w:instrText>
+            </w:r>
+            <w:r>
+              <w:rPr>
+                <w:noProof/>
+                <w:webHidden/>
+              </w:rPr>
+            </w:r>
+            <w:r>
+              <w:rPr>
+                <w:noProof/>
+                <w:webHidden/>
+              </w:rPr>
+              <w:fldChar w:fldCharType="separate"/>
+            </w:r>
+            <w:r>
+              <w:rPr>
+                <w:noProof/>
+                <w:webHidden/>
+              </w:rPr>
+              <w:t>6</w:t>
+            </w:r>
+            <w:r>
+              <w:rPr>
+                <w:noProof/>
+                <w:webHidden/>
+              </w:rPr>
+              <w:fldChar w:fldCharType="end"/>
+            </w:r>
+          </w:hyperlink>
+        </w:p>
+        <w:p>
+          <w:pPr>
+            <w:pStyle w:val="TDC3"/>
+            <w:tabs>
+              <w:tab w:val="right" w:leader="dot" w:pos="8494"/>
+            </w:tabs>
+            <w:rPr>
+              <w:rFonts w:asciiTheme="minorHAnsi" w:eastAsiaTheme="minorEastAsia" w:hAnsiTheme="minorHAnsi" w:cstheme="minorBidi"/>
+              <w:noProof/>
+              <w:lang w:eastAsia="es-ES"/>
+            </w:rPr>
+          </w:pPr>
+          <w:hyperlink w:anchor="_Toc510556401" w:history="1">
+            <w:r>
+              <w:rPr>
+                <w:rStyle w:val="Hipervnculo"/>
+                <w:noProof/>
+              </w:rPr>
+              <w:t>3.3.n Criterio Z.n: Nombre</w:t>
+            </w:r>
+            <w:r>
+              <w:rPr>
+                <w:noProof/>
+                <w:webHidden/>
+              </w:rPr>
+              <w:tab/>
+            </w:r>
+            <w:r>
+              <w:rPr>
+                <w:noProof/>
+                <w:webHidden/>
+              </w:rPr>
+              <w:fldChar w:fldCharType="begin"/>
+            </w:r>
+            <w:r>
+              <w:rPr>
+                <w:noProof/>
+                <w:webHidden/>
+              </w:rPr>
+              <w:instrText xml:space="preserve"> PAGEREF _Toc510556401 \h </w:instrText>
+            </w:r>
+            <w:r>
+              <w:rPr>
+                <w:noProof/>
+                <w:webHidden/>
+              </w:rPr>
+            </w:r>
+            <w:r>
+              <w:rPr>
+                <w:noProof/>
+                <w:webHidden/>
+              </w:rPr>
+              <w:fldChar w:fldCharType="separate"/>
+            </w:r>
+            <w:r>
+              <w:rPr>
+                <w:noProof/>
+                <w:webHidden/>
+              </w:rPr>
+              <w:t>6</w:t>
+            </w:r>
+            <w:r>
+              <w:rPr>
+                <w:noProof/>
+                <w:webHidden/>
+              </w:rPr>
+              <w:fldChar w:fldCharType="end"/>
+            </w:r>
+          </w:hyperlink>
+        </w:p>
+        <w:p>
+          <w:pPr>
+            <w:pStyle w:val="TDC1"/>
+            <w:tabs>
+              <w:tab w:val="right" w:leader="dot" w:pos="8494"/>
+            </w:tabs>
+            <w:rPr>
+              <w:rFonts w:asciiTheme="minorHAnsi" w:eastAsiaTheme="minorEastAsia" w:hAnsiTheme="minorHAnsi" w:cstheme="minorBidi"/>
+              <w:noProof/>
+              <w:lang w:eastAsia="es-ES"/>
+            </w:rPr>
+          </w:pPr>
+          <w:hyperlink w:anchor="_Toc510556402" w:history="1">
+            <w:r>
+              <w:rPr>
+                <w:rStyle w:val="Hipervnculo"/>
+                <w:noProof/>
+              </w:rPr>
+              <w:t>4. Evaluación de los criterios por tecnología</w:t>
+            </w:r>
+            <w:r>
+              <w:rPr>
+                <w:noProof/>
+                <w:webHidden/>
+              </w:rPr>
+              <w:tab/>
+            </w:r>
+            <w:r>
+              <w:rPr>
+                <w:noProof/>
+                <w:webHidden/>
+              </w:rPr>
+              <w:fldChar w:fldCharType="begin"/>
+            </w:r>
+            <w:r>
+              <w:rPr>
+                <w:noProof/>
+                <w:webHidden/>
+              </w:rPr>
+              <w:instrText xml:space="preserve"> PAGEREF _Toc510556402 \h </w:instrText>
+            </w:r>
+            <w:r>
+              <w:rPr>
+                <w:noProof/>
+                <w:webHidden/>
+              </w:rPr>
+            </w:r>
+            <w:r>
+              <w:rPr>
+                <w:noProof/>
+                <w:webHidden/>
+              </w:rPr>
+              <w:fldChar w:fldCharType="separate"/>
+            </w:r>
+            <w:r>
+              <w:rPr>
+                <w:noProof/>
+                <w:webHidden/>
+              </w:rPr>
+              <w:t>7</w:t>
             </w:r>
             <w:r>
               <w:rPr>
@@ -1170,13 +1730,13 @@
               <w:lang w:eastAsia="es-ES"/>
             </w:rPr>
           </w:pPr>
-          <w:hyperlink w:anchor="_Toc445388864" w:history="1">
+          <w:hyperlink w:anchor="_Toc510556403" w:history="1">
             <w:r>
               <w:rPr>
                 <w:rStyle w:val="Hipervnculo"/>
                 <w:noProof/>
               </w:rPr>
-              <w:t>3.3 Categoría Z: Nombre</w:t>
+              <w:t>4.1 Evaluación de los criterios para la tecnología 1</w:t>
             </w:r>
             <w:r>
               <w:rPr>
@@ -1197,7 +1757,7 @@
                 <w:noProof/>
                 <w:webHidden/>
               </w:rPr>
-              <w:instrText xml:space="preserve"> PAGEREF _Toc445388864 \h </w:instrText>
+              <w:instrText xml:space="preserve"> PAGEREF _Toc510556403 \h </w:instrText>
             </w:r>
             <w:r>
               <w:rPr>
@@ -1217,7 +1777,287 @@
                 <w:noProof/>
                 <w:webHidden/>
               </w:rPr>
-              <w:t>5</w:t>
+              <w:t>7</w:t>
+            </w:r>
+            <w:r>
+              <w:rPr>
+                <w:noProof/>
+                <w:webHidden/>
+              </w:rPr>
+              <w:fldChar w:fldCharType="end"/>
+            </w:r>
+          </w:hyperlink>
+        </w:p>
+        <w:p>
+          <w:pPr>
+            <w:pStyle w:val="TDC2"/>
+            <w:tabs>
+              <w:tab w:val="right" w:leader="dot" w:pos="8494"/>
+            </w:tabs>
+            <w:rPr>
+              <w:rFonts w:asciiTheme="minorHAnsi" w:eastAsiaTheme="minorEastAsia" w:hAnsiTheme="minorHAnsi" w:cstheme="minorBidi"/>
+              <w:noProof/>
+              <w:lang w:eastAsia="es-ES"/>
+            </w:rPr>
+          </w:pPr>
+          <w:hyperlink w:anchor="_Toc510556404" w:history="1">
+            <w:r>
+              <w:rPr>
+                <w:rStyle w:val="Hipervnculo"/>
+                <w:noProof/>
+              </w:rPr>
+              <w:t>4.2 Evaluación de los criterios para la tecnología 2</w:t>
+            </w:r>
+            <w:r>
+              <w:rPr>
+                <w:noProof/>
+                <w:webHidden/>
+              </w:rPr>
+              <w:tab/>
+            </w:r>
+            <w:r>
+              <w:rPr>
+                <w:noProof/>
+                <w:webHidden/>
+              </w:rPr>
+              <w:fldChar w:fldCharType="begin"/>
+            </w:r>
+            <w:r>
+              <w:rPr>
+                <w:noProof/>
+                <w:webHidden/>
+              </w:rPr>
+              <w:instrText xml:space="preserve"> PAGEREF _Toc510556404 \h </w:instrText>
+            </w:r>
+            <w:r>
+              <w:rPr>
+                <w:noProof/>
+                <w:webHidden/>
+              </w:rPr>
+            </w:r>
+            <w:r>
+              <w:rPr>
+                <w:noProof/>
+                <w:webHidden/>
+              </w:rPr>
+              <w:fldChar w:fldCharType="separate"/>
+            </w:r>
+            <w:r>
+              <w:rPr>
+                <w:noProof/>
+                <w:webHidden/>
+              </w:rPr>
+              <w:t>7</w:t>
+            </w:r>
+            <w:r>
+              <w:rPr>
+                <w:noProof/>
+                <w:webHidden/>
+              </w:rPr>
+              <w:fldChar w:fldCharType="end"/>
+            </w:r>
+          </w:hyperlink>
+        </w:p>
+        <w:p>
+          <w:pPr>
+            <w:pStyle w:val="TDC1"/>
+            <w:tabs>
+              <w:tab w:val="right" w:leader="dot" w:pos="8494"/>
+            </w:tabs>
+            <w:rPr>
+              <w:rFonts w:asciiTheme="minorHAnsi" w:eastAsiaTheme="minorEastAsia" w:hAnsiTheme="minorHAnsi" w:cstheme="minorBidi"/>
+              <w:noProof/>
+              <w:lang w:eastAsia="es-ES"/>
+            </w:rPr>
+          </w:pPr>
+          <w:hyperlink w:anchor="_Toc510556405" w:history="1">
+            <w:r>
+              <w:rPr>
+                <w:rStyle w:val="Hipervnculo"/>
+                <w:noProof/>
+              </w:rPr>
+              <w:t>5. Comparación de las tecnologías</w:t>
+            </w:r>
+            <w:r>
+              <w:rPr>
+                <w:noProof/>
+                <w:webHidden/>
+              </w:rPr>
+              <w:tab/>
+            </w:r>
+            <w:r>
+              <w:rPr>
+                <w:noProof/>
+                <w:webHidden/>
+              </w:rPr>
+              <w:fldChar w:fldCharType="begin"/>
+            </w:r>
+            <w:r>
+              <w:rPr>
+                <w:noProof/>
+                <w:webHidden/>
+              </w:rPr>
+              <w:instrText xml:space="preserve"> PAGEREF _Toc510556405 \h </w:instrText>
+            </w:r>
+            <w:r>
+              <w:rPr>
+                <w:noProof/>
+                <w:webHidden/>
+              </w:rPr>
+            </w:r>
+            <w:r>
+              <w:rPr>
+                <w:noProof/>
+                <w:webHidden/>
+              </w:rPr>
+              <w:fldChar w:fldCharType="separate"/>
+            </w:r>
+            <w:r>
+              <w:rPr>
+                <w:noProof/>
+                <w:webHidden/>
+              </w:rPr>
+              <w:t>8</w:t>
+            </w:r>
+            <w:r>
+              <w:rPr>
+                <w:noProof/>
+                <w:webHidden/>
+              </w:rPr>
+              <w:fldChar w:fldCharType="end"/>
+            </w:r>
+          </w:hyperlink>
+        </w:p>
+        <w:p>
+          <w:pPr>
+            <w:pStyle w:val="TDC1"/>
+            <w:tabs>
+              <w:tab w:val="right" w:leader="dot" w:pos="8494"/>
+            </w:tabs>
+            <w:rPr>
+              <w:rFonts w:asciiTheme="minorHAnsi" w:eastAsiaTheme="minorEastAsia" w:hAnsiTheme="minorHAnsi" w:cstheme="minorBidi"/>
+              <w:noProof/>
+              <w:lang w:eastAsia="es-ES"/>
+            </w:rPr>
+          </w:pPr>
+          <w:hyperlink w:anchor="_Toc510556406" w:history="1">
+            <w:r>
+              <w:rPr>
+                <w:rStyle w:val="Hipervnculo"/>
+                <w:noProof/>
+              </w:rPr>
+              <w:t>6. Recomendaciones</w:t>
+            </w:r>
+            <w:r>
+              <w:rPr>
+                <w:noProof/>
+                <w:webHidden/>
+              </w:rPr>
+              <w:tab/>
+            </w:r>
+            <w:r>
+              <w:rPr>
+                <w:noProof/>
+                <w:webHidden/>
+              </w:rPr>
+              <w:fldChar w:fldCharType="begin"/>
+            </w:r>
+            <w:r>
+              <w:rPr>
+                <w:noProof/>
+                <w:webHidden/>
+              </w:rPr>
+              <w:instrText xml:space="preserve"> PAGEREF _Toc510556406 \h </w:instrText>
+            </w:r>
+            <w:r>
+              <w:rPr>
+                <w:noProof/>
+                <w:webHidden/>
+              </w:rPr>
+            </w:r>
+            <w:r>
+              <w:rPr>
+                <w:noProof/>
+                <w:webHidden/>
+              </w:rPr>
+              <w:fldChar w:fldCharType="separate"/>
+            </w:r>
+            <w:r>
+              <w:rPr>
+                <w:noProof/>
+                <w:webHidden/>
+              </w:rPr>
+              <w:t>10</w:t>
+            </w:r>
+            <w:r>
+              <w:rPr>
+                <w:noProof/>
+                <w:webHidden/>
+              </w:rPr>
+              <w:fldChar w:fldCharType="end"/>
+            </w:r>
+          </w:hyperlink>
+        </w:p>
+        <w:p>
+          <w:pPr>
+            <w:pStyle w:val="TDC2"/>
+            <w:tabs>
+              <w:tab w:val="right" w:leader="dot" w:pos="8494"/>
+            </w:tabs>
+            <w:rPr>
+              <w:rFonts w:asciiTheme="minorHAnsi" w:eastAsiaTheme="minorEastAsia" w:hAnsiTheme="minorHAnsi" w:cstheme="minorBidi"/>
+              <w:noProof/>
+              <w:lang w:eastAsia="es-ES"/>
+            </w:rPr>
+          </w:pPr>
+          <w:hyperlink w:anchor="_Toc510556407" w:history="1">
+            <w:r>
+              <w:rPr>
+                <w:rStyle w:val="Hipervnculo"/>
+                <w:noProof/>
+              </w:rPr>
+              <w:t>6.1 Situación 1</w:t>
+            </w:r>
+            <w:r>
+              <w:rPr>
+                <w:noProof/>
+                <w:webHidden/>
+              </w:rPr>
+              <w:tab/>
+            </w:r>
+            <w:r>
+              <w:rPr>
+                <w:noProof/>
+                <w:webHidden/>
+              </w:rPr>
+              <w:fldChar w:fldCharType="begin"/>
+            </w:r>
+            <w:r>
+              <w:rPr>
+                <w:noProof/>
+                <w:webHidden/>
+              </w:rPr>
+              <w:instrText xml:space="preserve"> PAGEREF _Toc510556407 \h </w:instrText>
+            </w:r>
+            <w:r>
+              <w:rPr>
+                <w:noProof/>
+                <w:webHidden/>
+              </w:rPr>
+            </w:r>
+            <w:r>
+              <w:rPr>
+                <w:noProof/>
+                <w:webHidden/>
+              </w:rPr>
+              <w:fldChar w:fldCharType="separate"/>
+            </w:r>
+            <w:r>
+              <w:rPr>
+                <w:noProof/>
+                <w:webHidden/>
+              </w:rPr>
+              <w:t>10</w:t>
             </w:r>
             <w:r>
               <w:rPr>
@@ -1240,13 +2080,13 @@
               <w:lang w:eastAsia="es-ES"/>
             </w:rPr>
           </w:pPr>
-          <w:hyperlink w:anchor="_Toc445388865" w:history="1">
+          <w:hyperlink w:anchor="_Toc510556408" w:history="1">
             <w:r>
               <w:rPr>
                 <w:rStyle w:val="Hipervnculo"/>
                 <w:noProof/>
               </w:rPr>
-              <w:t>3.3.1 Criterio Z.1: Nombre</w:t>
+              <w:t>6.1.1 Descripción de la situación</w:t>
             </w:r>
             <w:r>
               <w:rPr>
@@ -1267,7 +2107,7 @@
                 <w:noProof/>
                 <w:webHidden/>
               </w:rPr>
-              <w:instrText xml:space="preserve"> PAGEREF _Toc445388865 \h </w:instrText>
+              <w:instrText xml:space="preserve"> PAGEREF _Toc510556408 \h </w:instrText>
             </w:r>
             <w:r>
               <w:rPr>
@@ -1287,7 +2127,7 @@
                 <w:noProof/>
                 <w:webHidden/>
               </w:rPr>
-              <w:t>5</w:t>
+              <w:t>10</w:t>
             </w:r>
             <w:r>
               <w:rPr>
@@ -1310,13 +2150,13 @@
               <w:lang w:eastAsia="es-ES"/>
             </w:rPr>
           </w:pPr>
-          <w:hyperlink w:anchor="_Toc445388866" w:history="1">
+          <w:hyperlink w:anchor="_Toc510556409" w:history="1">
             <w:r>
               <w:rPr>
                 <w:rStyle w:val="Hipervnculo"/>
                 <w:noProof/>
               </w:rPr>
-              <w:t>3.3.2 Criterio Z.2: Nombre</w:t>
+              <w:t>6.1.2 Recomendación de tecnología a utilizar</w:t>
             </w:r>
             <w:r>
               <w:rPr>
@@ -1337,7 +2177,7 @@
                 <w:noProof/>
                 <w:webHidden/>
               </w:rPr>
-              <w:instrText xml:space="preserve"> PAGEREF _Toc445388866 \h </w:instrText>
+              <w:instrText xml:space="preserve"> PAGEREF _Toc510556409 \h </w:instrText>
             </w:r>
             <w:r>
               <w:rPr>
@@ -1357,7 +2197,77 @@
                 <w:noProof/>
                 <w:webHidden/>
               </w:rPr>
-              <w:t>5</w:t>
+              <w:t>10</w:t>
+            </w:r>
+            <w:r>
+              <w:rPr>
+                <w:noProof/>
+                <w:webHidden/>
+              </w:rPr>
+              <w:fldChar w:fldCharType="end"/>
+            </w:r>
+          </w:hyperlink>
+        </w:p>
+        <w:p>
+          <w:pPr>
+            <w:pStyle w:val="TDC2"/>
+            <w:tabs>
+              <w:tab w:val="right" w:leader="dot" w:pos="8494"/>
+            </w:tabs>
+            <w:rPr>
+              <w:rFonts w:asciiTheme="minorHAnsi" w:eastAsiaTheme="minorEastAsia" w:hAnsiTheme="minorHAnsi" w:cstheme="minorBidi"/>
+              <w:noProof/>
+              <w:lang w:eastAsia="es-ES"/>
+            </w:rPr>
+          </w:pPr>
+          <w:hyperlink w:anchor="_Toc510556410" w:history="1">
+            <w:r>
+              <w:rPr>
+                <w:rStyle w:val="Hipervnculo"/>
+                <w:noProof/>
+              </w:rPr>
+              <w:t>6.2 Situación 2</w:t>
+            </w:r>
+            <w:r>
+              <w:rPr>
+                <w:noProof/>
+                <w:webHidden/>
+              </w:rPr>
+              <w:tab/>
+            </w:r>
+            <w:r>
+              <w:rPr>
+                <w:noProof/>
+                <w:webHidden/>
+              </w:rPr>
+              <w:fldChar w:fldCharType="begin"/>
+            </w:r>
+            <w:r>
+              <w:rPr>
+                <w:noProof/>
+                <w:webHidden/>
+              </w:rPr>
+              <w:instrText xml:space="preserve"> PAGEREF _Toc510556410 \h </w:instrText>
+            </w:r>
+            <w:r>
+              <w:rPr>
+                <w:noProof/>
+                <w:webHidden/>
+              </w:rPr>
+            </w:r>
+            <w:r>
+              <w:rPr>
+                <w:noProof/>
+                <w:webHidden/>
+              </w:rPr>
+              <w:fldChar w:fldCharType="separate"/>
+            </w:r>
+            <w:r>
+              <w:rPr>
+                <w:noProof/>
+                <w:webHidden/>
+              </w:rPr>
+              <w:t>10</w:t>
             </w:r>
             <w:r>
               <w:rPr>
@@ -1380,13 +2290,13 @@
               <w:lang w:eastAsia="es-ES"/>
             </w:rPr>
           </w:pPr>
-          <w:hyperlink w:anchor="_Toc445388867" w:history="1">
+          <w:hyperlink w:anchor="_Toc510556411" w:history="1">
             <w:r>
               <w:rPr>
                 <w:rStyle w:val="Hipervnculo"/>
                 <w:noProof/>
               </w:rPr>
-              <w:t>3.3.n Criterio Z.n: Nombre</w:t>
+              <w:t>6.2.1 Descripción de la situación</w:t>
             </w:r>
             <w:r>
               <w:rPr>
@@ -1407,7 +2317,7 @@
                 <w:noProof/>
                 <w:webHidden/>
               </w:rPr>
-              <w:instrText xml:space="preserve"> PAGEREF _Toc445388867 \h </w:instrText>
+              <w:instrText xml:space="preserve"> PAGEREF _Toc510556411 \h </w:instrText>
             </w:r>
             <w:r>
               <w:rPr>
@@ -1427,427 +2337,7 @@
                 <w:noProof/>
                 <w:webHidden/>
               </w:rPr>
-              <w:t>5</w:t>
-            </w:r>
-            <w:r>
-              <w:rPr>
-                <w:noProof/>
-                <w:webHidden/>
-              </w:rPr>
-              <w:fldChar w:fldCharType="end"/>
-            </w:r>
-          </w:hyperlink>
-        </w:p>
-        <w:p>
-          <w:pPr>
-            <w:pStyle w:val="TDC1"/>
-            <w:tabs>
-              <w:tab w:val="right" w:leader="dot" w:pos="8494"/>
-            </w:tabs>
-            <w:rPr>
-              <w:rFonts w:asciiTheme="minorHAnsi" w:eastAsiaTheme="minorEastAsia" w:hAnsiTheme="minorHAnsi" w:cstheme="minorBidi"/>
-              <w:noProof/>
-              <w:lang w:eastAsia="es-ES"/>
-            </w:rPr>
-          </w:pPr>
-          <w:hyperlink w:anchor="_Toc445388868" w:history="1">
-            <w:r>
-              <w:rPr>
-                <w:rStyle w:val="Hipervnculo"/>
-                <w:noProof/>
-              </w:rPr>
-              <w:t>4. Evaluación de los criterios por tecnología</w:t>
-            </w:r>
-            <w:r>
-              <w:rPr>
-                <w:noProof/>
-                <w:webHidden/>
-              </w:rPr>
-              <w:tab/>
-            </w:r>
-            <w:r>
-              <w:rPr>
-                <w:noProof/>
-                <w:webHidden/>
-              </w:rPr>
-              <w:fldChar w:fldCharType="begin"/>
-            </w:r>
-            <w:r>
-              <w:rPr>
-                <w:noProof/>
-                <w:webHidden/>
-              </w:rPr>
-              <w:instrText xml:space="preserve"> PAGEREF _Toc445388868 \h </w:instrText>
-            </w:r>
-            <w:r>
-              <w:rPr>
-                <w:noProof/>
-                <w:webHidden/>
-              </w:rPr>
-            </w:r>
-            <w:r>
-              <w:rPr>
-                <w:noProof/>
-                <w:webHidden/>
-              </w:rPr>
-              <w:fldChar w:fldCharType="separate"/>
-            </w:r>
-            <w:r>
-              <w:rPr>
-                <w:noProof/>
-                <w:webHidden/>
-              </w:rPr>
-              <w:t>6</w:t>
-            </w:r>
-            <w:r>
-              <w:rPr>
-                <w:noProof/>
-                <w:webHidden/>
-              </w:rPr>
-              <w:fldChar w:fldCharType="end"/>
-            </w:r>
-          </w:hyperlink>
-        </w:p>
-        <w:p>
-          <w:pPr>
-            <w:pStyle w:val="TDC2"/>
-            <w:tabs>
-              <w:tab w:val="right" w:leader="dot" w:pos="8494"/>
-            </w:tabs>
-            <w:rPr>
-              <w:rFonts w:asciiTheme="minorHAnsi" w:eastAsiaTheme="minorEastAsia" w:hAnsiTheme="minorHAnsi" w:cstheme="minorBidi"/>
-              <w:noProof/>
-              <w:lang w:eastAsia="es-ES"/>
-            </w:rPr>
-          </w:pPr>
-          <w:hyperlink w:anchor="_Toc445388869" w:history="1">
-            <w:r>
-              <w:rPr>
-                <w:rStyle w:val="Hipervnculo"/>
-                <w:noProof/>
-              </w:rPr>
-              <w:t>4.1 Evaluación de los criterios para la tecnología 1</w:t>
-            </w:r>
-            <w:r>
-              <w:rPr>
-                <w:noProof/>
-                <w:webHidden/>
-              </w:rPr>
-              <w:tab/>
-            </w:r>
-            <w:r>
-              <w:rPr>
-                <w:noProof/>
-                <w:webHidden/>
-              </w:rPr>
-              <w:fldChar w:fldCharType="begin"/>
-            </w:r>
-            <w:r>
-              <w:rPr>
-                <w:noProof/>
-                <w:webHidden/>
-              </w:rPr>
-              <w:instrText xml:space="preserve"> PAGEREF _Toc445388869 \h </w:instrText>
-            </w:r>
-            <w:r>
-              <w:rPr>
-                <w:noProof/>
-                <w:webHidden/>
-              </w:rPr>
-            </w:r>
-            <w:r>
-              <w:rPr>
-                <w:noProof/>
-                <w:webHidden/>
-              </w:rPr>
-              <w:fldChar w:fldCharType="separate"/>
-            </w:r>
-            <w:r>
-              <w:rPr>
-                <w:noProof/>
-                <w:webHidden/>
-              </w:rPr>
-              <w:t>6</w:t>
-            </w:r>
-            <w:r>
-              <w:rPr>
-                <w:noProof/>
-                <w:webHidden/>
-              </w:rPr>
-              <w:fldChar w:fldCharType="end"/>
-            </w:r>
-          </w:hyperlink>
-        </w:p>
-        <w:p>
-          <w:pPr>
-            <w:pStyle w:val="TDC2"/>
-            <w:tabs>
-              <w:tab w:val="right" w:leader="dot" w:pos="8494"/>
-            </w:tabs>
-            <w:rPr>
-              <w:rFonts w:asciiTheme="minorHAnsi" w:eastAsiaTheme="minorEastAsia" w:hAnsiTheme="minorHAnsi" w:cstheme="minorBidi"/>
-              <w:noProof/>
-              <w:lang w:eastAsia="es-ES"/>
-            </w:rPr>
-          </w:pPr>
-          <w:hyperlink w:anchor="_Toc445388870" w:history="1">
-            <w:r>
-              <w:rPr>
-                <w:rStyle w:val="Hipervnculo"/>
-                <w:noProof/>
-              </w:rPr>
-              <w:t>4.2 Evaluación de los criterios para la tecnología 2</w:t>
-            </w:r>
-            <w:r>
-              <w:rPr>
-                <w:noProof/>
-                <w:webHidden/>
-              </w:rPr>
-              <w:tab/>
-            </w:r>
-            <w:r>
-              <w:rPr>
-                <w:noProof/>
-                <w:webHidden/>
-              </w:rPr>
-              <w:fldChar w:fldCharType="begin"/>
-            </w:r>
-            <w:r>
-              <w:rPr>
-                <w:noProof/>
-                <w:webHidden/>
-              </w:rPr>
-              <w:instrText xml:space="preserve"> PAGEREF _Toc445388870 \h </w:instrText>
-            </w:r>
-            <w:r>
-              <w:rPr>
-                <w:noProof/>
-                <w:webHidden/>
-              </w:rPr>
-            </w:r>
-            <w:r>
-              <w:rPr>
-                <w:noProof/>
-                <w:webHidden/>
-              </w:rPr>
-              <w:fldChar w:fldCharType="separate"/>
-            </w:r>
-            <w:r>
-              <w:rPr>
-                <w:noProof/>
-                <w:webHidden/>
-              </w:rPr>
-              <w:t>6</w:t>
-            </w:r>
-            <w:r>
-              <w:rPr>
-                <w:noProof/>
-                <w:webHidden/>
-              </w:rPr>
-              <w:fldChar w:fldCharType="end"/>
-            </w:r>
-          </w:hyperlink>
-        </w:p>
-        <w:p>
-          <w:pPr>
-            <w:pStyle w:val="TDC1"/>
-            <w:tabs>
-              <w:tab w:val="right" w:leader="dot" w:pos="8494"/>
-            </w:tabs>
-            <w:rPr>
-              <w:rFonts w:asciiTheme="minorHAnsi" w:eastAsiaTheme="minorEastAsia" w:hAnsiTheme="minorHAnsi" w:cstheme="minorBidi"/>
-              <w:noProof/>
-              <w:lang w:eastAsia="es-ES"/>
-            </w:rPr>
-          </w:pPr>
-          <w:hyperlink w:anchor="_Toc445388871" w:history="1">
-            <w:r>
-              <w:rPr>
-                <w:rStyle w:val="Hipervnculo"/>
-                <w:noProof/>
-              </w:rPr>
-              <w:t>5. Comparación de las tecnologías</w:t>
-            </w:r>
-            <w:r>
-              <w:rPr>
-                <w:noProof/>
-                <w:webHidden/>
-              </w:rPr>
-              <w:tab/>
-            </w:r>
-            <w:r>
-              <w:rPr>
-                <w:noProof/>
-                <w:webHidden/>
-              </w:rPr>
-              <w:fldChar w:fldCharType="begin"/>
-            </w:r>
-            <w:r>
-              <w:rPr>
-                <w:noProof/>
-                <w:webHidden/>
-              </w:rPr>
-              <w:instrText xml:space="preserve"> PAGEREF _Toc445388871 \h </w:instrText>
-            </w:r>
-            <w:r>
-              <w:rPr>
-                <w:noProof/>
-                <w:webHidden/>
-              </w:rPr>
-            </w:r>
-            <w:r>
-              <w:rPr>
-                <w:noProof/>
-                <w:webHidden/>
-              </w:rPr>
-              <w:fldChar w:fldCharType="separate"/>
-            </w:r>
-            <w:r>
-              <w:rPr>
-                <w:noProof/>
-                <w:webHidden/>
-              </w:rPr>
-              <w:t>7</w:t>
-            </w:r>
-            <w:r>
-              <w:rPr>
-                <w:noProof/>
-                <w:webHidden/>
-              </w:rPr>
-              <w:fldChar w:fldCharType="end"/>
-            </w:r>
-          </w:hyperlink>
-        </w:p>
-        <w:p>
-          <w:pPr>
-            <w:pStyle w:val="TDC1"/>
-            <w:tabs>
-              <w:tab w:val="right" w:leader="dot" w:pos="8494"/>
-            </w:tabs>
-            <w:rPr>
-              <w:rFonts w:asciiTheme="minorHAnsi" w:eastAsiaTheme="minorEastAsia" w:hAnsiTheme="minorHAnsi" w:cstheme="minorBidi"/>
-              <w:noProof/>
-              <w:lang w:eastAsia="es-ES"/>
-            </w:rPr>
-          </w:pPr>
-          <w:hyperlink w:anchor="_Toc445388872" w:history="1">
-            <w:r>
-              <w:rPr>
-                <w:rStyle w:val="Hipervnculo"/>
-                <w:noProof/>
-              </w:rPr>
-              <w:t>6. Recomendaciones</w:t>
-            </w:r>
-            <w:r>
-              <w:rPr>
-                <w:noProof/>
-                <w:webHidden/>
-              </w:rPr>
-              <w:tab/>
-            </w:r>
-            <w:r>
-              <w:rPr>
-                <w:noProof/>
-                <w:webHidden/>
-              </w:rPr>
-              <w:fldChar w:fldCharType="begin"/>
-            </w:r>
-            <w:r>
-              <w:rPr>
-                <w:noProof/>
-                <w:webHidden/>
-              </w:rPr>
-              <w:instrText xml:space="preserve"> PAGEREF _Toc445388872 \h </w:instrText>
-            </w:r>
-            <w:r>
-              <w:rPr>
-                <w:noProof/>
-                <w:webHidden/>
-              </w:rPr>
-            </w:r>
-            <w:r>
-              <w:rPr>
-                <w:noProof/>
-                <w:webHidden/>
-              </w:rPr>
-              <w:fldChar w:fldCharType="separate"/>
-            </w:r>
-            <w:r>
-              <w:rPr>
-                <w:noProof/>
-                <w:webHidden/>
-              </w:rPr>
-              <w:t>9</w:t>
-            </w:r>
-            <w:r>
-              <w:rPr>
-                <w:noProof/>
-                <w:webHidden/>
-              </w:rPr>
-              <w:fldChar w:fldCharType="end"/>
-            </w:r>
-          </w:hyperlink>
-        </w:p>
-        <w:p>
-          <w:pPr>
-            <w:pStyle w:val="TDC2"/>
-            <w:tabs>
-              <w:tab w:val="right" w:leader="dot" w:pos="8494"/>
-            </w:tabs>
-            <w:rPr>
-              <w:rFonts w:asciiTheme="minorHAnsi" w:eastAsiaTheme="minorEastAsia" w:hAnsiTheme="minorHAnsi" w:cstheme="minorBidi"/>
-              <w:noProof/>
-              <w:lang w:eastAsia="es-ES"/>
-            </w:rPr>
-          </w:pPr>
-          <w:hyperlink w:anchor="_Toc445388873" w:history="1">
-            <w:r>
-              <w:rPr>
-                <w:rStyle w:val="Hipervnculo"/>
-                <w:noProof/>
-              </w:rPr>
-              <w:t>6.1 Situación 1</w:t>
-            </w:r>
-            <w:r>
-              <w:rPr>
-                <w:noProof/>
-                <w:webHidden/>
-              </w:rPr>
-              <w:tab/>
-            </w:r>
-            <w:r>
-              <w:rPr>
-                <w:noProof/>
-                <w:webHidden/>
-              </w:rPr>
-              <w:fldChar w:fldCharType="begin"/>
-            </w:r>
-            <w:r>
-              <w:rPr>
-                <w:noProof/>
-                <w:webHidden/>
-              </w:rPr>
-              <w:instrText xml:space="preserve"> PAGEREF _Toc445388873 \h </w:instrText>
-            </w:r>
-            <w:r>
-              <w:rPr>
-                <w:noProof/>
-                <w:webHidden/>
-              </w:rPr>
-            </w:r>
-            <w:r>
-              <w:rPr>
-                <w:noProof/>
-                <w:webHidden/>
-              </w:rPr>
-              <w:fldChar w:fldCharType="separate"/>
-            </w:r>
-            <w:r>
-              <w:rPr>
-                <w:noProof/>
-                <w:webHidden/>
-              </w:rPr>
-              <w:t>9</w:t>
+              <w:t>10</w:t>
             </w:r>
             <w:r>
               <w:rPr>
@@ -1870,13 +2360,13 @@
               <w:lang w:eastAsia="es-ES"/>
             </w:rPr>
           </w:pPr>
-          <w:hyperlink w:anchor="_Toc445388874" w:history="1">
+          <w:hyperlink w:anchor="_Toc510556412" w:history="1">
             <w:r>
               <w:rPr>
                 <w:rStyle w:val="Hipervnculo"/>
                 <w:noProof/>
               </w:rPr>
-              <w:t>6.1.1 Descripción de la situación</w:t>
+              <w:t>6.2.2 Recomendación de tecnología a utilizar</w:t>
             </w:r>
             <w:r>
               <w:rPr>
@@ -1897,7 +2387,7 @@
                 <w:noProof/>
                 <w:webHidden/>
               </w:rPr>
-              <w:instrText xml:space="preserve"> PAGEREF _Toc445388874 \h </w:instrText>
+              <w:instrText xml:space="preserve"> PAGEREF _Toc510556412 \h </w:instrText>
             </w:r>
             <w:r>
               <w:rPr>
@@ -1917,287 +2407,7 @@
                 <w:noProof/>
                 <w:webHidden/>
               </w:rPr>
-              <w:t>9</w:t>
-            </w:r>
-            <w:r>
-              <w:rPr>
-                <w:noProof/>
-                <w:webHidden/>
-              </w:rPr>
-              <w:fldChar w:fldCharType="end"/>
-            </w:r>
-          </w:hyperlink>
-        </w:p>
-        <w:p>
-          <w:pPr>
-            <w:pStyle w:val="TDC3"/>
-            <w:tabs>
-              <w:tab w:val="right" w:leader="dot" w:pos="8494"/>
-            </w:tabs>
-            <w:rPr>
-              <w:rFonts w:asciiTheme="minorHAnsi" w:eastAsiaTheme="minorEastAsia" w:hAnsiTheme="minorHAnsi" w:cstheme="minorBidi"/>
-              <w:noProof/>
-              <w:lang w:eastAsia="es-ES"/>
-            </w:rPr>
-          </w:pPr>
-          <w:hyperlink w:anchor="_Toc445388875" w:history="1">
-            <w:r>
-              <w:rPr>
-                <w:rStyle w:val="Hipervnculo"/>
-                <w:noProof/>
-              </w:rPr>
-              <w:t>6.1.2 Recomendación de tecnología a utilizar</w:t>
-            </w:r>
-            <w:r>
-              <w:rPr>
-                <w:noProof/>
-                <w:webHidden/>
-              </w:rPr>
-              <w:tab/>
-            </w:r>
-            <w:r>
-              <w:rPr>
-                <w:noProof/>
-                <w:webHidden/>
-              </w:rPr>
-              <w:fldChar w:fldCharType="begin"/>
-            </w:r>
-            <w:r>
-              <w:rPr>
-                <w:noProof/>
-                <w:webHidden/>
-              </w:rPr>
-              <w:instrText xml:space="preserve"> PAGEREF _Toc445388875 \h </w:instrText>
-            </w:r>
-            <w:r>
-              <w:rPr>
-                <w:noProof/>
-                <w:webHidden/>
-              </w:rPr>
-            </w:r>
-            <w:r>
-              <w:rPr>
-                <w:noProof/>
-                <w:webHidden/>
-              </w:rPr>
-              <w:fldChar w:fldCharType="separate"/>
-            </w:r>
-            <w:r>
-              <w:rPr>
-                <w:noProof/>
-                <w:webHidden/>
-              </w:rPr>
-              <w:t>9</w:t>
-            </w:r>
-            <w:r>
-              <w:rPr>
-                <w:noProof/>
-                <w:webHidden/>
-              </w:rPr>
-              <w:fldChar w:fldCharType="end"/>
-            </w:r>
-          </w:hyperlink>
-        </w:p>
-        <w:p>
-          <w:pPr>
-            <w:pStyle w:val="TDC2"/>
-            <w:tabs>
-              <w:tab w:val="right" w:leader="dot" w:pos="8494"/>
-            </w:tabs>
-            <w:rPr>
-              <w:rFonts w:asciiTheme="minorHAnsi" w:eastAsiaTheme="minorEastAsia" w:hAnsiTheme="minorHAnsi" w:cstheme="minorBidi"/>
-              <w:noProof/>
-              <w:lang w:eastAsia="es-ES"/>
-            </w:rPr>
-          </w:pPr>
-          <w:hyperlink w:anchor="_Toc445388876" w:history="1">
-            <w:r>
-              <w:rPr>
-                <w:rStyle w:val="Hipervnculo"/>
-                <w:noProof/>
-              </w:rPr>
-              <w:t>6.2 Situación 2</w:t>
-            </w:r>
-            <w:r>
-              <w:rPr>
-                <w:noProof/>
-                <w:webHidden/>
-              </w:rPr>
-              <w:tab/>
-            </w:r>
-            <w:r>
-              <w:rPr>
-                <w:noProof/>
-                <w:webHidden/>
-              </w:rPr>
-              <w:fldChar w:fldCharType="begin"/>
-            </w:r>
-            <w:r>
-              <w:rPr>
-                <w:noProof/>
-                <w:webHidden/>
-              </w:rPr>
-              <w:instrText xml:space="preserve"> PAGEREF _Toc445388876 \h </w:instrText>
-            </w:r>
-            <w:r>
-              <w:rPr>
-                <w:noProof/>
-                <w:webHidden/>
-              </w:rPr>
-            </w:r>
-            <w:r>
-              <w:rPr>
-                <w:noProof/>
-                <w:webHidden/>
-              </w:rPr>
-              <w:fldChar w:fldCharType="separate"/>
-            </w:r>
-            <w:r>
-              <w:rPr>
-                <w:noProof/>
-                <w:webHidden/>
-              </w:rPr>
-              <w:t>9</w:t>
-            </w:r>
-            <w:r>
-              <w:rPr>
-                <w:noProof/>
-                <w:webHidden/>
-              </w:rPr>
-              <w:fldChar w:fldCharType="end"/>
-            </w:r>
-          </w:hyperlink>
-        </w:p>
-        <w:p>
-          <w:pPr>
-            <w:pStyle w:val="TDC3"/>
-            <w:tabs>
-              <w:tab w:val="right" w:leader="dot" w:pos="8494"/>
-            </w:tabs>
-            <w:rPr>
-              <w:rFonts w:asciiTheme="minorHAnsi" w:eastAsiaTheme="minorEastAsia" w:hAnsiTheme="minorHAnsi" w:cstheme="minorBidi"/>
-              <w:noProof/>
-              <w:lang w:eastAsia="es-ES"/>
-            </w:rPr>
-          </w:pPr>
-          <w:hyperlink w:anchor="_Toc445388877" w:history="1">
-            <w:r>
-              <w:rPr>
-                <w:rStyle w:val="Hipervnculo"/>
-                <w:noProof/>
-              </w:rPr>
-              <w:t>6.2.1 Descripción de la situación</w:t>
-            </w:r>
-            <w:r>
-              <w:rPr>
-                <w:noProof/>
-                <w:webHidden/>
-              </w:rPr>
-              <w:tab/>
-            </w:r>
-            <w:r>
-              <w:rPr>
-                <w:noProof/>
-                <w:webHidden/>
-              </w:rPr>
-              <w:fldChar w:fldCharType="begin"/>
-            </w:r>
-            <w:r>
-              <w:rPr>
-                <w:noProof/>
-                <w:webHidden/>
-              </w:rPr>
-              <w:instrText xml:space="preserve"> PAGEREF _Toc445388877 \h </w:instrText>
-            </w:r>
-            <w:r>
-              <w:rPr>
-                <w:noProof/>
-                <w:webHidden/>
-              </w:rPr>
-            </w:r>
-            <w:r>
-              <w:rPr>
-                <w:noProof/>
-                <w:webHidden/>
-              </w:rPr>
-              <w:fldChar w:fldCharType="separate"/>
-            </w:r>
-            <w:r>
-              <w:rPr>
-                <w:noProof/>
-                <w:webHidden/>
-              </w:rPr>
-              <w:t>9</w:t>
-            </w:r>
-            <w:r>
-              <w:rPr>
-                <w:noProof/>
-                <w:webHidden/>
-              </w:rPr>
-              <w:fldChar w:fldCharType="end"/>
-            </w:r>
-          </w:hyperlink>
-        </w:p>
-        <w:p>
-          <w:pPr>
-            <w:pStyle w:val="TDC3"/>
-            <w:tabs>
-              <w:tab w:val="right" w:leader="dot" w:pos="8494"/>
-            </w:tabs>
-            <w:rPr>
-              <w:rFonts w:asciiTheme="minorHAnsi" w:eastAsiaTheme="minorEastAsia" w:hAnsiTheme="minorHAnsi" w:cstheme="minorBidi"/>
-              <w:noProof/>
-              <w:lang w:eastAsia="es-ES"/>
-            </w:rPr>
-          </w:pPr>
-          <w:hyperlink w:anchor="_Toc445388878" w:history="1">
-            <w:r>
-              <w:rPr>
-                <w:rStyle w:val="Hipervnculo"/>
-                <w:noProof/>
-              </w:rPr>
-              <w:t>6.2.2 Recomendación de tecnología a utilizar</w:t>
-            </w:r>
-            <w:r>
-              <w:rPr>
-                <w:noProof/>
-                <w:webHidden/>
-              </w:rPr>
-              <w:tab/>
-            </w:r>
-            <w:r>
-              <w:rPr>
-                <w:noProof/>
-                <w:webHidden/>
-              </w:rPr>
-              <w:fldChar w:fldCharType="begin"/>
-            </w:r>
-            <w:r>
-              <w:rPr>
-                <w:noProof/>
-                <w:webHidden/>
-              </w:rPr>
-              <w:instrText xml:space="preserve"> PAGEREF _Toc445388878 \h </w:instrText>
-            </w:r>
-            <w:r>
-              <w:rPr>
-                <w:noProof/>
-                <w:webHidden/>
-              </w:rPr>
-            </w:r>
-            <w:r>
-              <w:rPr>
-                <w:noProof/>
-                <w:webHidden/>
-              </w:rPr>
-              <w:fldChar w:fldCharType="separate"/>
-            </w:r>
-            <w:r>
-              <w:rPr>
-                <w:noProof/>
-                <w:webHidden/>
-              </w:rPr>
-              <w:t>9</w:t>
+              <w:t>10</w:t>
             </w:r>
             <w:r>
               <w:rPr>
@@ -2225,7 +2435,7 @@
       <w:pPr>
         <w:pStyle w:val="Ttulo1"/>
       </w:pPr>
-      <w:bookmarkStart w:id="1" w:name="_Toc445388848"/>
+      <w:bookmarkStart w:id="1" w:name="_Toc510556379"/>
       <w:r>
         <w:lastRenderedPageBreak/>
         <w:t>1. Autores del trabajo</w:t>
@@ -2239,7 +2449,7 @@
       <w:pPr>
         <w:pStyle w:val="Ttulo2"/>
       </w:pPr>
-      <w:bookmarkStart w:id="2" w:name="_Toc445388849"/>
+      <w:bookmarkStart w:id="2" w:name="_Toc510556380"/>
       <w:r>
         <w:t>1.1 Autores</w:t>
       </w:r>
@@ -2254,7 +2464,7 @@
       <w:pPr>
         <w:pStyle w:val="Ttulo2"/>
       </w:pPr>
-      <w:bookmarkStart w:id="3" w:name="_Toc445388850"/>
+      <w:bookmarkStart w:id="3" w:name="_Toc510556381"/>
       <w:r>
         <w:t>1.2 Planificación</w:t>
       </w:r>
@@ -2300,7 +2510,7 @@
       <w:pPr>
         <w:pStyle w:val="Ttulo2"/>
       </w:pPr>
-      <w:bookmarkStart w:id="4" w:name="_Toc445388851"/>
+      <w:bookmarkStart w:id="4" w:name="_Toc510556382"/>
       <w:r>
         <w:t>1.3 Entrega</w:t>
       </w:r>
@@ -2308,15 +2518,7 @@
     </w:p>
     <w:p>
       <w:r>
-        <w:t xml:space="preserve">En este apartado debe incluirse un enlace (URL) a un repositorio en </w:t>
-      </w:r>
-      <w:proofErr w:type="spellStart"/>
-      <w:r>
-        <w:t>GitHub</w:t>
-      </w:r>
-      <w:proofErr w:type="spellEnd"/>
-      <w:r>
-        <w:t xml:space="preserve"> </w:t>
+        <w:t xml:space="preserve">En este apartado debe incluirse un enlace (URL) a un repositorio en GitHub </w:t>
       </w:r>
       <w:r>
         <w:t xml:space="preserve">o </w:t>
@@ -2415,7 +2617,7 @@
         <w:pStyle w:val="Ttulo1"/>
         <w:spacing w:before="360"/>
       </w:pPr>
-      <w:bookmarkStart w:id="5" w:name="_Toc445388852"/>
+      <w:bookmarkStart w:id="5" w:name="_Toc510556383"/>
       <w:r>
         <w:lastRenderedPageBreak/>
         <w:t xml:space="preserve">2. </w:t>
@@ -2444,16 +2646,7 @@
     </w:p>
     <w:p>
       <w:r>
-        <w:t xml:space="preserve">Se pueden incluir imágenes </w:t>
-      </w:r>
-      <w:r>
-        <w:t>copiadas y pegadas desde diversas fuentes de información, siempre que debajo de cada un</w:t>
-      </w:r>
-      <w:r>
-        <w:t>a</w:t>
-      </w:r>
-      <w:r>
-        <w:t xml:space="preserve"> se indique la fuente (al menos la URL).</w:t>
+        <w:t>Se pueden incluir imágenes copiadas y pegadas desde diversas fuentes de información, siempre que debajo de cada una se indique la fuente (al menos la URL).</w:t>
       </w:r>
     </w:p>
     <w:p/>
@@ -2461,9 +2654,15 @@
       <w:pPr>
         <w:pStyle w:val="Ttulo2"/>
       </w:pPr>
-      <w:bookmarkStart w:id="6" w:name="_Toc445388853"/>
-      <w:r>
-        <w:t>2.1 Descripción de la tecnología 1</w:t>
+      <w:bookmarkStart w:id="6" w:name="_Toc510556384"/>
+      <w:r>
+        <w:t xml:space="preserve">2.1 Descripción de la tecnología </w:t>
+      </w:r>
+      <w:r>
+        <w:t>Chart</w:t>
+      </w:r>
+      <w:r>
+        <w:t>s.js</w:t>
       </w:r>
       <w:bookmarkEnd w:id="6"/>
     </w:p>
@@ -2471,11 +2670,16 @@
       <w:pPr>
         <w:pStyle w:val="Ttulo2"/>
       </w:pPr>
-      <w:bookmarkStart w:id="7" w:name="_Toc445388854"/>
-      <w:r>
-        <w:t>2.2 Descripción de la tecnología 2</w:t>
+      <w:bookmarkStart w:id="7" w:name="_Toc510556385"/>
+      <w:r>
+        <w:t xml:space="preserve">2.2 Descripción de la tecnología </w:t>
+      </w:r>
+      <w:proofErr w:type="spellStart"/>
+      <w:r>
+        <w:t>Echarts</w:t>
       </w:r>
       <w:bookmarkEnd w:id="7"/>
+      <w:proofErr w:type="spellEnd"/>
     </w:p>
     <w:p>
       <w:pPr>
@@ -2501,7 +2705,7 @@
       <w:pPr>
         <w:pStyle w:val="Ttulo1"/>
       </w:pPr>
-      <w:bookmarkStart w:id="8" w:name="_Toc445388855"/>
+      <w:bookmarkStart w:id="8" w:name="_Toc510556386"/>
       <w:r>
         <w:lastRenderedPageBreak/>
         <w:t xml:space="preserve">3. </w:t>
@@ -2536,7 +2740,13 @@
         <w:t xml:space="preserve"> El número de criterios </w:t>
       </w:r>
       <w:r>
-        <w:t>totales no puede ser inferior a 20.</w:t>
+        <w:t xml:space="preserve">totales </w:t>
+      </w:r>
+      <w:r>
+        <w:rPr>
+          <w:color w:val="FF0000"/>
+        </w:rPr>
+        <w:t>no puede ser inferior a 20.</w:t>
       </w:r>
     </w:p>
     <w:p>
@@ -2554,12 +2764,15 @@
       <w:pPr>
         <w:pStyle w:val="Ttulo2"/>
       </w:pPr>
-      <w:bookmarkStart w:id="9" w:name="_Toc445388856"/>
+      <w:bookmarkStart w:id="9" w:name="_Toc510556387"/>
       <w:r>
         <w:t>3.1 Categoría A</w:t>
       </w:r>
       <w:r>
-        <w:t>: Nombre</w:t>
+        <w:t xml:space="preserve">: </w:t>
+      </w:r>
+      <w:r>
+        <w:t>Criterios generales</w:t>
       </w:r>
       <w:bookmarkEnd w:id="9"/>
     </w:p>
@@ -2567,41 +2780,215 @@
       <w:pPr>
         <w:pStyle w:val="Ttulo3"/>
       </w:pPr>
-      <w:bookmarkStart w:id="10" w:name="_Toc445388857"/>
-      <w:r>
-        <w:t xml:space="preserve">3.1.1 Criterio </w:t>
-      </w:r>
-      <w:r>
-        <w:t>A.1: Nombre</w:t>
+      <w:bookmarkStart w:id="10" w:name="_Toc510556388"/>
+      <w:r>
+        <w:t xml:space="preserve">3.1.1 </w:t>
+      </w:r>
+      <w:r>
+        <w:t>Criterio</w:t>
+      </w:r>
+      <w:r>
+        <w:t xml:space="preserve"> A.1 </w:t>
+      </w:r>
+      <w:r>
+        <w:t>L</w:t>
+      </w:r>
+      <w:r>
+        <w:t>icencia</w:t>
       </w:r>
       <w:bookmarkEnd w:id="10"/>
     </w:p>
     <w:p>
       <w:r>
-        <w:t>Por cada criterio hay que indicar el nombre, una breve descripción, y el tipo de valor a asignar al criterio.</w:t>
-      </w:r>
-      <w:r>
-        <w:t xml:space="preserve"> El número de criterios no puede ser inferior a 20.</w:t>
-      </w:r>
-    </w:p>
-    <w:p>
-      <w:r>
-        <w:t>Por ejemplo, si</w:t>
-      </w:r>
-      <w:r>
-        <w:t xml:space="preserve"> se comparan dos herramientas CASE, un criterio </w:t>
-      </w:r>
-      <w:r>
-        <w:t xml:space="preserve">podría ser </w:t>
-      </w:r>
-      <w:r>
-        <w:t xml:space="preserve">el autor, entonces en este apartado se podría </w:t>
-      </w:r>
-      <w:r>
-        <w:t>incluir</w:t>
-      </w:r>
-      <w:r>
-        <w:t xml:space="preserve"> este texto:</w:t>
+        <w:t xml:space="preserve">Descripción: tipo de licencia del software (freeware, open </w:t>
+      </w:r>
+      <w:proofErr w:type="spellStart"/>
+      <w:r>
+        <w:t>source</w:t>
+      </w:r>
+      <w:proofErr w:type="spellEnd"/>
+      <w:r>
+        <w:t>, cerrado…)</w:t>
+      </w:r>
+    </w:p>
+    <w:p>
+      <w:r>
+        <w:t>Tipo: texto libre.</w:t>
+      </w:r>
+    </w:p>
+    <w:p>
+      <w:pPr>
+        <w:pStyle w:val="Ttulo3"/>
+      </w:pPr>
+      <w:bookmarkStart w:id="11" w:name="_Toc510556389"/>
+      <w:r>
+        <w:t xml:space="preserve">3.1.2 </w:t>
+      </w:r>
+      <w:r>
+        <w:t xml:space="preserve">Criterio A.2 </w:t>
+      </w:r>
+      <w:r>
+        <w:t>Documentación técnica</w:t>
+      </w:r>
+      <w:r>
+        <w:t xml:space="preserve"> oficial</w:t>
+      </w:r>
+      <w:bookmarkEnd w:id="11"/>
+    </w:p>
+    <w:p>
+      <w:r>
+        <w:t xml:space="preserve">Descripción: </w:t>
+      </w:r>
+      <w:r>
+        <w:t>cantidad y calidad de la documentación oficial de la tecnología.</w:t>
+      </w:r>
+    </w:p>
+    <w:p>
+      <w:r>
+        <w:t>Tipo: texto libre.</w:t>
+      </w:r>
+    </w:p>
+    <w:p>
+      <w:pPr>
+        <w:pStyle w:val="Ttulo3"/>
+      </w:pPr>
+      <w:bookmarkStart w:id="12" w:name="_Toc510556390"/>
+      <w:r>
+        <w:t>3.1.3 Criterio A.3 Documentación técnica no oficial</w:t>
+      </w:r>
+      <w:bookmarkEnd w:id="12"/>
+    </w:p>
+    <w:p>
+      <w:r>
+        <w:t xml:space="preserve">Descripción: </w:t>
+      </w:r>
+      <w:r>
+        <w:t>cantidad y calidad de la documentación no oficial de la tecnología.</w:t>
+      </w:r>
+    </w:p>
+    <w:p>
+      <w:r>
+        <w:t>Tipo: texto libre.</w:t>
+      </w:r>
+    </w:p>
+    <w:p>
+      <w:pPr>
+        <w:pStyle w:val="Ttulo3"/>
+      </w:pPr>
+      <w:bookmarkStart w:id="13" w:name="_Toc510556391"/>
+      <w:r>
+        <w:t>3.1.</w:t>
+      </w:r>
+      <w:r>
+        <w:t>4</w:t>
+      </w:r>
+      <w:r>
+        <w:t xml:space="preserve"> </w:t>
+      </w:r>
+      <w:r>
+        <w:t>Criterio A.</w:t>
+      </w:r>
+      <w:r>
+        <w:t>4</w:t>
+      </w:r>
+      <w:r>
+        <w:t xml:space="preserve"> </w:t>
+      </w:r>
+      <w:r>
+        <w:t>Comunidad</w:t>
+      </w:r>
+      <w:bookmarkEnd w:id="13"/>
+    </w:p>
+    <w:p>
+      <w:r>
+        <w:t>Descripción: número y reputación de los usuarios, respaldo de la comunidad.</w:t>
+      </w:r>
+    </w:p>
+    <w:p>
+      <w:r>
+        <w:t>Tipo: texto libre.</w:t>
+      </w:r>
+    </w:p>
+    <w:p>
+      <w:pPr>
+        <w:pStyle w:val="Ttulo3"/>
+      </w:pPr>
+      <w:bookmarkStart w:id="14" w:name="_Toc510556392"/>
+      <w:r>
+        <w:t>3.1.</w:t>
+      </w:r>
+      <w:r>
+        <w:t>5</w:t>
+      </w:r>
+      <w:r>
+        <w:t xml:space="preserve"> </w:t>
+      </w:r>
+      <w:r>
+        <w:t>Criterio A.</w:t>
+      </w:r>
+      <w:r>
+        <w:t>5</w:t>
+      </w:r>
+      <w:r>
+        <w:t xml:space="preserve"> Soporte y mantenimiento</w:t>
+      </w:r>
+      <w:bookmarkEnd w:id="14"/>
+    </w:p>
+    <w:p>
+      <w:r>
+        <w:t xml:space="preserve">Descripción: calidad y tipo de soporte y mantenimiento ofrecido por </w:t>
+      </w:r>
+      <w:r>
+        <w:t>la tecnología</w:t>
+      </w:r>
+      <w:r>
+        <w:t>.</w:t>
+      </w:r>
+    </w:p>
+    <w:p>
+      <w:r>
+        <w:t>Tipo: texto libre.</w:t>
+      </w:r>
+    </w:p>
+    <w:p>
+      <w:pPr>
+        <w:pStyle w:val="Ttulo3"/>
+      </w:pPr>
+      <w:bookmarkStart w:id="15" w:name="_Toc510556393"/>
+      <w:r>
+        <w:t>3.1.</w:t>
+      </w:r>
+      <w:r>
+        <w:t>6</w:t>
+      </w:r>
+      <w:r>
+        <w:t xml:space="preserve"> </w:t>
+      </w:r>
+      <w:r>
+        <w:t>Criterio A.</w:t>
+      </w:r>
+      <w:r>
+        <w:t>6</w:t>
+      </w:r>
+      <w:r>
+        <w:t xml:space="preserve"> Requisitos técnicos</w:t>
+      </w:r>
+      <w:bookmarkEnd w:id="15"/>
+    </w:p>
+    <w:p>
+      <w:r>
+        <w:t xml:space="preserve">Descripción: </w:t>
+      </w:r>
+      <w:r>
+        <w:t>Requisitos necesarios para implementar la tecnología</w:t>
+      </w:r>
+      <w:r>
+        <w:t>.</w:t>
+      </w:r>
+    </w:p>
+    <w:p>
+      <w:r>
+        <w:t>Tipo: texto libre.</w:t>
       </w:r>
     </w:p>
     <w:p>
@@ -2610,578 +2997,120 @@
           <w:i/>
         </w:rPr>
       </w:pPr>
-      <w:r>
-        <w:rPr>
-          <w:i/>
-        </w:rPr>
-        <w:t>3.1</w:t>
-      </w:r>
-      <w:r>
-        <w:rPr>
-          <w:i/>
-        </w:rPr>
-        <w:t>.1</w:t>
-      </w:r>
-      <w:r>
-        <w:rPr>
-          <w:i/>
-        </w:rPr>
-        <w:t xml:space="preserve"> </w:t>
-      </w:r>
-      <w:r>
-        <w:rPr>
-          <w:i/>
-        </w:rPr>
-        <w:t>Criterio</w:t>
-      </w:r>
-      <w:r>
-        <w:rPr>
-          <w:i/>
-        </w:rPr>
-        <w:t xml:space="preserve"> A.1</w:t>
-      </w:r>
-      <w:r>
-        <w:rPr>
-          <w:i/>
-        </w:rPr>
-        <w:t xml:space="preserve">: </w:t>
-      </w:r>
-      <w:r>
-        <w:rPr>
-          <w:i/>
-        </w:rPr>
-        <w:t>Autor de la herramienta</w:t>
-      </w:r>
-    </w:p>
-    <w:p>
-      <w:pPr>
-        <w:rPr>
-          <w:i/>
-        </w:rPr>
-      </w:pPr>
-      <w:r>
-        <w:rPr>
-          <w:i/>
-        </w:rPr>
-        <w:t>Nombre del criterio: Autor.</w:t>
-      </w:r>
-    </w:p>
-    <w:p>
-      <w:pPr>
-        <w:rPr>
-          <w:i/>
-        </w:rPr>
-      </w:pPr>
-      <w:r>
-        <w:rPr>
-          <w:i/>
-        </w:rPr>
-        <w:t>Descripción:</w:t>
-      </w:r>
-      <w:r>
-        <w:rPr>
-          <w:i/>
-        </w:rPr>
-        <w:t xml:space="preserve"> Nombre de la persona, institución o empresa que ha creado la herramienta.</w:t>
-      </w:r>
-    </w:p>
-    <w:p>
-      <w:pPr>
-        <w:rPr>
-          <w:i/>
-        </w:rPr>
-      </w:pPr>
-      <w:r>
-        <w:rPr>
-          <w:i/>
-        </w:rPr>
-        <w:t>Tipo de valor:</w:t>
-      </w:r>
-      <w:r>
-        <w:rPr>
-          <w:i/>
-        </w:rPr>
-        <w:t xml:space="preserve"> Texto libre.</w:t>
-      </w:r>
     </w:p>
     <w:p/>
-    <w:p>
-      <w:r>
-        <w:t xml:space="preserve">Otro ejemplo de criterio </w:t>
-      </w:r>
-      <w:r>
-        <w:t>con valor Si/No</w:t>
-      </w:r>
-      <w:r>
-        <w:t>:</w:t>
-      </w:r>
-    </w:p>
-    <w:p>
-      <w:pPr>
-        <w:rPr>
-          <w:i/>
-        </w:rPr>
-      </w:pPr>
-      <w:r>
-        <w:rPr>
-          <w:i/>
-        </w:rPr>
-        <w:t>3.1</w:t>
-      </w:r>
-      <w:r>
-        <w:rPr>
-          <w:i/>
-        </w:rPr>
-        <w:t>.1</w:t>
-      </w:r>
-      <w:r>
-        <w:rPr>
-          <w:i/>
-        </w:rPr>
-        <w:t xml:space="preserve"> </w:t>
-      </w:r>
-      <w:r>
-        <w:rPr>
-          <w:i/>
-        </w:rPr>
-        <w:t>Criterio</w:t>
-      </w:r>
-      <w:r>
-        <w:rPr>
-          <w:i/>
-        </w:rPr>
-        <w:t xml:space="preserve"> </w:t>
-      </w:r>
-      <w:r>
-        <w:rPr>
-          <w:i/>
-        </w:rPr>
-        <w:t>A</w:t>
-      </w:r>
-      <w:r>
-        <w:rPr>
-          <w:i/>
-        </w:rPr>
-        <w:t>.1</w:t>
-      </w:r>
-      <w:r>
-        <w:rPr>
-          <w:i/>
-        </w:rPr>
-        <w:t>: Generación de código Java</w:t>
-      </w:r>
-    </w:p>
-    <w:p>
-      <w:pPr>
-        <w:rPr>
-          <w:i/>
-        </w:rPr>
-      </w:pPr>
-      <w:r>
-        <w:rPr>
-          <w:i/>
-        </w:rPr>
-        <w:t>Nombre del criterio: Generación código Java</w:t>
-      </w:r>
-      <w:r>
-        <w:rPr>
-          <w:i/>
-        </w:rPr>
-        <w:t>.</w:t>
-      </w:r>
-    </w:p>
-    <w:p>
-      <w:pPr>
-        <w:rPr>
-          <w:i/>
-        </w:rPr>
-      </w:pPr>
-      <w:r>
-        <w:rPr>
-          <w:i/>
-        </w:rPr>
-        <w:t xml:space="preserve">Descripción: </w:t>
-      </w:r>
-      <w:r>
-        <w:rPr>
-          <w:i/>
-        </w:rPr>
-        <w:t>Indi</w:t>
-      </w:r>
-      <w:r>
-        <w:rPr>
-          <w:i/>
-        </w:rPr>
-        <w:t>c</w:t>
-      </w:r>
-      <w:r>
-        <w:rPr>
-          <w:i/>
-        </w:rPr>
-        <w:t>a si la herramienta CASE incluye funcionalidad para generar archivos fuente .java a partir de diagramas de clase</w:t>
-      </w:r>
-      <w:r>
-        <w:rPr>
-          <w:i/>
-        </w:rPr>
-        <w:t>.</w:t>
-      </w:r>
-    </w:p>
-    <w:p>
-      <w:pPr>
-        <w:rPr>
-          <w:i/>
-        </w:rPr>
-      </w:pPr>
-      <w:r>
-        <w:rPr>
-          <w:i/>
-        </w:rPr>
-        <w:t>Tipo de valor:</w:t>
-      </w:r>
-      <w:r>
-        <w:rPr>
-          <w:i/>
-        </w:rPr>
-        <w:t xml:space="preserve"> Booleano (Si/No)</w:t>
-      </w:r>
-      <w:r>
-        <w:rPr>
-          <w:i/>
-        </w:rPr>
-        <w:t>.</w:t>
-      </w:r>
-    </w:p>
     <w:p/>
     <w:p>
-      <w:r>
-        <w:t>Otro ejemplo</w:t>
-      </w:r>
-      <w:r>
-        <w:t xml:space="preserve"> de criterio con valor numérico</w:t>
-      </w:r>
-      <w:r>
-        <w:t>:</w:t>
-      </w:r>
-    </w:p>
-    <w:p>
-      <w:pPr>
-        <w:rPr>
-          <w:i/>
-        </w:rPr>
-      </w:pPr>
-      <w:r>
-        <w:rPr>
-          <w:i/>
-        </w:rPr>
-        <w:t>3.1</w:t>
-      </w:r>
-      <w:r>
-        <w:rPr>
-          <w:i/>
-        </w:rPr>
-        <w:t>.1</w:t>
-      </w:r>
-      <w:r>
-        <w:rPr>
-          <w:i/>
-        </w:rPr>
-        <w:t xml:space="preserve"> </w:t>
-      </w:r>
-      <w:r>
-        <w:rPr>
-          <w:i/>
-        </w:rPr>
-        <w:t>Criterio</w:t>
-      </w:r>
-      <w:r>
-        <w:rPr>
-          <w:i/>
-        </w:rPr>
-        <w:t xml:space="preserve"> </w:t>
-      </w:r>
-      <w:r>
-        <w:rPr>
-          <w:i/>
-        </w:rPr>
-        <w:t>A</w:t>
-      </w:r>
-      <w:r>
-        <w:rPr>
-          <w:i/>
-        </w:rPr>
-        <w:t>.1</w:t>
-      </w:r>
-      <w:r>
-        <w:rPr>
-          <w:i/>
-        </w:rPr>
-        <w:t>: Número de proyectos simultáneos</w:t>
-      </w:r>
-    </w:p>
-    <w:p>
-      <w:pPr>
-        <w:rPr>
-          <w:i/>
-        </w:rPr>
-      </w:pPr>
-      <w:r>
-        <w:rPr>
-          <w:i/>
-        </w:rPr>
-        <w:t xml:space="preserve">Nombre del criterio: </w:t>
-      </w:r>
-      <w:r>
-        <w:rPr>
-          <w:i/>
-        </w:rPr>
-        <w:t>Proyectos simultáneos</w:t>
-      </w:r>
-      <w:r>
-        <w:rPr>
-          <w:i/>
-        </w:rPr>
-        <w:t>.</w:t>
-      </w:r>
-    </w:p>
-    <w:p>
-      <w:pPr>
-        <w:rPr>
-          <w:i/>
-        </w:rPr>
-      </w:pPr>
-      <w:r>
-        <w:rPr>
-          <w:i/>
-        </w:rPr>
-        <w:t xml:space="preserve">Descripción: </w:t>
-      </w:r>
-      <w:r>
-        <w:rPr>
-          <w:i/>
-        </w:rPr>
-        <w:t>Indi</w:t>
-      </w:r>
-      <w:r>
-        <w:rPr>
-          <w:i/>
-        </w:rPr>
-        <w:t>c</w:t>
-      </w:r>
-      <w:r>
-        <w:rPr>
-          <w:i/>
-        </w:rPr>
-        <w:t xml:space="preserve">a </w:t>
-      </w:r>
-      <w:r>
-        <w:rPr>
-          <w:i/>
-        </w:rPr>
-        <w:t>el número máximo de proyectos de modelado que deja tener abiertos la herramienta de forma simultánea</w:t>
-      </w:r>
-      <w:r>
-        <w:rPr>
-          <w:i/>
-        </w:rPr>
-        <w:t>.</w:t>
-      </w:r>
-    </w:p>
-    <w:p>
-      <w:pPr>
-        <w:rPr>
-          <w:i/>
-        </w:rPr>
-      </w:pPr>
-      <w:r>
-        <w:rPr>
-          <w:i/>
-        </w:rPr>
-        <w:t>Tipo de valor:</w:t>
-      </w:r>
-      <w:r>
-        <w:rPr>
-          <w:i/>
-        </w:rPr>
-        <w:t xml:space="preserve"> Numérico</w:t>
-      </w:r>
-      <w:r>
-        <w:rPr>
-          <w:i/>
-        </w:rPr>
-        <w:t>.</w:t>
-      </w:r>
+      <w:pPr>
+        <w:pStyle w:val="Ttulo2"/>
+      </w:pPr>
+      <w:bookmarkStart w:id="16" w:name="_Toc510556394"/>
+      <w:r>
+        <w:lastRenderedPageBreak/>
+        <w:t>3.2 Categoría B: Nombre</w:t>
+      </w:r>
+      <w:bookmarkEnd w:id="16"/>
     </w:p>
     <w:p/>
     <w:p>
       <w:pPr>
         <w:pStyle w:val="Ttulo3"/>
       </w:pPr>
-      <w:bookmarkStart w:id="11" w:name="_Toc445388858"/>
-      <w:r>
-        <w:t>3.1.2 Criterio A.2</w:t>
-      </w:r>
+      <w:bookmarkStart w:id="17" w:name="_Toc510556395"/>
+      <w:r>
+        <w:t>3.2.1 Criterio B.1: Nombre</w:t>
+      </w:r>
+      <w:bookmarkEnd w:id="17"/>
+    </w:p>
+    <w:p>
+      <w:pPr>
+        <w:pStyle w:val="Ttulo3"/>
+      </w:pPr>
+      <w:bookmarkStart w:id="18" w:name="_Toc510556396"/>
+      <w:r>
+        <w:t>3.2.2 Criterio B.2: Nombre</w:t>
+      </w:r>
+      <w:bookmarkEnd w:id="18"/>
+    </w:p>
+    <w:p>
+      <w:pPr>
+        <w:pStyle w:val="Ttulo3"/>
+      </w:pPr>
+      <w:bookmarkStart w:id="19" w:name="_Toc510556397"/>
+      <w:r>
+        <w:t xml:space="preserve">3.2.n Criterio </w:t>
+      </w:r>
+      <w:proofErr w:type="spellStart"/>
+      <w:r>
+        <w:t>B.n</w:t>
+      </w:r>
+      <w:proofErr w:type="spellEnd"/>
       <w:r>
         <w:t>: Nombre</w:t>
       </w:r>
-      <w:bookmarkEnd w:id="11"/>
-    </w:p>
+      <w:bookmarkEnd w:id="19"/>
+    </w:p>
+    <w:p/>
+    <w:p>
+      <w:pPr>
+        <w:pStyle w:val="Ttulo2"/>
+      </w:pPr>
+      <w:bookmarkStart w:id="20" w:name="_Toc510556398"/>
+      <w:r>
+        <w:t>3.3 Categoría Z</w:t>
+      </w:r>
+      <w:r>
+        <w:t>: Nombre</w:t>
+      </w:r>
+      <w:bookmarkEnd w:id="20"/>
+    </w:p>
+    <w:p/>
     <w:p>
       <w:pPr>
         <w:pStyle w:val="Ttulo3"/>
       </w:pPr>
-      <w:bookmarkStart w:id="12" w:name="_Toc445388859"/>
-      <w:r>
-        <w:t>3.</w:t>
-      </w:r>
-      <w:r>
-        <w:t>1</w:t>
-      </w:r>
-      <w:proofErr w:type="gramStart"/>
+      <w:bookmarkStart w:id="21" w:name="_Toc510556399"/>
+      <w:r>
+        <w:t>3.3.1 Criterio Z</w:t>
+      </w:r>
+      <w:r>
+        <w:t>.1: Nombre</w:t>
+      </w:r>
+      <w:bookmarkEnd w:id="21"/>
+    </w:p>
+    <w:p>
+      <w:pPr>
+        <w:pStyle w:val="Ttulo3"/>
+      </w:pPr>
+      <w:bookmarkStart w:id="22" w:name="_Toc510556400"/>
+      <w:r>
+        <w:t>3.3.2 Criterio Z</w:t>
+      </w:r>
+      <w:r>
+        <w:t>.2: Nombre</w:t>
+      </w:r>
+      <w:bookmarkEnd w:id="22"/>
+    </w:p>
+    <w:p>
+      <w:pPr>
+        <w:pStyle w:val="Ttulo3"/>
+      </w:pPr>
+      <w:bookmarkStart w:id="23" w:name="_Toc510556401"/>
+      <w:r>
+        <w:t xml:space="preserve">3.3.n Criterio </w:t>
+      </w:r>
+      <w:proofErr w:type="spellStart"/>
+      <w:r>
+        <w:t>Z</w:t>
+      </w:r>
       <w:r>
         <w:t>.n</w:t>
       </w:r>
-      <w:proofErr w:type="gramEnd"/>
-      <w:r>
-        <w:t xml:space="preserve"> Criterio </w:t>
-      </w:r>
-      <w:proofErr w:type="spellStart"/>
-      <w:r>
-        <w:t>A.n</w:t>
-      </w:r>
       <w:proofErr w:type="spellEnd"/>
       <w:r>
         <w:t>: Nombre</w:t>
       </w:r>
-      <w:bookmarkEnd w:id="12"/>
-    </w:p>
-    <w:p/>
-    <w:p>
-      <w:pPr>
-        <w:pStyle w:val="Ttulo2"/>
-      </w:pPr>
-      <w:bookmarkStart w:id="13" w:name="_Toc445388860"/>
-      <w:r>
-        <w:t>3.2 Categoría B: Nombre</w:t>
-      </w:r>
-      <w:bookmarkEnd w:id="13"/>
-    </w:p>
-    <w:p/>
-    <w:p>
-      <w:pPr>
-        <w:pStyle w:val="Ttulo3"/>
-      </w:pPr>
-      <w:bookmarkStart w:id="14" w:name="_Toc445388861"/>
-      <w:r>
-        <w:t>3.2.1 Criterio B.1: Nombre</w:t>
-      </w:r>
-      <w:bookmarkEnd w:id="14"/>
-    </w:p>
-    <w:p>
-      <w:pPr>
-        <w:pStyle w:val="Ttulo3"/>
-      </w:pPr>
-      <w:bookmarkStart w:id="15" w:name="_Toc445388862"/>
-      <w:r>
-        <w:t>3.2.2 Criterio B.2: Nombre</w:t>
-      </w:r>
-      <w:bookmarkEnd w:id="15"/>
-    </w:p>
-    <w:p>
-      <w:pPr>
-        <w:pStyle w:val="Ttulo3"/>
-      </w:pPr>
-      <w:bookmarkStart w:id="16" w:name="_Toc445388863"/>
-      <w:r>
-        <w:t>3.2</w:t>
-      </w:r>
-      <w:proofErr w:type="gramStart"/>
-      <w:r>
-        <w:t>.n</w:t>
-      </w:r>
-      <w:proofErr w:type="gramEnd"/>
-      <w:r>
-        <w:t xml:space="preserve"> Criterio </w:t>
-      </w:r>
-      <w:proofErr w:type="spellStart"/>
-      <w:r>
-        <w:t>B.n</w:t>
-      </w:r>
-      <w:proofErr w:type="spellEnd"/>
-      <w:r>
-        <w:t>: Nombre</w:t>
-      </w:r>
-      <w:bookmarkEnd w:id="16"/>
-    </w:p>
-    <w:p/>
-    <w:p>
-      <w:pPr>
-        <w:pStyle w:val="Ttulo2"/>
-      </w:pPr>
-      <w:bookmarkStart w:id="17" w:name="_Toc445388864"/>
-      <w:r>
-        <w:t>3.3 Categoría Z</w:t>
-      </w:r>
-      <w:r>
-        <w:t>: Nombre</w:t>
-      </w:r>
-      <w:bookmarkEnd w:id="17"/>
-    </w:p>
-    <w:p/>
-    <w:p>
-      <w:pPr>
-        <w:pStyle w:val="Ttulo3"/>
-      </w:pPr>
-      <w:bookmarkStart w:id="18" w:name="_Toc445388865"/>
-      <w:r>
-        <w:t>3.3.1 Criterio Z</w:t>
-      </w:r>
-      <w:r>
-        <w:t>.1: Nombre</w:t>
-      </w:r>
-      <w:bookmarkEnd w:id="18"/>
-    </w:p>
-    <w:p>
-      <w:pPr>
-        <w:pStyle w:val="Ttulo3"/>
-      </w:pPr>
-      <w:bookmarkStart w:id="19" w:name="_Toc445388866"/>
-      <w:r>
-        <w:t>3.3.2 Criterio Z</w:t>
-      </w:r>
-      <w:r>
-        <w:t>.2: Nombre</w:t>
-      </w:r>
-      <w:bookmarkEnd w:id="19"/>
-    </w:p>
-    <w:p>
-      <w:pPr>
-        <w:pStyle w:val="Ttulo3"/>
-      </w:pPr>
-      <w:bookmarkStart w:id="20" w:name="_Toc445388867"/>
-      <w:r>
-        <w:t>3.3</w:t>
-      </w:r>
-      <w:proofErr w:type="gramStart"/>
-      <w:r>
-        <w:t>.n</w:t>
-      </w:r>
-      <w:proofErr w:type="gramEnd"/>
-      <w:r>
-        <w:t xml:space="preserve"> Criterio </w:t>
-      </w:r>
-      <w:proofErr w:type="spellStart"/>
-      <w:r>
-        <w:t>Z</w:t>
-      </w:r>
-      <w:r>
-        <w:t>.n</w:t>
-      </w:r>
-      <w:proofErr w:type="spellEnd"/>
-      <w:r>
-        <w:t>: Nombre</w:t>
-      </w:r>
-      <w:bookmarkEnd w:id="20"/>
+      <w:bookmarkEnd w:id="23"/>
     </w:p>
     <w:p/>
     <w:p>
@@ -3203,7 +3132,7 @@
       <w:pPr>
         <w:pStyle w:val="Ttulo1"/>
       </w:pPr>
-      <w:bookmarkStart w:id="21" w:name="_Toc445388868"/>
+      <w:bookmarkStart w:id="24" w:name="_Toc510556402"/>
       <w:r>
         <w:lastRenderedPageBreak/>
         <w:t xml:space="preserve">4. </w:t>
@@ -3211,13 +3140,13 @@
       <w:r>
         <w:t>Evaluación de los criterios por tecnología</w:t>
       </w:r>
-      <w:bookmarkEnd w:id="21"/>
+      <w:bookmarkEnd w:id="24"/>
     </w:p>
     <w:p>
       <w:pPr>
         <w:pStyle w:val="Ttulo2"/>
       </w:pPr>
-      <w:bookmarkStart w:id="22" w:name="_Toc445388869"/>
+      <w:bookmarkStart w:id="25" w:name="_Toc510556403"/>
       <w:r>
         <w:t>4</w:t>
       </w:r>
@@ -3227,7 +3156,7 @@
       <w:r>
         <w:t>Evaluación de los criterios para la tecnología 1</w:t>
       </w:r>
-      <w:bookmarkEnd w:id="22"/>
+      <w:bookmarkEnd w:id="25"/>
     </w:p>
     <w:p>
       <w:r>
@@ -3432,7 +3361,7 @@
       <w:pPr>
         <w:pStyle w:val="Ttulo2"/>
       </w:pPr>
-      <w:bookmarkStart w:id="23" w:name="_Toc445388870"/>
+      <w:bookmarkStart w:id="26" w:name="_Toc510556404"/>
       <w:r>
         <w:t>4</w:t>
       </w:r>
@@ -3448,7 +3377,7 @@
       <w:r>
         <w:t>Evaluación de los criterios para la tecnología 2</w:t>
       </w:r>
-      <w:bookmarkEnd w:id="23"/>
+      <w:bookmarkEnd w:id="26"/>
     </w:p>
     <w:p/>
     <w:p/>
@@ -3471,7 +3400,7 @@
       <w:pPr>
         <w:pStyle w:val="Ttulo1"/>
       </w:pPr>
-      <w:bookmarkStart w:id="24" w:name="_Toc445388871"/>
+      <w:bookmarkStart w:id="27" w:name="_Toc510556405"/>
       <w:r>
         <w:lastRenderedPageBreak/>
         <w:t>5</w:t>
@@ -3482,7 +3411,7 @@
       <w:r>
         <w:t>Comparación de las tecnologías</w:t>
       </w:r>
-      <w:bookmarkEnd w:id="24"/>
+      <w:bookmarkEnd w:id="27"/>
     </w:p>
     <w:p>
       <w:r>
@@ -3762,12 +3691,12 @@
       <w:pPr>
         <w:pStyle w:val="Ttulo1"/>
       </w:pPr>
-      <w:bookmarkStart w:id="25" w:name="_Toc445388872"/>
+      <w:bookmarkStart w:id="28" w:name="_Toc510556406"/>
       <w:r>
         <w:lastRenderedPageBreak/>
         <w:t>6. Recomendaciones</w:t>
       </w:r>
-      <w:bookmarkEnd w:id="25"/>
+      <w:bookmarkEnd w:id="28"/>
     </w:p>
     <w:p>
       <w:r>
@@ -3793,21 +3722,21 @@
       <w:pPr>
         <w:pStyle w:val="Ttulo2"/>
       </w:pPr>
-      <w:bookmarkStart w:id="26" w:name="_Toc445388873"/>
+      <w:bookmarkStart w:id="29" w:name="_Toc510556407"/>
       <w:r>
         <w:t>6.1 Situación 1</w:t>
       </w:r>
-      <w:bookmarkEnd w:id="26"/>
+      <w:bookmarkEnd w:id="29"/>
     </w:p>
     <w:p>
       <w:pPr>
         <w:pStyle w:val="Ttulo3"/>
       </w:pPr>
-      <w:bookmarkStart w:id="27" w:name="_Toc445388874"/>
+      <w:bookmarkStart w:id="30" w:name="_Toc510556408"/>
       <w:r>
         <w:t>6.1.1 Descripción de la situación</w:t>
       </w:r>
-      <w:bookmarkEnd w:id="27"/>
+      <w:bookmarkEnd w:id="30"/>
     </w:p>
     <w:p>
       <w:r>
@@ -3854,8 +3783,16 @@
         <w:rPr>
           <w:i/>
         </w:rPr>
-        <w:t>, etc</w:t>
-      </w:r>
+        <w:t xml:space="preserve">, </w:t>
+      </w:r>
+      <w:proofErr w:type="spellStart"/>
+      <w:r>
+        <w:rPr>
+          <w:i/>
+        </w:rPr>
+        <w:t>etc</w:t>
+      </w:r>
+      <w:proofErr w:type="spellEnd"/>
       <w:r>
         <w:t>…</w:t>
       </w:r>
@@ -3865,11 +3802,11 @@
       <w:pPr>
         <w:pStyle w:val="Ttulo3"/>
       </w:pPr>
-      <w:bookmarkStart w:id="28" w:name="_Toc445388875"/>
+      <w:bookmarkStart w:id="31" w:name="_Toc510556409"/>
       <w:r>
         <w:t>6.1.2 Recomendación de tecnología a utilizar</w:t>
       </w:r>
-      <w:bookmarkEnd w:id="28"/>
+      <w:bookmarkEnd w:id="31"/>
     </w:p>
     <w:p>
       <w:r>
@@ -4036,31 +3973,31 @@
       <w:pPr>
         <w:pStyle w:val="Ttulo2"/>
       </w:pPr>
-      <w:bookmarkStart w:id="29" w:name="_Toc445388876"/>
+      <w:bookmarkStart w:id="32" w:name="_Toc510556410"/>
       <w:r>
         <w:t>6.2 Situación 2</w:t>
       </w:r>
-      <w:bookmarkEnd w:id="29"/>
+      <w:bookmarkEnd w:id="32"/>
     </w:p>
     <w:p>
       <w:pPr>
         <w:pStyle w:val="Ttulo3"/>
       </w:pPr>
-      <w:bookmarkStart w:id="30" w:name="_Toc445388877"/>
+      <w:bookmarkStart w:id="33" w:name="_Toc510556411"/>
       <w:r>
         <w:t>6.2.1 Descripción de la situación</w:t>
       </w:r>
-      <w:bookmarkEnd w:id="30"/>
+      <w:bookmarkEnd w:id="33"/>
     </w:p>
     <w:p>
       <w:pPr>
         <w:pStyle w:val="Ttulo3"/>
       </w:pPr>
-      <w:bookmarkStart w:id="31" w:name="_Toc445388878"/>
+      <w:bookmarkStart w:id="34" w:name="_Toc510556412"/>
       <w:r>
         <w:t>6.2.2 Recomendación de tecnología a utilizar</w:t>
       </w:r>
-      <w:bookmarkEnd w:id="31"/>
+      <w:bookmarkEnd w:id="34"/>
     </w:p>
     <w:p/>
     <w:p/>
@@ -4085,7 +4022,7 @@
 </file>
 
 <file path=word/endnotes.xml><?xml version="1.0" encoding="utf-8"?>
-<w:endnotes xmlns:wpc="http://schemas.microsoft.com/office/word/2010/wordprocessingCanvas" xmlns:mc="http://schemas.openxmlformats.org/markup-compatibility/2006" xmlns:o="urn:schemas-microsoft-com:office:office" xmlns:r="http://schemas.openxmlformats.org/officeDocument/2006/relationships" xmlns:m="http://schemas.openxmlformats.org/officeDocument/2006/math" xmlns:v="urn:schemas-microsoft-com:vml" xmlns:wp14="http://schemas.microsoft.com/office/word/2010/wordprocessingDrawing" xmlns:wp="http://schemas.openxmlformats.org/drawingml/2006/wordprocessingDrawing" xmlns:w10="urn:schemas-microsoft-com:office:word" xmlns:w="http://schemas.openxmlformats.org/wordprocessingml/2006/main" xmlns:w14="http://schemas.microsoft.com/office/word/2010/wordml" xmlns:w15="http://schemas.microsoft.com/office/word/2012/wordml" xmlns:wpg="http://schemas.microsoft.com/office/word/2010/wordprocessingGroup" xmlns:wpi="http://schemas.microsoft.com/office/word/2010/wordprocessingInk" xmlns:wne="http://schemas.microsoft.com/office/word/2006/wordml" xmlns:wps="http://schemas.microsoft.com/office/word/2010/wordprocessingShape" mc:Ignorable="w14 w15 wp14">
+<w:endnotes xmlns:wpc="http://schemas.microsoft.com/office/word/2010/wordprocessingCanvas" xmlns:cx="http://schemas.microsoft.com/office/drawing/2014/chartex" xmlns:cx1="http://schemas.microsoft.com/office/drawing/2015/9/8/chartex" xmlns:cx2="http://schemas.microsoft.com/office/drawing/2015/10/21/chartex" xmlns:cx3="http://schemas.microsoft.com/office/drawing/2016/5/9/chartex" xmlns:cx4="http://schemas.microsoft.com/office/drawing/2016/5/10/chartex" xmlns:cx5="http://schemas.microsoft.com/office/drawing/2016/5/11/chartex" xmlns:cx6="http://schemas.microsoft.com/office/drawing/2016/5/12/chartex" xmlns:cx7="http://schemas.microsoft.com/office/drawing/2016/5/13/chartex" xmlns:cx8="http://schemas.microsoft.com/office/drawing/2016/5/14/chartex" xmlns:mc="http://schemas.openxmlformats.org/markup-compatibility/2006" xmlns:aink="http://schemas.microsoft.com/office/drawing/2016/ink" xmlns:am3d="http://schemas.microsoft.com/office/drawing/2017/model3d" xmlns:o="urn:schemas-microsoft-com:office:office" xmlns:r="http://schemas.openxmlformats.org/officeDocument/2006/relationships" xmlns:m="http://schemas.openxmlformats.org/officeDocument/2006/math" xmlns:v="urn:schemas-microsoft-com:vml" xmlns:wp14="http://schemas.microsoft.com/office/word/2010/wordprocessingDrawing" xmlns:wp="http://schemas.openxmlformats.org/drawingml/2006/wordprocessingDrawing" xmlns:w10="urn:schemas-microsoft-com:office:word" xmlns:w="http://schemas.openxmlformats.org/wordprocessingml/2006/main" xmlns:w14="http://schemas.microsoft.com/office/word/2010/wordml" xmlns:w15="http://schemas.microsoft.com/office/word/2012/wordml" xmlns:w16cid="http://schemas.microsoft.com/office/word/2016/wordml/cid" xmlns:w16se="http://schemas.microsoft.com/office/word/2015/wordml/symex" xmlns:wpg="http://schemas.microsoft.com/office/word/2010/wordprocessingGroup" xmlns:wpi="http://schemas.microsoft.com/office/word/2010/wordprocessingInk" xmlns:wne="http://schemas.microsoft.com/office/word/2006/wordml" xmlns:wps="http://schemas.microsoft.com/office/word/2010/wordprocessingShape" mc:Ignorable="w14 w15 w16se w16cid wp14">
   <w:endnote w:type="separator" w:id="-1">
     <w:p>
       <w:pPr>
@@ -4110,7 +4047,7 @@
 </file>
 
 <file path=word/footer1.xml><?xml version="1.0" encoding="utf-8"?>
-<w:ftr xmlns:wpc="http://schemas.microsoft.com/office/word/2010/wordprocessingCanvas" xmlns:mc="http://schemas.openxmlformats.org/markup-compatibility/2006" xmlns:o="urn:schemas-microsoft-com:office:office" xmlns:r="http://schemas.openxmlformats.org/officeDocument/2006/relationships" xmlns:m="http://schemas.openxmlformats.org/officeDocument/2006/math" xmlns:v="urn:schemas-microsoft-com:vml" xmlns:wp14="http://schemas.microsoft.com/office/word/2010/wordprocessingDrawing" xmlns:wp="http://schemas.openxmlformats.org/drawingml/2006/wordprocessingDrawing" xmlns:w10="urn:schemas-microsoft-com:office:word" xmlns:w="http://schemas.openxmlformats.org/wordprocessingml/2006/main" xmlns:w14="http://schemas.microsoft.com/office/word/2010/wordml" xmlns:w15="http://schemas.microsoft.com/office/word/2012/wordml" xmlns:wpg="http://schemas.microsoft.com/office/word/2010/wordprocessingGroup" xmlns:wpi="http://schemas.microsoft.com/office/word/2010/wordprocessingInk" xmlns:wne="http://schemas.microsoft.com/office/word/2006/wordml" xmlns:wps="http://schemas.microsoft.com/office/word/2010/wordprocessingShape" mc:Ignorable="w14 w15 wp14">
+<w:ftr xmlns:wpc="http://schemas.microsoft.com/office/word/2010/wordprocessingCanvas" xmlns:cx="http://schemas.microsoft.com/office/drawing/2014/chartex" xmlns:cx1="http://schemas.microsoft.com/office/drawing/2015/9/8/chartex" xmlns:cx2="http://schemas.microsoft.com/office/drawing/2015/10/21/chartex" xmlns:cx3="http://schemas.microsoft.com/office/drawing/2016/5/9/chartex" xmlns:cx4="http://schemas.microsoft.com/office/drawing/2016/5/10/chartex" xmlns:cx5="http://schemas.microsoft.com/office/drawing/2016/5/11/chartex" xmlns:cx6="http://schemas.microsoft.com/office/drawing/2016/5/12/chartex" xmlns:cx7="http://schemas.microsoft.com/office/drawing/2016/5/13/chartex" xmlns:cx8="http://schemas.microsoft.com/office/drawing/2016/5/14/chartex" xmlns:mc="http://schemas.openxmlformats.org/markup-compatibility/2006" xmlns:aink="http://schemas.microsoft.com/office/drawing/2016/ink" xmlns:am3d="http://schemas.microsoft.com/office/drawing/2017/model3d" xmlns:o="urn:schemas-microsoft-com:office:office" xmlns:r="http://schemas.openxmlformats.org/officeDocument/2006/relationships" xmlns:m="http://schemas.openxmlformats.org/officeDocument/2006/math" xmlns:v="urn:schemas-microsoft-com:vml" xmlns:wp14="http://schemas.microsoft.com/office/word/2010/wordprocessingDrawing" xmlns:wp="http://schemas.openxmlformats.org/drawingml/2006/wordprocessingDrawing" xmlns:w10="urn:schemas-microsoft-com:office:word" xmlns:w="http://schemas.openxmlformats.org/wordprocessingml/2006/main" xmlns:w14="http://schemas.microsoft.com/office/word/2010/wordml" xmlns:w15="http://schemas.microsoft.com/office/word/2012/wordml" xmlns:w16cid="http://schemas.microsoft.com/office/word/2016/wordml/cid" xmlns:w16se="http://schemas.microsoft.com/office/word/2015/wordml/symex" xmlns:wpg="http://schemas.microsoft.com/office/word/2010/wordprocessingGroup" xmlns:wpi="http://schemas.microsoft.com/office/word/2010/wordprocessingInk" xmlns:wne="http://schemas.microsoft.com/office/word/2006/wordml" xmlns:wps="http://schemas.microsoft.com/office/word/2010/wordprocessingShape" mc:Ignorable="w14 w15 w16se w16cid wp14">
   <w:sdt>
     <w:sdtPr>
       <w:id w:val="-1085539132"/>
@@ -4156,7 +4093,7 @@
 </file>
 
 <file path=word/footnotes.xml><?xml version="1.0" encoding="utf-8"?>
-<w:footnotes xmlns:wpc="http://schemas.microsoft.com/office/word/2010/wordprocessingCanvas" xmlns:mc="http://schemas.openxmlformats.org/markup-compatibility/2006" xmlns:o="urn:schemas-microsoft-com:office:office" xmlns:r="http://schemas.openxmlformats.org/officeDocument/2006/relationships" xmlns:m="http://schemas.openxmlformats.org/officeDocument/2006/math" xmlns:v="urn:schemas-microsoft-com:vml" xmlns:wp14="http://schemas.microsoft.com/office/word/2010/wordprocessingDrawing" xmlns:wp="http://schemas.openxmlformats.org/drawingml/2006/wordprocessingDrawing" xmlns:w10="urn:schemas-microsoft-com:office:word" xmlns:w="http://schemas.openxmlformats.org/wordprocessingml/2006/main" xmlns:w14="http://schemas.microsoft.com/office/word/2010/wordml" xmlns:w15="http://schemas.microsoft.com/office/word/2012/wordml" xmlns:wpg="http://schemas.microsoft.com/office/word/2010/wordprocessingGroup" xmlns:wpi="http://schemas.microsoft.com/office/word/2010/wordprocessingInk" xmlns:wne="http://schemas.microsoft.com/office/word/2006/wordml" xmlns:wps="http://schemas.microsoft.com/office/word/2010/wordprocessingShape" mc:Ignorable="w14 w15 wp14">
+<w:footnotes xmlns:wpc="http://schemas.microsoft.com/office/word/2010/wordprocessingCanvas" xmlns:cx="http://schemas.microsoft.com/office/drawing/2014/chartex" xmlns:cx1="http://schemas.microsoft.com/office/drawing/2015/9/8/chartex" xmlns:cx2="http://schemas.microsoft.com/office/drawing/2015/10/21/chartex" xmlns:cx3="http://schemas.microsoft.com/office/drawing/2016/5/9/chartex" xmlns:cx4="http://schemas.microsoft.com/office/drawing/2016/5/10/chartex" xmlns:cx5="http://schemas.microsoft.com/office/drawing/2016/5/11/chartex" xmlns:cx6="http://schemas.microsoft.com/office/drawing/2016/5/12/chartex" xmlns:cx7="http://schemas.microsoft.com/office/drawing/2016/5/13/chartex" xmlns:cx8="http://schemas.microsoft.com/office/drawing/2016/5/14/chartex" xmlns:mc="http://schemas.openxmlformats.org/markup-compatibility/2006" xmlns:aink="http://schemas.microsoft.com/office/drawing/2016/ink" xmlns:am3d="http://schemas.microsoft.com/office/drawing/2017/model3d" xmlns:o="urn:schemas-microsoft-com:office:office" xmlns:r="http://schemas.openxmlformats.org/officeDocument/2006/relationships" xmlns:m="http://schemas.openxmlformats.org/officeDocument/2006/math" xmlns:v="urn:schemas-microsoft-com:vml" xmlns:wp14="http://schemas.microsoft.com/office/word/2010/wordprocessingDrawing" xmlns:wp="http://schemas.openxmlformats.org/drawingml/2006/wordprocessingDrawing" xmlns:w10="urn:schemas-microsoft-com:office:word" xmlns:w="http://schemas.openxmlformats.org/wordprocessingml/2006/main" xmlns:w14="http://schemas.microsoft.com/office/word/2010/wordml" xmlns:w15="http://schemas.microsoft.com/office/word/2012/wordml" xmlns:w16cid="http://schemas.microsoft.com/office/word/2016/wordml/cid" xmlns:w16se="http://schemas.microsoft.com/office/word/2015/wordml/symex" xmlns:wpg="http://schemas.microsoft.com/office/word/2010/wordprocessingGroup" xmlns:wpi="http://schemas.microsoft.com/office/word/2010/wordprocessingInk" xmlns:wne="http://schemas.microsoft.com/office/word/2006/wordml" xmlns:wps="http://schemas.microsoft.com/office/word/2010/wordprocessingShape" mc:Ignorable="w14 w15 w16se w16cid wp14">
   <w:footnote w:type="separator" w:id="-1">
     <w:p>
       <w:pPr>
@@ -4181,7 +4118,7 @@
 </file>
 
 <file path=word/numbering.xml><?xml version="1.0" encoding="utf-8"?>
-<w:numbering xmlns:wpc="http://schemas.microsoft.com/office/word/2010/wordprocessingCanvas" xmlns:mc="http://schemas.openxmlformats.org/markup-compatibility/2006" xmlns:o="urn:schemas-microsoft-com:office:office" xmlns:r="http://schemas.openxmlformats.org/officeDocument/2006/relationships" xmlns:m="http://schemas.openxmlformats.org/officeDocument/2006/math" xmlns:v="urn:schemas-microsoft-com:vml" xmlns:wp14="http://schemas.microsoft.com/office/word/2010/wordprocessingDrawing" xmlns:wp="http://schemas.openxmlformats.org/drawingml/2006/wordprocessingDrawing" xmlns:w10="urn:schemas-microsoft-com:office:word" xmlns:w="http://schemas.openxmlformats.org/wordprocessingml/2006/main" xmlns:w14="http://schemas.microsoft.com/office/word/2010/wordml" xmlns:w15="http://schemas.microsoft.com/office/word/2012/wordml" xmlns:wpg="http://schemas.microsoft.com/office/word/2010/wordprocessingGroup" xmlns:wpi="http://schemas.microsoft.com/office/word/2010/wordprocessingInk" xmlns:wne="http://schemas.microsoft.com/office/word/2006/wordml" xmlns:wps="http://schemas.microsoft.com/office/word/2010/wordprocessingShape" mc:Ignorable="w14 w15 wp14">
+<w:numbering xmlns:wpc="http://schemas.microsoft.com/office/word/2010/wordprocessingCanvas" xmlns:cx="http://schemas.microsoft.com/office/drawing/2014/chartex" xmlns:cx1="http://schemas.microsoft.com/office/drawing/2015/9/8/chartex" xmlns:cx2="http://schemas.microsoft.com/office/drawing/2015/10/21/chartex" xmlns:cx3="http://schemas.microsoft.com/office/drawing/2016/5/9/chartex" xmlns:cx4="http://schemas.microsoft.com/office/drawing/2016/5/10/chartex" xmlns:cx5="http://schemas.microsoft.com/office/drawing/2016/5/11/chartex" xmlns:cx6="http://schemas.microsoft.com/office/drawing/2016/5/12/chartex" xmlns:cx7="http://schemas.microsoft.com/office/drawing/2016/5/13/chartex" xmlns:cx8="http://schemas.microsoft.com/office/drawing/2016/5/14/chartex" xmlns:mc="http://schemas.openxmlformats.org/markup-compatibility/2006" xmlns:aink="http://schemas.microsoft.com/office/drawing/2016/ink" xmlns:am3d="http://schemas.microsoft.com/office/drawing/2017/model3d" xmlns:o="urn:schemas-microsoft-com:office:office" xmlns:r="http://schemas.openxmlformats.org/officeDocument/2006/relationships" xmlns:m="http://schemas.openxmlformats.org/officeDocument/2006/math" xmlns:v="urn:schemas-microsoft-com:vml" xmlns:wp14="http://schemas.microsoft.com/office/word/2010/wordprocessingDrawing" xmlns:wp="http://schemas.openxmlformats.org/drawingml/2006/wordprocessingDrawing" xmlns:w10="urn:schemas-microsoft-com:office:word" xmlns:w="http://schemas.openxmlformats.org/wordprocessingml/2006/main" xmlns:w14="http://schemas.microsoft.com/office/word/2010/wordml" xmlns:w15="http://schemas.microsoft.com/office/word/2012/wordml" xmlns:w16cid="http://schemas.microsoft.com/office/word/2016/wordml/cid" xmlns:w16se="http://schemas.microsoft.com/office/word/2015/wordml/symex" xmlns:wpg="http://schemas.microsoft.com/office/word/2010/wordprocessingGroup" xmlns:wpi="http://schemas.microsoft.com/office/word/2010/wordprocessingInk" xmlns:wne="http://schemas.microsoft.com/office/word/2006/wordml" xmlns:wps="http://schemas.microsoft.com/office/word/2010/wordprocessingShape" mc:Ignorable="w14 w15 w16se w16cid wp14">
   <w:abstractNum w:abstractNumId="0" w15:restartNumberingAfterBreak="0">
     <w:nsid w:val="06E53864"/>
     <w:multiLevelType w:val="multilevel"/>
@@ -4606,7 +4543,7 @@
 </file>
 
 <file path=word/styles.xml><?xml version="1.0" encoding="utf-8"?>
-<w:styles xmlns:mc="http://schemas.openxmlformats.org/markup-compatibility/2006" xmlns:r="http://schemas.openxmlformats.org/officeDocument/2006/relationships" xmlns:w="http://schemas.openxmlformats.org/wordprocessingml/2006/main" xmlns:w14="http://schemas.microsoft.com/office/word/2010/wordml" xmlns:w15="http://schemas.microsoft.com/office/word/2012/wordml" mc:Ignorable="w14 w15">
+<w:styles xmlns:mc="http://schemas.openxmlformats.org/markup-compatibility/2006" xmlns:r="http://schemas.openxmlformats.org/officeDocument/2006/relationships" xmlns:w="http://schemas.openxmlformats.org/wordprocessingml/2006/main" xmlns:w14="http://schemas.microsoft.com/office/word/2010/wordml" xmlns:w15="http://schemas.microsoft.com/office/word/2012/wordml" xmlns:w16cid="http://schemas.microsoft.com/office/word/2016/wordml/cid" xmlns:w16se="http://schemas.microsoft.com/office/word/2015/wordml/symex" mc:Ignorable="w14 w15 w16se w16cid">
   <w:docDefaults>
     <w:rPrDefault>
       <w:rPr>
@@ -4622,7 +4559,7 @@
       </w:pPr>
     </w:pPrDefault>
   </w:docDefaults>
-  <w:latentStyles w:defLockedState="0" w:defUIPriority="99" w:defSemiHidden="0" w:defUnhideWhenUsed="0" w:defQFormat="0" w:count="371">
+  <w:latentStyles w:defLockedState="0" w:defUIPriority="99" w:defSemiHidden="0" w:defUnhideWhenUsed="0" w:defQFormat="0" w:count="375">
     <w:lsdException w:name="Normal" w:uiPriority="0" w:qFormat="1"/>
     <w:lsdException w:name="heading 1" w:uiPriority="9" w:qFormat="1"/>
     <w:lsdException w:name="heading 2" w:semiHidden="1" w:uiPriority="9" w:unhideWhenUsed="1" w:qFormat="1"/>
@@ -4994,6 +4931,10 @@
     <w:lsdException w:name="List Table 5 Dark Accent 6" w:uiPriority="50"/>
     <w:lsdException w:name="List Table 6 Colorful Accent 6" w:uiPriority="51"/>
     <w:lsdException w:name="List Table 7 Colorful Accent 6" w:uiPriority="52"/>
+    <w:lsdException w:name="Mention" w:semiHidden="1" w:unhideWhenUsed="1"/>
+    <w:lsdException w:name="Smart Hyperlink" w:semiHidden="1" w:unhideWhenUsed="1"/>
+    <w:lsdException w:name="Hashtag" w:semiHidden="1" w:unhideWhenUsed="1"/>
+    <w:lsdException w:name="Unresolved Mention" w:semiHidden="1" w:unhideWhenUsed="1"/>
   </w:latentStyles>
   <w:style w:type="paragraph" w:default="1" w:styleId="Normal">
     <w:name w:val="Normal"/>
@@ -5140,7 +5081,7 @@
       <w:szCs w:val="24"/>
     </w:rPr>
   </w:style>
-  <w:style w:type="paragraph" w:styleId="TtulodeTDC">
+  <w:style w:type="paragraph" w:styleId="TtuloTDC">
     <w:name w:val="TOC Heading"/>
     <w:basedOn w:val="Ttulo1"/>
     <w:next w:val="Normal"/>
@@ -5547,7 +5488,7 @@
 </file>
 
 <file path=customXml/itemProps1.xml><?xml version="1.0" encoding="utf-8"?>
-<ds:datastoreItem xmlns:ds="http://schemas.openxmlformats.org/officeDocument/2006/customXml" ds:itemID="{A72D9537-BBE3-458C-A512-8CAF7ABA618E}">
+<ds:datastoreItem xmlns:ds="http://schemas.openxmlformats.org/officeDocument/2006/customXml" ds:itemID="{1BAFD648-FEB2-4319-8894-A0EF99962167}">
   <ds:schemaRefs>
     <ds:schemaRef ds:uri="http://schemas.openxmlformats.org/officeDocument/2006/bibliography"/>
   </ds:schemaRefs>

</xml_diff>

<commit_message>
Añadidos criterios de navegadores
</commit_message>
<xml_diff>
--- a/TG2.docx
+++ b/TG2.docx
@@ -1155,8 +1155,6 @@
               <w:fldChar w:fldCharType="end"/>
             </w:r>
           </w:hyperlink>
-          <w:bookmarkStart w:id="0" w:name="_GoBack"/>
-          <w:bookmarkEnd w:id="0"/>
         </w:p>
         <w:p>
           <w:pPr>
@@ -2435,7 +2433,7 @@
       <w:pPr>
         <w:pStyle w:val="Ttulo1"/>
       </w:pPr>
-      <w:bookmarkStart w:id="1" w:name="_Toc510556379"/>
+      <w:bookmarkStart w:id="0" w:name="_Toc510556379"/>
       <w:r>
         <w:lastRenderedPageBreak/>
         <w:t>1. Autores del trabajo</w:t>
@@ -2443,78 +2441,78 @@
       <w:r>
         <w:t>, planificación y entrega</w:t>
       </w:r>
+      <w:bookmarkEnd w:id="0"/>
+    </w:p>
+    <w:p>
+      <w:pPr>
+        <w:pStyle w:val="Ttulo2"/>
+      </w:pPr>
+      <w:bookmarkStart w:id="1" w:name="_Toc510556380"/>
+      <w:r>
+        <w:t>1.1 Autores</w:t>
+      </w:r>
       <w:bookmarkEnd w:id="1"/>
     </w:p>
     <w:p>
+      <w:r>
+        <w:t>En este apartado se debe indicar el número de grupo y los nombres de los autores, poniendo en primer lugar al coordinador del grupo.</w:t>
+      </w:r>
+    </w:p>
+    <w:p>
       <w:pPr>
         <w:pStyle w:val="Ttulo2"/>
       </w:pPr>
-      <w:bookmarkStart w:id="2" w:name="_Toc510556380"/>
-      <w:r>
-        <w:t>1.1 Autores</w:t>
+      <w:bookmarkStart w:id="2" w:name="_Toc510556381"/>
+      <w:r>
+        <w:t>1.2 Planificación</w:t>
       </w:r>
       <w:bookmarkEnd w:id="2"/>
     </w:p>
     <w:p>
       <w:r>
-        <w:t>En este apartado se debe indicar el número de grupo y los nombres de los autores, poniendo en primer lugar al coordinador del grupo.</w:t>
+        <w:t xml:space="preserve">En este apartado se debe incluir un enlace (URL) </w:t>
+      </w:r>
+      <w:r>
+        <w:t xml:space="preserve">compartido a </w:t>
+      </w:r>
+      <w:r>
+        <w:t xml:space="preserve">la planificación del trabajo utilizando una herramienta online de diagramación Gantt (por  ejemplo, </w:t>
+      </w:r>
+      <w:proofErr w:type="spellStart"/>
+      <w:r>
+        <w:t>GanttPro</w:t>
+      </w:r>
+      <w:proofErr w:type="spellEnd"/>
+      <w:r>
+        <w:t>, versión gratuita).</w:t>
+      </w:r>
+    </w:p>
+    <w:p>
+      <w:r>
+        <w:t>Hay que tener en cuenta que cada participante del grupo debe tener asignadas tareas que sumen al menos 15 horas. El peso de este trabajo en la calificación total de la asig</w:t>
+      </w:r>
+      <w:r>
+        <w:t xml:space="preserve">natura es de un 10%, por tanto requiere de una dedicación de </w:t>
+      </w:r>
+      <w:r>
+        <w:t>15 horas</w:t>
+      </w:r>
+      <w:r>
+        <w:t xml:space="preserve"> del </w:t>
+      </w:r>
+      <w:r>
+        <w:t>total de 150 horas de la asignatura.</w:t>
       </w:r>
     </w:p>
     <w:p>
       <w:pPr>
         <w:pStyle w:val="Ttulo2"/>
       </w:pPr>
-      <w:bookmarkStart w:id="3" w:name="_Toc510556381"/>
-      <w:r>
-        <w:t>1.2 Planificación</w:t>
+      <w:bookmarkStart w:id="3" w:name="_Toc510556382"/>
+      <w:r>
+        <w:t>1.3 Entrega</w:t>
       </w:r>
       <w:bookmarkEnd w:id="3"/>
-    </w:p>
-    <w:p>
-      <w:r>
-        <w:t xml:space="preserve">En este apartado se debe incluir un enlace (URL) </w:t>
-      </w:r>
-      <w:r>
-        <w:t xml:space="preserve">compartido a </w:t>
-      </w:r>
-      <w:r>
-        <w:t xml:space="preserve">la planificación del trabajo utilizando una herramienta online de diagramación Gantt (por  ejemplo, </w:t>
-      </w:r>
-      <w:proofErr w:type="spellStart"/>
-      <w:r>
-        <w:t>GanttPro</w:t>
-      </w:r>
-      <w:proofErr w:type="spellEnd"/>
-      <w:r>
-        <w:t>, versión gratuita).</w:t>
-      </w:r>
-    </w:p>
-    <w:p>
-      <w:r>
-        <w:t>Hay que tener en cuenta que cada participante del grupo debe tener asignadas tareas que sumen al menos 15 horas. El peso de este trabajo en la calificación total de la asig</w:t>
-      </w:r>
-      <w:r>
-        <w:t xml:space="preserve">natura es de un 10%, por tanto requiere de una dedicación de </w:t>
-      </w:r>
-      <w:r>
-        <w:t>15 horas</w:t>
-      </w:r>
-      <w:r>
-        <w:t xml:space="preserve"> del </w:t>
-      </w:r>
-      <w:r>
-        <w:t>total de 150 horas de la asignatura.</w:t>
-      </w:r>
-    </w:p>
-    <w:p>
-      <w:pPr>
-        <w:pStyle w:val="Ttulo2"/>
-      </w:pPr>
-      <w:bookmarkStart w:id="4" w:name="_Toc510556382"/>
-      <w:r>
-        <w:t>1.3 Entrega</w:t>
-      </w:r>
-      <w:bookmarkEnd w:id="4"/>
     </w:p>
     <w:p>
       <w:r>
@@ -2617,7 +2615,7 @@
         <w:pStyle w:val="Ttulo1"/>
         <w:spacing w:before="360"/>
       </w:pPr>
-      <w:bookmarkStart w:id="5" w:name="_Toc510556383"/>
+      <w:bookmarkStart w:id="4" w:name="_Toc510556383"/>
       <w:r>
         <w:lastRenderedPageBreak/>
         <w:t xml:space="preserve">2. </w:t>
@@ -2631,54 +2629,54 @@
       <w:r>
         <w:t xml:space="preserve"> las tecnologías</w:t>
       </w:r>
+      <w:bookmarkEnd w:id="4"/>
+    </w:p>
+    <w:p>
+      <w:r>
+        <w:t>En</w:t>
+      </w:r>
+      <w:r>
+        <w:t xml:space="preserve"> los siguientes apartados se debe describir brevemente cada tecnología a comparar</w:t>
+      </w:r>
+      <w:r>
+        <w:t>.</w:t>
+      </w:r>
+    </w:p>
+    <w:p>
+      <w:r>
+        <w:t>Se pueden incluir imágenes copiadas y pegadas desde diversas fuentes de información, siempre que debajo de cada una se indique la fuente (al menos la URL).</w:t>
+      </w:r>
+    </w:p>
+    <w:p/>
+    <w:p>
+      <w:pPr>
+        <w:pStyle w:val="Ttulo2"/>
+      </w:pPr>
+      <w:bookmarkStart w:id="5" w:name="_Toc510556384"/>
+      <w:r>
+        <w:t xml:space="preserve">2.1 Descripción de la tecnología </w:t>
+      </w:r>
+      <w:r>
+        <w:t>Chart</w:t>
+      </w:r>
+      <w:r>
+        <w:t>s.js</w:t>
+      </w:r>
       <w:bookmarkEnd w:id="5"/>
     </w:p>
     <w:p>
-      <w:r>
-        <w:t>En</w:t>
-      </w:r>
-      <w:r>
-        <w:t xml:space="preserve"> los siguientes apartados se debe describir brevemente cada tecnología a comparar</w:t>
-      </w:r>
-      <w:r>
-        <w:t>.</w:t>
-      </w:r>
-    </w:p>
-    <w:p>
-      <w:r>
-        <w:t>Se pueden incluir imágenes copiadas y pegadas desde diversas fuentes de información, siempre que debajo de cada una se indique la fuente (al menos la URL).</w:t>
-      </w:r>
-    </w:p>
-    <w:p/>
-    <w:p>
       <w:pPr>
         <w:pStyle w:val="Ttulo2"/>
       </w:pPr>
-      <w:bookmarkStart w:id="6" w:name="_Toc510556384"/>
-      <w:r>
-        <w:t xml:space="preserve">2.1 Descripción de la tecnología </w:t>
-      </w:r>
-      <w:r>
-        <w:t>Chart</w:t>
-      </w:r>
-      <w:r>
-        <w:t>s.js</w:t>
+      <w:bookmarkStart w:id="6" w:name="_Toc510556385"/>
+      <w:r>
+        <w:t xml:space="preserve">2.2 Descripción de la tecnología </w:t>
+      </w:r>
+      <w:proofErr w:type="spellStart"/>
+      <w:r>
+        <w:t>Echarts</w:t>
       </w:r>
       <w:bookmarkEnd w:id="6"/>
-    </w:p>
-    <w:p>
-      <w:pPr>
-        <w:pStyle w:val="Ttulo2"/>
-      </w:pPr>
-      <w:bookmarkStart w:id="7" w:name="_Toc510556385"/>
-      <w:r>
-        <w:t xml:space="preserve">2.2 Descripción de la tecnología </w:t>
-      </w:r>
-      <w:proofErr w:type="spellStart"/>
-      <w:r>
-        <w:t>Echarts</w:t>
-      </w:r>
-      <w:bookmarkEnd w:id="7"/>
       <w:proofErr w:type="spellEnd"/>
     </w:p>
     <w:p>
@@ -2705,7 +2703,7 @@
       <w:pPr>
         <w:pStyle w:val="Ttulo1"/>
       </w:pPr>
-      <w:bookmarkStart w:id="8" w:name="_Toc510556386"/>
+      <w:bookmarkStart w:id="7" w:name="_Toc510556386"/>
       <w:r>
         <w:lastRenderedPageBreak/>
         <w:t xml:space="preserve">3. </w:t>
@@ -2713,7 +2711,7 @@
       <w:r>
         <w:t>Criterios de comparación</w:t>
       </w:r>
-      <w:bookmarkEnd w:id="8"/>
+      <w:bookmarkEnd w:id="7"/>
     </w:p>
     <w:p>
       <w:r>
@@ -2764,7 +2762,7 @@
       <w:pPr>
         <w:pStyle w:val="Ttulo2"/>
       </w:pPr>
-      <w:bookmarkStart w:id="9" w:name="_Toc510556387"/>
+      <w:bookmarkStart w:id="8" w:name="_Toc510556387"/>
       <w:r>
         <w:t>3.1 Categoría A</w:t>
       </w:r>
@@ -2774,41 +2772,73 @@
       <w:r>
         <w:t>Criterios generales</w:t>
       </w:r>
+      <w:bookmarkEnd w:id="8"/>
+    </w:p>
+    <w:p>
+      <w:pPr>
+        <w:pStyle w:val="Ttulo3"/>
+      </w:pPr>
+      <w:bookmarkStart w:id="9" w:name="_Toc510556388"/>
+      <w:r>
+        <w:t xml:space="preserve">3.1.1 </w:t>
+      </w:r>
+      <w:r>
+        <w:t>Criterio</w:t>
+      </w:r>
+      <w:r>
+        <w:t xml:space="preserve"> A.1 </w:t>
+      </w:r>
+      <w:r>
+        <w:t>L</w:t>
+      </w:r>
+      <w:r>
+        <w:t>icencia</w:t>
+      </w:r>
       <w:bookmarkEnd w:id="9"/>
     </w:p>
     <w:p>
+      <w:r>
+        <w:t xml:space="preserve">Descripción: tipo de licencia del software (freeware, open </w:t>
+      </w:r>
+      <w:proofErr w:type="spellStart"/>
+      <w:r>
+        <w:t>source</w:t>
+      </w:r>
+      <w:proofErr w:type="spellEnd"/>
+      <w:r>
+        <w:t>, cerrado…)</w:t>
+      </w:r>
+    </w:p>
+    <w:p>
+      <w:r>
+        <w:t>Tipo: texto libre.</w:t>
+      </w:r>
+    </w:p>
+    <w:p>
       <w:pPr>
         <w:pStyle w:val="Ttulo3"/>
       </w:pPr>
-      <w:bookmarkStart w:id="10" w:name="_Toc510556388"/>
-      <w:r>
-        <w:t xml:space="preserve">3.1.1 </w:t>
-      </w:r>
-      <w:r>
-        <w:t>Criterio</w:t>
-      </w:r>
-      <w:r>
-        <w:t xml:space="preserve"> A.1 </w:t>
-      </w:r>
-      <w:r>
-        <w:t>L</w:t>
-      </w:r>
-      <w:r>
-        <w:t>icencia</w:t>
+      <w:bookmarkStart w:id="10" w:name="_Toc510556389"/>
+      <w:r>
+        <w:t xml:space="preserve">3.1.2 </w:t>
+      </w:r>
+      <w:r>
+        <w:t xml:space="preserve">Criterio A.2 </w:t>
+      </w:r>
+      <w:r>
+        <w:t>Documentación técnica</w:t>
+      </w:r>
+      <w:r>
+        <w:t xml:space="preserve"> oficial</w:t>
       </w:r>
       <w:bookmarkEnd w:id="10"/>
     </w:p>
     <w:p>
       <w:r>
-        <w:t xml:space="preserve">Descripción: tipo de licencia del software (freeware, open </w:t>
-      </w:r>
-      <w:proofErr w:type="spellStart"/>
-      <w:r>
-        <w:t>source</w:t>
-      </w:r>
-      <w:proofErr w:type="spellEnd"/>
-      <w:r>
-        <w:t>, cerrado…)</w:t>
+        <w:t xml:space="preserve">Descripción: </w:t>
+      </w:r>
+      <w:r>
+        <w:t>cantidad y calidad de la documentación oficial de la tecnología.</w:t>
       </w:r>
     </w:p>
     <w:p>
@@ -2820,18 +2850,9 @@
       <w:pPr>
         <w:pStyle w:val="Ttulo3"/>
       </w:pPr>
-      <w:bookmarkStart w:id="11" w:name="_Toc510556389"/>
-      <w:r>
-        <w:t xml:space="preserve">3.1.2 </w:t>
-      </w:r>
-      <w:r>
-        <w:t xml:space="preserve">Criterio A.2 </w:t>
-      </w:r>
-      <w:r>
-        <w:t>Documentación técnica</w:t>
-      </w:r>
-      <w:r>
-        <w:t xml:space="preserve"> oficial</w:t>
+      <w:bookmarkStart w:id="11" w:name="_Toc510556390"/>
+      <w:r>
+        <w:t>3.1.3 Criterio A.3 Documentación técnica no oficial</w:t>
       </w:r>
       <w:bookmarkEnd w:id="11"/>
     </w:p>
@@ -2840,7 +2861,7 @@
         <w:t xml:space="preserve">Descripción: </w:t>
       </w:r>
       <w:r>
-        <w:t>cantidad y calidad de la documentación oficial de la tecnología.</w:t>
+        <w:t>cantidad y calidad de la documentación no oficial de la tecnología.</w:t>
       </w:r>
     </w:p>
     <w:p>
@@ -2852,18 +2873,33 @@
       <w:pPr>
         <w:pStyle w:val="Ttulo3"/>
       </w:pPr>
-      <w:bookmarkStart w:id="12" w:name="_Toc510556390"/>
-      <w:r>
-        <w:t>3.1.3 Criterio A.3 Documentación técnica no oficial</w:t>
+      <w:bookmarkStart w:id="12" w:name="_Toc510556391"/>
+      <w:r>
+        <w:t>3.1.</w:t>
+      </w:r>
+      <w:r>
+        <w:t>4</w:t>
+      </w:r>
+      <w:r>
+        <w:t xml:space="preserve"> </w:t>
+      </w:r>
+      <w:r>
+        <w:t>Criterio A.</w:t>
+      </w:r>
+      <w:r>
+        <w:t>4</w:t>
+      </w:r>
+      <w:r>
+        <w:t xml:space="preserve"> </w:t>
+      </w:r>
+      <w:r>
+        <w:t>Comunidad</w:t>
       </w:r>
       <w:bookmarkEnd w:id="12"/>
     </w:p>
     <w:p>
       <w:r>
-        <w:t xml:space="preserve">Descripción: </w:t>
-      </w:r>
-      <w:r>
-        <w:t>cantidad y calidad de la documentación no oficial de la tecnología.</w:t>
+        <w:t>Descripción: número y reputación de los usuarios, respaldo de la comunidad.</w:t>
       </w:r>
     </w:p>
     <w:p>
@@ -2875,12 +2911,12 @@
       <w:pPr>
         <w:pStyle w:val="Ttulo3"/>
       </w:pPr>
-      <w:bookmarkStart w:id="13" w:name="_Toc510556391"/>
+      <w:bookmarkStart w:id="13" w:name="_Toc510556392"/>
       <w:r>
         <w:t>3.1.</w:t>
       </w:r>
       <w:r>
-        <w:t>4</w:t>
+        <w:t>5</w:t>
       </w:r>
       <w:r>
         <w:t xml:space="preserve"> </w:t>
@@ -2889,91 +2925,53 @@
         <w:t>Criterio A.</w:t>
       </w:r>
       <w:r>
-        <w:t>4</w:t>
+        <w:t>5</w:t>
+      </w:r>
+      <w:r>
+        <w:t xml:space="preserve"> Soporte y mantenimiento</w:t>
+      </w:r>
+      <w:bookmarkEnd w:id="13"/>
+    </w:p>
+    <w:p>
+      <w:r>
+        <w:t xml:space="preserve">Descripción: calidad y tipo de soporte y mantenimiento ofrecido por </w:t>
+      </w:r>
+      <w:r>
+        <w:t>la tecnología</w:t>
+      </w:r>
+      <w:r>
+        <w:t>.</w:t>
+      </w:r>
+    </w:p>
+    <w:p>
+      <w:r>
+        <w:t>Tipo: texto libre.</w:t>
+      </w:r>
+    </w:p>
+    <w:p>
+      <w:pPr>
+        <w:pStyle w:val="Ttulo3"/>
+      </w:pPr>
+      <w:bookmarkStart w:id="14" w:name="_Toc510556393"/>
+      <w:r>
+        <w:t>3.1.</w:t>
+      </w:r>
+      <w:r>
+        <w:t>6</w:t>
       </w:r>
       <w:r>
         <w:t xml:space="preserve"> </w:t>
       </w:r>
       <w:r>
-        <w:t>Comunidad</w:t>
-      </w:r>
-      <w:bookmarkEnd w:id="13"/>
-    </w:p>
-    <w:p>
-      <w:r>
-        <w:t>Descripción: número y reputación de los usuarios, respaldo de la comunidad.</w:t>
-      </w:r>
-    </w:p>
-    <w:p>
-      <w:r>
-        <w:t>Tipo: texto libre.</w:t>
-      </w:r>
-    </w:p>
-    <w:p>
-      <w:pPr>
-        <w:pStyle w:val="Ttulo3"/>
-      </w:pPr>
-      <w:bookmarkStart w:id="14" w:name="_Toc510556392"/>
-      <w:r>
-        <w:t>3.1.</w:t>
-      </w:r>
-      <w:r>
-        <w:t>5</w:t>
-      </w:r>
-      <w:r>
-        <w:t xml:space="preserve"> </w:t>
-      </w:r>
-      <w:r>
         <w:t>Criterio A.</w:t>
       </w:r>
       <w:r>
-        <w:t>5</w:t>
-      </w:r>
-      <w:r>
-        <w:t xml:space="preserve"> Soporte y mantenimiento</w:t>
+        <w:t>6</w:t>
+      </w:r>
+      <w:r>
+        <w:t xml:space="preserve"> Requisitos técnicos</w:t>
       </w:r>
       <w:bookmarkEnd w:id="14"/>
-    </w:p>
-    <w:p>
-      <w:r>
-        <w:t xml:space="preserve">Descripción: calidad y tipo de soporte y mantenimiento ofrecido por </w:t>
-      </w:r>
-      <w:r>
-        <w:t>la tecnología</w:t>
-      </w:r>
-      <w:r>
-        <w:t>.</w:t>
-      </w:r>
-    </w:p>
-    <w:p>
-      <w:r>
-        <w:t>Tipo: texto libre.</w:t>
-      </w:r>
-    </w:p>
-    <w:p>
-      <w:pPr>
-        <w:pStyle w:val="Ttulo3"/>
-      </w:pPr>
-      <w:bookmarkStart w:id="15" w:name="_Toc510556393"/>
-      <w:r>
-        <w:t>3.1.</w:t>
-      </w:r>
-      <w:r>
-        <w:t>6</w:t>
-      </w:r>
-      <w:r>
-        <w:t xml:space="preserve"> </w:t>
-      </w:r>
-      <w:r>
-        <w:t>Criterio A.</w:t>
-      </w:r>
-      <w:r>
-        <w:t>6</w:t>
-      </w:r>
-      <w:r>
-        <w:t xml:space="preserve"> Requisitos técnicos</w:t>
-      </w:r>
-      <w:bookmarkEnd w:id="15"/>
     </w:p>
     <w:p>
       <w:r>
@@ -3004,114 +3002,154 @@
       <w:pPr>
         <w:pStyle w:val="Ttulo2"/>
       </w:pPr>
-      <w:bookmarkStart w:id="16" w:name="_Toc510556394"/>
+      <w:bookmarkStart w:id="15" w:name="_Toc510556394"/>
       <w:r>
         <w:lastRenderedPageBreak/>
         <w:t>3.2 Categoría B: Nombre</w:t>
       </w:r>
+      <w:bookmarkEnd w:id="15"/>
+    </w:p>
+    <w:p/>
+    <w:p>
+      <w:pPr>
+        <w:pStyle w:val="Ttulo3"/>
+      </w:pPr>
+      <w:bookmarkStart w:id="16" w:name="_Toc510556395"/>
+      <w:r>
+        <w:t>3.2.1 Criterio B.1: Nombre</w:t>
+      </w:r>
       <w:bookmarkEnd w:id="16"/>
     </w:p>
+    <w:p>
+      <w:pPr>
+        <w:pStyle w:val="Ttulo3"/>
+      </w:pPr>
+      <w:bookmarkStart w:id="17" w:name="_Toc510556396"/>
+      <w:r>
+        <w:t>3.2.2 Criterio B.2: Nombre</w:t>
+      </w:r>
+      <w:bookmarkEnd w:id="17"/>
+    </w:p>
+    <w:p>
+      <w:pPr>
+        <w:pStyle w:val="Ttulo3"/>
+      </w:pPr>
+      <w:bookmarkStart w:id="18" w:name="_Toc510556397"/>
+      <w:r>
+        <w:t xml:space="preserve">3.2.n Criterio </w:t>
+      </w:r>
+      <w:proofErr w:type="spellStart"/>
+      <w:r>
+        <w:t>B.n</w:t>
+      </w:r>
+      <w:proofErr w:type="spellEnd"/>
+      <w:r>
+        <w:t>: Nombre</w:t>
+      </w:r>
+      <w:bookmarkEnd w:id="18"/>
+    </w:p>
     <w:p/>
     <w:p>
       <w:pPr>
+        <w:pStyle w:val="Ttulo2"/>
+      </w:pPr>
+      <w:bookmarkStart w:id="19" w:name="_Toc510556398"/>
+      <w:r>
+        <w:t>3.3 Categoría Z</w:t>
+      </w:r>
+      <w:r>
+        <w:t xml:space="preserve">: </w:t>
+      </w:r>
+      <w:bookmarkEnd w:id="19"/>
+      <w:r>
+        <w:t>Adaptabilidad navegadores</w:t>
+      </w:r>
+    </w:p>
+    <w:p/>
+    <w:p>
+      <w:pPr>
         <w:pStyle w:val="Ttulo3"/>
       </w:pPr>
-      <w:bookmarkStart w:id="17" w:name="_Toc510556395"/>
-      <w:r>
-        <w:t>3.2.1 Criterio B.1: Nombre</w:t>
-      </w:r>
-      <w:bookmarkEnd w:id="17"/>
+      <w:bookmarkStart w:id="20" w:name="_Toc510556399"/>
+      <w:r>
+        <w:t>3.3.1 Criterio Z</w:t>
+      </w:r>
+      <w:r>
+        <w:t xml:space="preserve">.1: </w:t>
+      </w:r>
+      <w:bookmarkEnd w:id="20"/>
+      <w:r>
+        <w:t>Firefox</w:t>
+      </w:r>
     </w:p>
     <w:p>
       <w:pPr>
         <w:pStyle w:val="Ttulo3"/>
       </w:pPr>
-      <w:bookmarkStart w:id="18" w:name="_Toc510556396"/>
-      <w:r>
-        <w:t>3.2.2 Criterio B.2: Nombre</w:t>
-      </w:r>
-      <w:bookmarkEnd w:id="18"/>
+      <w:bookmarkStart w:id="21" w:name="_Toc510556400"/>
+      <w:r>
+        <w:t>3.3.2 Criterio Z</w:t>
+      </w:r>
+      <w:r>
+        <w:t xml:space="preserve">.2: </w:t>
+      </w:r>
+      <w:bookmarkEnd w:id="21"/>
+      <w:r>
+        <w:t>Google Chrome</w:t>
+      </w:r>
     </w:p>
     <w:p>
       <w:pPr>
         <w:pStyle w:val="Ttulo3"/>
       </w:pPr>
-      <w:bookmarkStart w:id="19" w:name="_Toc510556397"/>
-      <w:r>
-        <w:t xml:space="preserve">3.2.n Criterio </w:t>
+      <w:bookmarkStart w:id="22" w:name="_Toc510556401"/>
+      <w:r>
+        <w:t>3.3.</w:t>
+      </w:r>
+      <w:r>
+        <w:t>3</w:t>
+      </w:r>
+      <w:r>
+        <w:t xml:space="preserve"> Criterio </w:t>
       </w:r>
       <w:proofErr w:type="spellStart"/>
       <w:r>
-        <w:t>B.n</w:t>
+        <w:t>Z</w:t>
+      </w:r>
+      <w:r>
+        <w:t>.n</w:t>
       </w:r>
       <w:proofErr w:type="spellEnd"/>
       <w:r>
-        <w:t>: Nombre</w:t>
-      </w:r>
-      <w:bookmarkEnd w:id="19"/>
+        <w:t xml:space="preserve">: </w:t>
+      </w:r>
+      <w:bookmarkEnd w:id="22"/>
+      <w:r>
+        <w:t>Opera</w:t>
+      </w:r>
+    </w:p>
+    <w:p>
+      <w:pPr>
+        <w:pStyle w:val="Ttulo3"/>
+      </w:pPr>
+      <w:r>
+        <w:t xml:space="preserve">3.3.n Criterio </w:t>
+      </w:r>
+      <w:proofErr w:type="spellStart"/>
+      <w:r>
+        <w:t>Z.n</w:t>
+      </w:r>
+      <w:proofErr w:type="spellEnd"/>
+      <w:r>
+        <w:t xml:space="preserve">: </w:t>
+      </w:r>
+      <w:r>
+        <w:t>Safari</w:t>
+      </w:r>
+      <w:bookmarkStart w:id="23" w:name="_GoBack"/>
+      <w:bookmarkEnd w:id="23"/>
     </w:p>
     <w:p/>
-    <w:p>
-      <w:pPr>
-        <w:pStyle w:val="Ttulo2"/>
-      </w:pPr>
-      <w:bookmarkStart w:id="20" w:name="_Toc510556398"/>
-      <w:r>
-        <w:t>3.3 Categoría Z</w:t>
-      </w:r>
-      <w:r>
-        <w:t>: Nombre</w:t>
-      </w:r>
-      <w:bookmarkEnd w:id="20"/>
-    </w:p>
-    <w:p/>
-    <w:p>
-      <w:pPr>
-        <w:pStyle w:val="Ttulo3"/>
-      </w:pPr>
-      <w:bookmarkStart w:id="21" w:name="_Toc510556399"/>
-      <w:r>
-        <w:t>3.3.1 Criterio Z</w:t>
-      </w:r>
-      <w:r>
-        <w:t>.1: Nombre</w:t>
-      </w:r>
-      <w:bookmarkEnd w:id="21"/>
-    </w:p>
-    <w:p>
-      <w:pPr>
-        <w:pStyle w:val="Ttulo3"/>
-      </w:pPr>
-      <w:bookmarkStart w:id="22" w:name="_Toc510556400"/>
-      <w:r>
-        <w:t>3.3.2 Criterio Z</w:t>
-      </w:r>
-      <w:r>
-        <w:t>.2: Nombre</w:t>
-      </w:r>
-      <w:bookmarkEnd w:id="22"/>
-    </w:p>
-    <w:p>
-      <w:pPr>
-        <w:pStyle w:val="Ttulo3"/>
-      </w:pPr>
-      <w:bookmarkStart w:id="23" w:name="_Toc510556401"/>
-      <w:r>
-        <w:t xml:space="preserve">3.3.n Criterio </w:t>
-      </w:r>
-      <w:proofErr w:type="spellStart"/>
-      <w:r>
-        <w:t>Z</w:t>
-      </w:r>
-      <w:r>
-        <w:t>.n</w:t>
-      </w:r>
-      <w:proofErr w:type="spellEnd"/>
-      <w:r>
-        <w:t>: Nombre</w:t>
-      </w:r>
-      <w:bookmarkEnd w:id="23"/>
-    </w:p>
     <w:p/>
     <w:p>
       <w:pPr>
@@ -5488,7 +5526,7 @@
 </file>
 
 <file path=customXml/itemProps1.xml><?xml version="1.0" encoding="utf-8"?>
-<ds:datastoreItem xmlns:ds="http://schemas.openxmlformats.org/officeDocument/2006/customXml" ds:itemID="{1BAFD648-FEB2-4319-8894-A0EF99962167}">
+<ds:datastoreItem xmlns:ds="http://schemas.openxmlformats.org/officeDocument/2006/customXml" ds:itemID="{18CED3C2-8DEB-4A77-AFB6-84F8DB333974}">
   <ds:schemaRefs>
     <ds:schemaRef ds:uri="http://schemas.openxmlformats.org/officeDocument/2006/bibliography"/>
   </ds:schemaRefs>

</xml_diff>

<commit_message>
Añadidos criterios de recursos y tratamiento de datos
</commit_message>
<xml_diff>
--- a/TG2.docx
+++ b/TG2.docx
@@ -3005,9 +3005,12 @@
       <w:bookmarkStart w:id="15" w:name="_Toc510556394"/>
       <w:r>
         <w:lastRenderedPageBreak/>
-        <w:t>3.2 Categoría B: Nombre</w:t>
+        <w:t xml:space="preserve">3.2 Categoría B: </w:t>
       </w:r>
       <w:bookmarkEnd w:id="15"/>
+      <w:r>
+        <w:t>Análisis de recursos</w:t>
+      </w:r>
     </w:p>
     <w:p/>
     <w:p>
@@ -3016,9 +3019,14 @@
       </w:pPr>
       <w:bookmarkStart w:id="16" w:name="_Toc510556395"/>
       <w:r>
-        <w:t>3.2.1 Criterio B.1: Nombre</w:t>
+        <w:t xml:space="preserve">3.2.1 Criterio B.1: </w:t>
       </w:r>
       <w:bookmarkEnd w:id="16"/>
+      <w:proofErr w:type="spellStart"/>
+      <w:r>
+        <w:t>Ram</w:t>
+      </w:r>
+      <w:proofErr w:type="spellEnd"/>
     </w:p>
     <w:p>
       <w:pPr>
@@ -3026,9 +3034,12 @@
       </w:pPr>
       <w:bookmarkStart w:id="17" w:name="_Toc510556396"/>
       <w:r>
-        <w:t>3.2.2 Criterio B.2: Nombre</w:t>
+        <w:t xml:space="preserve">3.2.2 Criterio B.2: </w:t>
       </w:r>
       <w:bookmarkEnd w:id="17"/>
+      <w:r>
+        <w:t>Procesador</w:t>
+      </w:r>
     </w:p>
     <w:p>
       <w:pPr>
@@ -3044,18 +3055,66 @@
       </w:r>
       <w:proofErr w:type="spellEnd"/>
       <w:r>
-        <w:t>: Nombre</w:t>
+        <w:t xml:space="preserve">: </w:t>
       </w:r>
       <w:bookmarkEnd w:id="18"/>
+      <w:r>
+        <w:t>¿</w:t>
+      </w:r>
+      <w:proofErr w:type="spellStart"/>
+      <w:r>
+        <w:t>Gpu</w:t>
+      </w:r>
+      <w:proofErr w:type="spellEnd"/>
+      <w:r>
+        <w:t>?</w:t>
+      </w:r>
+    </w:p>
+    <w:p>
+      <w:pPr>
+        <w:pStyle w:val="Ttulo3"/>
+      </w:pPr>
+      <w:r>
+        <w:t xml:space="preserve">3.2.n Criterio </w:t>
+      </w:r>
+      <w:proofErr w:type="spellStart"/>
+      <w:r>
+        <w:t>B.n</w:t>
+      </w:r>
+      <w:proofErr w:type="spellEnd"/>
+      <w:r>
+        <w:t xml:space="preserve">: </w:t>
+      </w:r>
+      <w:r>
+        <w:t>Red</w:t>
+      </w:r>
+    </w:p>
+    <w:p>
+      <w:r>
+        <w:tab/>
+        <w:t>/</w:t>
+      </w:r>
+      <w:proofErr w:type="gramStart"/>
+      <w:r>
+        <w:t>/¿</w:t>
+      </w:r>
+      <w:proofErr w:type="gramEnd"/>
+      <w:r>
+        <w:t>Cuántos datos consume cada tecnología? ¿Cuál es más optima en cuanto a peticiones al servidor?</w:t>
+      </w:r>
     </w:p>
     <w:p/>
+    <w:p/>
     <w:p>
       <w:pPr>
         <w:pStyle w:val="Ttulo2"/>
       </w:pPr>
       <w:bookmarkStart w:id="19" w:name="_Toc510556398"/>
       <w:r>
-        <w:t>3.3 Categoría Z</w:t>
+        <w:t xml:space="preserve">3.3 Categoría </w:t>
+      </w:r>
+      <w:r>
+        <w:t>Y</w:t>
       </w:r>
       <w:r>
         <w:t xml:space="preserve">: </w:t>
@@ -3145,11 +3204,67 @@
       </w:r>
       <w:r>
         <w:t>Safari</w:t>
+      </w:r>
+    </w:p>
+    <w:p/>
+    <w:p>
+      <w:pPr>
+        <w:pStyle w:val="Ttulo2"/>
+      </w:pPr>
+      <w:r>
+        <w:t>3.</w:t>
+      </w:r>
+      <w:r>
+        <w:t>4</w:t>
+      </w:r>
+      <w:r>
+        <w:t xml:space="preserve"> Categoría Z: </w:t>
+      </w:r>
+      <w:r>
+        <w:t>Métodos de tratamiento de datos</w:t>
+      </w:r>
+    </w:p>
+    <w:p/>
+    <w:p>
+      <w:pPr>
+        <w:pStyle w:val="Ttulo3"/>
+      </w:pPr>
+      <w:r>
+        <w:t>3.</w:t>
+      </w:r>
+      <w:r>
+        <w:t>4</w:t>
+      </w:r>
+      <w:r>
+        <w:t xml:space="preserve">.1 Criterio Z.1: </w:t>
+      </w:r>
+      <w:proofErr w:type="spellStart"/>
+      <w:r>
+        <w:t>Json</w:t>
+      </w:r>
+      <w:proofErr w:type="spellEnd"/>
+    </w:p>
+    <w:p>
+      <w:pPr>
+        <w:pStyle w:val="Ttulo3"/>
+      </w:pPr>
+      <w:r>
+        <w:t>3.</w:t>
+      </w:r>
+      <w:r>
+        <w:t>4</w:t>
+      </w:r>
+      <w:r>
+        <w:t xml:space="preserve">.2 Criterio Z.2: </w:t>
+      </w:r>
+      <w:proofErr w:type="spellStart"/>
+      <w:r>
+        <w:t>Xml</w:t>
       </w:r>
       <w:bookmarkStart w:id="23" w:name="_GoBack"/>
       <w:bookmarkEnd w:id="23"/>
-    </w:p>
-    <w:p/>
+      <w:proofErr w:type="spellEnd"/>
+    </w:p>
     <w:p/>
     <w:p>
       <w:pPr>
@@ -5526,7 +5641,7 @@
 </file>
 
 <file path=customXml/itemProps1.xml><?xml version="1.0" encoding="utf-8"?>
-<ds:datastoreItem xmlns:ds="http://schemas.openxmlformats.org/officeDocument/2006/customXml" ds:itemID="{18CED3C2-8DEB-4A77-AFB6-84F8DB333974}">
+<ds:datastoreItem xmlns:ds="http://schemas.openxmlformats.org/officeDocument/2006/customXml" ds:itemID="{BE45C5E2-0043-4D19-98F7-1A8EF511F906}">
   <ds:schemaRefs>
     <ds:schemaRef ds:uri="http://schemas.openxmlformats.org/officeDocument/2006/bibliography"/>
   </ds:schemaRefs>

</xml_diff>

<commit_message>
Descripcion y tipo criterios
Curva de aprendizaje y lineas de código
</commit_message>
<xml_diff>
--- a/TG2.docx
+++ b/TG2.docx
@@ -3216,7 +3216,6 @@
         <w:t>: Safari</w:t>
       </w:r>
     </w:p>
-    <w:p/>
     <w:p>
       <w:pPr>
         <w:pStyle w:val="Ttulo2"/>
@@ -3225,7 +3224,6 @@
         <w:t>3.4 Categoría Z: Métodos de tratamiento de datos</w:t>
       </w:r>
     </w:p>
-    <w:p/>
     <w:p>
       <w:pPr>
         <w:pStyle w:val="Ttulo3"/>
@@ -3252,19 +3250,17 @@
       </w:r>
       <w:proofErr w:type="spellEnd"/>
     </w:p>
-    <w:p/>
     <w:p>
       <w:pPr>
         <w:pStyle w:val="Ttulo2"/>
       </w:pPr>
-      <w:r>
-        <w:t>3.5 Categoría E</w:t>
-      </w:r>
-      <w:r>
-        <w:t xml:space="preserve">: </w:t>
-      </w:r>
-      <w:r>
-        <w:t>Implementación y desarrollo</w:t>
+    </w:p>
+    <w:p>
+      <w:pPr>
+        <w:pStyle w:val="Ttulo2"/>
+      </w:pPr>
+      <w:r>
+        <w:t>3.5 Categoría E: Implementación y desarrollo</w:t>
       </w:r>
     </w:p>
     <w:p>
@@ -3272,56 +3268,54 @@
         <w:pStyle w:val="Ttulo3"/>
       </w:pPr>
       <w:r>
-        <w:t>3.5</w:t>
-      </w:r>
-      <w:r>
-        <w:t xml:space="preserve">.1 </w:t>
+        <w:t xml:space="preserve">3.5.1 </w:t>
       </w:r>
       <w:r>
         <w:t>Criterio</w:t>
       </w:r>
       <w:r>
-        <w:t xml:space="preserve"> E</w:t>
-      </w:r>
-      <w:r>
-        <w:t xml:space="preserve">.1 </w:t>
-      </w:r>
-      <w:r>
-        <w:t>Líneas de Código</w:t>
-      </w:r>
-    </w:p>
-    <w:p>
-      <w:pPr>
-        <w:pStyle w:val="Ttulo3"/>
-      </w:pPr>
-      <w:r>
-        <w:t>3.5.</w:t>
-      </w:r>
-      <w:r>
-        <w:t>2</w:t>
-      </w:r>
-      <w:r>
-        <w:t xml:space="preserve"> </w:t>
-      </w:r>
-      <w:r>
-        <w:t>Criterio</w:t>
-      </w:r>
-      <w:r>
-        <w:t xml:space="preserve"> E.</w:t>
-      </w:r>
-      <w:r>
-        <w:t>2</w:t>
+        <w:t xml:space="preserve"> E.1 Líneas de Código</w:t>
+      </w:r>
+    </w:p>
+    <w:p>
+      <w:r>
+        <w:t>Descripción: Compara el nú</w:t>
       </w:r>
       <w:bookmarkStart w:id="23" w:name="_GoBack"/>
       <w:bookmarkEnd w:id="23"/>
       <w:r>
-        <w:t xml:space="preserve"> </w:t>
-      </w:r>
-      <w:r>
-        <w:t>Curva de Aprendizaje</w:t>
-      </w:r>
-    </w:p>
-    <w:p/>
+        <w:t>mero de líneas necesarias para implementar el mismo gráfico en cada tecnología.</w:t>
+      </w:r>
+    </w:p>
+    <w:p>
+      <w:r>
+        <w:t xml:space="preserve">Tipo: Numérico </w:t>
+      </w:r>
+    </w:p>
+    <w:p>
+      <w:pPr>
+        <w:pStyle w:val="Ttulo3"/>
+      </w:pPr>
+      <w:r>
+        <w:t xml:space="preserve">3.5.2 </w:t>
+      </w:r>
+      <w:r>
+        <w:t>Criterio</w:t>
+      </w:r>
+      <w:r>
+        <w:t xml:space="preserve"> E.2 Curva de Aprendizaje</w:t>
+      </w:r>
+    </w:p>
+    <w:p>
+      <w:r>
+        <w:t>Descripción: Cantidad de horas necesarias para poder comenzar a implementar gráficos en la tecnología.</w:t>
+      </w:r>
+    </w:p>
+    <w:p>
+      <w:r>
+        <w:t>Tipo: Numérico</w:t>
+      </w:r>
+    </w:p>
     <w:p>
       <w:pPr>
         <w:pStyle w:val="Ttulo2"/>
@@ -5954,7 +5948,7 @@
   <a:extraClrSchemeLst/>
   <a:extLst>
     <a:ext uri="{05A4C25C-085E-4340-85A3-A5531E510DB2}">
-      <thm15:themeFamily xmlns:thm15="http://schemas.microsoft.com/office/thememl/2012/main" xmlns="" name="Office Theme" id="{62F939B6-93AF-4DB8-9C6B-D6C7DFDC589F}" vid="{4A3C46E8-61CC-4603-A589-7422A47A8E4A}"/>
+      <thm15:themeFamily xmlns="" xmlns:thm15="http://schemas.microsoft.com/office/thememl/2012/main" name="Office Theme" id="{62F939B6-93AF-4DB8-9C6B-D6C7DFDC589F}" vid="{4A3C46E8-61CC-4603-A589-7422A47A8E4A}"/>
     </a:ext>
   </a:extLst>
 </a:theme>
@@ -5965,7 +5959,7 @@
 </file>
 
 <file path=customXml/itemProps1.xml><?xml version="1.0" encoding="utf-8"?>
-<ds:datastoreItem xmlns:ds="http://schemas.openxmlformats.org/officeDocument/2006/customXml" ds:itemID="{09B3736C-E1CF-4821-9A7A-479505ECE47B}">
+<ds:datastoreItem xmlns:ds="http://schemas.openxmlformats.org/officeDocument/2006/customXml" ds:itemID="{DCC9DDB0-BCDA-48F6-9D24-4739D2C10D1B}">
   <ds:schemaRefs>
     <ds:schemaRef ds:uri="http://schemas.openxmlformats.org/officeDocument/2006/bibliography"/>
   </ds:schemaRefs>

</xml_diff>

<commit_message>
Realizado 4.1 criterios de comparación tecnología 1
</commit_message>
<xml_diff>
--- a/TG2.docx
+++ b/TG2.docx
@@ -5301,12 +5301,47 @@
       </w:r>
       <w:proofErr w:type="spellEnd"/>
       <w:r>
-        <w:t>, etc</w:t>
-      </w:r>
-      <w:bookmarkStart w:id="10" w:name="_GoBack"/>
+        <w:t xml:space="preserve">, </w:t>
+      </w:r>
+      <w:proofErr w:type="spellStart"/>
+      <w:r>
+        <w:t>etc</w:t>
+      </w:r>
+      <w:proofErr w:type="spellEnd"/>
+      <w:r>
+        <w:t>)</w:t>
+      </w:r>
+    </w:p>
+    <w:p>
+      <w:r>
+        <w:t>Tipo: texto libre.</w:t>
+      </w:r>
+    </w:p>
+    <w:p>
+      <w:pPr>
+        <w:pStyle w:val="Ttulo3"/>
+      </w:pPr>
+      <w:bookmarkStart w:id="10" w:name="_Toc510893432"/>
+      <w:r>
+        <w:t xml:space="preserve">3.1.2 </w:t>
+      </w:r>
+      <w:r>
+        <w:t xml:space="preserve">Criterio A.2 </w:t>
+      </w:r>
+      <w:r>
+        <w:t>Documentación técnica</w:t>
+      </w:r>
+      <w:r>
+        <w:t xml:space="preserve"> oficial</w:t>
+      </w:r>
       <w:bookmarkEnd w:id="10"/>
-      <w:r>
-        <w:t>)</w:t>
+    </w:p>
+    <w:p>
+      <w:r>
+        <w:t xml:space="preserve">Descripción: </w:t>
+      </w:r>
+      <w:r>
+        <w:t>cantidad y calidad de la documentación oficial de la tecnología.</w:t>
       </w:r>
     </w:p>
     <w:p>
@@ -5318,18 +5353,9 @@
       <w:pPr>
         <w:pStyle w:val="Ttulo3"/>
       </w:pPr>
-      <w:bookmarkStart w:id="11" w:name="_Toc510893432"/>
-      <w:r>
-        <w:t xml:space="preserve">3.1.2 </w:t>
-      </w:r>
-      <w:r>
-        <w:t xml:space="preserve">Criterio A.2 </w:t>
-      </w:r>
-      <w:r>
-        <w:t>Documentación técnica</w:t>
-      </w:r>
-      <w:r>
-        <w:t xml:space="preserve"> oficial</w:t>
+      <w:bookmarkStart w:id="11" w:name="_Toc510893433"/>
+      <w:r>
+        <w:t>3.1.3 Criterio A.3 Documentación técnica no oficial</w:t>
       </w:r>
       <w:bookmarkEnd w:id="11"/>
     </w:p>
@@ -5338,7 +5364,7 @@
         <w:t xml:space="preserve">Descripción: </w:t>
       </w:r>
       <w:r>
-        <w:t>cantidad y calidad de la documentación oficial de la tecnología.</w:t>
+        <w:t>cantidad y calidad de la documentación no oficial de la tecnología.</w:t>
       </w:r>
     </w:p>
     <w:p>
@@ -5350,18 +5376,33 @@
       <w:pPr>
         <w:pStyle w:val="Ttulo3"/>
       </w:pPr>
-      <w:bookmarkStart w:id="12" w:name="_Toc510893433"/>
-      <w:r>
-        <w:t>3.1.3 Criterio A.3 Documentación técnica no oficial</w:t>
+      <w:bookmarkStart w:id="12" w:name="_Toc510893434"/>
+      <w:r>
+        <w:t>3.1.</w:t>
+      </w:r>
+      <w:r>
+        <w:t>4</w:t>
+      </w:r>
+      <w:r>
+        <w:t xml:space="preserve"> </w:t>
+      </w:r>
+      <w:r>
+        <w:t>Criterio A.</w:t>
+      </w:r>
+      <w:r>
+        <w:t>4</w:t>
+      </w:r>
+      <w:r>
+        <w:t xml:space="preserve"> </w:t>
+      </w:r>
+      <w:r>
+        <w:t>Comunidad</w:t>
       </w:r>
       <w:bookmarkEnd w:id="12"/>
     </w:p>
     <w:p>
       <w:r>
-        <w:t xml:space="preserve">Descripción: </w:t>
-      </w:r>
-      <w:r>
-        <w:t>cantidad y calidad de la documentación no oficial de la tecnología.</w:t>
+        <w:t>Descripción: número y reputación de los usuarios, respaldo de la comunidad.</w:t>
       </w:r>
     </w:p>
     <w:p>
@@ -5373,12 +5414,12 @@
       <w:pPr>
         <w:pStyle w:val="Ttulo3"/>
       </w:pPr>
-      <w:bookmarkStart w:id="13" w:name="_Toc510893434"/>
+      <w:bookmarkStart w:id="13" w:name="_Toc510893435"/>
       <w:r>
         <w:t>3.1.</w:t>
       </w:r>
       <w:r>
-        <w:t>4</w:t>
+        <w:t>5</w:t>
       </w:r>
       <w:r>
         <w:t xml:space="preserve"> </w:t>
@@ -5387,91 +5428,53 @@
         <w:t>Criterio A.</w:t>
       </w:r>
       <w:r>
-        <w:t>4</w:t>
+        <w:t>5</w:t>
+      </w:r>
+      <w:r>
+        <w:t xml:space="preserve"> Soporte y mantenimiento</w:t>
+      </w:r>
+      <w:bookmarkEnd w:id="13"/>
+    </w:p>
+    <w:p>
+      <w:r>
+        <w:t xml:space="preserve">Descripción: calidad y tipo de soporte y mantenimiento ofrecido por </w:t>
+      </w:r>
+      <w:r>
+        <w:t>la tecnología</w:t>
+      </w:r>
+      <w:r>
+        <w:t>.</w:t>
+      </w:r>
+    </w:p>
+    <w:p>
+      <w:r>
+        <w:t>Tipo: texto libre.</w:t>
+      </w:r>
+    </w:p>
+    <w:p>
+      <w:pPr>
+        <w:pStyle w:val="Ttulo3"/>
+      </w:pPr>
+      <w:bookmarkStart w:id="14" w:name="_Toc510893436"/>
+      <w:r>
+        <w:t>3.1.</w:t>
+      </w:r>
+      <w:r>
+        <w:t>6</w:t>
       </w:r>
       <w:r>
         <w:t xml:space="preserve"> </w:t>
       </w:r>
       <w:r>
-        <w:t>Comunidad</w:t>
-      </w:r>
-      <w:bookmarkEnd w:id="13"/>
-    </w:p>
-    <w:p>
-      <w:r>
-        <w:t>Descripción: número y reputación de los usuarios, respaldo de la comunidad.</w:t>
-      </w:r>
-    </w:p>
-    <w:p>
-      <w:r>
-        <w:t>Tipo: texto libre.</w:t>
-      </w:r>
-    </w:p>
-    <w:p>
-      <w:pPr>
-        <w:pStyle w:val="Ttulo3"/>
-      </w:pPr>
-      <w:bookmarkStart w:id="14" w:name="_Toc510893435"/>
-      <w:r>
-        <w:t>3.1.</w:t>
-      </w:r>
-      <w:r>
-        <w:t>5</w:t>
-      </w:r>
-      <w:r>
-        <w:t xml:space="preserve"> </w:t>
-      </w:r>
-      <w:r>
         <w:t>Criterio A.</w:t>
       </w:r>
       <w:r>
-        <w:t>5</w:t>
-      </w:r>
-      <w:r>
-        <w:t xml:space="preserve"> Soporte y mantenimiento</w:t>
+        <w:t>6</w:t>
+      </w:r>
+      <w:r>
+        <w:t xml:space="preserve"> Requisitos técnicos</w:t>
       </w:r>
       <w:bookmarkEnd w:id="14"/>
-    </w:p>
-    <w:p>
-      <w:r>
-        <w:t xml:space="preserve">Descripción: calidad y tipo de soporte y mantenimiento ofrecido por </w:t>
-      </w:r>
-      <w:r>
-        <w:t>la tecnología</w:t>
-      </w:r>
-      <w:r>
-        <w:t>.</w:t>
-      </w:r>
-    </w:p>
-    <w:p>
-      <w:r>
-        <w:t>Tipo: texto libre.</w:t>
-      </w:r>
-    </w:p>
-    <w:p>
-      <w:pPr>
-        <w:pStyle w:val="Ttulo3"/>
-      </w:pPr>
-      <w:bookmarkStart w:id="15" w:name="_Toc510893436"/>
-      <w:r>
-        <w:t>3.1.</w:t>
-      </w:r>
-      <w:r>
-        <w:t>6</w:t>
-      </w:r>
-      <w:r>
-        <w:t xml:space="preserve"> </w:t>
-      </w:r>
-      <w:r>
-        <w:t>Criterio A.</w:t>
-      </w:r>
-      <w:r>
-        <w:t>6</w:t>
-      </w:r>
-      <w:r>
-        <w:t xml:space="preserve"> Requisitos técnicos</w:t>
-      </w:r>
-      <w:bookmarkEnd w:id="15"/>
     </w:p>
     <w:p>
       <w:r>
@@ -5587,7 +5590,7 @@
       <w:pPr>
         <w:pStyle w:val="Ttulo2"/>
       </w:pPr>
-      <w:bookmarkStart w:id="16" w:name="_Toc510893437"/>
+      <w:bookmarkStart w:id="15" w:name="_Toc510893437"/>
       <w:r>
         <w:t>3.</w:t>
       </w:r>
@@ -5606,32 +5609,32 @@
       <w:r>
         <w:t>Adaptabilidad navegadores</w:t>
       </w:r>
+      <w:bookmarkEnd w:id="15"/>
+    </w:p>
+    <w:p>
+      <w:pPr>
+        <w:pStyle w:val="Ttulo3"/>
+      </w:pPr>
+      <w:bookmarkStart w:id="16" w:name="_Toc510893438"/>
+      <w:r>
+        <w:t>3.</w:t>
+      </w:r>
+      <w:r>
+        <w:t>2</w:t>
+      </w:r>
+      <w:r>
+        <w:t xml:space="preserve">.1 Criterio </w:t>
+      </w:r>
+      <w:r>
+        <w:t>B</w:t>
+      </w:r>
+      <w:r>
+        <w:t xml:space="preserve">.1: </w:t>
+      </w:r>
+      <w:r>
+        <w:t>Firefox</w:t>
+      </w:r>
       <w:bookmarkEnd w:id="16"/>
-    </w:p>
-    <w:p>
-      <w:pPr>
-        <w:pStyle w:val="Ttulo3"/>
-      </w:pPr>
-      <w:bookmarkStart w:id="17" w:name="_Toc510893438"/>
-      <w:r>
-        <w:t>3.</w:t>
-      </w:r>
-      <w:r>
-        <w:t>2</w:t>
-      </w:r>
-      <w:r>
-        <w:t xml:space="preserve">.1 Criterio </w:t>
-      </w:r>
-      <w:r>
-        <w:t>B</w:t>
-      </w:r>
-      <w:r>
-        <w:t xml:space="preserve">.1: </w:t>
-      </w:r>
-      <w:r>
-        <w:t>Firefox</w:t>
-      </w:r>
-      <w:bookmarkEnd w:id="17"/>
     </w:p>
     <w:p>
       <w:r>
@@ -5648,7 +5651,7 @@
       <w:pPr>
         <w:pStyle w:val="Ttulo3"/>
       </w:pPr>
-      <w:bookmarkStart w:id="18" w:name="_Toc510893439"/>
+      <w:bookmarkStart w:id="17" w:name="_Toc510893439"/>
       <w:r>
         <w:t>3.</w:t>
       </w:r>
@@ -5670,6 +5673,50 @@
       <w:r>
         <w:t>Google Chrome</w:t>
       </w:r>
+      <w:bookmarkEnd w:id="17"/>
+    </w:p>
+    <w:p>
+      <w:r>
+        <w:t>Descripción: Conocer si funciona dicha librería en este navegador.</w:t>
+      </w:r>
+    </w:p>
+    <w:p>
+      <w:r>
+        <w:t>Tipo: Booleano.</w:t>
+      </w:r>
+    </w:p>
+    <w:p>
+      <w:pPr>
+        <w:pStyle w:val="Ttulo3"/>
+      </w:pPr>
+      <w:bookmarkStart w:id="18" w:name="_Toc510893440"/>
+      <w:r>
+        <w:t>3.</w:t>
+      </w:r>
+      <w:r>
+        <w:t>2</w:t>
+      </w:r>
+      <w:r>
+        <w:t>.</w:t>
+      </w:r>
+      <w:r>
+        <w:t>3</w:t>
+      </w:r>
+      <w:r>
+        <w:t xml:space="preserve"> Criterio </w:t>
+      </w:r>
+      <w:r>
+        <w:t>B</w:t>
+      </w:r>
+      <w:r>
+        <w:t>.3</w:t>
+      </w:r>
+      <w:r>
+        <w:t xml:space="preserve">: </w:t>
+      </w:r>
+      <w:r>
+        <w:t>Opera</w:t>
+      </w:r>
       <w:bookmarkEnd w:id="18"/>
     </w:p>
     <w:p>
@@ -5686,7 +5733,7 @@
       <w:pPr>
         <w:pStyle w:val="Ttulo3"/>
       </w:pPr>
-      <w:bookmarkStart w:id="19" w:name="_Toc510893440"/>
+      <w:bookmarkStart w:id="19" w:name="_Toc510893441"/>
       <w:r>
         <w:t>3.</w:t>
       </w:r>
@@ -5697,81 +5744,97 @@
         <w:t>.</w:t>
       </w:r>
       <w:r>
+        <w:t>4</w:t>
+      </w:r>
+      <w:r>
+        <w:t xml:space="preserve"> Criterio </w:t>
+      </w:r>
+      <w:r>
+        <w:t>B</w:t>
+      </w:r>
+      <w:r>
+        <w:t>.4</w:t>
+      </w:r>
+      <w:r>
+        <w:t>: Safari</w:t>
+      </w:r>
+      <w:bookmarkEnd w:id="19"/>
+    </w:p>
+    <w:p>
+      <w:r>
+        <w:t>Descripción: Conocer si funciona dicha librería en este navegador.</w:t>
+      </w:r>
+    </w:p>
+    <w:p>
+      <w:r>
+        <w:t>Tipo: Booleano.</w:t>
+      </w:r>
+    </w:p>
+    <w:p>
+      <w:pPr>
+        <w:pStyle w:val="Ttulo2"/>
+      </w:pPr>
+      <w:bookmarkStart w:id="20" w:name="_Toc510893442"/>
+      <w:r>
+        <w:t>3.</w:t>
+      </w:r>
+      <w:r>
         <w:t>3</w:t>
       </w:r>
       <w:r>
-        <w:t xml:space="preserve"> Criterio </w:t>
-      </w:r>
-      <w:r>
-        <w:t>B</w:t>
-      </w:r>
-      <w:r>
-        <w:t>.3</w:t>
-      </w:r>
-      <w:r>
-        <w:t xml:space="preserve">: </w:t>
-      </w:r>
-      <w:r>
-        <w:t>Opera</w:t>
-      </w:r>
-      <w:bookmarkEnd w:id="19"/>
-    </w:p>
-    <w:p>
-      <w:r>
-        <w:t>Descripción: Conocer si funciona dicha librería en este navegador.</w:t>
-      </w:r>
-    </w:p>
-    <w:p>
-      <w:r>
-        <w:t>Tipo: Booleano.</w:t>
-      </w:r>
+        <w:t xml:space="preserve"> Categoría </w:t>
+      </w:r>
+      <w:r>
+        <w:t>C</w:t>
+      </w:r>
+      <w:r>
+        <w:t>: Implementación y desarrollo</w:t>
+      </w:r>
+      <w:bookmarkEnd w:id="20"/>
     </w:p>
     <w:p>
       <w:pPr>
         <w:pStyle w:val="Ttulo3"/>
       </w:pPr>
-      <w:bookmarkStart w:id="20" w:name="_Toc510893441"/>
+      <w:bookmarkStart w:id="21" w:name="_Toc510893443"/>
       <w:r>
         <w:t>3.</w:t>
       </w:r>
       <w:r>
-        <w:t>2</w:t>
-      </w:r>
-      <w:r>
-        <w:t>.</w:t>
-      </w:r>
-      <w:r>
-        <w:t>4</w:t>
-      </w:r>
-      <w:r>
-        <w:t xml:space="preserve"> Criterio </w:t>
-      </w:r>
-      <w:r>
-        <w:t>B</w:t>
-      </w:r>
-      <w:r>
-        <w:t>.4</w:t>
-      </w:r>
-      <w:r>
-        <w:t>: Safari</w:t>
-      </w:r>
-      <w:bookmarkEnd w:id="20"/>
-    </w:p>
-    <w:p>
-      <w:r>
-        <w:t>Descripción: Conocer si funciona dicha librería en este navegador.</w:t>
-      </w:r>
-    </w:p>
-    <w:p>
-      <w:r>
-        <w:t>Tipo: Booleano.</w:t>
-      </w:r>
-    </w:p>
-    <w:p>
-      <w:pPr>
-        <w:pStyle w:val="Ttulo2"/>
-      </w:pPr>
-      <w:bookmarkStart w:id="21" w:name="_Toc510893442"/>
+        <w:t>3</w:t>
+      </w:r>
+      <w:r>
+        <w:t xml:space="preserve">.1 </w:t>
+      </w:r>
+      <w:r>
+        <w:t>Criterio</w:t>
+      </w:r>
+      <w:r>
+        <w:t xml:space="preserve"> </w:t>
+      </w:r>
+      <w:r>
+        <w:t>C</w:t>
+      </w:r>
+      <w:r>
+        <w:t>.1 Líneas de Código</w:t>
+      </w:r>
+      <w:bookmarkEnd w:id="21"/>
+    </w:p>
+    <w:p>
+      <w:r>
+        <w:t>Descripción: Compara el número de líneas necesarias para implementar el mismo gráfico en cada tecnología.</w:t>
+      </w:r>
+    </w:p>
+    <w:p>
+      <w:r>
+        <w:t xml:space="preserve">Tipo: Numérico </w:t>
+      </w:r>
+    </w:p>
+    <w:p>
+      <w:pPr>
+        <w:pStyle w:val="Ttulo3"/>
+      </w:pPr>
+      <w:bookmarkStart w:id="22" w:name="_Toc510893444"/>
       <w:r>
         <w:t>3.</w:t>
       </w:r>
@@ -5779,81 +5842,21 @@
         <w:t>3</w:t>
       </w:r>
       <w:r>
-        <w:t xml:space="preserve"> Categoría </w:t>
+        <w:t xml:space="preserve">.2 </w:t>
+      </w:r>
+      <w:r>
+        <w:t>Criterio</w:t>
+      </w:r>
+      <w:r>
+        <w:t xml:space="preserve"> </w:t>
       </w:r>
       <w:r>
         <w:t>C</w:t>
       </w:r>
       <w:r>
-        <w:t>: Implementación y desarrollo</w:t>
-      </w:r>
-      <w:bookmarkEnd w:id="21"/>
-    </w:p>
-    <w:p>
-      <w:pPr>
-        <w:pStyle w:val="Ttulo3"/>
-      </w:pPr>
-      <w:bookmarkStart w:id="22" w:name="_Toc510893443"/>
-      <w:r>
-        <w:t>3.</w:t>
-      </w:r>
-      <w:r>
-        <w:t>3</w:t>
-      </w:r>
-      <w:r>
-        <w:t xml:space="preserve">.1 </w:t>
-      </w:r>
-      <w:r>
-        <w:t>Criterio</w:t>
-      </w:r>
-      <w:r>
-        <w:t xml:space="preserve"> </w:t>
-      </w:r>
-      <w:r>
-        <w:t>C</w:t>
-      </w:r>
-      <w:r>
-        <w:t>.1 Líneas de Código</w:t>
+        <w:t>.2 Curva de Aprendizaje</w:t>
       </w:r>
       <w:bookmarkEnd w:id="22"/>
-    </w:p>
-    <w:p>
-      <w:r>
-        <w:t>Descripción: Compara el número de líneas necesarias para implementar el mismo gráfico en cada tecnología.</w:t>
-      </w:r>
-    </w:p>
-    <w:p>
-      <w:r>
-        <w:t xml:space="preserve">Tipo: Numérico </w:t>
-      </w:r>
-    </w:p>
-    <w:p>
-      <w:pPr>
-        <w:pStyle w:val="Ttulo3"/>
-      </w:pPr>
-      <w:bookmarkStart w:id="23" w:name="_Toc510893444"/>
-      <w:r>
-        <w:t>3.</w:t>
-      </w:r>
-      <w:r>
-        <w:t>3</w:t>
-      </w:r>
-      <w:r>
-        <w:t xml:space="preserve">.2 </w:t>
-      </w:r>
-      <w:r>
-        <w:t>Criterio</w:t>
-      </w:r>
-      <w:r>
-        <w:t xml:space="preserve"> </w:t>
-      </w:r>
-      <w:r>
-        <w:t>C</w:t>
-      </w:r>
-      <w:r>
-        <w:t>.2 Curva de Aprendizaje</w:t>
-      </w:r>
-      <w:bookmarkEnd w:id="23"/>
     </w:p>
     <w:p>
       <w:r>
@@ -6024,7 +6027,7 @@
       <w:pPr>
         <w:pStyle w:val="Ttulo2"/>
       </w:pPr>
-      <w:bookmarkStart w:id="24" w:name="_Toc510893445"/>
+      <w:bookmarkStart w:id="23" w:name="_Toc510893445"/>
       <w:r>
         <w:rPr>
           <w:rFonts w:eastAsiaTheme="minorHAnsi"/>
@@ -6055,7 +6058,7 @@
         </w:rPr>
         <w:t>.</w:t>
       </w:r>
-      <w:bookmarkEnd w:id="24"/>
+      <w:bookmarkEnd w:id="23"/>
     </w:p>
     <w:p>
       <w:pPr>
@@ -6066,7 +6069,7 @@
           <w:szCs w:val="28"/>
         </w:rPr>
       </w:pPr>
-      <w:bookmarkStart w:id="25" w:name="_Toc510893446"/>
+      <w:bookmarkStart w:id="24" w:name="_Toc510893446"/>
       <w:r>
         <w:t>3.</w:t>
       </w:r>
@@ -6082,13 +6085,51 @@
       <w:r>
         <w:t>: Tipos de gráficos</w:t>
       </w:r>
+      <w:bookmarkEnd w:id="24"/>
+    </w:p>
+    <w:p>
+      <w:pPr>
+        <w:pStyle w:val="Ttulo3"/>
+      </w:pPr>
+      <w:bookmarkStart w:id="25" w:name="_Toc510893447"/>
+      <w:r>
+        <w:t>3.</w:t>
+      </w:r>
+      <w:r>
+        <w:t>4</w:t>
+      </w:r>
+      <w:r>
+        <w:t xml:space="preserve">.1 </w:t>
+      </w:r>
+      <w:r>
+        <w:t>Criterio</w:t>
+      </w:r>
+      <w:r>
+        <w:t xml:space="preserve"> </w:t>
+      </w:r>
+      <w:r>
+        <w:t>D</w:t>
+      </w:r>
+      <w:r>
+        <w:t>.1 Tipos Combinados</w:t>
+      </w:r>
       <w:bookmarkEnd w:id="25"/>
     </w:p>
     <w:p>
+      <w:r>
+        <w:t>Descripción: Permite realizar combinar distintos tipos de gráficos a la vez.</w:t>
+      </w:r>
+    </w:p>
+    <w:p>
+      <w:r>
+        <w:t>Tipo: Booleano</w:t>
+      </w:r>
+    </w:p>
+    <w:p>
       <w:pPr>
         <w:pStyle w:val="Ttulo3"/>
       </w:pPr>
-      <w:bookmarkStart w:id="26" w:name="_Toc510893447"/>
+      <w:bookmarkStart w:id="26" w:name="_Toc510893448"/>
       <w:r>
         <w:t>3.</w:t>
       </w:r>
@@ -6096,7 +6137,7 @@
         <w:t>4</w:t>
       </w:r>
       <w:r>
-        <w:t xml:space="preserve">.1 </w:t>
+        <w:t xml:space="preserve">.2 </w:t>
       </w:r>
       <w:r>
         <w:t>Criterio</w:t>
@@ -6108,47 +6149,9 @@
         <w:t>D</w:t>
       </w:r>
       <w:r>
-        <w:t>.1 Tipos Combinados</w:t>
+        <w:t>.2 Gráficos de Líneas</w:t>
       </w:r>
       <w:bookmarkEnd w:id="26"/>
-    </w:p>
-    <w:p>
-      <w:r>
-        <w:t>Descripción: Permite realizar combinar distintos tipos de gráficos a la vez.</w:t>
-      </w:r>
-    </w:p>
-    <w:p>
-      <w:r>
-        <w:t>Tipo: Booleano</w:t>
-      </w:r>
-    </w:p>
-    <w:p>
-      <w:pPr>
-        <w:pStyle w:val="Ttulo3"/>
-      </w:pPr>
-      <w:bookmarkStart w:id="27" w:name="_Toc510893448"/>
-      <w:r>
-        <w:t>3.</w:t>
-      </w:r>
-      <w:r>
-        <w:t>4</w:t>
-      </w:r>
-      <w:r>
-        <w:t xml:space="preserve">.2 </w:t>
-      </w:r>
-      <w:r>
-        <w:t>Criterio</w:t>
-      </w:r>
-      <w:r>
-        <w:t xml:space="preserve"> </w:t>
-      </w:r>
-      <w:r>
-        <w:t>D</w:t>
-      </w:r>
-      <w:r>
-        <w:t>.2 Gráficos de Líneas</w:t>
-      </w:r>
-      <w:bookmarkEnd w:id="27"/>
     </w:p>
     <w:p>
       <w:r>
@@ -6165,7 +6168,7 @@
       <w:pPr>
         <w:pStyle w:val="Ttulo3"/>
       </w:pPr>
-      <w:bookmarkStart w:id="28" w:name="_Toc510893449"/>
+      <w:bookmarkStart w:id="27" w:name="_Toc510893449"/>
       <w:r>
         <w:t>3.</w:t>
       </w:r>
@@ -6187,11 +6190,49 @@
       <w:r>
         <w:t>.3 Gráficos de Barras</w:t>
       </w:r>
+      <w:bookmarkEnd w:id="27"/>
+    </w:p>
+    <w:p>
+      <w:r>
+        <w:t>Descripción: Permite realizar gráficos de barras.</w:t>
+      </w:r>
+    </w:p>
+    <w:p>
+      <w:r>
+        <w:t>Tipo: Booleano</w:t>
+      </w:r>
+    </w:p>
+    <w:p>
+      <w:pPr>
+        <w:pStyle w:val="Ttulo3"/>
+      </w:pPr>
+      <w:bookmarkStart w:id="28" w:name="_Toc510893450"/>
+      <w:r>
+        <w:t>3.</w:t>
+      </w:r>
+      <w:r>
+        <w:t>4</w:t>
+      </w:r>
+      <w:r>
+        <w:t xml:space="preserve">.4 </w:t>
+      </w:r>
+      <w:r>
+        <w:t>Criterio</w:t>
+      </w:r>
+      <w:r>
+        <w:t xml:space="preserve"> </w:t>
+      </w:r>
+      <w:r>
+        <w:t>D</w:t>
+      </w:r>
+      <w:r>
+        <w:t>.4 Gráficos Circulares</w:t>
+      </w:r>
       <w:bookmarkEnd w:id="28"/>
     </w:p>
     <w:p>
       <w:r>
-        <w:t>Descripción: Permite realizar gráficos de barras.</w:t>
+        <w:t>Descripción: Permite realizar gráficos circulares.</w:t>
       </w:r>
     </w:p>
     <w:p>
@@ -6203,7 +6244,7 @@
       <w:pPr>
         <w:pStyle w:val="Ttulo3"/>
       </w:pPr>
-      <w:bookmarkStart w:id="29" w:name="_Toc510893450"/>
+      <w:bookmarkStart w:id="29" w:name="_Toc510893451"/>
       <w:r>
         <w:t>3.</w:t>
       </w:r>
@@ -6211,7 +6252,7 @@
         <w:t>4</w:t>
       </w:r>
       <w:r>
-        <w:t xml:space="preserve">.4 </w:t>
+        <w:t xml:space="preserve">.5 </w:t>
       </w:r>
       <w:r>
         <w:t>Criterio</w:t>
@@ -6223,13 +6264,16 @@
         <w:t>D</w:t>
       </w:r>
       <w:r>
-        <w:t>.4 Gráficos Circulares</w:t>
+        <w:t>.5 Gráficos Polar Área</w:t>
       </w:r>
       <w:bookmarkEnd w:id="29"/>
     </w:p>
     <w:p>
       <w:r>
-        <w:t>Descripción: Permite realizar gráficos circulares.</w:t>
+        <w:t>Descripción: Permite realizar gráficos del tipo polar área</w:t>
+      </w:r>
+      <w:r>
+        <w:t>.</w:t>
       </w:r>
     </w:p>
     <w:p>
@@ -6241,7 +6285,7 @@
       <w:pPr>
         <w:pStyle w:val="Ttulo3"/>
       </w:pPr>
-      <w:bookmarkStart w:id="30" w:name="_Toc510893451"/>
+      <w:bookmarkStart w:id="30" w:name="_Toc510893452"/>
       <w:r>
         <w:t>3.</w:t>
       </w:r>
@@ -6249,7 +6293,7 @@
         <w:t>4</w:t>
       </w:r>
       <w:r>
-        <w:t xml:space="preserve">.5 </w:t>
+        <w:t xml:space="preserve">.6 </w:t>
       </w:r>
       <w:r>
         <w:t>Criterio</w:t>
@@ -6261,17 +6305,73 @@
         <w:t>D</w:t>
       </w:r>
       <w:r>
-        <w:t>.5 Gráficos Polar Área</w:t>
+        <w:t>.6 Gráficos de Radar</w:t>
       </w:r>
       <w:bookmarkEnd w:id="30"/>
     </w:p>
     <w:p>
       <w:r>
-        <w:t>Descripción: Permite realizar gráficos del tipo polar área</w:t>
+        <w:t>Descripción: Permite realizar gráficos de radar</w:t>
+      </w:r>
+    </w:p>
+    <w:p>
+      <w:r>
+        <w:t>Tipo: Booleano</w:t>
+      </w:r>
+    </w:p>
+    <w:p>
+      <w:pPr>
+        <w:pStyle w:val="Ttulo3"/>
+      </w:pPr>
+      <w:bookmarkStart w:id="31" w:name="_Toc510893453"/>
+      <w:r>
+        <w:t>3.</w:t>
+      </w:r>
+      <w:r>
+        <w:t>4</w:t>
       </w:r>
       <w:r>
         <w:t>.</w:t>
       </w:r>
+      <w:r>
+        <w:t>7</w:t>
+      </w:r>
+      <w:r>
+        <w:t xml:space="preserve"> </w:t>
+      </w:r>
+      <w:r>
+        <w:t>Criterio</w:t>
+      </w:r>
+      <w:r>
+        <w:t xml:space="preserve"> </w:t>
+      </w:r>
+      <w:r>
+        <w:t>D</w:t>
+      </w:r>
+      <w:r>
+        <w:t>.</w:t>
+      </w:r>
+      <w:r>
+        <w:t>7</w:t>
+      </w:r>
+      <w:r>
+        <w:t xml:space="preserve"> Gráficos </w:t>
+      </w:r>
+      <w:r>
+        <w:t>de Dispersión</w:t>
+      </w:r>
+      <w:bookmarkEnd w:id="31"/>
+    </w:p>
+    <w:p>
+      <w:r>
+        <w:t xml:space="preserve">Descripción: Permite realizar gráficos </w:t>
+      </w:r>
+      <w:r>
+        <w:t>de dispersión</w:t>
+      </w:r>
+      <w:r>
+        <w:t>.</w:t>
+      </w:r>
     </w:p>
     <w:p>
       <w:r>
@@ -6282,7 +6382,7 @@
       <w:pPr>
         <w:pStyle w:val="Ttulo3"/>
       </w:pPr>
-      <w:bookmarkStart w:id="31" w:name="_Toc510893452"/>
+      <w:bookmarkStart w:id="32" w:name="_Toc510893454"/>
       <w:r>
         <w:t>3.</w:t>
       </w:r>
@@ -6290,7 +6390,13 @@
         <w:t>4</w:t>
       </w:r>
       <w:r>
-        <w:t xml:space="preserve">.6 </w:t>
+        <w:t>.</w:t>
+      </w:r>
+      <w:r>
+        <w:t>8</w:t>
+      </w:r>
+      <w:r>
+        <w:t xml:space="preserve"> </w:t>
       </w:r>
       <w:r>
         <w:t>Criterio</w:t>
@@ -6302,13 +6408,25 @@
         <w:t>D</w:t>
       </w:r>
       <w:r>
-        <w:t>.6 Gráficos de Radar</w:t>
-      </w:r>
-      <w:bookmarkEnd w:id="31"/>
-    </w:p>
-    <w:p>
-      <w:r>
-        <w:t>Descripción: Permite realizar gráficos de radar</w:t>
+        <w:t>.</w:t>
+      </w:r>
+      <w:r>
+        <w:t>8</w:t>
+      </w:r>
+      <w:r>
+        <w:t xml:space="preserve"> Gráficos </w:t>
+      </w:r>
+      <w:r>
+        <w:t>de Burbujas</w:t>
+      </w:r>
+      <w:bookmarkEnd w:id="32"/>
+    </w:p>
+    <w:p>
+      <w:r>
+        <w:t xml:space="preserve">Descripción: Permite realizar gráficos </w:t>
+      </w:r>
+      <w:r>
+        <w:t>de burbujas.</w:t>
       </w:r>
     </w:p>
     <w:p>
@@ -6320,7 +6438,7 @@
       <w:pPr>
         <w:pStyle w:val="Ttulo3"/>
       </w:pPr>
-      <w:bookmarkStart w:id="32" w:name="_Toc510893453"/>
+      <w:bookmarkStart w:id="33" w:name="_Toc510893455"/>
       <w:r>
         <w:t>3.</w:t>
       </w:r>
@@ -6331,7 +6449,7 @@
         <w:t>.</w:t>
       </w:r>
       <w:r>
-        <w:t>7</w:t>
+        <w:t>9</w:t>
       </w:r>
       <w:r>
         <w:t xml:space="preserve"> </w:t>
@@ -6349,26 +6467,76 @@
         <w:t>.</w:t>
       </w:r>
       <w:r>
-        <w:t>7</w:t>
+        <w:t>9</w:t>
       </w:r>
       <w:r>
         <w:t xml:space="preserve"> Gráficos </w:t>
       </w:r>
       <w:r>
-        <w:t>de Dispersión</w:t>
-      </w:r>
-      <w:bookmarkEnd w:id="32"/>
-    </w:p>
-    <w:p>
-      <w:r>
-        <w:t xml:space="preserve">Descripción: Permite realizar gráficos </w:t>
-      </w:r>
-      <w:r>
-        <w:t>de dispersión</w:t>
+        <w:t>del tipo Medidor Radial</w:t>
+      </w:r>
+      <w:bookmarkEnd w:id="33"/>
+      <w:r>
+        <w:t xml:space="preserve"> </w:t>
+      </w:r>
+    </w:p>
+    <w:p>
+      <w:r>
+        <w:t xml:space="preserve">Descripción: Permite realizar gráficos de tipo </w:t>
+      </w:r>
+      <w:r>
+        <w:t>medidor radial.</w:t>
+      </w:r>
+    </w:p>
+    <w:p>
+      <w:r>
+        <w:t>Tipo: Booleano</w:t>
+      </w:r>
+    </w:p>
+    <w:p>
+      <w:pPr>
+        <w:pStyle w:val="Ttulo3"/>
+      </w:pPr>
+      <w:bookmarkStart w:id="34" w:name="_Toc510893456"/>
+      <w:r>
+        <w:t>3.</w:t>
+      </w:r>
+      <w:r>
+        <w:t>4</w:t>
       </w:r>
       <w:r>
         <w:t>.</w:t>
       </w:r>
+      <w:r>
+        <w:t>10</w:t>
+      </w:r>
+      <w:r>
+        <w:t xml:space="preserve"> </w:t>
+      </w:r>
+      <w:r>
+        <w:t>Criterio</w:t>
+      </w:r>
+      <w:r>
+        <w:t xml:space="preserve"> </w:t>
+      </w:r>
+      <w:r>
+        <w:t>D</w:t>
+      </w:r>
+      <w:r>
+        <w:t>.</w:t>
+      </w:r>
+      <w:r>
+        <w:t>10</w:t>
+      </w:r>
+      <w:r>
+        <w:t xml:space="preserve"> Gráficos de Mapas (Mapas de Calor, Árboles)</w:t>
+      </w:r>
+      <w:bookmarkEnd w:id="34"/>
+    </w:p>
+    <w:p>
+      <w:r>
+        <w:t xml:space="preserve">Descripción: Permite realizar gráficos de tipo mapa (Mapas de Calor, Árboles) </w:t>
+      </w:r>
     </w:p>
     <w:p>
       <w:r>
@@ -6377,256 +6545,91 @@
     </w:p>
     <w:p>
       <w:pPr>
+        <w:pStyle w:val="Ttulo2"/>
+      </w:pPr>
+      <w:bookmarkStart w:id="35" w:name="_Toc510893457"/>
+      <w:r>
+        <w:t>3.</w:t>
+      </w:r>
+      <w:r>
+        <w:t>5</w:t>
+      </w:r>
+      <w:r>
+        <w:t xml:space="preserve"> Categoría </w:t>
+      </w:r>
+      <w:r>
+        <w:t>E</w:t>
+      </w:r>
+      <w:r>
+        <w:t>: Utilidades</w:t>
+      </w:r>
+      <w:bookmarkEnd w:id="35"/>
+    </w:p>
+    <w:p>
+      <w:pPr>
         <w:pStyle w:val="Ttulo3"/>
       </w:pPr>
-      <w:bookmarkStart w:id="33" w:name="_Toc510893454"/>
+      <w:bookmarkStart w:id="36" w:name="_Toc510893458"/>
       <w:r>
         <w:t>3.</w:t>
       </w:r>
       <w:r>
-        <w:t>4</w:t>
-      </w:r>
-      <w:r>
-        <w:t>.</w:t>
-      </w:r>
-      <w:r>
-        <w:t>8</w:t>
-      </w:r>
-      <w:r>
-        <w:t xml:space="preserve"> </w:t>
-      </w:r>
-      <w:r>
-        <w:t>Criterio</w:t>
-      </w:r>
-      <w:r>
-        <w:t xml:space="preserve"> </w:t>
-      </w:r>
-      <w:r>
-        <w:t>D</w:t>
-      </w:r>
-      <w:r>
-        <w:t>.</w:t>
-      </w:r>
-      <w:r>
-        <w:t>8</w:t>
-      </w:r>
-      <w:r>
-        <w:t xml:space="preserve"> Gráficos </w:t>
-      </w:r>
-      <w:r>
-        <w:t>de Burbujas</w:t>
-      </w:r>
-      <w:bookmarkEnd w:id="33"/>
-    </w:p>
-    <w:p>
-      <w:r>
-        <w:t xml:space="preserve">Descripción: Permite realizar gráficos </w:t>
-      </w:r>
-      <w:r>
-        <w:t>de burbujas.</w:t>
-      </w:r>
-    </w:p>
-    <w:p>
-      <w:r>
-        <w:t>Tipo: Booleano</w:t>
+        <w:t>5</w:t>
+      </w:r>
+      <w:r>
+        <w:t xml:space="preserve">.2 Criterio </w:t>
+      </w:r>
+      <w:r>
+        <w:t>E</w:t>
+      </w:r>
+      <w:r>
+        <w:t>.1</w:t>
+      </w:r>
+      <w:r>
+        <w:t>: Requerimientos software</w:t>
+      </w:r>
+      <w:bookmarkEnd w:id="36"/>
+    </w:p>
+    <w:p>
+      <w:r>
+        <w:t>Descripción: tipo de software requerido para la construcción y utilización de los charts.</w:t>
       </w:r>
     </w:p>
     <w:p>
       <w:pPr>
         <w:pStyle w:val="Ttulo3"/>
       </w:pPr>
-      <w:bookmarkStart w:id="34" w:name="_Toc510893455"/>
+      <w:bookmarkStart w:id="37" w:name="_Toc510893459"/>
       <w:r>
         <w:t>3.</w:t>
       </w:r>
       <w:r>
-        <w:t>4</w:t>
-      </w:r>
-      <w:r>
-        <w:t>.</w:t>
-      </w:r>
-      <w:r>
-        <w:t>9</w:t>
-      </w:r>
-      <w:r>
-        <w:t xml:space="preserve"> </w:t>
-      </w:r>
-      <w:r>
-        <w:t>Criterio</w:t>
-      </w:r>
-      <w:r>
-        <w:t xml:space="preserve"> </w:t>
-      </w:r>
-      <w:r>
-        <w:t>D</w:t>
-      </w:r>
-      <w:r>
-        <w:t>.</w:t>
-      </w:r>
-      <w:r>
-        <w:t>9</w:t>
-      </w:r>
-      <w:r>
-        <w:t xml:space="preserve"> Gráficos </w:t>
-      </w:r>
-      <w:r>
-        <w:t>del tipo Medidor Radial</w:t>
-      </w:r>
-      <w:bookmarkEnd w:id="34"/>
-      <w:r>
-        <w:t xml:space="preserve"> </w:t>
-      </w:r>
-    </w:p>
-    <w:p>
-      <w:r>
-        <w:t xml:space="preserve">Descripción: Permite realizar gráficos de tipo </w:t>
-      </w:r>
-      <w:r>
-        <w:t>medidor radial.</w:t>
-      </w:r>
-    </w:p>
-    <w:p>
-      <w:r>
-        <w:t>Tipo: Booleano</w:t>
+        <w:t>5</w:t>
+      </w:r>
+      <w:r>
+        <w:t xml:space="preserve">.3 Criterio </w:t>
+      </w:r>
+      <w:r>
+        <w:t>E</w:t>
+      </w:r>
+      <w:r>
+        <w:t>.2</w:t>
+      </w:r>
+      <w:r>
+        <w:t>: Metodologías de importación</w:t>
+      </w:r>
+      <w:bookmarkEnd w:id="37"/>
+    </w:p>
+    <w:p>
+      <w:r>
+        <w:t>Descripción: distintas formas de importar las librerías.</w:t>
       </w:r>
     </w:p>
     <w:p>
       <w:pPr>
         <w:pStyle w:val="Ttulo3"/>
       </w:pPr>
-      <w:bookmarkStart w:id="35" w:name="_Toc510893456"/>
-      <w:r>
-        <w:t>3.</w:t>
-      </w:r>
-      <w:r>
-        <w:t>4</w:t>
-      </w:r>
-      <w:r>
-        <w:t>.</w:t>
-      </w:r>
-      <w:r>
-        <w:t>10</w:t>
-      </w:r>
-      <w:r>
-        <w:t xml:space="preserve"> </w:t>
-      </w:r>
-      <w:r>
-        <w:t>Criterio</w:t>
-      </w:r>
-      <w:r>
-        <w:t xml:space="preserve"> </w:t>
-      </w:r>
-      <w:r>
-        <w:t>D</w:t>
-      </w:r>
-      <w:r>
-        <w:t>.</w:t>
-      </w:r>
-      <w:r>
-        <w:t>10</w:t>
-      </w:r>
-      <w:r>
-        <w:t xml:space="preserve"> Gráficos de Mapas (Mapas de Calor, Árboles)</w:t>
-      </w:r>
-      <w:bookmarkEnd w:id="35"/>
-    </w:p>
-    <w:p>
-      <w:r>
-        <w:t xml:space="preserve">Descripción: Permite realizar gráficos de tipo mapa (Mapas de Calor, Árboles) </w:t>
-      </w:r>
-    </w:p>
-    <w:p>
-      <w:r>
-        <w:t>Tipo: Booleano</w:t>
-      </w:r>
-    </w:p>
-    <w:p>
-      <w:pPr>
-        <w:pStyle w:val="Ttulo2"/>
-      </w:pPr>
-      <w:bookmarkStart w:id="36" w:name="_Toc510893457"/>
-      <w:r>
-        <w:t>3.</w:t>
-      </w:r>
-      <w:r>
-        <w:t>5</w:t>
-      </w:r>
-      <w:r>
-        <w:t xml:space="preserve"> Categoría </w:t>
-      </w:r>
-      <w:r>
-        <w:t>E</w:t>
-      </w:r>
-      <w:r>
-        <w:t>: Utilidades</w:t>
-      </w:r>
-      <w:bookmarkEnd w:id="36"/>
-    </w:p>
-    <w:p>
-      <w:pPr>
-        <w:pStyle w:val="Ttulo3"/>
-      </w:pPr>
-      <w:bookmarkStart w:id="37" w:name="_Toc510893458"/>
-      <w:r>
-        <w:t>3.</w:t>
-      </w:r>
-      <w:r>
-        <w:t>5</w:t>
-      </w:r>
-      <w:r>
-        <w:t xml:space="preserve">.2 Criterio </w:t>
-      </w:r>
-      <w:r>
-        <w:t>E</w:t>
-      </w:r>
-      <w:r>
-        <w:t>.1</w:t>
-      </w:r>
-      <w:r>
-        <w:t>: Requerimientos software</w:t>
-      </w:r>
-      <w:bookmarkEnd w:id="37"/>
-    </w:p>
-    <w:p>
-      <w:r>
-        <w:t>Descripción: tipo de software requerido para la construcción y utilización de los charts.</w:t>
-      </w:r>
-    </w:p>
-    <w:p>
-      <w:pPr>
-        <w:pStyle w:val="Ttulo3"/>
-      </w:pPr>
-      <w:bookmarkStart w:id="38" w:name="_Toc510893459"/>
-      <w:r>
-        <w:t>3.</w:t>
-      </w:r>
-      <w:r>
-        <w:t>5</w:t>
-      </w:r>
-      <w:r>
-        <w:t xml:space="preserve">.3 Criterio </w:t>
-      </w:r>
-      <w:r>
-        <w:t>E</w:t>
-      </w:r>
-      <w:r>
-        <w:t>.2</w:t>
-      </w:r>
-      <w:r>
-        <w:t>: Metodologías de importación</w:t>
-      </w:r>
-      <w:bookmarkEnd w:id="38"/>
-    </w:p>
-    <w:p>
-      <w:r>
-        <w:t>Descripción: distintas formas de importar las librerías.</w:t>
-      </w:r>
-    </w:p>
-    <w:p>
-      <w:pPr>
-        <w:pStyle w:val="Ttulo3"/>
-      </w:pPr>
-      <w:bookmarkStart w:id="39" w:name="_Toc510893460"/>
+      <w:bookmarkStart w:id="38" w:name="_Toc510893460"/>
       <w:r>
         <w:lastRenderedPageBreak/>
         <w:t>3.</w:t>
@@ -6646,44 +6649,87 @@
       <w:r>
         <w:t>: Opciones de los gráficos</w:t>
       </w:r>
+      <w:bookmarkEnd w:id="38"/>
+    </w:p>
+    <w:p>
+      <w:r>
+        <w:t>Descripción: diferentes opciones de configuración de los gráficos.</w:t>
+      </w:r>
+      <w:bookmarkStart w:id="39" w:name="_Toc478896879"/>
+      <w:bookmarkStart w:id="40" w:name="_Toc479006762"/>
+    </w:p>
+    <w:p>
+      <w:pPr>
+        <w:pStyle w:val="Ttulo2"/>
+      </w:pPr>
+      <w:bookmarkStart w:id="41" w:name="_Toc510893461"/>
+      <w:r>
+        <w:t>3.</w:t>
+      </w:r>
+      <w:r>
+        <w:t>6</w:t>
+      </w:r>
+      <w:r>
+        <w:t xml:space="preserve"> Categoría </w:t>
+      </w:r>
+      <w:r>
+        <w:t>F</w:t>
+      </w:r>
+      <w:r>
+        <w:t>: Criterios Económicos.</w:t>
+      </w:r>
       <w:bookmarkEnd w:id="39"/>
-    </w:p>
-    <w:p>
-      <w:r>
-        <w:t>Descripción: diferentes opciones de configuración de los gráficos.</w:t>
-      </w:r>
-      <w:bookmarkStart w:id="40" w:name="_Toc478896879"/>
-      <w:bookmarkStart w:id="41" w:name="_Toc479006762"/>
-    </w:p>
-    <w:p>
-      <w:pPr>
-        <w:pStyle w:val="Ttulo2"/>
-      </w:pPr>
-      <w:bookmarkStart w:id="42" w:name="_Toc510893461"/>
-      <w:r>
-        <w:t>3.</w:t>
-      </w:r>
-      <w:r>
-        <w:t>6</w:t>
-      </w:r>
-      <w:r>
-        <w:t xml:space="preserve"> Categoría </w:t>
-      </w:r>
-      <w:r>
-        <w:t>F</w:t>
-      </w:r>
-      <w:r>
-        <w:t>: Criterios Económicos.</w:t>
-      </w:r>
       <w:bookmarkEnd w:id="40"/>
       <w:bookmarkEnd w:id="41"/>
+    </w:p>
+    <w:p>
+      <w:pPr>
+        <w:pStyle w:val="Ttulo3"/>
+      </w:pPr>
+      <w:bookmarkStart w:id="42" w:name="_Toc510893462"/>
+      <w:r>
+        <w:t>3.</w:t>
+      </w:r>
+      <w:r>
+        <w:t>6</w:t>
+      </w:r>
+      <w:r>
+        <w:t xml:space="preserve">.1 Criterio </w:t>
+      </w:r>
+      <w:r>
+        <w:t>F</w:t>
+      </w:r>
+      <w:r>
+        <w:t>.1: Coste de producto.</w:t>
+      </w:r>
       <w:bookmarkEnd w:id="42"/>
     </w:p>
     <w:p>
+      <w:r>
+        <w:t>Descripción: Indicar cuál es el coste inicial para adquirir cada herramienta a las que hacemos referenci</w:t>
+      </w:r>
+      <w:r>
+        <w:t>a</w:t>
+      </w:r>
+    </w:p>
+    <w:p>
       <w:pPr>
         <w:pStyle w:val="Ttulo3"/>
       </w:pPr>
-      <w:bookmarkStart w:id="43" w:name="_Toc510893462"/>
+      <w:bookmarkStart w:id="43" w:name="_Toc510893463"/>
+      <w:r>
+        <w:t>Tipo</w:t>
+      </w:r>
+      <w:r>
+        <w:t>: Numérico.</w:t>
+      </w:r>
+      <w:bookmarkEnd w:id="43"/>
+    </w:p>
+    <w:p>
+      <w:pPr>
+        <w:pStyle w:val="Ttulo3"/>
+      </w:pPr>
+      <w:bookmarkStart w:id="44" w:name="_Toc510893464"/>
       <w:r>
         <w:t>3.</w:t>
       </w:r>
@@ -6691,103 +6737,102 @@
         <w:t>6</w:t>
       </w:r>
       <w:r>
-        <w:t xml:space="preserve">.1 Criterio </w:t>
+        <w:t xml:space="preserve">.2 Criterio </w:t>
       </w:r>
       <w:r>
         <w:t>F</w:t>
       </w:r>
       <w:r>
-        <w:t>.1: Coste de producto.</w:t>
-      </w:r>
-      <w:bookmarkEnd w:id="43"/>
-    </w:p>
-    <w:p>
-      <w:r>
-        <w:t>Descripción: Indicar cuál es el coste inicial para adquirir cada herramienta a las que hacemos referenci</w:t>
-      </w:r>
-      <w:r>
-        <w:t>a</w:t>
-      </w:r>
-    </w:p>
-    <w:p>
-      <w:pPr>
-        <w:pStyle w:val="Ttulo3"/>
-      </w:pPr>
-      <w:bookmarkStart w:id="44" w:name="_Toc510893463"/>
+        <w:t>.2: Coste de licencia.</w:t>
+      </w:r>
+      <w:bookmarkEnd w:id="44"/>
+    </w:p>
+    <w:p>
+      <w:r>
+        <w:t>Descripción: Indicar cuál es el coste mínimo a través del cual las herramientas que estamos analizando, pueden dar un servicio completo a una empresa en un determinado proyecto.</w:t>
+      </w:r>
+    </w:p>
+    <w:p>
       <w:r>
         <w:t>Tipo</w:t>
       </w:r>
       <w:r>
         <w:t>: Numérico.</w:t>
       </w:r>
-      <w:bookmarkEnd w:id="44"/>
-    </w:p>
-    <w:p>
-      <w:pPr>
-        <w:pStyle w:val="Ttulo3"/>
-      </w:pPr>
-      <w:bookmarkStart w:id="45" w:name="_Toc510893464"/>
+      <w:bookmarkStart w:id="45" w:name="_Toc478896877"/>
+      <w:bookmarkStart w:id="46" w:name="_Toc479006760"/>
+    </w:p>
+    <w:p>
+      <w:pPr>
+        <w:pStyle w:val="Ttulo2"/>
+      </w:pPr>
+      <w:bookmarkStart w:id="47" w:name="_Toc510893465"/>
       <w:r>
         <w:t>3.</w:t>
       </w:r>
       <w:r>
-        <w:t>6</w:t>
-      </w:r>
-      <w:r>
-        <w:t xml:space="preserve">.2 Criterio </w:t>
-      </w:r>
-      <w:r>
-        <w:t>F</w:t>
-      </w:r>
-      <w:r>
-        <w:t>.2: Coste de licencia.</w:t>
+        <w:t>7</w:t>
+      </w:r>
+      <w:r>
+        <w:t xml:space="preserve"> Categoría </w:t>
+      </w:r>
+      <w:r>
+        <w:t>G</w:t>
+      </w:r>
+      <w:r>
+        <w:t>: Criterios Técnicos</w:t>
       </w:r>
       <w:bookmarkEnd w:id="45"/>
-    </w:p>
-    <w:p>
-      <w:r>
-        <w:t>Descripción: Indicar cuál es el coste mínimo a través del cual las herramientas que estamos analizando, pueden dar un servicio completo a una empresa en un determinado proyecto.</w:t>
-      </w:r>
-    </w:p>
-    <w:p>
-      <w:r>
-        <w:t>Tipo</w:t>
-      </w:r>
-      <w:r>
-        <w:t>: Numérico.</w:t>
-      </w:r>
-      <w:bookmarkStart w:id="46" w:name="_Toc478896877"/>
-      <w:bookmarkStart w:id="47" w:name="_Toc479006760"/>
-    </w:p>
-    <w:p>
-      <w:pPr>
-        <w:pStyle w:val="Ttulo2"/>
-      </w:pPr>
-      <w:bookmarkStart w:id="48" w:name="_Toc510893465"/>
-      <w:r>
-        <w:t>3.</w:t>
-      </w:r>
-      <w:r>
-        <w:t>7</w:t>
-      </w:r>
-      <w:r>
-        <w:t xml:space="preserve"> Categoría </w:t>
-      </w:r>
-      <w:r>
-        <w:t>G</w:t>
-      </w:r>
-      <w:r>
-        <w:t>: Criterios Técnicos</w:t>
-      </w:r>
       <w:bookmarkEnd w:id="46"/>
       <w:bookmarkEnd w:id="47"/>
+    </w:p>
+    <w:p>
+      <w:pPr>
+        <w:pStyle w:val="Ttulo3"/>
+      </w:pPr>
+      <w:bookmarkStart w:id="48" w:name="_Toc510893466"/>
+      <w:r>
+        <w:t>3.</w:t>
+      </w:r>
+      <w:r>
+        <w:t>7</w:t>
+      </w:r>
+      <w:r>
+        <w:t xml:space="preserve">.1 Criterio </w:t>
+      </w:r>
+      <w:r>
+        <w:t>G</w:t>
+      </w:r>
+      <w:r>
+        <w:t>.1: Multiplataforma.</w:t>
+      </w:r>
       <w:bookmarkEnd w:id="48"/>
     </w:p>
     <w:p>
       <w:pPr>
         <w:pStyle w:val="Ttulo3"/>
       </w:pPr>
-      <w:bookmarkStart w:id="49" w:name="_Toc510893466"/>
+      <w:bookmarkStart w:id="49" w:name="_Toc510893467"/>
+      <w:r>
+        <w:t>Descripción: Indicar si las herramientas se pueden utilizar en un único sistema operativo o varios, especificando cuáles.</w:t>
+      </w:r>
+      <w:bookmarkEnd w:id="49"/>
+    </w:p>
+    <w:p>
+      <w:pPr>
+        <w:pStyle w:val="Ttulo3"/>
+      </w:pPr>
+      <w:bookmarkStart w:id="50" w:name="_Toc510893468"/>
+      <w:r>
+        <w:t>Tipo: Texto libre.</w:t>
+      </w:r>
+      <w:bookmarkEnd w:id="50"/>
+    </w:p>
+    <w:p>
+      <w:pPr>
+        <w:pStyle w:val="Ttulo3"/>
+      </w:pPr>
+      <w:bookmarkStart w:id="51" w:name="_Toc510893469"/>
       <w:r>
         <w:t>3.</w:t>
       </w:r>
@@ -6795,41 +6840,47 @@
         <w:t>7</w:t>
       </w:r>
       <w:r>
-        <w:t xml:space="preserve">.1 Criterio </w:t>
+        <w:t xml:space="preserve">.2 Criterio </w:t>
       </w:r>
       <w:r>
         <w:t>G</w:t>
       </w:r>
       <w:r>
-        <w:t>.1: Multiplataforma.</w:t>
-      </w:r>
-      <w:bookmarkEnd w:id="49"/>
+        <w:t>.2: Instalación.</w:t>
+      </w:r>
+      <w:bookmarkEnd w:id="51"/>
     </w:p>
     <w:p>
       <w:pPr>
         <w:pStyle w:val="Ttulo3"/>
       </w:pPr>
-      <w:bookmarkStart w:id="50" w:name="_Toc510893467"/>
-      <w:r>
-        <w:t>Descripción: Indicar si las herramientas se pueden utilizar en un único sistema operativo o varios, especificando cuáles.</w:t>
-      </w:r>
-      <w:bookmarkEnd w:id="50"/>
+      <w:bookmarkStart w:id="52" w:name="_Toc510893470"/>
+      <w:r>
+        <w:t>Descripción: Indicar si es sencilla la instalación de las herramientas</w:t>
+      </w:r>
+      <w:r>
+        <w:t>.</w:t>
+      </w:r>
+      <w:bookmarkEnd w:id="52"/>
     </w:p>
     <w:p>
       <w:pPr>
         <w:pStyle w:val="Ttulo3"/>
       </w:pPr>
-      <w:bookmarkStart w:id="51" w:name="_Toc510893468"/>
-      <w:r>
-        <w:t>Tipo: Texto libre.</w:t>
-      </w:r>
-      <w:bookmarkEnd w:id="51"/>
+      <w:bookmarkStart w:id="53" w:name="_Toc510893471"/>
+      <w:r>
+        <w:t>Tipo: Booleano</w:t>
+      </w:r>
+      <w:r>
+        <w:t>.</w:t>
+      </w:r>
+      <w:bookmarkEnd w:id="53"/>
     </w:p>
     <w:p>
       <w:pPr>
         <w:pStyle w:val="Ttulo3"/>
       </w:pPr>
-      <w:bookmarkStart w:id="52" w:name="_Toc510893469"/>
+      <w:bookmarkStart w:id="54" w:name="_Toc510893472"/>
       <w:r>
         <w:t>3.</w:t>
       </w:r>
@@ -6837,47 +6888,57 @@
         <w:t>7</w:t>
       </w:r>
       <w:r>
-        <w:t xml:space="preserve">.2 Criterio </w:t>
+        <w:t xml:space="preserve">.3 Criterio </w:t>
       </w:r>
       <w:r>
         <w:t>G</w:t>
       </w:r>
       <w:r>
-        <w:t>.2: Instalación.</w:t>
-      </w:r>
-      <w:bookmarkEnd w:id="52"/>
+        <w:t>.3: Configuración.</w:t>
+      </w:r>
+      <w:bookmarkEnd w:id="54"/>
     </w:p>
     <w:p>
       <w:pPr>
         <w:pStyle w:val="Ttulo3"/>
       </w:pPr>
-      <w:bookmarkStart w:id="53" w:name="_Toc510893470"/>
-      <w:r>
-        <w:t>Descripción: Indicar si es sencilla la instalación de las herramientas</w:t>
+      <w:bookmarkStart w:id="55" w:name="_Toc510893473"/>
+      <w:r>
+        <w:t>Nombre del criterio: Configuración.</w:t>
+      </w:r>
+      <w:bookmarkEnd w:id="55"/>
+    </w:p>
+    <w:p>
+      <w:pPr>
+        <w:pStyle w:val="Ttulo3"/>
+      </w:pPr>
+      <w:bookmarkStart w:id="56" w:name="_Toc510893474"/>
+      <w:r>
+        <w:t>Descripción: Indicar si es sencilla la configuración de las herramientas</w:t>
       </w:r>
       <w:r>
         <w:t>.</w:t>
       </w:r>
-      <w:bookmarkEnd w:id="53"/>
+      <w:bookmarkEnd w:id="56"/>
     </w:p>
     <w:p>
       <w:pPr>
         <w:pStyle w:val="Ttulo3"/>
       </w:pPr>
-      <w:bookmarkStart w:id="54" w:name="_Toc510893471"/>
+      <w:bookmarkStart w:id="57" w:name="_Toc510893475"/>
       <w:r>
         <w:t>Tipo: Booleano</w:t>
       </w:r>
       <w:r>
         <w:t>.</w:t>
       </w:r>
-      <w:bookmarkEnd w:id="54"/>
+      <w:bookmarkEnd w:id="57"/>
     </w:p>
     <w:p>
       <w:pPr>
         <w:pStyle w:val="Ttulo3"/>
       </w:pPr>
-      <w:bookmarkStart w:id="55" w:name="_Toc510893472"/>
+      <w:bookmarkStart w:id="58" w:name="_Toc510893476"/>
       <w:r>
         <w:t>3.</w:t>
       </w:r>
@@ -6885,103 +6946,45 @@
         <w:t>7</w:t>
       </w:r>
       <w:r>
-        <w:t xml:space="preserve">.3 Criterio </w:t>
+        <w:t xml:space="preserve">.4 Criterio </w:t>
       </w:r>
       <w:r>
         <w:t>G</w:t>
       </w:r>
       <w:r>
-        <w:t>.3: Configuración.</w:t>
-      </w:r>
-      <w:bookmarkEnd w:id="55"/>
+        <w:t>.4: Almacenamiento.</w:t>
+      </w:r>
+      <w:bookmarkEnd w:id="58"/>
     </w:p>
     <w:p>
       <w:pPr>
         <w:pStyle w:val="Ttulo3"/>
       </w:pPr>
-      <w:bookmarkStart w:id="56" w:name="_Toc510893473"/>
-      <w:r>
-        <w:t>Nombre del criterio: Configuración.</w:t>
-      </w:r>
-      <w:bookmarkEnd w:id="56"/>
+      <w:bookmarkStart w:id="59" w:name="_Toc510893477"/>
+      <w:r>
+        <w:t>Descripción: Indicar el espacio aproximado que ocupa la instalación de la herramienta en el disco duro.</w:t>
+      </w:r>
+      <w:bookmarkEnd w:id="59"/>
     </w:p>
     <w:p>
       <w:pPr>
         <w:pStyle w:val="Ttulo3"/>
       </w:pPr>
-      <w:bookmarkStart w:id="57" w:name="_Toc510893474"/>
-      <w:r>
-        <w:t>Descripción: Indicar si es sencilla la configuración de las herramientas</w:t>
-      </w:r>
-      <w:r>
-        <w:t>.</w:t>
-      </w:r>
-      <w:bookmarkEnd w:id="57"/>
-    </w:p>
-    <w:p>
-      <w:pPr>
-        <w:pStyle w:val="Ttulo3"/>
-      </w:pPr>
-      <w:bookmarkStart w:id="58" w:name="_Toc510893475"/>
-      <w:r>
-        <w:t>Tipo: Booleano</w:t>
-      </w:r>
-      <w:r>
-        <w:t>.</w:t>
-      </w:r>
-      <w:bookmarkEnd w:id="58"/>
-    </w:p>
-    <w:p>
-      <w:pPr>
-        <w:pStyle w:val="Ttulo3"/>
-      </w:pPr>
-      <w:bookmarkStart w:id="59" w:name="_Toc510893476"/>
-      <w:r>
-        <w:t>3.</w:t>
-      </w:r>
-      <w:r>
-        <w:t>7</w:t>
-      </w:r>
-      <w:r>
-        <w:t xml:space="preserve">.4 Criterio </w:t>
-      </w:r>
-      <w:r>
-        <w:t>G</w:t>
-      </w:r>
-      <w:r>
-        <w:t>.4: Almacenamiento.</w:t>
-      </w:r>
-      <w:bookmarkEnd w:id="59"/>
-    </w:p>
-    <w:p>
-      <w:pPr>
-        <w:pStyle w:val="Ttulo3"/>
-      </w:pPr>
-      <w:bookmarkStart w:id="60" w:name="_Toc510893477"/>
-      <w:r>
-        <w:t>Descripción: Indicar el espacio aproximado que ocupa la instalación de la herramienta en el disco duro.</w:t>
+      <w:bookmarkStart w:id="60" w:name="_Toc510893478"/>
+      <w:r>
+        <w:t>Tipo</w:t>
+      </w:r>
+      <w:r>
+        <w:t>: Numérico.</w:t>
       </w:r>
       <w:bookmarkEnd w:id="60"/>
     </w:p>
-    <w:p>
-      <w:pPr>
-        <w:pStyle w:val="Ttulo3"/>
-      </w:pPr>
-      <w:bookmarkStart w:id="61" w:name="_Toc510893478"/>
-      <w:r>
-        <w:t>Tipo</w:t>
-      </w:r>
-      <w:r>
-        <w:t>: Numérico.</w:t>
-      </w:r>
-      <w:bookmarkEnd w:id="61"/>
-    </w:p>
     <w:p/>
     <w:p>
       <w:pPr>
         <w:pStyle w:val="Ttulo1"/>
       </w:pPr>
-      <w:bookmarkStart w:id="62" w:name="_Toc510893479"/>
+      <w:bookmarkStart w:id="61" w:name="_Toc510893479"/>
       <w:r>
         <w:lastRenderedPageBreak/>
         <w:t xml:space="preserve">4. </w:t>
@@ -6989,25 +6992,27 @@
       <w:r>
         <w:t>Evaluación de los criterios por tecnología</w:t>
       </w:r>
+      <w:bookmarkEnd w:id="61"/>
+    </w:p>
+    <w:p>
+      <w:pPr>
+        <w:pStyle w:val="Ttulo2"/>
+      </w:pPr>
+      <w:bookmarkStart w:id="62" w:name="_Toc510893480"/>
+      <w:r>
+        <w:t>4</w:t>
+      </w:r>
+      <w:r>
+        <w:t xml:space="preserve">.1 </w:t>
+      </w:r>
+      <w:r>
+        <w:t xml:space="preserve">Evaluación de los criterios para la </w:t>
+      </w:r>
       <w:bookmarkEnd w:id="62"/>
-    </w:p>
-    <w:p>
-      <w:pPr>
-        <w:pStyle w:val="Ttulo2"/>
-      </w:pPr>
-      <w:bookmarkStart w:id="63" w:name="_Toc510893480"/>
-      <w:r>
-        <w:t>4</w:t>
-      </w:r>
-      <w:r>
-        <w:t xml:space="preserve">.1 </w:t>
-      </w:r>
-      <w:r>
-        <w:t>Evaluación de los criterios para la tecnología 1</w:t>
-      </w:r>
-      <w:bookmarkEnd w:id="63"/>
-    </w:p>
-    <w:p/>
+      <w:r>
+        <w:t>Chart.js</w:t>
+      </w:r>
+    </w:p>
     <w:tbl>
       <w:tblPr>
         <w:tblStyle w:val="Listaclara-nfasis1"/>
@@ -7291,7 +7296,10 @@
               <w:spacing w:line="256" w:lineRule="auto"/>
             </w:pPr>
             <w:r>
-              <w:t>500 MB disco duro</w:t>
+              <w:t>128</w:t>
+            </w:r>
+            <w:r>
+              <w:t xml:space="preserve"> MB disco duro</w:t>
             </w:r>
           </w:p>
           <w:p>
@@ -7470,6 +7478,9 @@
             <w:pPr>
               <w:jc w:val="left"/>
             </w:pPr>
+            <w:r>
+              <w:t>Si, dentro de la documentación técnica, YouTube y demás blogs tecnológicos.</w:t>
+            </w:r>
           </w:p>
         </w:tc>
       </w:tr>
@@ -7488,13 +7499,11 @@
               <w:jc w:val="left"/>
             </w:pPr>
             <w:r>
-              <w:t xml:space="preserve">B.1. </w:t>
-            </w:r>
-            <w:proofErr w:type="spellStart"/>
-            <w:r>
-              <w:t>Ram</w:t>
-            </w:r>
-            <w:proofErr w:type="spellEnd"/>
+              <w:t>B</w:t>
+            </w:r>
+            <w:r>
+              <w:t>.1 Firefox</w:t>
+            </w:r>
           </w:p>
         </w:tc>
         <w:tc>
@@ -7507,6 +7516,9 @@
             <w:pPr>
               <w:jc w:val="left"/>
             </w:pPr>
+            <w:r>
+              <w:t>Si</w:t>
+            </w:r>
           </w:p>
         </w:tc>
       </w:tr>
@@ -7524,7 +7536,10 @@
               <w:jc w:val="left"/>
             </w:pPr>
             <w:r>
-              <w:t>B.2. Procesador</w:t>
+              <w:t>B</w:t>
+            </w:r>
+            <w:r>
+              <w:t>.2 Google Chrome</w:t>
             </w:r>
           </w:p>
         </w:tc>
@@ -7538,6 +7553,9 @@
             <w:pPr>
               <w:jc w:val="left"/>
             </w:pPr>
+            <w:r>
+              <w:t>Si</w:t>
+            </w:r>
           </w:p>
         </w:tc>
       </w:tr>
@@ -7556,15 +7574,10 @@
               <w:jc w:val="left"/>
             </w:pPr>
             <w:r>
-              <w:t xml:space="preserve">B.3. </w:t>
-            </w:r>
-            <w:proofErr w:type="spellStart"/>
-            <w:r>
-              <w:t>Gpu</w:t>
-            </w:r>
-            <w:proofErr w:type="spellEnd"/>
-            <w:r>
-              <w:t>?</w:t>
+              <w:t>B</w:t>
+            </w:r>
+            <w:r>
+              <w:t>.3. Opera</w:t>
             </w:r>
           </w:p>
         </w:tc>
@@ -7578,6 +7591,9 @@
             <w:pPr>
               <w:jc w:val="left"/>
             </w:pPr>
+            <w:r>
+              <w:t>Si</w:t>
+            </w:r>
           </w:p>
         </w:tc>
       </w:tr>
@@ -7595,7 +7611,10 @@
               <w:jc w:val="left"/>
             </w:pPr>
             <w:r>
-              <w:t>B.4. Red</w:t>
+              <w:t>B</w:t>
+            </w:r>
+            <w:r>
+              <w:t>.4. Safari</w:t>
             </w:r>
           </w:p>
         </w:tc>
@@ -7609,6 +7628,9 @@
             <w:pPr>
               <w:jc w:val="left"/>
             </w:pPr>
+            <w:r>
+              <w:t>si</w:t>
+            </w:r>
           </w:p>
         </w:tc>
       </w:tr>
@@ -7627,7 +7649,10 @@
               <w:jc w:val="left"/>
             </w:pPr>
             <w:r>
-              <w:t>C.1 Firefox</w:t>
+              <w:t>C</w:t>
+            </w:r>
+            <w:r>
+              <w:t>.1. Líneas de Código</w:t>
             </w:r>
           </w:p>
         </w:tc>
@@ -7642,7 +7667,7 @@
               <w:jc w:val="left"/>
             </w:pPr>
             <w:r>
-              <w:t>Si</w:t>
+              <w:t>Variable, en función del tipo de gráfico a implementar y la cantidad de datos y funcionalidades que queramos introducir en el mismo.</w:t>
             </w:r>
           </w:p>
         </w:tc>
@@ -7661,7 +7686,10 @@
               <w:jc w:val="left"/>
             </w:pPr>
             <w:r>
-              <w:t>C.2 Google Chrome</w:t>
+              <w:t>C</w:t>
+            </w:r>
+            <w:r>
+              <w:t>.2. Curva de aprendizaje</w:t>
             </w:r>
           </w:p>
         </w:tc>
@@ -7676,7 +7704,7 @@
               <w:jc w:val="left"/>
             </w:pPr>
             <w:r>
-              <w:t>Si</w:t>
+              <w:t>Variable, en función de la experiencia anterior del desarrollador.</w:t>
             </w:r>
           </w:p>
         </w:tc>
@@ -7696,7 +7724,10 @@
               <w:jc w:val="left"/>
             </w:pPr>
             <w:r>
-              <w:t>C.3. Opera</w:t>
+              <w:t>C</w:t>
+            </w:r>
+            <w:r>
+              <w:t>.3. Lenguaje de programación</w:t>
             </w:r>
           </w:p>
         </w:tc>
@@ -7711,7 +7742,10 @@
               <w:jc w:val="left"/>
             </w:pPr>
             <w:r>
-              <w:t>Si</w:t>
+              <w:t>Java</w:t>
+            </w:r>
+            <w:r>
+              <w:t>Script</w:t>
             </w:r>
           </w:p>
         </w:tc>
@@ -7730,7 +7764,10 @@
               <w:jc w:val="left"/>
             </w:pPr>
             <w:r>
-              <w:t>C.4. Safari</w:t>
+              <w:t>C</w:t>
+            </w:r>
+            <w:r>
+              <w:t>.4. Versatilidad</w:t>
             </w:r>
           </w:p>
         </w:tc>
@@ -7745,7 +7782,7 @@
               <w:jc w:val="left"/>
             </w:pPr>
             <w:r>
-              <w:t>si</w:t>
+              <w:t>Si</w:t>
             </w:r>
           </w:p>
         </w:tc>
@@ -7765,13 +7802,11 @@
               <w:jc w:val="left"/>
             </w:pPr>
             <w:r>
-              <w:t xml:space="preserve">D.1. </w:t>
-            </w:r>
-            <w:proofErr w:type="spellStart"/>
-            <w:r>
-              <w:t>Json</w:t>
-            </w:r>
-            <w:proofErr w:type="spellEnd"/>
+              <w:t>D</w:t>
+            </w:r>
+            <w:r>
+              <w:t>.1 Tipos Combinados</w:t>
+            </w:r>
           </w:p>
         </w:tc>
         <w:tc>
@@ -7784,6 +7819,9 @@
             <w:pPr>
               <w:jc w:val="left"/>
             </w:pPr>
+            <w:r>
+              <w:t>Si</w:t>
+            </w:r>
           </w:p>
         </w:tc>
       </w:tr>
@@ -7801,13 +7839,11 @@
               <w:jc w:val="left"/>
             </w:pPr>
             <w:r>
-              <w:t xml:space="preserve">D.2. </w:t>
-            </w:r>
-            <w:proofErr w:type="spellStart"/>
-            <w:r>
-              <w:t>Xml</w:t>
-            </w:r>
-            <w:proofErr w:type="spellEnd"/>
+              <w:t>D</w:t>
+            </w:r>
+            <w:r>
+              <w:t>.2 Gráficos de Líneas</w:t>
+            </w:r>
           </w:p>
         </w:tc>
         <w:tc>
@@ -7820,6 +7856,9 @@
             <w:pPr>
               <w:jc w:val="left"/>
             </w:pPr>
+            <w:r>
+              <w:t>Si</w:t>
+            </w:r>
           </w:p>
         </w:tc>
       </w:tr>
@@ -7836,9 +7875,15 @@
           <w:p>
             <w:pPr>
               <w:jc w:val="left"/>
-            </w:pPr>
-            <w:r>
-              <w:t>E.1. Líneas de Código</w:t>
+              <w:rPr>
+                <w:u w:val="single"/>
+              </w:rPr>
+            </w:pPr>
+            <w:r>
+              <w:t>D</w:t>
+            </w:r>
+            <w:r>
+              <w:t>.3 Gráficos de Barras</w:t>
             </w:r>
           </w:p>
         </w:tc>
@@ -7853,7 +7898,7 @@
               <w:jc w:val="left"/>
             </w:pPr>
             <w:r>
-              <w:t>Variable, en función del tipo de gráfico a implementar y la cantidad de datos y funcionalidades que queramos introducir en el mismo.</w:t>
+              <w:t>Si</w:t>
             </w:r>
           </w:p>
         </w:tc>
@@ -7872,7 +7917,10 @@
               <w:jc w:val="left"/>
             </w:pPr>
             <w:r>
-              <w:t>E.2. Curva de aprendizaje</w:t>
+              <w:t>D</w:t>
+            </w:r>
+            <w:r>
+              <w:t>.4 Gráficos Circulares</w:t>
             </w:r>
           </w:p>
         </w:tc>
@@ -7887,7 +7935,7 @@
               <w:jc w:val="left"/>
             </w:pPr>
             <w:r>
-              <w:t>Variable, en función de la experiencia anterior del desarrollador.</w:t>
+              <w:t>Si</w:t>
             </w:r>
           </w:p>
         </w:tc>
@@ -7907,7 +7955,10 @@
               <w:jc w:val="left"/>
             </w:pPr>
             <w:r>
-              <w:t>E.3. Lenguaje de programación</w:t>
+              <w:t>D</w:t>
+            </w:r>
+            <w:r>
+              <w:t>.5 Gráficos Polar Área</w:t>
             </w:r>
           </w:p>
         </w:tc>
@@ -7922,10 +7973,7 @@
               <w:jc w:val="left"/>
             </w:pPr>
             <w:r>
-              <w:t>Java</w:t>
-            </w:r>
-            <w:r>
-              <w:t>Script</w:t>
+              <w:t>Si</w:t>
             </w:r>
           </w:p>
         </w:tc>
@@ -7944,7 +7992,10 @@
               <w:jc w:val="left"/>
             </w:pPr>
             <w:r>
-              <w:t>E.4. Versatilidad</w:t>
+              <w:t>D</w:t>
+            </w:r>
+            <w:r>
+              <w:t>.6 Gráficos Radar</w:t>
             </w:r>
           </w:p>
         </w:tc>
@@ -7979,7 +8030,10 @@
               <w:jc w:val="left"/>
             </w:pPr>
             <w:r>
-              <w:t>F.1 Tipos Combinados</w:t>
+              <w:t>D</w:t>
+            </w:r>
+            <w:r>
+              <w:t>.7 Gráficos de Dispersión</w:t>
             </w:r>
           </w:p>
         </w:tc>
@@ -8013,7 +8067,10 @@
               <w:jc w:val="left"/>
             </w:pPr>
             <w:r>
-              <w:t>F.2 Gráficos de Líneas</w:t>
+              <w:t>D</w:t>
+            </w:r>
+            <w:r>
+              <w:t>.8 Gráficos de Burbujas</w:t>
             </w:r>
           </w:p>
         </w:tc>
@@ -8046,12 +8103,12 @@
           <w:p>
             <w:pPr>
               <w:jc w:val="left"/>
-              <w:rPr>
-                <w:u w:val="single"/>
-              </w:rPr>
-            </w:pPr>
-            <w:r>
-              <w:t>F.3 Gráficos de Barras</w:t>
+            </w:pPr>
+            <w:r>
+              <w:t>D</w:t>
+            </w:r>
+            <w:r>
+              <w:t>.9 Gráficos del tipo Medidor Radial</w:t>
             </w:r>
           </w:p>
         </w:tc>
@@ -8066,7 +8123,7 @@
               <w:jc w:val="left"/>
             </w:pPr>
             <w:r>
-              <w:t>Si</w:t>
+              <w:t>No</w:t>
             </w:r>
           </w:p>
         </w:tc>
@@ -8085,7 +8142,10 @@
               <w:jc w:val="left"/>
             </w:pPr>
             <w:r>
-              <w:t>F.4 Gráficos Circulares</w:t>
+              <w:t>D</w:t>
+            </w:r>
+            <w:r>
+              <w:t>.10 Gráficos de Mapas</w:t>
             </w:r>
           </w:p>
         </w:tc>
@@ -8100,7 +8160,7 @@
               <w:jc w:val="left"/>
             </w:pPr>
             <w:r>
-              <w:t>Si</w:t>
+              <w:t>No</w:t>
             </w:r>
           </w:p>
         </w:tc>
@@ -8120,7 +8180,10 @@
               <w:jc w:val="left"/>
             </w:pPr>
             <w:r>
-              <w:t>F.5 Gráficos Polar Área</w:t>
+              <w:t>E</w:t>
+            </w:r>
+            <w:r>
+              <w:t>.1. Requerimientos Software</w:t>
             </w:r>
           </w:p>
         </w:tc>
@@ -8135,7 +8198,7 @@
               <w:jc w:val="left"/>
             </w:pPr>
             <w:r>
-              <w:t>Si</w:t>
+              <w:t>IDE</w:t>
             </w:r>
           </w:p>
         </w:tc>
@@ -8154,7 +8217,10 @@
               <w:jc w:val="left"/>
             </w:pPr>
             <w:r>
-              <w:t>F.6 Gráficos Radar</w:t>
+              <w:t>E</w:t>
+            </w:r>
+            <w:r>
+              <w:t>.2. Metodologías de importación</w:t>
             </w:r>
           </w:p>
         </w:tc>
@@ -8169,7 +8235,7 @@
               <w:jc w:val="left"/>
             </w:pPr>
             <w:r>
-              <w:t>Si</w:t>
+              <w:t>Importación de paquetes modulares, importación modular de un solo archivo o plan de importación de archivo único</w:t>
             </w:r>
           </w:p>
         </w:tc>
@@ -8189,7 +8255,10 @@
               <w:jc w:val="left"/>
             </w:pPr>
             <w:r>
-              <w:t>F.7 Gráficos de Dispersión</w:t>
+              <w:t>E</w:t>
+            </w:r>
+            <w:r>
+              <w:t>.3. Opciones de los gráficos</w:t>
             </w:r>
           </w:p>
         </w:tc>
@@ -8204,8 +8273,17 @@
               <w:jc w:val="left"/>
             </w:pPr>
             <w:r>
-              <w:t>Si</w:t>
-            </w:r>
+              <w:t xml:space="preserve">Línea de tiempo, caja de herramientas, leyenda, rango de datos, ejes a parte del x </w:t>
+            </w:r>
+            <w:r>
+              <w:lastRenderedPageBreak/>
+              <w:t xml:space="preserve">e y, colores, animaciones… Y cada una con sus </w:t>
+            </w:r>
+            <w:proofErr w:type="spellStart"/>
+            <w:r>
+              <w:t>subopciones</w:t>
+            </w:r>
+            <w:proofErr w:type="spellEnd"/>
           </w:p>
         </w:tc>
       </w:tr>
@@ -8223,7 +8301,11 @@
               <w:jc w:val="left"/>
             </w:pPr>
             <w:r>
-              <w:t>F.8 Gráficos de Burbujas</w:t>
+              <w:lastRenderedPageBreak/>
+              <w:t>F</w:t>
+            </w:r>
+            <w:r>
+              <w:t>.1. Coste de producto</w:t>
             </w:r>
           </w:p>
         </w:tc>
@@ -8238,7 +8320,7 @@
               <w:jc w:val="left"/>
             </w:pPr>
             <w:r>
-              <w:t>Si</w:t>
+              <w:t>0 €</w:t>
             </w:r>
           </w:p>
         </w:tc>
@@ -8258,8 +8340,10 @@
               <w:jc w:val="left"/>
             </w:pPr>
             <w:r>
-              <w:lastRenderedPageBreak/>
-              <w:t>F.9 Gráficos del tipo Medidor Radial</w:t>
+              <w:t>F</w:t>
+            </w:r>
+            <w:r>
+              <w:t>.2. Coste de licencia</w:t>
             </w:r>
           </w:p>
         </w:tc>
@@ -8274,7 +8358,7 @@
               <w:jc w:val="left"/>
             </w:pPr>
             <w:r>
-              <w:t>No</w:t>
+              <w:t>0 €</w:t>
             </w:r>
           </w:p>
         </w:tc>
@@ -8293,7 +8377,10 @@
               <w:jc w:val="left"/>
             </w:pPr>
             <w:r>
-              <w:t>F.10 Gráficos de Mapas</w:t>
+              <w:t>G</w:t>
+            </w:r>
+            <w:r>
+              <w:t>.1. Multiplataforma</w:t>
             </w:r>
           </w:p>
         </w:tc>
@@ -8308,7 +8395,7 @@
               <w:jc w:val="left"/>
             </w:pPr>
             <w:r>
-              <w:t>No</w:t>
+              <w:t>Sistemas Windows, Sistemas Unix</w:t>
             </w:r>
           </w:p>
         </w:tc>
@@ -8328,7 +8415,10 @@
               <w:jc w:val="left"/>
             </w:pPr>
             <w:r>
-              <w:t>G.1. Requerimientos Software</w:t>
+              <w:t>G</w:t>
+            </w:r>
+            <w:r>
+              <w:t>.2. Instalación</w:t>
             </w:r>
           </w:p>
         </w:tc>
@@ -8343,14 +8433,14 @@
               <w:jc w:val="left"/>
             </w:pPr>
             <w:r>
-              <w:t>*</w:t>
+              <w:t>Si</w:t>
             </w:r>
           </w:p>
         </w:tc>
       </w:tr>
       <w:tr>
         <w:trPr>
-          <w:trHeight w:val="300"/>
+          <w:trHeight w:val="338"/>
         </w:trPr>
         <w:tc>
           <w:tcPr>
@@ -8362,7 +8452,10 @@
               <w:jc w:val="left"/>
             </w:pPr>
             <w:r>
-              <w:t>G.2. Metodologías de importación</w:t>
+              <w:t>G</w:t>
+            </w:r>
+            <w:r>
+              <w:t>.3. Configuración</w:t>
             </w:r>
           </w:p>
         </w:tc>
@@ -8377,7 +8470,7 @@
               <w:jc w:val="left"/>
             </w:pPr>
             <w:r>
-              <w:t>Importación de paquetes modulares, importación modular de un solo archivo o plan de importación de archivo único</w:t>
+              <w:t>Si</w:t>
             </w:r>
           </w:p>
         </w:tc>
@@ -8397,7 +8490,10 @@
               <w:jc w:val="left"/>
             </w:pPr>
             <w:r>
-              <w:t>G.3. Opciones de los gráficos</w:t>
+              <w:t>G</w:t>
+            </w:r>
+            <w:r>
+              <w:t>.4. Almacenamiento</w:t>
             </w:r>
           </w:p>
         </w:tc>
@@ -8412,217 +8508,8 @@
               <w:jc w:val="left"/>
             </w:pPr>
             <w:r>
-              <w:t xml:space="preserve">Línea de tiempo, caja de herramientas, leyenda, rango de datos, ejes a parte del x e y, colores, animaciones… Y cada una con sus </w:t>
-            </w:r>
-            <w:proofErr w:type="spellStart"/>
-            <w:r>
-              <w:t>subopciones</w:t>
-            </w:r>
-            <w:proofErr w:type="spellEnd"/>
-          </w:p>
-        </w:tc>
-      </w:tr>
-      <w:tr>
-        <w:trPr>
-          <w:trHeight w:val="300"/>
-        </w:trPr>
-        <w:tc>
-          <w:tcPr>
-            <w:tcW w:w="2257" w:type="pct"/>
-            <w:noWrap/>
-          </w:tcPr>
-          <w:p>
-            <w:pPr>
-              <w:jc w:val="left"/>
-            </w:pPr>
-            <w:r>
-              <w:t>H.1. Coste de producto</w:t>
-            </w:r>
-          </w:p>
-        </w:tc>
-        <w:tc>
-          <w:tcPr>
-            <w:cnfStyle w:val="000100000000" w:firstRow="0" w:lastRow="0" w:firstColumn="0" w:lastColumn="1" w:oddVBand="0" w:evenVBand="0" w:oddHBand="0" w:evenHBand="0" w:firstRowFirstColumn="0" w:firstRowLastColumn="0" w:lastRowFirstColumn="0" w:lastRowLastColumn="0"/>
-            <w:tcW w:w="2743" w:type="pct"/>
-            <w:noWrap/>
-          </w:tcPr>
-          <w:p>
-            <w:pPr>
-              <w:jc w:val="left"/>
-            </w:pPr>
-            <w:r>
-              <w:t>0 €</w:t>
-            </w:r>
-          </w:p>
-        </w:tc>
-      </w:tr>
-      <w:tr>
-        <w:trPr>
-          <w:cnfStyle w:val="000000100000" w:firstRow="0" w:lastRow="0" w:firstColumn="0" w:lastColumn="0" w:oddVBand="0" w:evenVBand="0" w:oddHBand="1" w:evenHBand="0" w:firstRowFirstColumn="0" w:firstRowLastColumn="0" w:lastRowFirstColumn="0" w:lastRowLastColumn="0"/>
-          <w:trHeight w:val="300"/>
-        </w:trPr>
-        <w:tc>
-          <w:tcPr>
-            <w:tcW w:w="2257" w:type="pct"/>
-            <w:noWrap/>
-          </w:tcPr>
-          <w:p>
-            <w:pPr>
-              <w:jc w:val="left"/>
-            </w:pPr>
-            <w:r>
-              <w:t>H.2. Coste de licencia</w:t>
-            </w:r>
-          </w:p>
-        </w:tc>
-        <w:tc>
-          <w:tcPr>
-            <w:cnfStyle w:val="000100000000" w:firstRow="0" w:lastRow="0" w:firstColumn="0" w:lastColumn="1" w:oddVBand="0" w:evenVBand="0" w:oddHBand="0" w:evenHBand="0" w:firstRowFirstColumn="0" w:firstRowLastColumn="0" w:lastRowFirstColumn="0" w:lastRowLastColumn="0"/>
-            <w:tcW w:w="2743" w:type="pct"/>
-            <w:noWrap/>
-          </w:tcPr>
-          <w:p>
-            <w:pPr>
-              <w:jc w:val="left"/>
-            </w:pPr>
-            <w:r>
-              <w:t>0 €</w:t>
-            </w:r>
-          </w:p>
-        </w:tc>
-      </w:tr>
-      <w:tr>
-        <w:trPr>
-          <w:trHeight w:val="300"/>
-        </w:trPr>
-        <w:tc>
-          <w:tcPr>
-            <w:tcW w:w="2257" w:type="pct"/>
-            <w:noWrap/>
-          </w:tcPr>
-          <w:p>
-            <w:pPr>
-              <w:jc w:val="left"/>
-            </w:pPr>
-            <w:r>
-              <w:t>I.1. Multiplataforma</w:t>
-            </w:r>
-          </w:p>
-        </w:tc>
-        <w:tc>
-          <w:tcPr>
-            <w:cnfStyle w:val="000100000000" w:firstRow="0" w:lastRow="0" w:firstColumn="0" w:lastColumn="1" w:oddVBand="0" w:evenVBand="0" w:oddHBand="0" w:evenHBand="0" w:firstRowFirstColumn="0" w:firstRowLastColumn="0" w:lastRowFirstColumn="0" w:lastRowLastColumn="0"/>
-            <w:tcW w:w="2743" w:type="pct"/>
-            <w:noWrap/>
-          </w:tcPr>
-          <w:p>
-            <w:pPr>
-              <w:jc w:val="left"/>
-            </w:pPr>
-            <w:r>
-              <w:t>Sistemas Windows, Sistemas Unix</w:t>
-            </w:r>
-          </w:p>
-        </w:tc>
-      </w:tr>
-      <w:tr>
-        <w:trPr>
-          <w:cnfStyle w:val="000000100000" w:firstRow="0" w:lastRow="0" w:firstColumn="0" w:lastColumn="0" w:oddVBand="0" w:evenVBand="0" w:oddHBand="1" w:evenHBand="0" w:firstRowFirstColumn="0" w:firstRowLastColumn="0" w:lastRowFirstColumn="0" w:lastRowLastColumn="0"/>
-          <w:trHeight w:val="300"/>
-        </w:trPr>
-        <w:tc>
-          <w:tcPr>
-            <w:tcW w:w="2257" w:type="pct"/>
-            <w:noWrap/>
-          </w:tcPr>
-          <w:p>
-            <w:pPr>
-              <w:jc w:val="left"/>
-            </w:pPr>
-            <w:r>
-              <w:t>I.2. Instalación</w:t>
-            </w:r>
-          </w:p>
-        </w:tc>
-        <w:tc>
-          <w:tcPr>
-            <w:cnfStyle w:val="000100000000" w:firstRow="0" w:lastRow="0" w:firstColumn="0" w:lastColumn="1" w:oddVBand="0" w:evenVBand="0" w:oddHBand="0" w:evenHBand="0" w:firstRowFirstColumn="0" w:firstRowLastColumn="0" w:lastRowFirstColumn="0" w:lastRowLastColumn="0"/>
-            <w:tcW w:w="2743" w:type="pct"/>
-            <w:noWrap/>
-          </w:tcPr>
-          <w:p>
-            <w:pPr>
-              <w:jc w:val="left"/>
-            </w:pPr>
-            <w:r>
-              <w:t>Si</w:t>
-            </w:r>
-          </w:p>
-        </w:tc>
-      </w:tr>
-      <w:tr>
-        <w:trPr>
-          <w:trHeight w:val="338"/>
-        </w:trPr>
-        <w:tc>
-          <w:tcPr>
-            <w:tcW w:w="2257" w:type="pct"/>
-            <w:noWrap/>
-          </w:tcPr>
-          <w:p>
-            <w:pPr>
-              <w:jc w:val="left"/>
-            </w:pPr>
-            <w:r>
-              <w:t>I.3. Configuración</w:t>
-            </w:r>
-          </w:p>
-        </w:tc>
-        <w:tc>
-          <w:tcPr>
-            <w:cnfStyle w:val="000100000000" w:firstRow="0" w:lastRow="0" w:firstColumn="0" w:lastColumn="1" w:oddVBand="0" w:evenVBand="0" w:oddHBand="0" w:evenHBand="0" w:firstRowFirstColumn="0" w:firstRowLastColumn="0" w:lastRowFirstColumn="0" w:lastRowLastColumn="0"/>
-            <w:tcW w:w="2743" w:type="pct"/>
-            <w:noWrap/>
-          </w:tcPr>
-          <w:p>
-            <w:pPr>
-              <w:jc w:val="left"/>
-            </w:pPr>
-            <w:r>
-              <w:t>Si</w:t>
-            </w:r>
-          </w:p>
-        </w:tc>
-      </w:tr>
-      <w:tr>
-        <w:trPr>
-          <w:cnfStyle w:val="000000100000" w:firstRow="0" w:lastRow="0" w:firstColumn="0" w:lastColumn="0" w:oddVBand="0" w:evenVBand="0" w:oddHBand="1" w:evenHBand="0" w:firstRowFirstColumn="0" w:firstRowLastColumn="0" w:lastRowFirstColumn="0" w:lastRowLastColumn="0"/>
-          <w:trHeight w:val="300"/>
-        </w:trPr>
-        <w:tc>
-          <w:tcPr>
-            <w:tcW w:w="2257" w:type="pct"/>
-            <w:noWrap/>
-          </w:tcPr>
-          <w:p>
-            <w:pPr>
-              <w:jc w:val="left"/>
-            </w:pPr>
-            <w:r>
-              <w:t>I.4. Almacenamiento</w:t>
-            </w:r>
-          </w:p>
-        </w:tc>
-        <w:tc>
-          <w:tcPr>
-            <w:cnfStyle w:val="000100000000" w:firstRow="0" w:lastRow="0" w:firstColumn="0" w:lastColumn="1" w:oddVBand="0" w:evenVBand="0" w:oddHBand="0" w:evenHBand="0" w:firstRowFirstColumn="0" w:firstRowLastColumn="0" w:lastRowFirstColumn="0" w:lastRowLastColumn="0"/>
-            <w:tcW w:w="2743" w:type="pct"/>
-            <w:noWrap/>
-          </w:tcPr>
-          <w:p>
-            <w:pPr>
-              <w:jc w:val="left"/>
-            </w:pPr>
+              <w:t>7-10 MB</w:t>
+            </w:r>
           </w:p>
         </w:tc>
       </w:tr>
@@ -8655,7 +8542,7 @@
       <w:pPr>
         <w:pStyle w:val="Ttulo2"/>
       </w:pPr>
-      <w:bookmarkStart w:id="64" w:name="_Toc510893481"/>
+      <w:bookmarkStart w:id="63" w:name="_Toc510893481"/>
       <w:r>
         <w:t>4</w:t>
       </w:r>
@@ -8671,7 +8558,7 @@
       <w:r>
         <w:t>Evaluación de los criterios para la tecnología 2</w:t>
       </w:r>
-      <w:bookmarkEnd w:id="64"/>
+      <w:bookmarkEnd w:id="63"/>
     </w:p>
     <w:tbl>
       <w:tblPr>
@@ -9104,13 +8991,11 @@
               <w:jc w:val="left"/>
             </w:pPr>
             <w:r>
-              <w:t xml:space="preserve">B.1. </w:t>
-            </w:r>
-            <w:proofErr w:type="spellStart"/>
-            <w:r>
-              <w:t>Ram</w:t>
-            </w:r>
-            <w:proofErr w:type="spellEnd"/>
+              <w:t>B</w:t>
+            </w:r>
+            <w:r>
+              <w:t>.1 Firefox</w:t>
+            </w:r>
           </w:p>
         </w:tc>
         <w:tc>
@@ -9123,6 +9008,9 @@
             <w:pPr>
               <w:jc w:val="left"/>
             </w:pPr>
+            <w:r>
+              <w:t>Si</w:t>
+            </w:r>
           </w:p>
         </w:tc>
       </w:tr>
@@ -9140,7 +9028,10 @@
               <w:jc w:val="left"/>
             </w:pPr>
             <w:r>
-              <w:t>B.2. Procesador</w:t>
+              <w:t>B</w:t>
+            </w:r>
+            <w:r>
+              <w:t>.2 Google Chrome</w:t>
             </w:r>
           </w:p>
         </w:tc>
@@ -9154,6 +9045,9 @@
             <w:pPr>
               <w:jc w:val="left"/>
             </w:pPr>
+            <w:r>
+              <w:t>Si</w:t>
+            </w:r>
           </w:p>
         </w:tc>
       </w:tr>
@@ -9172,15 +9066,10 @@
               <w:jc w:val="left"/>
             </w:pPr>
             <w:r>
-              <w:t xml:space="preserve">B.3. </w:t>
-            </w:r>
-            <w:proofErr w:type="spellStart"/>
-            <w:r>
-              <w:t>Gpu</w:t>
-            </w:r>
-            <w:proofErr w:type="spellEnd"/>
-            <w:r>
-              <w:t>?</w:t>
+              <w:t>B</w:t>
+            </w:r>
+            <w:r>
+              <w:t>.3. Opera</w:t>
             </w:r>
           </w:p>
         </w:tc>
@@ -9194,6 +9083,9 @@
             <w:pPr>
               <w:jc w:val="left"/>
             </w:pPr>
+            <w:r>
+              <w:t>Si</w:t>
+            </w:r>
           </w:p>
         </w:tc>
       </w:tr>
@@ -9211,7 +9103,10 @@
               <w:jc w:val="left"/>
             </w:pPr>
             <w:r>
-              <w:t>B.4. Red</w:t>
+              <w:t>B</w:t>
+            </w:r>
+            <w:r>
+              <w:t>.4. Safari</w:t>
             </w:r>
           </w:p>
         </w:tc>
@@ -9225,6 +9120,9 @@
             <w:pPr>
               <w:jc w:val="left"/>
             </w:pPr>
+            <w:r>
+              <w:t>si</w:t>
+            </w:r>
           </w:p>
         </w:tc>
       </w:tr>
@@ -9243,7 +9141,10 @@
               <w:jc w:val="left"/>
             </w:pPr>
             <w:r>
-              <w:t>C.1 Firefox</w:t>
+              <w:t>B</w:t>
+            </w:r>
+            <w:r>
+              <w:t>.1. Líneas de Código</w:t>
             </w:r>
           </w:p>
         </w:tc>
@@ -9258,7 +9159,7 @@
               <w:jc w:val="left"/>
             </w:pPr>
             <w:r>
-              <w:t>Si</w:t>
+              <w:t>Variable, en función del tipo de gráfico a implementar y la cantidad de datos y funcionalidades que queramos introducir en el mismo.</w:t>
             </w:r>
           </w:p>
         </w:tc>
@@ -9277,7 +9178,10 @@
               <w:jc w:val="left"/>
             </w:pPr>
             <w:r>
-              <w:t>C.2 Google Chrome</w:t>
+              <w:t>C</w:t>
+            </w:r>
+            <w:r>
+              <w:t>.2. Curva de aprendizaje</w:t>
             </w:r>
           </w:p>
         </w:tc>
@@ -9292,7 +9196,7 @@
               <w:jc w:val="left"/>
             </w:pPr>
             <w:r>
-              <w:t>Si</w:t>
+              <w:t>Variable, en función de la experiencia anterior del desarrollador.</w:t>
             </w:r>
           </w:p>
         </w:tc>
@@ -9312,7 +9216,10 @@
               <w:jc w:val="left"/>
             </w:pPr>
             <w:r>
-              <w:t>C.3. Opera</w:t>
+              <w:t>C</w:t>
+            </w:r>
+            <w:r>
+              <w:t>.3. Lenguaje de programación</w:t>
             </w:r>
           </w:p>
         </w:tc>
@@ -9327,7 +9234,10 @@
               <w:jc w:val="left"/>
             </w:pPr>
             <w:r>
-              <w:t>Si</w:t>
+              <w:t>Java</w:t>
+            </w:r>
+            <w:r>
+              <w:t>Script</w:t>
             </w:r>
           </w:p>
         </w:tc>
@@ -9346,8 +9256,10 @@
               <w:jc w:val="left"/>
             </w:pPr>
             <w:r>
-              <w:lastRenderedPageBreak/>
-              <w:t>C.4. Safari</w:t>
+              <w:t>C</w:t>
+            </w:r>
+            <w:r>
+              <w:t>.4. Versatilidad</w:t>
             </w:r>
           </w:p>
         </w:tc>
@@ -9362,7 +9274,7 @@
               <w:jc w:val="left"/>
             </w:pPr>
             <w:r>
-              <w:t>si</w:t>
+              <w:t>Si</w:t>
             </w:r>
           </w:p>
         </w:tc>
@@ -9382,13 +9294,11 @@
               <w:jc w:val="left"/>
             </w:pPr>
             <w:r>
-              <w:t xml:space="preserve">D.1. </w:t>
-            </w:r>
-            <w:proofErr w:type="spellStart"/>
-            <w:r>
-              <w:t>Json</w:t>
-            </w:r>
-            <w:proofErr w:type="spellEnd"/>
+              <w:t>D</w:t>
+            </w:r>
+            <w:r>
+              <w:t>.1. Tipos Combinados</w:t>
+            </w:r>
           </w:p>
         </w:tc>
         <w:tc>
@@ -9401,6 +9311,9 @@
             <w:pPr>
               <w:jc w:val="left"/>
             </w:pPr>
+            <w:r>
+              <w:t>Si</w:t>
+            </w:r>
           </w:p>
         </w:tc>
       </w:tr>
@@ -9418,13 +9331,11 @@
               <w:jc w:val="left"/>
             </w:pPr>
             <w:r>
-              <w:t xml:space="preserve">D.2. </w:t>
-            </w:r>
-            <w:proofErr w:type="spellStart"/>
-            <w:r>
-              <w:t>Xml</w:t>
-            </w:r>
-            <w:proofErr w:type="spellEnd"/>
+              <w:t>D</w:t>
+            </w:r>
+            <w:r>
+              <w:t>.2. Gráficos de Línea</w:t>
+            </w:r>
           </w:p>
         </w:tc>
         <w:tc>
@@ -9437,6 +9348,9 @@
             <w:pPr>
               <w:jc w:val="left"/>
             </w:pPr>
+            <w:r>
+              <w:t>Si</w:t>
+            </w:r>
           </w:p>
         </w:tc>
       </w:tr>
@@ -9455,7 +9369,10 @@
               <w:jc w:val="left"/>
             </w:pPr>
             <w:r>
-              <w:t>E.1. Líneas de Código</w:t>
+              <w:t>D</w:t>
+            </w:r>
+            <w:r>
+              <w:t>.3. Gráficos de Barras</w:t>
             </w:r>
           </w:p>
         </w:tc>
@@ -9470,7 +9387,7 @@
               <w:jc w:val="left"/>
             </w:pPr>
             <w:r>
-              <w:t>Variable, en función del tipo de gráfico a implementar y la cantidad de datos y funcionalidades que queramos introducir en el mismo.</w:t>
+              <w:t>Si</w:t>
             </w:r>
           </w:p>
         </w:tc>
@@ -9489,7 +9406,11 @@
               <w:jc w:val="left"/>
             </w:pPr>
             <w:r>
-              <w:t>E.2. Curva de aprendizaje</w:t>
+              <w:lastRenderedPageBreak/>
+              <w:t>D</w:t>
+            </w:r>
+            <w:r>
+              <w:t>.4. Gráficos Circulares</w:t>
             </w:r>
           </w:p>
         </w:tc>
@@ -9504,7 +9425,7 @@
               <w:jc w:val="left"/>
             </w:pPr>
             <w:r>
-              <w:t>Variable, en función de la experiencia anterior del desarrollador.</w:t>
+              <w:t>Si</w:t>
             </w:r>
           </w:p>
         </w:tc>
@@ -9524,7 +9445,10 @@
               <w:jc w:val="left"/>
             </w:pPr>
             <w:r>
-              <w:t>E.3. Lenguaje de programación</w:t>
+              <w:t>D</w:t>
+            </w:r>
+            <w:r>
+              <w:t>.5. Gráficos Polar Área</w:t>
             </w:r>
           </w:p>
         </w:tc>
@@ -9539,10 +9463,7 @@
               <w:jc w:val="left"/>
             </w:pPr>
             <w:r>
-              <w:t>Java</w:t>
-            </w:r>
-            <w:r>
-              <w:t>Script</w:t>
+              <w:t>Si</w:t>
             </w:r>
           </w:p>
         </w:tc>
@@ -9561,7 +9482,10 @@
               <w:jc w:val="left"/>
             </w:pPr>
             <w:r>
-              <w:t>E.4. Versatilidad</w:t>
+              <w:t>D</w:t>
+            </w:r>
+            <w:r>
+              <w:t>.6. Gráficos Radar</w:t>
             </w:r>
           </w:p>
         </w:tc>
@@ -9575,9 +9499,6 @@
             <w:pPr>
               <w:jc w:val="left"/>
             </w:pPr>
-            <w:r>
-              <w:t>Si</w:t>
-            </w:r>
           </w:p>
         </w:tc>
       </w:tr>
@@ -9596,7 +9517,10 @@
               <w:jc w:val="left"/>
             </w:pPr>
             <w:r>
-              <w:t>F.1. Tipos Combinados</w:t>
+              <w:t>D</w:t>
+            </w:r>
+            <w:r>
+              <w:t>.7. Gráficos de Dispersión</w:t>
             </w:r>
           </w:p>
         </w:tc>
@@ -9630,7 +9554,10 @@
               <w:jc w:val="left"/>
             </w:pPr>
             <w:r>
-              <w:t>F.2. Gráficos de Línea</w:t>
+              <w:t>D</w:t>
+            </w:r>
+            <w:r>
+              <w:t>.8. Gráficos de Burbujas</w:t>
             </w:r>
           </w:p>
         </w:tc>
@@ -9645,7 +9572,7 @@
               <w:jc w:val="left"/>
             </w:pPr>
             <w:r>
-              <w:t>Si</w:t>
+              <w:t>No</w:t>
             </w:r>
           </w:p>
         </w:tc>
@@ -9665,7 +9592,10 @@
               <w:jc w:val="left"/>
             </w:pPr>
             <w:r>
-              <w:t>F.3. Gráficos de Barras</w:t>
+              <w:t>D</w:t>
+            </w:r>
+            <w:r>
+              <w:t>.9. Gráficos del tipo Medidor Radial</w:t>
             </w:r>
           </w:p>
         </w:tc>
@@ -9699,7 +9629,10 @@
               <w:jc w:val="left"/>
             </w:pPr>
             <w:r>
-              <w:t>F.4. Gráficos Circulares</w:t>
+              <w:t>D</w:t>
+            </w:r>
+            <w:r>
+              <w:t>.10. Gráficos de Mapas</w:t>
             </w:r>
           </w:p>
         </w:tc>
@@ -9734,7 +9667,10 @@
               <w:jc w:val="left"/>
             </w:pPr>
             <w:r>
-              <w:t>F.5. Gráficos Polar Área</w:t>
+              <w:t>E</w:t>
+            </w:r>
+            <w:r>
+              <w:t>.1. Requerimientos Software</w:t>
             </w:r>
           </w:p>
         </w:tc>
@@ -9749,7 +9685,7 @@
               <w:jc w:val="left"/>
             </w:pPr>
             <w:r>
-              <w:t>Si</w:t>
+              <w:t>IDE</w:t>
             </w:r>
           </w:p>
         </w:tc>
@@ -9768,7 +9704,10 @@
               <w:jc w:val="left"/>
             </w:pPr>
             <w:r>
-              <w:t>F.6. Gráficos Radar</w:t>
+              <w:t>E</w:t>
+            </w:r>
+            <w:r>
+              <w:t>.2. Metodologías de importación</w:t>
             </w:r>
           </w:p>
         </w:tc>
@@ -9782,6 +9721,9 @@
             <w:pPr>
               <w:jc w:val="left"/>
             </w:pPr>
+            <w:r>
+              <w:t>Importación de paquetes modulares, importación modular de un solo archivo o plan de importación de archivo único</w:t>
+            </w:r>
           </w:p>
         </w:tc>
       </w:tr>
@@ -9800,7 +9742,10 @@
               <w:jc w:val="left"/>
             </w:pPr>
             <w:r>
-              <w:t>F.7. Gráficos de Dispersión</w:t>
+              <w:t>E</w:t>
+            </w:r>
+            <w:r>
+              <w:t>.3. Opciones de los gráficos</w:t>
             </w:r>
           </w:p>
         </w:tc>
@@ -9815,8 +9760,13 @@
               <w:jc w:val="left"/>
             </w:pPr>
             <w:r>
-              <w:t>Si</w:t>
-            </w:r>
+              <w:t xml:space="preserve">Línea de tiempo, caja de herramientas, leyenda, rango de datos, ejes a parte del x e y, colores, animaciones… Y cada una con sus </w:t>
+            </w:r>
+            <w:proofErr w:type="spellStart"/>
+            <w:r>
+              <w:t>subopciones</w:t>
+            </w:r>
+            <w:proofErr w:type="spellEnd"/>
           </w:p>
         </w:tc>
       </w:tr>
@@ -9834,7 +9784,10 @@
               <w:jc w:val="left"/>
             </w:pPr>
             <w:r>
-              <w:t>F.8. Gráficos de Burbujas</w:t>
+              <w:t>F</w:t>
+            </w:r>
+            <w:r>
+              <w:t>.1. Coste de producto</w:t>
             </w:r>
           </w:p>
         </w:tc>
@@ -9849,7 +9802,7 @@
               <w:jc w:val="left"/>
             </w:pPr>
             <w:r>
-              <w:t>No</w:t>
+              <w:t>0 €</w:t>
             </w:r>
           </w:p>
         </w:tc>
@@ -9869,7 +9822,10 @@
               <w:jc w:val="left"/>
             </w:pPr>
             <w:r>
-              <w:t>F.9. Gráficos del tipo Medidor Radial</w:t>
+              <w:t>F</w:t>
+            </w:r>
+            <w:r>
+              <w:t>.2. Coste de licencia</w:t>
             </w:r>
           </w:p>
         </w:tc>
@@ -9884,7 +9840,7 @@
               <w:jc w:val="left"/>
             </w:pPr>
             <w:r>
-              <w:t>Si</w:t>
+              <w:t>0 €</w:t>
             </w:r>
           </w:p>
         </w:tc>
@@ -9903,7 +9859,10 @@
               <w:jc w:val="left"/>
             </w:pPr>
             <w:r>
-              <w:t>F.10. Gráficos de Mapas</w:t>
+              <w:t>G</w:t>
+            </w:r>
+            <w:r>
+              <w:t>.1. Multiplataforma</w:t>
             </w:r>
           </w:p>
         </w:tc>
@@ -9918,7 +9877,7 @@
               <w:jc w:val="left"/>
             </w:pPr>
             <w:r>
-              <w:t>Si</w:t>
+              <w:t>Sistemas Windows, Sistemas Unix</w:t>
             </w:r>
           </w:p>
         </w:tc>
@@ -9938,7 +9897,10 @@
               <w:jc w:val="left"/>
             </w:pPr>
             <w:r>
-              <w:t>G.1. Requerimientos Software</w:t>
+              <w:t>G</w:t>
+            </w:r>
+            <w:r>
+              <w:t>.2. Instalación</w:t>
             </w:r>
           </w:p>
         </w:tc>
@@ -9953,14 +9915,14 @@
               <w:jc w:val="left"/>
             </w:pPr>
             <w:r>
-              <w:t>*</w:t>
+              <w:t>Si</w:t>
             </w:r>
           </w:p>
         </w:tc>
       </w:tr>
       <w:tr>
         <w:trPr>
-          <w:trHeight w:val="300"/>
+          <w:trHeight w:val="338"/>
         </w:trPr>
         <w:tc>
           <w:tcPr>
@@ -9972,7 +9934,10 @@
               <w:jc w:val="left"/>
             </w:pPr>
             <w:r>
-              <w:t>G.2. Metodologías de importación</w:t>
+              <w:t>G</w:t>
+            </w:r>
+            <w:r>
+              <w:t>.3. Configuración</w:t>
             </w:r>
           </w:p>
         </w:tc>
@@ -9987,7 +9952,7 @@
               <w:jc w:val="left"/>
             </w:pPr>
             <w:r>
-              <w:t>Importación de paquetes modulares, importación modular de un solo archivo o plan de importación de archivo único</w:t>
+              <w:t>Si</w:t>
             </w:r>
           </w:p>
         </w:tc>
@@ -10007,7 +9972,10 @@
               <w:jc w:val="left"/>
             </w:pPr>
             <w:r>
-              <w:t>G.3. Opciones de los gráficos</w:t>
+              <w:t>G</w:t>
+            </w:r>
+            <w:r>
+              <w:t>.4. Almacenamiento</w:t>
             </w:r>
           </w:p>
         </w:tc>
@@ -10022,217 +9990,8 @@
               <w:jc w:val="left"/>
             </w:pPr>
             <w:r>
-              <w:t xml:space="preserve">Línea de tiempo, caja de herramientas, leyenda, rango de datos, ejes a parte del x e y, colores, animaciones… Y cada una con sus </w:t>
-            </w:r>
-            <w:proofErr w:type="spellStart"/>
-            <w:r>
-              <w:t>subopciones</w:t>
-            </w:r>
-            <w:proofErr w:type="spellEnd"/>
-          </w:p>
-        </w:tc>
-      </w:tr>
-      <w:tr>
-        <w:trPr>
-          <w:trHeight w:val="300"/>
-        </w:trPr>
-        <w:tc>
-          <w:tcPr>
-            <w:tcW w:w="2257" w:type="pct"/>
-            <w:noWrap/>
-          </w:tcPr>
-          <w:p>
-            <w:pPr>
-              <w:jc w:val="left"/>
-            </w:pPr>
-            <w:r>
-              <w:t>H.1. Coste de producto</w:t>
-            </w:r>
-          </w:p>
-        </w:tc>
-        <w:tc>
-          <w:tcPr>
-            <w:cnfStyle w:val="000100000000" w:firstRow="0" w:lastRow="0" w:firstColumn="0" w:lastColumn="1" w:oddVBand="0" w:evenVBand="0" w:oddHBand="0" w:evenHBand="0" w:firstRowFirstColumn="0" w:firstRowLastColumn="0" w:lastRowFirstColumn="0" w:lastRowLastColumn="0"/>
-            <w:tcW w:w="2743" w:type="pct"/>
-            <w:noWrap/>
-          </w:tcPr>
-          <w:p>
-            <w:pPr>
-              <w:jc w:val="left"/>
-            </w:pPr>
-            <w:r>
-              <w:t>0 €</w:t>
-            </w:r>
-          </w:p>
-        </w:tc>
-      </w:tr>
-      <w:tr>
-        <w:trPr>
-          <w:cnfStyle w:val="000000100000" w:firstRow="0" w:lastRow="0" w:firstColumn="0" w:lastColumn="0" w:oddVBand="0" w:evenVBand="0" w:oddHBand="1" w:evenHBand="0" w:firstRowFirstColumn="0" w:firstRowLastColumn="0" w:lastRowFirstColumn="0" w:lastRowLastColumn="0"/>
-          <w:trHeight w:val="300"/>
-        </w:trPr>
-        <w:tc>
-          <w:tcPr>
-            <w:tcW w:w="2257" w:type="pct"/>
-            <w:noWrap/>
-          </w:tcPr>
-          <w:p>
-            <w:pPr>
-              <w:jc w:val="left"/>
-            </w:pPr>
-            <w:r>
-              <w:t>H.2. Coste de licencia</w:t>
-            </w:r>
-          </w:p>
-        </w:tc>
-        <w:tc>
-          <w:tcPr>
-            <w:cnfStyle w:val="000100000000" w:firstRow="0" w:lastRow="0" w:firstColumn="0" w:lastColumn="1" w:oddVBand="0" w:evenVBand="0" w:oddHBand="0" w:evenHBand="0" w:firstRowFirstColumn="0" w:firstRowLastColumn="0" w:lastRowFirstColumn="0" w:lastRowLastColumn="0"/>
-            <w:tcW w:w="2743" w:type="pct"/>
-            <w:noWrap/>
-          </w:tcPr>
-          <w:p>
-            <w:pPr>
-              <w:jc w:val="left"/>
-            </w:pPr>
-            <w:r>
-              <w:t>0 €</w:t>
-            </w:r>
-          </w:p>
-        </w:tc>
-      </w:tr>
-      <w:tr>
-        <w:trPr>
-          <w:trHeight w:val="300"/>
-        </w:trPr>
-        <w:tc>
-          <w:tcPr>
-            <w:tcW w:w="2257" w:type="pct"/>
-            <w:noWrap/>
-          </w:tcPr>
-          <w:p>
-            <w:pPr>
-              <w:jc w:val="left"/>
-            </w:pPr>
-            <w:r>
-              <w:t>I.1. Multiplataforma</w:t>
-            </w:r>
-          </w:p>
-        </w:tc>
-        <w:tc>
-          <w:tcPr>
-            <w:cnfStyle w:val="000100000000" w:firstRow="0" w:lastRow="0" w:firstColumn="0" w:lastColumn="1" w:oddVBand="0" w:evenVBand="0" w:oddHBand="0" w:evenHBand="0" w:firstRowFirstColumn="0" w:firstRowLastColumn="0" w:lastRowFirstColumn="0" w:lastRowLastColumn="0"/>
-            <w:tcW w:w="2743" w:type="pct"/>
-            <w:noWrap/>
-          </w:tcPr>
-          <w:p>
-            <w:pPr>
-              <w:jc w:val="left"/>
-            </w:pPr>
-            <w:r>
-              <w:t>Sistemas Windows, Sistemas Unix</w:t>
-            </w:r>
-          </w:p>
-        </w:tc>
-      </w:tr>
-      <w:tr>
-        <w:trPr>
-          <w:cnfStyle w:val="000000100000" w:firstRow="0" w:lastRow="0" w:firstColumn="0" w:lastColumn="0" w:oddVBand="0" w:evenVBand="0" w:oddHBand="1" w:evenHBand="0" w:firstRowFirstColumn="0" w:firstRowLastColumn="0" w:lastRowFirstColumn="0" w:lastRowLastColumn="0"/>
-          <w:trHeight w:val="300"/>
-        </w:trPr>
-        <w:tc>
-          <w:tcPr>
-            <w:tcW w:w="2257" w:type="pct"/>
-            <w:noWrap/>
-          </w:tcPr>
-          <w:p>
-            <w:pPr>
-              <w:jc w:val="left"/>
-            </w:pPr>
-            <w:r>
-              <w:t>I.2. Instalación</w:t>
-            </w:r>
-          </w:p>
-        </w:tc>
-        <w:tc>
-          <w:tcPr>
-            <w:cnfStyle w:val="000100000000" w:firstRow="0" w:lastRow="0" w:firstColumn="0" w:lastColumn="1" w:oddVBand="0" w:evenVBand="0" w:oddHBand="0" w:evenHBand="0" w:firstRowFirstColumn="0" w:firstRowLastColumn="0" w:lastRowFirstColumn="0" w:lastRowLastColumn="0"/>
-            <w:tcW w:w="2743" w:type="pct"/>
-            <w:noWrap/>
-          </w:tcPr>
-          <w:p>
-            <w:pPr>
-              <w:jc w:val="left"/>
-            </w:pPr>
-            <w:r>
-              <w:t>Si</w:t>
-            </w:r>
-          </w:p>
-        </w:tc>
-      </w:tr>
-      <w:tr>
-        <w:trPr>
-          <w:trHeight w:val="338"/>
-        </w:trPr>
-        <w:tc>
-          <w:tcPr>
-            <w:tcW w:w="2257" w:type="pct"/>
-            <w:noWrap/>
-          </w:tcPr>
-          <w:p>
-            <w:pPr>
-              <w:jc w:val="left"/>
-            </w:pPr>
-            <w:r>
-              <w:t>I.3. Configuración</w:t>
-            </w:r>
-          </w:p>
-        </w:tc>
-        <w:tc>
-          <w:tcPr>
-            <w:cnfStyle w:val="000100000000" w:firstRow="0" w:lastRow="0" w:firstColumn="0" w:lastColumn="1" w:oddVBand="0" w:evenVBand="0" w:oddHBand="0" w:evenHBand="0" w:firstRowFirstColumn="0" w:firstRowLastColumn="0" w:lastRowFirstColumn="0" w:lastRowLastColumn="0"/>
-            <w:tcW w:w="2743" w:type="pct"/>
-            <w:noWrap/>
-          </w:tcPr>
-          <w:p>
-            <w:pPr>
-              <w:jc w:val="left"/>
-            </w:pPr>
-            <w:r>
-              <w:t>Si</w:t>
-            </w:r>
-          </w:p>
-        </w:tc>
-      </w:tr>
-      <w:tr>
-        <w:trPr>
-          <w:cnfStyle w:val="000000100000" w:firstRow="0" w:lastRow="0" w:firstColumn="0" w:lastColumn="0" w:oddVBand="0" w:evenVBand="0" w:oddHBand="1" w:evenHBand="0" w:firstRowFirstColumn="0" w:firstRowLastColumn="0" w:lastRowFirstColumn="0" w:lastRowLastColumn="0"/>
-          <w:trHeight w:val="300"/>
-        </w:trPr>
-        <w:tc>
-          <w:tcPr>
-            <w:tcW w:w="2257" w:type="pct"/>
-            <w:noWrap/>
-          </w:tcPr>
-          <w:p>
-            <w:pPr>
-              <w:jc w:val="left"/>
-            </w:pPr>
-            <w:r>
-              <w:t>I.4. Almacenamiento</w:t>
-            </w:r>
-          </w:p>
-        </w:tc>
-        <w:tc>
-          <w:tcPr>
-            <w:cnfStyle w:val="000100000000" w:firstRow="0" w:lastRow="0" w:firstColumn="0" w:lastColumn="1" w:oddVBand="0" w:evenVBand="0" w:oddHBand="0" w:evenHBand="0" w:firstRowFirstColumn="0" w:firstRowLastColumn="0" w:lastRowFirstColumn="0" w:lastRowLastColumn="0"/>
-            <w:tcW w:w="2743" w:type="pct"/>
-            <w:noWrap/>
-          </w:tcPr>
-          <w:p>
-            <w:pPr>
-              <w:jc w:val="left"/>
-            </w:pPr>
+              <w:t>30-35 MB</w:t>
+            </w:r>
           </w:p>
         </w:tc>
       </w:tr>
@@ -10577,7 +10336,7 @@
       <w:pPr>
         <w:pStyle w:val="Ttulo1"/>
       </w:pPr>
-      <w:bookmarkStart w:id="65" w:name="_Toc510893482"/>
+      <w:bookmarkStart w:id="64" w:name="_Toc510893482"/>
       <w:r>
         <w:lastRenderedPageBreak/>
         <w:t>5</w:t>
@@ -10588,7 +10347,7 @@
       <w:r>
         <w:t>Comparación de las tecnologías</w:t>
       </w:r>
-      <w:bookmarkEnd w:id="65"/>
+      <w:bookmarkEnd w:id="64"/>
     </w:p>
     <w:p>
       <w:r>
@@ -11164,26 +10923,29 @@
           </w:tcPr>
           <w:p>
             <w:r>
-              <w:t xml:space="preserve">B.1. </w:t>
-            </w:r>
-            <w:proofErr w:type="spellStart"/>
-            <w:r>
-              <w:t>Ram</w:t>
-            </w:r>
-            <w:proofErr w:type="spellEnd"/>
+              <w:t>C.1 Firefox</w:t>
+            </w:r>
           </w:p>
         </w:tc>
         <w:tc>
           <w:tcPr>
             <w:tcW w:w="2977" w:type="dxa"/>
           </w:tcPr>
-          <w:p/>
+          <w:p>
+            <w:r>
+              <w:t>Si</w:t>
+            </w:r>
+          </w:p>
         </w:tc>
         <w:tc>
           <w:tcPr>
             <w:tcW w:w="3260" w:type="dxa"/>
           </w:tcPr>
-          <w:p/>
+          <w:p>
+            <w:r>
+              <w:t>Si</w:t>
+            </w:r>
+          </w:p>
         </w:tc>
         <w:tc>
           <w:tcPr>
@@ -11199,7 +10961,7 @@
           </w:tcPr>
           <w:p>
             <w:r>
-              <w:t>B.2. Procesador</w:t>
+              <w:t>C.2 Google Chrome</w:t>
             </w:r>
           </w:p>
         </w:tc>
@@ -11207,13 +10969,21 @@
           <w:tcPr>
             <w:tcW w:w="2977" w:type="dxa"/>
           </w:tcPr>
-          <w:p/>
+          <w:p>
+            <w:r>
+              <w:t>Si</w:t>
+            </w:r>
+          </w:p>
         </w:tc>
         <w:tc>
           <w:tcPr>
             <w:tcW w:w="3260" w:type="dxa"/>
           </w:tcPr>
-          <w:p/>
+          <w:p>
+            <w:r>
+              <w:t>Si</w:t>
+            </w:r>
+          </w:p>
         </w:tc>
         <w:tc>
           <w:tcPr>
@@ -11229,15 +10999,7 @@
           </w:tcPr>
           <w:p>
             <w:r>
-              <w:t xml:space="preserve">B.3. </w:t>
-            </w:r>
-            <w:proofErr w:type="spellStart"/>
-            <w:r>
-              <w:t>Gpu</w:t>
-            </w:r>
-            <w:proofErr w:type="spellEnd"/>
-            <w:r>
-              <w:t>?</w:t>
+              <w:t>C.3. Opera</w:t>
             </w:r>
           </w:p>
         </w:tc>
@@ -11245,13 +11007,21 @@
           <w:tcPr>
             <w:tcW w:w="2977" w:type="dxa"/>
           </w:tcPr>
-          <w:p/>
+          <w:p>
+            <w:r>
+              <w:t>Si</w:t>
+            </w:r>
+          </w:p>
         </w:tc>
         <w:tc>
           <w:tcPr>
             <w:tcW w:w="3260" w:type="dxa"/>
           </w:tcPr>
-          <w:p/>
+          <w:p>
+            <w:r>
+              <w:t>Si</w:t>
+            </w:r>
+          </w:p>
         </w:tc>
         <w:tc>
           <w:tcPr>
@@ -11267,7 +11037,7 @@
           </w:tcPr>
           <w:p>
             <w:r>
-              <w:t>B.4. Red</w:t>
+              <w:t>C.4. Safari</w:t>
             </w:r>
           </w:p>
         </w:tc>
@@ -11275,13 +11045,21 @@
           <w:tcPr>
             <w:tcW w:w="2977" w:type="dxa"/>
           </w:tcPr>
-          <w:p/>
+          <w:p>
+            <w:r>
+              <w:t>si</w:t>
+            </w:r>
+          </w:p>
         </w:tc>
         <w:tc>
           <w:tcPr>
             <w:tcW w:w="3260" w:type="dxa"/>
           </w:tcPr>
-          <w:p/>
+          <w:p>
+            <w:r>
+              <w:t>si</w:t>
+            </w:r>
+          </w:p>
         </w:tc>
         <w:tc>
           <w:tcPr>
@@ -11296,8 +11074,10 @@
             <w:tcW w:w="1980" w:type="dxa"/>
           </w:tcPr>
           <w:p>
-            <w:r>
-              <w:t>C.1 Firefox</w:t>
+            <w:bookmarkStart w:id="65" w:name="_GoBack"/>
+            <w:bookmarkEnd w:id="65"/>
+            <w:r>
+              <w:t>E.1. Líneas de Código</w:t>
             </w:r>
           </w:p>
         </w:tc>
@@ -11307,7 +11087,7 @@
           </w:tcPr>
           <w:p>
             <w:r>
-              <w:t>Si</w:t>
+              <w:t>Variable, en función del tipo de gráfico a implementar y la cantidad de datos y funcionalidades que queramos introducir en el mismo.</w:t>
             </w:r>
           </w:p>
         </w:tc>
@@ -11317,7 +11097,7 @@
           </w:tcPr>
           <w:p>
             <w:r>
-              <w:t>Si</w:t>
+              <w:t>Variable, en función del tipo de gráfico a implementar y la cantidad de datos y funcionalidades que queramos introducir en el mismo.</w:t>
             </w:r>
           </w:p>
         </w:tc>
@@ -11335,7 +11115,11 @@
           </w:tcPr>
           <w:p>
             <w:r>
-              <w:t>C.2 Google Chrome</w:t>
+              <w:t xml:space="preserve">E.2. Curva de </w:t>
+            </w:r>
+            <w:r>
+              <w:lastRenderedPageBreak/>
+              <w:t>aprendizaje</w:t>
             </w:r>
           </w:p>
         </w:tc>
@@ -11345,7 +11129,12 @@
           </w:tcPr>
           <w:p>
             <w:r>
-              <w:t>Si</w:t>
+              <w:lastRenderedPageBreak/>
+              <w:t xml:space="preserve">Variable, en función de la </w:t>
+            </w:r>
+            <w:r>
+              <w:lastRenderedPageBreak/>
+              <w:t>experiencia anterior del desarrollador.</w:t>
             </w:r>
           </w:p>
         </w:tc>
@@ -11355,7 +11144,12 @@
           </w:tcPr>
           <w:p>
             <w:r>
-              <w:t>Si</w:t>
+              <w:lastRenderedPageBreak/>
+              <w:t xml:space="preserve">Variable, en función de la </w:t>
+            </w:r>
+            <w:r>
+              <w:lastRenderedPageBreak/>
+              <w:t>experiencia anterior del desarrollador.</w:t>
             </w:r>
           </w:p>
         </w:tc>
@@ -11373,7 +11167,7 @@
           </w:tcPr>
           <w:p>
             <w:r>
-              <w:t>C.3. Opera</w:t>
+              <w:t>E.3. Lenguaje de programación</w:t>
             </w:r>
           </w:p>
         </w:tc>
@@ -11383,7 +11177,7 @@
           </w:tcPr>
           <w:p>
             <w:r>
-              <w:t>Si</w:t>
+              <w:t>Java</w:t>
             </w:r>
           </w:p>
         </w:tc>
@@ -11393,7 +11187,7 @@
           </w:tcPr>
           <w:p>
             <w:r>
-              <w:t>Si</w:t>
+              <w:t>Java</w:t>
             </w:r>
           </w:p>
         </w:tc>
@@ -11411,7 +11205,7 @@
           </w:tcPr>
           <w:p>
             <w:r>
-              <w:t>C.4. Safari</w:t>
+              <w:t>E.4. Versatilidad</w:t>
             </w:r>
           </w:p>
         </w:tc>
@@ -11421,7 +11215,7 @@
           </w:tcPr>
           <w:p>
             <w:r>
-              <w:t>si</w:t>
+              <w:t>Si</w:t>
             </w:r>
           </w:p>
         </w:tc>
@@ -11431,7 +11225,7 @@
           </w:tcPr>
           <w:p>
             <w:r>
-              <w:t>si</w:t>
+              <w:t>Si</w:t>
             </w:r>
           </w:p>
         </w:tc>
@@ -11449,26 +11243,29 @@
           </w:tcPr>
           <w:p>
             <w:r>
-              <w:t xml:space="preserve">D.1. </w:t>
-            </w:r>
-            <w:proofErr w:type="spellStart"/>
-            <w:r>
-              <w:t>Json</w:t>
-            </w:r>
-            <w:proofErr w:type="spellEnd"/>
+              <w:t>F.1. Tipos Combinados</w:t>
+            </w:r>
           </w:p>
         </w:tc>
         <w:tc>
           <w:tcPr>
             <w:tcW w:w="2977" w:type="dxa"/>
           </w:tcPr>
-          <w:p/>
+          <w:p>
+            <w:r>
+              <w:t>Si</w:t>
+            </w:r>
+          </w:p>
         </w:tc>
         <w:tc>
           <w:tcPr>
             <w:tcW w:w="3260" w:type="dxa"/>
           </w:tcPr>
-          <w:p/>
+          <w:p>
+            <w:r>
+              <w:t>Si</w:t>
+            </w:r>
+          </w:p>
         </w:tc>
         <w:tc>
           <w:tcPr>
@@ -11484,26 +11281,29 @@
           </w:tcPr>
           <w:p>
             <w:r>
-              <w:t xml:space="preserve">D.2. </w:t>
-            </w:r>
-            <w:proofErr w:type="spellStart"/>
-            <w:r>
-              <w:t>Xml</w:t>
-            </w:r>
-            <w:proofErr w:type="spellEnd"/>
+              <w:t>F.2. Gráficos de Línea</w:t>
+            </w:r>
           </w:p>
         </w:tc>
         <w:tc>
           <w:tcPr>
             <w:tcW w:w="2977" w:type="dxa"/>
           </w:tcPr>
-          <w:p/>
+          <w:p>
+            <w:r>
+              <w:t>Si</w:t>
+            </w:r>
+          </w:p>
         </w:tc>
         <w:tc>
           <w:tcPr>
             <w:tcW w:w="3260" w:type="dxa"/>
           </w:tcPr>
-          <w:p/>
+          <w:p>
+            <w:r>
+              <w:t>Si</w:t>
+            </w:r>
+          </w:p>
         </w:tc>
         <w:tc>
           <w:tcPr>
@@ -11519,11 +11319,7 @@
           </w:tcPr>
           <w:p>
             <w:r>
-              <w:t xml:space="preserve">E.1. Líneas de </w:t>
-            </w:r>
-            <w:r>
-              <w:lastRenderedPageBreak/>
-              <w:t>Código</w:t>
+              <w:t>F.3. Gráficos de Barras</w:t>
             </w:r>
           </w:p>
         </w:tc>
@@ -11533,12 +11329,7 @@
           </w:tcPr>
           <w:p>
             <w:r>
-              <w:lastRenderedPageBreak/>
-              <w:t xml:space="preserve">Variable, en función del tipo </w:t>
-            </w:r>
-            <w:r>
-              <w:lastRenderedPageBreak/>
-              <w:t>de gráfico a implementar y la cantidad de datos y funcionalidades que queramos introducir en el mismo.</w:t>
+              <w:t>Si</w:t>
             </w:r>
           </w:p>
         </w:tc>
@@ -11548,12 +11339,7 @@
           </w:tcPr>
           <w:p>
             <w:r>
-              <w:lastRenderedPageBreak/>
-              <w:t xml:space="preserve">Variable, en función del tipo de </w:t>
-            </w:r>
-            <w:r>
-              <w:lastRenderedPageBreak/>
-              <w:t>gráfico a implementar y la cantidad de datos y funcionalidades que queramos introducir en el mismo.</w:t>
+              <w:t>Si</w:t>
             </w:r>
           </w:p>
         </w:tc>
@@ -11571,7 +11357,7 @@
           </w:tcPr>
           <w:p>
             <w:r>
-              <w:t>E.2. Curva de aprendizaje</w:t>
+              <w:t>F.4. Gráficos Circulares</w:t>
             </w:r>
           </w:p>
         </w:tc>
@@ -11581,7 +11367,7 @@
           </w:tcPr>
           <w:p>
             <w:r>
-              <w:t>Variable, en función de la experiencia anterior del desarrollador.</w:t>
+              <w:t>Si</w:t>
             </w:r>
           </w:p>
         </w:tc>
@@ -11591,7 +11377,7 @@
           </w:tcPr>
           <w:p>
             <w:r>
-              <w:t>Variable, en función de la experiencia anterior del desarrollador.</w:t>
+              <w:t>Si</w:t>
             </w:r>
           </w:p>
         </w:tc>
@@ -11609,7 +11395,7 @@
           </w:tcPr>
           <w:p>
             <w:r>
-              <w:t>E.3. Lenguaje de programación</w:t>
+              <w:t>F.5. Gráficos Polar Área</w:t>
             </w:r>
           </w:p>
         </w:tc>
@@ -11619,7 +11405,7 @@
           </w:tcPr>
           <w:p>
             <w:r>
-              <w:t>Java</w:t>
+              <w:t>Si</w:t>
             </w:r>
           </w:p>
         </w:tc>
@@ -11629,7 +11415,7 @@
           </w:tcPr>
           <w:p>
             <w:r>
-              <w:t>Java</w:t>
+              <w:t>Si</w:t>
             </w:r>
           </w:p>
         </w:tc>
@@ -11647,7 +11433,7 @@
           </w:tcPr>
           <w:p>
             <w:r>
-              <w:t>E.4. Versatilidad</w:t>
+              <w:t>F.6. Gráficos Radar</w:t>
             </w:r>
           </w:p>
         </w:tc>
@@ -11685,7 +11471,7 @@
           </w:tcPr>
           <w:p>
             <w:r>
-              <w:t>F.1. Tipos Combinados</w:t>
+              <w:t>F.7. Gráficos de Dispersión</w:t>
             </w:r>
           </w:p>
         </w:tc>
@@ -11723,7 +11509,7 @@
           </w:tcPr>
           <w:p>
             <w:r>
-              <w:t>F.2. Gráficos de Línea</w:t>
+              <w:t>F.8. Gráficos de Burbujas</w:t>
             </w:r>
           </w:p>
         </w:tc>
@@ -11743,7 +11529,7 @@
           </w:tcPr>
           <w:p>
             <w:r>
-              <w:t>Si</w:t>
+              <w:t>No</w:t>
             </w:r>
           </w:p>
         </w:tc>
@@ -11761,7 +11547,7 @@
           </w:tcPr>
           <w:p>
             <w:r>
-              <w:t>F.3. Gráficos de Barras</w:t>
+              <w:t>F.9. Gráficos del tipo Medidor Radial</w:t>
             </w:r>
           </w:p>
         </w:tc>
@@ -11771,7 +11557,7 @@
           </w:tcPr>
           <w:p>
             <w:r>
-              <w:t>Si</w:t>
+              <w:t>No</w:t>
             </w:r>
           </w:p>
         </w:tc>
@@ -11799,7 +11585,7 @@
           </w:tcPr>
           <w:p>
             <w:r>
-              <w:t>F.4. Gráficos Circulares</w:t>
+              <w:t>F.10. Gráficos de Mapas</w:t>
             </w:r>
           </w:p>
         </w:tc>
@@ -11809,7 +11595,7 @@
           </w:tcPr>
           <w:p>
             <w:r>
-              <w:t>Si</w:t>
+              <w:t>No</w:t>
             </w:r>
           </w:p>
         </w:tc>
@@ -11837,7 +11623,7 @@
           </w:tcPr>
           <w:p>
             <w:r>
-              <w:t>F.5. Gráficos Polar Área</w:t>
+              <w:t>G.1. Requerimientos Software</w:t>
             </w:r>
           </w:p>
         </w:tc>
@@ -11847,7 +11633,7 @@
           </w:tcPr>
           <w:p>
             <w:r>
-              <w:t>Si</w:t>
+              <w:t>*</w:t>
             </w:r>
           </w:p>
         </w:tc>
@@ -11857,7 +11643,7 @@
           </w:tcPr>
           <w:p>
             <w:r>
-              <w:t>Si</w:t>
+              <w:t>*</w:t>
             </w:r>
           </w:p>
         </w:tc>
@@ -11875,7 +11661,7 @@
           </w:tcPr>
           <w:p>
             <w:r>
-              <w:t>F.6. Gráficos Radar</w:t>
+              <w:t>G.2. Metodologías de importación</w:t>
             </w:r>
           </w:p>
         </w:tc>
@@ -11885,7 +11671,11 @@
           </w:tcPr>
           <w:p>
             <w:r>
-              <w:t>Si</w:t>
+              <w:t xml:space="preserve">Importación de paquetes modulares, importación modular de un solo archivo </w:t>
+            </w:r>
+            <w:r>
+              <w:lastRenderedPageBreak/>
+              <w:t>o plan de importación de archivo único</w:t>
             </w:r>
           </w:p>
         </w:tc>
@@ -11895,236 +11685,12 @@
           </w:tcPr>
           <w:p>
             <w:r>
-              <w:t>Si</w:t>
-            </w:r>
-          </w:p>
-        </w:tc>
-        <w:tc>
-          <w:tcPr>
-            <w:tcW w:w="5777" w:type="dxa"/>
-          </w:tcPr>
-          <w:p/>
-        </w:tc>
-      </w:tr>
-      <w:tr>
-        <w:tc>
-          <w:tcPr>
-            <w:tcW w:w="1980" w:type="dxa"/>
-          </w:tcPr>
-          <w:p>
-            <w:r>
-              <w:t>F.7. Gráficos de Dispersión</w:t>
-            </w:r>
-          </w:p>
-        </w:tc>
-        <w:tc>
-          <w:tcPr>
-            <w:tcW w:w="2977" w:type="dxa"/>
-          </w:tcPr>
-          <w:p>
-            <w:r>
-              <w:t>Si</w:t>
-            </w:r>
-          </w:p>
-        </w:tc>
-        <w:tc>
-          <w:tcPr>
-            <w:tcW w:w="3260" w:type="dxa"/>
-          </w:tcPr>
-          <w:p>
-            <w:r>
-              <w:t>Si</w:t>
-            </w:r>
-          </w:p>
-        </w:tc>
-        <w:tc>
-          <w:tcPr>
-            <w:tcW w:w="5777" w:type="dxa"/>
-          </w:tcPr>
-          <w:p/>
-        </w:tc>
-      </w:tr>
-      <w:tr>
-        <w:tc>
-          <w:tcPr>
-            <w:tcW w:w="1980" w:type="dxa"/>
-          </w:tcPr>
-          <w:p>
-            <w:r>
-              <w:t>F.8. Gráficos de Burbujas</w:t>
-            </w:r>
-          </w:p>
-        </w:tc>
-        <w:tc>
-          <w:tcPr>
-            <w:tcW w:w="2977" w:type="dxa"/>
-          </w:tcPr>
-          <w:p>
-            <w:r>
-              <w:t>Si</w:t>
-            </w:r>
-          </w:p>
-        </w:tc>
-        <w:tc>
-          <w:tcPr>
-            <w:tcW w:w="3260" w:type="dxa"/>
-          </w:tcPr>
-          <w:p>
-            <w:r>
-              <w:t>No</w:t>
-            </w:r>
-          </w:p>
-        </w:tc>
-        <w:tc>
-          <w:tcPr>
-            <w:tcW w:w="5777" w:type="dxa"/>
-          </w:tcPr>
-          <w:p/>
-        </w:tc>
-      </w:tr>
-      <w:tr>
-        <w:tc>
-          <w:tcPr>
-            <w:tcW w:w="1980" w:type="dxa"/>
-          </w:tcPr>
-          <w:p>
-            <w:r>
-              <w:t>F.9. Gráficos del tipo Medidor Radial</w:t>
-            </w:r>
-          </w:p>
-        </w:tc>
-        <w:tc>
-          <w:tcPr>
-            <w:tcW w:w="2977" w:type="dxa"/>
-          </w:tcPr>
-          <w:p>
-            <w:r>
-              <w:t>No</w:t>
-            </w:r>
-          </w:p>
-        </w:tc>
-        <w:tc>
-          <w:tcPr>
-            <w:tcW w:w="3260" w:type="dxa"/>
-          </w:tcPr>
-          <w:p>
-            <w:r>
-              <w:t>Si</w:t>
-            </w:r>
-          </w:p>
-        </w:tc>
-        <w:tc>
-          <w:tcPr>
-            <w:tcW w:w="5777" w:type="dxa"/>
-          </w:tcPr>
-          <w:p/>
-        </w:tc>
-      </w:tr>
-      <w:tr>
-        <w:tc>
-          <w:tcPr>
-            <w:tcW w:w="1980" w:type="dxa"/>
-          </w:tcPr>
-          <w:p>
-            <w:r>
-              <w:t>F.10. Gráficos de Mapas</w:t>
-            </w:r>
-          </w:p>
-        </w:tc>
-        <w:tc>
-          <w:tcPr>
-            <w:tcW w:w="2977" w:type="dxa"/>
-          </w:tcPr>
-          <w:p>
-            <w:r>
-              <w:t>No</w:t>
-            </w:r>
-          </w:p>
-        </w:tc>
-        <w:tc>
-          <w:tcPr>
-            <w:tcW w:w="3260" w:type="dxa"/>
-          </w:tcPr>
-          <w:p>
-            <w:r>
-              <w:t>Si</w:t>
-            </w:r>
-          </w:p>
-        </w:tc>
-        <w:tc>
-          <w:tcPr>
-            <w:tcW w:w="5777" w:type="dxa"/>
-          </w:tcPr>
-          <w:p/>
-        </w:tc>
-      </w:tr>
-      <w:tr>
-        <w:tc>
-          <w:tcPr>
-            <w:tcW w:w="1980" w:type="dxa"/>
-          </w:tcPr>
-          <w:p>
-            <w:r>
               <w:lastRenderedPageBreak/>
-              <w:t>G.1. Requerimientos Software</w:t>
-            </w:r>
-          </w:p>
-        </w:tc>
-        <w:tc>
-          <w:tcPr>
-            <w:tcW w:w="2977" w:type="dxa"/>
-          </w:tcPr>
-          <w:p>
-            <w:r>
-              <w:t>*</w:t>
-            </w:r>
-          </w:p>
-        </w:tc>
-        <w:tc>
-          <w:tcPr>
-            <w:tcW w:w="3260" w:type="dxa"/>
-          </w:tcPr>
-          <w:p>
-            <w:r>
-              <w:t>*</w:t>
-            </w:r>
-          </w:p>
-        </w:tc>
-        <w:tc>
-          <w:tcPr>
-            <w:tcW w:w="5777" w:type="dxa"/>
-          </w:tcPr>
-          <w:p/>
-        </w:tc>
-      </w:tr>
-      <w:tr>
-        <w:tc>
-          <w:tcPr>
-            <w:tcW w:w="1980" w:type="dxa"/>
-          </w:tcPr>
-          <w:p>
-            <w:r>
-              <w:t>G.2. Metodologías de importación</w:t>
-            </w:r>
-          </w:p>
-        </w:tc>
-        <w:tc>
-          <w:tcPr>
-            <w:tcW w:w="2977" w:type="dxa"/>
-          </w:tcPr>
-          <w:p>
-            <w:r>
-              <w:t>Importación de paquetes modulares, importación modular de un solo archivo o plan de importación de archivo único</w:t>
-            </w:r>
-          </w:p>
-        </w:tc>
-        <w:tc>
-          <w:tcPr>
-            <w:tcW w:w="3260" w:type="dxa"/>
-          </w:tcPr>
-          <w:p>
-            <w:r>
-              <w:t>Importación de paquetes modulares, importación modular de un solo archivo o plan de importación de archivo único</w:t>
+              <w:t xml:space="preserve">Importación de paquetes modulares, importación modular de un solo archivo o </w:t>
+            </w:r>
+            <w:r>
+              <w:lastRenderedPageBreak/>
+              <w:t>plan de importación de archivo único</w:t>
             </w:r>
           </w:p>
         </w:tc>
@@ -13614,15 +13180,6 @@
   </w:num>
   <w:num w:numId="7">
     <w:abstractNumId w:val="4"/>
-    <w:lvlOverride w:ilvl="0"/>
-    <w:lvlOverride w:ilvl="1"/>
-    <w:lvlOverride w:ilvl="2"/>
-    <w:lvlOverride w:ilvl="3"/>
-    <w:lvlOverride w:ilvl="4"/>
-    <w:lvlOverride w:ilvl="5"/>
-    <w:lvlOverride w:ilvl="6"/>
-    <w:lvlOverride w:ilvl="7"/>
-    <w:lvlOverride w:ilvl="8"/>
   </w:num>
   <w:num w:numId="8">
     <w:abstractNumId w:val="3"/>
@@ -13802,7 +13359,7 @@
     <w:lsdException w:name="Table Web 2" w:semiHidden="1" w:unhideWhenUsed="1"/>
     <w:lsdException w:name="Table Web 3" w:semiHidden="1" w:unhideWhenUsed="1"/>
     <w:lsdException w:name="Balloon Text" w:semiHidden="1" w:unhideWhenUsed="1"/>
-    <w:lsdException w:name="Table Grid" w:semiHidden="1" w:uiPriority="39" w:unhideWhenUsed="1"/>
+    <w:lsdException w:name="Table Grid" w:uiPriority="39"/>
     <w:lsdException w:name="Table Theme" w:semiHidden="1" w:unhideWhenUsed="1"/>
     <w:lsdException w:name="Placeholder Text" w:semiHidden="1"/>
     <w:lsdException w:name="No Spacing" w:uiPriority="1" w:qFormat="1"/>
@@ -14745,7 +14302,7 @@
 </file>
 
 <file path=customXml/itemProps1.xml><?xml version="1.0" encoding="utf-8"?>
-<ds:datastoreItem xmlns:ds="http://schemas.openxmlformats.org/officeDocument/2006/customXml" ds:itemID="{26BECD92-2434-4274-94DC-B99B51238733}">
+<ds:datastoreItem xmlns:ds="http://schemas.openxmlformats.org/officeDocument/2006/customXml" ds:itemID="{D770FB16-81CB-443E-B8CB-B206EAA6D56E}">
   <ds:schemaRefs>
     <ds:schemaRef ds:uri="http://schemas.openxmlformats.org/officeDocument/2006/bibliography"/>
   </ds:schemaRefs>

</xml_diff>

<commit_message>
4.2 terminado, 5 terminado y 6.2 terminado
</commit_message>
<xml_diff>
--- a/TG2.docx
+++ b/TG2.docx
@@ -1,6 +1,6 @@
 
 <file path=word/document.xml><?xml version="1.0" encoding="utf-8"?>
-<w:document xmlns:wpc="http://schemas.microsoft.com/office/word/2010/wordprocessingCanvas" xmlns:cx="http://schemas.microsoft.com/office/drawing/2014/chartex" xmlns:cx1="http://schemas.microsoft.com/office/drawing/2015/9/8/chartex" xmlns:cx2="http://schemas.microsoft.com/office/drawing/2015/10/21/chartex" xmlns:cx3="http://schemas.microsoft.com/office/drawing/2016/5/9/chartex" xmlns:cx4="http://schemas.microsoft.com/office/drawing/2016/5/10/chartex" xmlns:cx5="http://schemas.microsoft.com/office/drawing/2016/5/11/chartex" xmlns:cx6="http://schemas.microsoft.com/office/drawing/2016/5/12/chartex" xmlns:cx7="http://schemas.microsoft.com/office/drawing/2016/5/13/chartex" xmlns:cx8="http://schemas.microsoft.com/office/drawing/2016/5/14/chartex" xmlns:mc="http://schemas.openxmlformats.org/markup-compatibility/2006" xmlns:aink="http://schemas.microsoft.com/office/drawing/2016/ink" xmlns:am3d="http://schemas.microsoft.com/office/drawing/2017/model3d" xmlns:o="urn:schemas-microsoft-com:office:office" xmlns:r="http://schemas.openxmlformats.org/officeDocument/2006/relationships" xmlns:m="http://schemas.openxmlformats.org/officeDocument/2006/math" xmlns:v="urn:schemas-microsoft-com:vml" xmlns:wp14="http://schemas.microsoft.com/office/word/2010/wordprocessingDrawing" xmlns:wp="http://schemas.openxmlformats.org/drawingml/2006/wordprocessingDrawing" xmlns:w10="urn:schemas-microsoft-com:office:word" xmlns:w="http://schemas.openxmlformats.org/wordprocessingml/2006/main" xmlns:w14="http://schemas.microsoft.com/office/word/2010/wordml" xmlns:w15="http://schemas.microsoft.com/office/word/2012/wordml" xmlns:w16cid="http://schemas.microsoft.com/office/word/2016/wordml/cid" xmlns:w16se="http://schemas.microsoft.com/office/word/2015/wordml/symex" xmlns:wpg="http://schemas.microsoft.com/office/word/2010/wordprocessingGroup" xmlns:wpi="http://schemas.microsoft.com/office/word/2010/wordprocessingInk" xmlns:wne="http://schemas.microsoft.com/office/word/2006/wordml" xmlns:wps="http://schemas.microsoft.com/office/word/2010/wordprocessingShape" mc:Ignorable="w14 w15 w16se w16cid wp14">
+<w:document xmlns:wpc="http://schemas.microsoft.com/office/word/2010/wordprocessingCanvas" xmlns:mo="http://schemas.microsoft.com/office/mac/office/2008/main" xmlns:mc="http://schemas.openxmlformats.org/markup-compatibility/2006" xmlns:mv="urn:schemas-microsoft-com:mac:vml" xmlns:o="urn:schemas-microsoft-com:office:office" xmlns:r="http://schemas.openxmlformats.org/officeDocument/2006/relationships" xmlns:m="http://schemas.openxmlformats.org/officeDocument/2006/math" xmlns:v="urn:schemas-microsoft-com:vml" xmlns:wp14="http://schemas.microsoft.com/office/word/2010/wordprocessingDrawing" xmlns:wp="http://schemas.openxmlformats.org/drawingml/2006/wordprocessingDrawing" xmlns:w10="urn:schemas-microsoft-com:office:word" xmlns:w="http://schemas.openxmlformats.org/wordprocessingml/2006/main" xmlns:w14="http://schemas.microsoft.com/office/word/2010/wordml" xmlns:w15="http://schemas.microsoft.com/office/word/2012/wordml" xmlns:wpg="http://schemas.microsoft.com/office/word/2010/wordprocessingGroup" xmlns:wpi="http://schemas.microsoft.com/office/word/2010/wordprocessingInk" xmlns:wne="http://schemas.microsoft.com/office/word/2006/wordml" xmlns:wps="http://schemas.microsoft.com/office/word/2010/wordprocessingShape" mc:Ignorable="w14 w15 wp14">
   <w:body>
     <w:sdt>
       <w:sdtPr>
@@ -20,7 +20,7 @@
       <w:sdtContent>
         <w:p>
           <w:pPr>
-            <w:pStyle w:val="TtuloTDC"/>
+            <w:pStyle w:val="TtulodeTDC"/>
           </w:pPr>
           <w:r>
             <w:t>Contenido</w:t>
@@ -4360,22 +4360,20 @@
         </w:rPr>
         <w:t>DESCRIPCIÓN</w:t>
       </w:r>
-      <w:bookmarkStart w:id="6" w:name="_GoBack"/>
+    </w:p>
+    <w:p>
+      <w:pPr>
+        <w:pStyle w:val="Ttulo2"/>
+      </w:pPr>
+      <w:bookmarkStart w:id="6" w:name="_Toc510901287"/>
+      <w:r>
+        <w:t xml:space="preserve">2.2 Descripción de la tecnología </w:t>
+      </w:r>
+      <w:proofErr w:type="spellStart"/>
+      <w:r>
+        <w:t>Echarts</w:t>
+      </w:r>
       <w:bookmarkEnd w:id="6"/>
-    </w:p>
-    <w:p>
-      <w:pPr>
-        <w:pStyle w:val="Ttulo2"/>
-      </w:pPr>
-      <w:bookmarkStart w:id="7" w:name="_Toc510901287"/>
-      <w:r>
-        <w:t xml:space="preserve">2.2 Descripción de la tecnología </w:t>
-      </w:r>
-      <w:proofErr w:type="spellStart"/>
-      <w:r>
-        <w:t>Echarts</w:t>
-      </w:r>
-      <w:bookmarkEnd w:id="7"/>
       <w:proofErr w:type="spellEnd"/>
     </w:p>
     <w:p>
@@ -4488,7 +4486,7 @@
       <w:pPr>
         <w:pStyle w:val="Ttulo1"/>
       </w:pPr>
-      <w:bookmarkStart w:id="8" w:name="_Toc510901288"/>
+      <w:bookmarkStart w:id="7" w:name="_Toc510901288"/>
       <w:r>
         <w:lastRenderedPageBreak/>
         <w:t xml:space="preserve">3. </w:t>
@@ -4496,65 +4494,97 @@
       <w:r>
         <w:t>Criterios de comparación</w:t>
       </w:r>
+      <w:bookmarkEnd w:id="7"/>
+    </w:p>
+    <w:p>
+      <w:pPr>
+        <w:pStyle w:val="Ttulo2"/>
+      </w:pPr>
+      <w:bookmarkStart w:id="8" w:name="_Toc510901289"/>
+      <w:r>
+        <w:t>3.1 Categoría A</w:t>
+      </w:r>
+      <w:r>
+        <w:t xml:space="preserve">: </w:t>
+      </w:r>
+      <w:r>
+        <w:t>Criterios generales</w:t>
+      </w:r>
       <w:bookmarkEnd w:id="8"/>
     </w:p>
     <w:p>
       <w:pPr>
-        <w:pStyle w:val="Ttulo2"/>
-      </w:pPr>
-      <w:bookmarkStart w:id="9" w:name="_Toc510901289"/>
-      <w:r>
-        <w:t>3.1 Categoría A</w:t>
-      </w:r>
-      <w:r>
-        <w:t xml:space="preserve">: </w:t>
-      </w:r>
-      <w:r>
-        <w:t>Criterios generales</w:t>
+        <w:pStyle w:val="Ttulo3"/>
+      </w:pPr>
+      <w:bookmarkStart w:id="9" w:name="_Toc510901290"/>
+      <w:r>
+        <w:t xml:space="preserve">3.1.1 </w:t>
+      </w:r>
+      <w:r>
+        <w:t>Criterio</w:t>
+      </w:r>
+      <w:r>
+        <w:t xml:space="preserve"> A.1 </w:t>
+      </w:r>
+      <w:r>
+        <w:t>L</w:t>
+      </w:r>
+      <w:r>
+        <w:t>icencia</w:t>
       </w:r>
       <w:bookmarkEnd w:id="9"/>
     </w:p>
     <w:p>
+      <w:r>
+        <w:t xml:space="preserve">Descripción: tipo de licencia del software (freeware, open </w:t>
+      </w:r>
+      <w:proofErr w:type="spellStart"/>
+      <w:r>
+        <w:t>source</w:t>
+      </w:r>
+      <w:proofErr w:type="spellEnd"/>
+      <w:r>
+        <w:t xml:space="preserve">, </w:t>
+      </w:r>
+      <w:proofErr w:type="spellStart"/>
+      <w:r>
+        <w:t>etc</w:t>
+      </w:r>
+      <w:proofErr w:type="spellEnd"/>
+      <w:r>
+        <w:t>)</w:t>
+      </w:r>
+    </w:p>
+    <w:p>
+      <w:r>
+        <w:t>Tipo: texto libre.</w:t>
+      </w:r>
+    </w:p>
+    <w:p>
       <w:pPr>
         <w:pStyle w:val="Ttulo3"/>
       </w:pPr>
-      <w:bookmarkStart w:id="10" w:name="_Toc510901290"/>
-      <w:r>
-        <w:t xml:space="preserve">3.1.1 </w:t>
-      </w:r>
-      <w:r>
-        <w:t>Criterio</w:t>
-      </w:r>
-      <w:r>
-        <w:t xml:space="preserve"> A.1 </w:t>
-      </w:r>
-      <w:r>
-        <w:t>L</w:t>
-      </w:r>
-      <w:r>
-        <w:t>icencia</w:t>
+      <w:bookmarkStart w:id="10" w:name="_Toc510901291"/>
+      <w:r>
+        <w:t xml:space="preserve">3.1.2 </w:t>
+      </w:r>
+      <w:r>
+        <w:t xml:space="preserve">Criterio A.2 </w:t>
+      </w:r>
+      <w:r>
+        <w:t>Documentación técnica</w:t>
+      </w:r>
+      <w:r>
+        <w:t xml:space="preserve"> oficial</w:t>
       </w:r>
       <w:bookmarkEnd w:id="10"/>
     </w:p>
     <w:p>
       <w:r>
-        <w:t xml:space="preserve">Descripción: tipo de licencia del software (freeware, open </w:t>
-      </w:r>
-      <w:proofErr w:type="spellStart"/>
-      <w:r>
-        <w:t>source</w:t>
-      </w:r>
-      <w:proofErr w:type="spellEnd"/>
-      <w:r>
-        <w:t xml:space="preserve">, </w:t>
-      </w:r>
-      <w:proofErr w:type="spellStart"/>
-      <w:r>
-        <w:t>etc</w:t>
-      </w:r>
-      <w:proofErr w:type="spellEnd"/>
-      <w:r>
-        <w:t>)</w:t>
+        <w:t xml:space="preserve">Descripción: </w:t>
+      </w:r>
+      <w:r>
+        <w:t>cantidad y calidad de la documentación oficial de la tecnología.</w:t>
       </w:r>
     </w:p>
     <w:p>
@@ -4566,18 +4596,9 @@
       <w:pPr>
         <w:pStyle w:val="Ttulo3"/>
       </w:pPr>
-      <w:bookmarkStart w:id="11" w:name="_Toc510901291"/>
-      <w:r>
-        <w:t xml:space="preserve">3.1.2 </w:t>
-      </w:r>
-      <w:r>
-        <w:t xml:space="preserve">Criterio A.2 </w:t>
-      </w:r>
-      <w:r>
-        <w:t>Documentación técnica</w:t>
-      </w:r>
-      <w:r>
-        <w:t xml:space="preserve"> oficial</w:t>
+      <w:bookmarkStart w:id="11" w:name="_Toc510901292"/>
+      <w:r>
+        <w:t>3.1.3 Criterio A.3 Documentación técnica no oficial</w:t>
       </w:r>
       <w:bookmarkEnd w:id="11"/>
     </w:p>
@@ -4586,7 +4607,7 @@
         <w:t xml:space="preserve">Descripción: </w:t>
       </w:r>
       <w:r>
-        <w:t>cantidad y calidad de la documentación oficial de la tecnología.</w:t>
+        <w:t>cantidad y calidad de la documentación no oficial de la tecnología.</w:t>
       </w:r>
     </w:p>
     <w:p>
@@ -4598,18 +4619,33 @@
       <w:pPr>
         <w:pStyle w:val="Ttulo3"/>
       </w:pPr>
-      <w:bookmarkStart w:id="12" w:name="_Toc510901292"/>
-      <w:r>
-        <w:t>3.1.3 Criterio A.3 Documentación técnica no oficial</w:t>
+      <w:bookmarkStart w:id="12" w:name="_Toc510901293"/>
+      <w:r>
+        <w:t>3.1.</w:t>
+      </w:r>
+      <w:r>
+        <w:t>4</w:t>
+      </w:r>
+      <w:r>
+        <w:t xml:space="preserve"> </w:t>
+      </w:r>
+      <w:r>
+        <w:t>Criterio A.</w:t>
+      </w:r>
+      <w:r>
+        <w:t>4</w:t>
+      </w:r>
+      <w:r>
+        <w:t xml:space="preserve"> </w:t>
+      </w:r>
+      <w:r>
+        <w:t>Comunidad</w:t>
       </w:r>
       <w:bookmarkEnd w:id="12"/>
     </w:p>
     <w:p>
       <w:r>
-        <w:t xml:space="preserve">Descripción: </w:t>
-      </w:r>
-      <w:r>
-        <w:t>cantidad y calidad de la documentación no oficial de la tecnología.</w:t>
+        <w:t>Descripción: número y reputación de los usuarios, respaldo de la comunidad.</w:t>
       </w:r>
     </w:p>
     <w:p>
@@ -4621,12 +4657,12 @@
       <w:pPr>
         <w:pStyle w:val="Ttulo3"/>
       </w:pPr>
-      <w:bookmarkStart w:id="13" w:name="_Toc510901293"/>
+      <w:bookmarkStart w:id="13" w:name="_Toc510901294"/>
       <w:r>
         <w:t>3.1.</w:t>
       </w:r>
       <w:r>
-        <w:t>4</w:t>
+        <w:t>5</w:t>
       </w:r>
       <w:r>
         <w:t xml:space="preserve"> </w:t>
@@ -4635,91 +4671,53 @@
         <w:t>Criterio A.</w:t>
       </w:r>
       <w:r>
-        <w:t>4</w:t>
+        <w:t>5</w:t>
+      </w:r>
+      <w:r>
+        <w:t xml:space="preserve"> Soporte y mantenimiento</w:t>
+      </w:r>
+      <w:bookmarkEnd w:id="13"/>
+    </w:p>
+    <w:p>
+      <w:r>
+        <w:t xml:space="preserve">Descripción: calidad y tipo de soporte y mantenimiento ofrecido por </w:t>
+      </w:r>
+      <w:r>
+        <w:t>la tecnología</w:t>
+      </w:r>
+      <w:r>
+        <w:t>.</w:t>
+      </w:r>
+    </w:p>
+    <w:p>
+      <w:r>
+        <w:t>Tipo: texto libre.</w:t>
+      </w:r>
+    </w:p>
+    <w:p>
+      <w:pPr>
+        <w:pStyle w:val="Ttulo3"/>
+      </w:pPr>
+      <w:bookmarkStart w:id="14" w:name="_Toc510901295"/>
+      <w:r>
+        <w:t>3.1.</w:t>
+      </w:r>
+      <w:r>
+        <w:t>6</w:t>
       </w:r>
       <w:r>
         <w:t xml:space="preserve"> </w:t>
       </w:r>
       <w:r>
-        <w:t>Comunidad</w:t>
-      </w:r>
-      <w:bookmarkEnd w:id="13"/>
-    </w:p>
-    <w:p>
-      <w:r>
-        <w:t>Descripción: número y reputación de los usuarios, respaldo de la comunidad.</w:t>
-      </w:r>
-    </w:p>
-    <w:p>
-      <w:r>
-        <w:t>Tipo: texto libre.</w:t>
-      </w:r>
-    </w:p>
-    <w:p>
-      <w:pPr>
-        <w:pStyle w:val="Ttulo3"/>
-      </w:pPr>
-      <w:bookmarkStart w:id="14" w:name="_Toc510901294"/>
-      <w:r>
-        <w:t>3.1.</w:t>
-      </w:r>
-      <w:r>
-        <w:t>5</w:t>
-      </w:r>
-      <w:r>
-        <w:t xml:space="preserve"> </w:t>
-      </w:r>
-      <w:r>
         <w:t>Criterio A.</w:t>
       </w:r>
       <w:r>
-        <w:t>5</w:t>
-      </w:r>
-      <w:r>
-        <w:t xml:space="preserve"> Soporte y mantenimiento</w:t>
+        <w:t>6</w:t>
+      </w:r>
+      <w:r>
+        <w:t xml:space="preserve"> Requisitos técnicos</w:t>
       </w:r>
       <w:bookmarkEnd w:id="14"/>
-    </w:p>
-    <w:p>
-      <w:r>
-        <w:t xml:space="preserve">Descripción: calidad y tipo de soporte y mantenimiento ofrecido por </w:t>
-      </w:r>
-      <w:r>
-        <w:t>la tecnología</w:t>
-      </w:r>
-      <w:r>
-        <w:t>.</w:t>
-      </w:r>
-    </w:p>
-    <w:p>
-      <w:r>
-        <w:t>Tipo: texto libre.</w:t>
-      </w:r>
-    </w:p>
-    <w:p>
-      <w:pPr>
-        <w:pStyle w:val="Ttulo3"/>
-      </w:pPr>
-      <w:bookmarkStart w:id="15" w:name="_Toc510901295"/>
-      <w:r>
-        <w:t>3.1.</w:t>
-      </w:r>
-      <w:r>
-        <w:t>6</w:t>
-      </w:r>
-      <w:r>
-        <w:t xml:space="preserve"> </w:t>
-      </w:r>
-      <w:r>
-        <w:t>Criterio A.</w:t>
-      </w:r>
-      <w:r>
-        <w:t>6</w:t>
-      </w:r>
-      <w:r>
-        <w:t xml:space="preserve"> Requisitos técnicos</w:t>
-      </w:r>
-      <w:bookmarkEnd w:id="15"/>
     </w:p>
     <w:p>
       <w:r>
@@ -4835,7 +4833,7 @@
       <w:pPr>
         <w:pStyle w:val="Ttulo2"/>
       </w:pPr>
-      <w:bookmarkStart w:id="16" w:name="_Toc510901296"/>
+      <w:bookmarkStart w:id="15" w:name="_Toc510901296"/>
       <w:r>
         <w:t>3.</w:t>
       </w:r>
@@ -4854,32 +4852,32 @@
       <w:r>
         <w:t>Adaptabilidad navegadores</w:t>
       </w:r>
+      <w:bookmarkEnd w:id="15"/>
+    </w:p>
+    <w:p>
+      <w:pPr>
+        <w:pStyle w:val="Ttulo3"/>
+      </w:pPr>
+      <w:bookmarkStart w:id="16" w:name="_Toc510901297"/>
+      <w:r>
+        <w:t>3.</w:t>
+      </w:r>
+      <w:r>
+        <w:t>2</w:t>
+      </w:r>
+      <w:r>
+        <w:t xml:space="preserve">.1 Criterio </w:t>
+      </w:r>
+      <w:r>
+        <w:t>B</w:t>
+      </w:r>
+      <w:r>
+        <w:t xml:space="preserve">.1: </w:t>
+      </w:r>
+      <w:r>
+        <w:t>Firefox</w:t>
+      </w:r>
       <w:bookmarkEnd w:id="16"/>
-    </w:p>
-    <w:p>
-      <w:pPr>
-        <w:pStyle w:val="Ttulo3"/>
-      </w:pPr>
-      <w:bookmarkStart w:id="17" w:name="_Toc510901297"/>
-      <w:r>
-        <w:t>3.</w:t>
-      </w:r>
-      <w:r>
-        <w:t>2</w:t>
-      </w:r>
-      <w:r>
-        <w:t xml:space="preserve">.1 Criterio </w:t>
-      </w:r>
-      <w:r>
-        <w:t>B</w:t>
-      </w:r>
-      <w:r>
-        <w:t xml:space="preserve">.1: </w:t>
-      </w:r>
-      <w:r>
-        <w:t>Firefox</w:t>
-      </w:r>
-      <w:bookmarkEnd w:id="17"/>
     </w:p>
     <w:p>
       <w:r>
@@ -4896,7 +4894,7 @@
       <w:pPr>
         <w:pStyle w:val="Ttulo3"/>
       </w:pPr>
-      <w:bookmarkStart w:id="18" w:name="_Toc510901298"/>
+      <w:bookmarkStart w:id="17" w:name="_Toc510901298"/>
       <w:r>
         <w:t>3.</w:t>
       </w:r>
@@ -4918,6 +4916,50 @@
       <w:r>
         <w:t>Google Chrome</w:t>
       </w:r>
+      <w:bookmarkEnd w:id="17"/>
+    </w:p>
+    <w:p>
+      <w:r>
+        <w:t>Descripción: Conocer si funciona dicha librería en este navegador.</w:t>
+      </w:r>
+    </w:p>
+    <w:p>
+      <w:r>
+        <w:t>Tipo: Booleano.</w:t>
+      </w:r>
+    </w:p>
+    <w:p>
+      <w:pPr>
+        <w:pStyle w:val="Ttulo3"/>
+      </w:pPr>
+      <w:bookmarkStart w:id="18" w:name="_Toc510901299"/>
+      <w:r>
+        <w:t>3.</w:t>
+      </w:r>
+      <w:r>
+        <w:t>2</w:t>
+      </w:r>
+      <w:r>
+        <w:t>.</w:t>
+      </w:r>
+      <w:r>
+        <w:t>3</w:t>
+      </w:r>
+      <w:r>
+        <w:t xml:space="preserve"> Criterio </w:t>
+      </w:r>
+      <w:r>
+        <w:t>B</w:t>
+      </w:r>
+      <w:r>
+        <w:t>.3</w:t>
+      </w:r>
+      <w:r>
+        <w:t xml:space="preserve">: </w:t>
+      </w:r>
+      <w:r>
+        <w:t>Opera</w:t>
+      </w:r>
       <w:bookmarkEnd w:id="18"/>
     </w:p>
     <w:p>
@@ -4934,7 +4976,7 @@
       <w:pPr>
         <w:pStyle w:val="Ttulo3"/>
       </w:pPr>
-      <w:bookmarkStart w:id="19" w:name="_Toc510901299"/>
+      <w:bookmarkStart w:id="19" w:name="_Toc510901300"/>
       <w:r>
         <w:t>3.</w:t>
       </w:r>
@@ -4945,81 +4987,97 @@
         <w:t>.</w:t>
       </w:r>
       <w:r>
+        <w:t>4</w:t>
+      </w:r>
+      <w:r>
+        <w:t xml:space="preserve"> Criterio </w:t>
+      </w:r>
+      <w:r>
+        <w:t>B</w:t>
+      </w:r>
+      <w:r>
+        <w:t>.4</w:t>
+      </w:r>
+      <w:r>
+        <w:t>: Safari</w:t>
+      </w:r>
+      <w:bookmarkEnd w:id="19"/>
+    </w:p>
+    <w:p>
+      <w:r>
+        <w:t>Descripción: Conocer si funciona dicha librería en este navegador.</w:t>
+      </w:r>
+    </w:p>
+    <w:p>
+      <w:r>
+        <w:t>Tipo: Booleano.</w:t>
+      </w:r>
+    </w:p>
+    <w:p>
+      <w:pPr>
+        <w:pStyle w:val="Ttulo2"/>
+      </w:pPr>
+      <w:bookmarkStart w:id="20" w:name="_Toc510901301"/>
+      <w:r>
+        <w:t>3.</w:t>
+      </w:r>
+      <w:r>
         <w:t>3</w:t>
       </w:r>
       <w:r>
-        <w:t xml:space="preserve"> Criterio </w:t>
-      </w:r>
-      <w:r>
-        <w:t>B</w:t>
-      </w:r>
-      <w:r>
-        <w:t>.3</w:t>
-      </w:r>
-      <w:r>
-        <w:t xml:space="preserve">: </w:t>
-      </w:r>
-      <w:r>
-        <w:t>Opera</w:t>
-      </w:r>
-      <w:bookmarkEnd w:id="19"/>
-    </w:p>
-    <w:p>
-      <w:r>
-        <w:t>Descripción: Conocer si funciona dicha librería en este navegador.</w:t>
-      </w:r>
-    </w:p>
-    <w:p>
-      <w:r>
-        <w:t>Tipo: Booleano.</w:t>
-      </w:r>
+        <w:t xml:space="preserve"> Categoría </w:t>
+      </w:r>
+      <w:r>
+        <w:t>C</w:t>
+      </w:r>
+      <w:r>
+        <w:t>: Implementación y desarrollo</w:t>
+      </w:r>
+      <w:bookmarkEnd w:id="20"/>
     </w:p>
     <w:p>
       <w:pPr>
         <w:pStyle w:val="Ttulo3"/>
       </w:pPr>
-      <w:bookmarkStart w:id="20" w:name="_Toc510901300"/>
+      <w:bookmarkStart w:id="21" w:name="_Toc510901302"/>
       <w:r>
         <w:t>3.</w:t>
       </w:r>
       <w:r>
-        <w:t>2</w:t>
-      </w:r>
-      <w:r>
-        <w:t>.</w:t>
-      </w:r>
-      <w:r>
-        <w:t>4</w:t>
-      </w:r>
-      <w:r>
-        <w:t xml:space="preserve"> Criterio </w:t>
-      </w:r>
-      <w:r>
-        <w:t>B</w:t>
-      </w:r>
-      <w:r>
-        <w:t>.4</w:t>
-      </w:r>
-      <w:r>
-        <w:t>: Safari</w:t>
-      </w:r>
-      <w:bookmarkEnd w:id="20"/>
-    </w:p>
-    <w:p>
-      <w:r>
-        <w:t>Descripción: Conocer si funciona dicha librería en este navegador.</w:t>
-      </w:r>
-    </w:p>
-    <w:p>
-      <w:r>
-        <w:t>Tipo: Booleano.</w:t>
-      </w:r>
-    </w:p>
-    <w:p>
-      <w:pPr>
-        <w:pStyle w:val="Ttulo2"/>
-      </w:pPr>
-      <w:bookmarkStart w:id="21" w:name="_Toc510901301"/>
+        <w:t>3</w:t>
+      </w:r>
+      <w:r>
+        <w:t xml:space="preserve">.1 </w:t>
+      </w:r>
+      <w:r>
+        <w:t>Criterio</w:t>
+      </w:r>
+      <w:r>
+        <w:t xml:space="preserve"> </w:t>
+      </w:r>
+      <w:r>
+        <w:t>C</w:t>
+      </w:r>
+      <w:r>
+        <w:t>.1 Líneas de Código</w:t>
+      </w:r>
+      <w:bookmarkEnd w:id="21"/>
+    </w:p>
+    <w:p>
+      <w:r>
+        <w:t>Descripción: Compara el número de líneas necesarias para implementar el mismo gráfico en cada tecnología.</w:t>
+      </w:r>
+    </w:p>
+    <w:p>
+      <w:r>
+        <w:t xml:space="preserve">Tipo: Numérico </w:t>
+      </w:r>
+    </w:p>
+    <w:p>
+      <w:pPr>
+        <w:pStyle w:val="Ttulo3"/>
+      </w:pPr>
+      <w:bookmarkStart w:id="22" w:name="_Toc510901303"/>
       <w:r>
         <w:t>3.</w:t>
       </w:r>
@@ -5027,81 +5085,21 @@
         <w:t>3</w:t>
       </w:r>
       <w:r>
-        <w:t xml:space="preserve"> Categoría </w:t>
+        <w:t xml:space="preserve">.2 </w:t>
+      </w:r>
+      <w:r>
+        <w:t>Criterio</w:t>
+      </w:r>
+      <w:r>
+        <w:t xml:space="preserve"> </w:t>
       </w:r>
       <w:r>
         <w:t>C</w:t>
       </w:r>
       <w:r>
-        <w:t>: Implementación y desarrollo</w:t>
-      </w:r>
-      <w:bookmarkEnd w:id="21"/>
-    </w:p>
-    <w:p>
-      <w:pPr>
-        <w:pStyle w:val="Ttulo3"/>
-      </w:pPr>
-      <w:bookmarkStart w:id="22" w:name="_Toc510901302"/>
-      <w:r>
-        <w:t>3.</w:t>
-      </w:r>
-      <w:r>
-        <w:t>3</w:t>
-      </w:r>
-      <w:r>
-        <w:t xml:space="preserve">.1 </w:t>
-      </w:r>
-      <w:r>
-        <w:t>Criterio</w:t>
-      </w:r>
-      <w:r>
-        <w:t xml:space="preserve"> </w:t>
-      </w:r>
-      <w:r>
-        <w:t>C</w:t>
-      </w:r>
-      <w:r>
-        <w:t>.1 Líneas de Código</w:t>
+        <w:t>.2 Curva de Aprendizaje</w:t>
       </w:r>
       <w:bookmarkEnd w:id="22"/>
-    </w:p>
-    <w:p>
-      <w:r>
-        <w:t>Descripción: Compara el número de líneas necesarias para implementar el mismo gráfico en cada tecnología.</w:t>
-      </w:r>
-    </w:p>
-    <w:p>
-      <w:r>
-        <w:t xml:space="preserve">Tipo: Numérico </w:t>
-      </w:r>
-    </w:p>
-    <w:p>
-      <w:pPr>
-        <w:pStyle w:val="Ttulo3"/>
-      </w:pPr>
-      <w:bookmarkStart w:id="23" w:name="_Toc510901303"/>
-      <w:r>
-        <w:t>3.</w:t>
-      </w:r>
-      <w:r>
-        <w:t>3</w:t>
-      </w:r>
-      <w:r>
-        <w:t xml:space="preserve">.2 </w:t>
-      </w:r>
-      <w:r>
-        <w:t>Criterio</w:t>
-      </w:r>
-      <w:r>
-        <w:t xml:space="preserve"> </w:t>
-      </w:r>
-      <w:r>
-        <w:t>C</w:t>
-      </w:r>
-      <w:r>
-        <w:t>.2 Curva de Aprendizaje</w:t>
-      </w:r>
-      <w:bookmarkEnd w:id="23"/>
     </w:p>
     <w:p>
       <w:r>
@@ -5288,7 +5286,7 @@
           <w:szCs w:val="28"/>
         </w:rPr>
       </w:pPr>
-      <w:bookmarkStart w:id="24" w:name="_Toc510901304"/>
+      <w:bookmarkStart w:id="23" w:name="_Toc510901304"/>
       <w:r>
         <w:t>3.</w:t>
       </w:r>
@@ -5304,13 +5302,51 @@
       <w:r>
         <w:t>: Tipos de gráficos</w:t>
       </w:r>
+      <w:bookmarkEnd w:id="23"/>
+    </w:p>
+    <w:p>
+      <w:pPr>
+        <w:pStyle w:val="Ttulo3"/>
+      </w:pPr>
+      <w:bookmarkStart w:id="24" w:name="_Toc510901305"/>
+      <w:r>
+        <w:t>3.</w:t>
+      </w:r>
+      <w:r>
+        <w:t>4</w:t>
+      </w:r>
+      <w:r>
+        <w:t xml:space="preserve">.1 </w:t>
+      </w:r>
+      <w:r>
+        <w:t>Criterio</w:t>
+      </w:r>
+      <w:r>
+        <w:t xml:space="preserve"> </w:t>
+      </w:r>
+      <w:r>
+        <w:t>D</w:t>
+      </w:r>
+      <w:r>
+        <w:t>.1 Tipos Combinados</w:t>
+      </w:r>
       <w:bookmarkEnd w:id="24"/>
     </w:p>
     <w:p>
+      <w:r>
+        <w:t>Descripción: Permite realizar combinar distintos tipos de gráficos a la vez.</w:t>
+      </w:r>
+    </w:p>
+    <w:p>
+      <w:r>
+        <w:t>Tipo: Booleano</w:t>
+      </w:r>
+    </w:p>
+    <w:p>
       <w:pPr>
         <w:pStyle w:val="Ttulo3"/>
       </w:pPr>
-      <w:bookmarkStart w:id="25" w:name="_Toc510901305"/>
+      <w:bookmarkStart w:id="25" w:name="_Toc510901306"/>
       <w:r>
         <w:t>3.</w:t>
       </w:r>
@@ -5318,7 +5354,7 @@
         <w:t>4</w:t>
       </w:r>
       <w:r>
-        <w:t xml:space="preserve">.1 </w:t>
+        <w:t xml:space="preserve">.2 </w:t>
       </w:r>
       <w:r>
         <w:t>Criterio</w:t>
@@ -5330,47 +5366,9 @@
         <w:t>D</w:t>
       </w:r>
       <w:r>
-        <w:t>.1 Tipos Combinados</w:t>
+        <w:t>.2 Gráficos de Líneas</w:t>
       </w:r>
       <w:bookmarkEnd w:id="25"/>
-    </w:p>
-    <w:p>
-      <w:r>
-        <w:t>Descripción: Permite realizar combinar distintos tipos de gráficos a la vez.</w:t>
-      </w:r>
-    </w:p>
-    <w:p>
-      <w:r>
-        <w:t>Tipo: Booleano</w:t>
-      </w:r>
-    </w:p>
-    <w:p>
-      <w:pPr>
-        <w:pStyle w:val="Ttulo3"/>
-      </w:pPr>
-      <w:bookmarkStart w:id="26" w:name="_Toc510901306"/>
-      <w:r>
-        <w:t>3.</w:t>
-      </w:r>
-      <w:r>
-        <w:t>4</w:t>
-      </w:r>
-      <w:r>
-        <w:t xml:space="preserve">.2 </w:t>
-      </w:r>
-      <w:r>
-        <w:t>Criterio</w:t>
-      </w:r>
-      <w:r>
-        <w:t xml:space="preserve"> </w:t>
-      </w:r>
-      <w:r>
-        <w:t>D</w:t>
-      </w:r>
-      <w:r>
-        <w:t>.2 Gráficos de Líneas</w:t>
-      </w:r>
-      <w:bookmarkEnd w:id="26"/>
     </w:p>
     <w:p>
       <w:r>
@@ -5387,7 +5385,7 @@
       <w:pPr>
         <w:pStyle w:val="Ttulo3"/>
       </w:pPr>
-      <w:bookmarkStart w:id="27" w:name="_Toc510901307"/>
+      <w:bookmarkStart w:id="26" w:name="_Toc510901307"/>
       <w:r>
         <w:t>3.</w:t>
       </w:r>
@@ -5409,11 +5407,49 @@
       <w:r>
         <w:t>.3 Gráficos de Barras</w:t>
       </w:r>
+      <w:bookmarkEnd w:id="26"/>
+    </w:p>
+    <w:p>
+      <w:r>
+        <w:t>Descripción: Permite realizar gráficos de barras.</w:t>
+      </w:r>
+    </w:p>
+    <w:p>
+      <w:r>
+        <w:t>Tipo: Booleano</w:t>
+      </w:r>
+    </w:p>
+    <w:p>
+      <w:pPr>
+        <w:pStyle w:val="Ttulo3"/>
+      </w:pPr>
+      <w:bookmarkStart w:id="27" w:name="_Toc510901308"/>
+      <w:r>
+        <w:t>3.</w:t>
+      </w:r>
+      <w:r>
+        <w:t>4</w:t>
+      </w:r>
+      <w:r>
+        <w:t xml:space="preserve">.4 </w:t>
+      </w:r>
+      <w:r>
+        <w:t>Criterio</w:t>
+      </w:r>
+      <w:r>
+        <w:t xml:space="preserve"> </w:t>
+      </w:r>
+      <w:r>
+        <w:t>D</w:t>
+      </w:r>
+      <w:r>
+        <w:t>.4 Gráficos Circulares</w:t>
+      </w:r>
       <w:bookmarkEnd w:id="27"/>
     </w:p>
     <w:p>
       <w:r>
-        <w:t>Descripción: Permite realizar gráficos de barras.</w:t>
+        <w:t>Descripción: Permite realizar gráficos circulares.</w:t>
       </w:r>
     </w:p>
     <w:p>
@@ -5425,7 +5461,7 @@
       <w:pPr>
         <w:pStyle w:val="Ttulo3"/>
       </w:pPr>
-      <w:bookmarkStart w:id="28" w:name="_Toc510901308"/>
+      <w:bookmarkStart w:id="28" w:name="_Toc510901309"/>
       <w:r>
         <w:t>3.</w:t>
       </w:r>
@@ -5433,7 +5469,7 @@
         <w:t>4</w:t>
       </w:r>
       <w:r>
-        <w:t xml:space="preserve">.4 </w:t>
+        <w:t xml:space="preserve">.5 </w:t>
       </w:r>
       <w:r>
         <w:t>Criterio</w:t>
@@ -5445,13 +5481,16 @@
         <w:t>D</w:t>
       </w:r>
       <w:r>
-        <w:t>.4 Gráficos Circulares</w:t>
+        <w:t>.5 Gráficos Polar Área</w:t>
       </w:r>
       <w:bookmarkEnd w:id="28"/>
     </w:p>
     <w:p>
       <w:r>
-        <w:t>Descripción: Permite realizar gráficos circulares.</w:t>
+        <w:t>Descripción: Permite realizar gráficos del tipo polar área</w:t>
+      </w:r>
+      <w:r>
+        <w:t>.</w:t>
       </w:r>
     </w:p>
     <w:p>
@@ -5463,7 +5502,7 @@
       <w:pPr>
         <w:pStyle w:val="Ttulo3"/>
       </w:pPr>
-      <w:bookmarkStart w:id="29" w:name="_Toc510901309"/>
+      <w:bookmarkStart w:id="29" w:name="_Toc510901310"/>
       <w:r>
         <w:t>3.</w:t>
       </w:r>
@@ -5471,7 +5510,7 @@
         <w:t>4</w:t>
       </w:r>
       <w:r>
-        <w:t xml:space="preserve">.5 </w:t>
+        <w:t xml:space="preserve">.6 </w:t>
       </w:r>
       <w:r>
         <w:t>Criterio</w:t>
@@ -5483,17 +5522,73 @@
         <w:t>D</w:t>
       </w:r>
       <w:r>
-        <w:t>.5 Gráficos Polar Área</w:t>
+        <w:t>.6 Gráficos de Radar</w:t>
       </w:r>
       <w:bookmarkEnd w:id="29"/>
     </w:p>
     <w:p>
       <w:r>
-        <w:t>Descripción: Permite realizar gráficos del tipo polar área</w:t>
+        <w:t>Descripción: Permite realizar gráficos de radar</w:t>
+      </w:r>
+    </w:p>
+    <w:p>
+      <w:r>
+        <w:t>Tipo: Booleano</w:t>
+      </w:r>
+    </w:p>
+    <w:p>
+      <w:pPr>
+        <w:pStyle w:val="Ttulo3"/>
+      </w:pPr>
+      <w:bookmarkStart w:id="30" w:name="_Toc510901311"/>
+      <w:r>
+        <w:t>3.</w:t>
+      </w:r>
+      <w:r>
+        <w:t>4</w:t>
       </w:r>
       <w:r>
         <w:t>.</w:t>
       </w:r>
+      <w:r>
+        <w:t>7</w:t>
+      </w:r>
+      <w:r>
+        <w:t xml:space="preserve"> </w:t>
+      </w:r>
+      <w:r>
+        <w:t>Criterio</w:t>
+      </w:r>
+      <w:r>
+        <w:t xml:space="preserve"> </w:t>
+      </w:r>
+      <w:r>
+        <w:t>D</w:t>
+      </w:r>
+      <w:r>
+        <w:t>.</w:t>
+      </w:r>
+      <w:r>
+        <w:t>7</w:t>
+      </w:r>
+      <w:r>
+        <w:t xml:space="preserve"> Gráficos </w:t>
+      </w:r>
+      <w:r>
+        <w:t>de Dispersión</w:t>
+      </w:r>
+      <w:bookmarkEnd w:id="30"/>
+    </w:p>
+    <w:p>
+      <w:r>
+        <w:t xml:space="preserve">Descripción: Permite realizar gráficos </w:t>
+      </w:r>
+      <w:r>
+        <w:t>de dispersión</w:t>
+      </w:r>
+      <w:r>
+        <w:t>.</w:t>
+      </w:r>
     </w:p>
     <w:p>
       <w:r>
@@ -5504,7 +5599,7 @@
       <w:pPr>
         <w:pStyle w:val="Ttulo3"/>
       </w:pPr>
-      <w:bookmarkStart w:id="30" w:name="_Toc510901310"/>
+      <w:bookmarkStart w:id="31" w:name="_Toc510901312"/>
       <w:r>
         <w:t>3.</w:t>
       </w:r>
@@ -5512,7 +5607,13 @@
         <w:t>4</w:t>
       </w:r>
       <w:r>
-        <w:t xml:space="preserve">.6 </w:t>
+        <w:t>.</w:t>
+      </w:r>
+      <w:r>
+        <w:t>8</w:t>
+      </w:r>
+      <w:r>
+        <w:t xml:space="preserve"> </w:t>
       </w:r>
       <w:r>
         <w:t>Criterio</w:t>
@@ -5524,13 +5625,25 @@
         <w:t>D</w:t>
       </w:r>
       <w:r>
-        <w:t>.6 Gráficos de Radar</w:t>
-      </w:r>
-      <w:bookmarkEnd w:id="30"/>
-    </w:p>
-    <w:p>
-      <w:r>
-        <w:t>Descripción: Permite realizar gráficos de radar</w:t>
+        <w:t>.</w:t>
+      </w:r>
+      <w:r>
+        <w:t>8</w:t>
+      </w:r>
+      <w:r>
+        <w:t xml:space="preserve"> Gráficos </w:t>
+      </w:r>
+      <w:r>
+        <w:t>de Burbujas</w:t>
+      </w:r>
+      <w:bookmarkEnd w:id="31"/>
+    </w:p>
+    <w:p>
+      <w:r>
+        <w:t xml:space="preserve">Descripción: Permite realizar gráficos </w:t>
+      </w:r>
+      <w:r>
+        <w:t>de burbujas.</w:t>
       </w:r>
     </w:p>
     <w:p>
@@ -5542,7 +5655,7 @@
       <w:pPr>
         <w:pStyle w:val="Ttulo3"/>
       </w:pPr>
-      <w:bookmarkStart w:id="31" w:name="_Toc510901311"/>
+      <w:bookmarkStart w:id="32" w:name="_Toc510901313"/>
       <w:r>
         <w:t>3.</w:t>
       </w:r>
@@ -5553,7 +5666,7 @@
         <w:t>.</w:t>
       </w:r>
       <w:r>
-        <w:t>7</w:t>
+        <w:t>9</w:t>
       </w:r>
       <w:r>
         <w:t xml:space="preserve"> </w:t>
@@ -5571,26 +5684,76 @@
         <w:t>.</w:t>
       </w:r>
       <w:r>
-        <w:t>7</w:t>
+        <w:t>9</w:t>
       </w:r>
       <w:r>
         <w:t xml:space="preserve"> Gráficos </w:t>
       </w:r>
       <w:r>
-        <w:t>de Dispersión</w:t>
-      </w:r>
-      <w:bookmarkEnd w:id="31"/>
-    </w:p>
-    <w:p>
-      <w:r>
-        <w:t xml:space="preserve">Descripción: Permite realizar gráficos </w:t>
-      </w:r>
-      <w:r>
-        <w:t>de dispersión</w:t>
+        <w:t>del tipo Medidor Radial</w:t>
+      </w:r>
+      <w:bookmarkEnd w:id="32"/>
+      <w:r>
+        <w:t xml:space="preserve"> </w:t>
+      </w:r>
+    </w:p>
+    <w:p>
+      <w:r>
+        <w:t xml:space="preserve">Descripción: Permite realizar gráficos de tipo </w:t>
+      </w:r>
+      <w:r>
+        <w:t>medidor radial.</w:t>
+      </w:r>
+    </w:p>
+    <w:p>
+      <w:r>
+        <w:t>Tipo: Booleano</w:t>
+      </w:r>
+    </w:p>
+    <w:p>
+      <w:pPr>
+        <w:pStyle w:val="Ttulo3"/>
+      </w:pPr>
+      <w:bookmarkStart w:id="33" w:name="_Toc510901314"/>
+      <w:r>
+        <w:t>3.</w:t>
+      </w:r>
+      <w:r>
+        <w:t>4</w:t>
       </w:r>
       <w:r>
         <w:t>.</w:t>
       </w:r>
+      <w:r>
+        <w:t>10</w:t>
+      </w:r>
+      <w:r>
+        <w:t xml:space="preserve"> </w:t>
+      </w:r>
+      <w:r>
+        <w:t>Criterio</w:t>
+      </w:r>
+      <w:r>
+        <w:t xml:space="preserve"> </w:t>
+      </w:r>
+      <w:r>
+        <w:t>D</w:t>
+      </w:r>
+      <w:r>
+        <w:t>.</w:t>
+      </w:r>
+      <w:r>
+        <w:t>10</w:t>
+      </w:r>
+      <w:r>
+        <w:t xml:space="preserve"> Gráficos de Mapas (Mapas de Calor, Árboles)</w:t>
+      </w:r>
+      <w:bookmarkEnd w:id="33"/>
+    </w:p>
+    <w:p>
+      <w:r>
+        <w:t xml:space="preserve">Descripción: Permite realizar gráficos de tipo mapa (Mapas de Calor, Árboles) </w:t>
+      </w:r>
     </w:p>
     <w:p>
       <w:r>
@@ -5599,256 +5762,91 @@
     </w:p>
     <w:p>
       <w:pPr>
+        <w:pStyle w:val="Ttulo2"/>
+      </w:pPr>
+      <w:bookmarkStart w:id="34" w:name="_Toc510901315"/>
+      <w:r>
+        <w:t>3.</w:t>
+      </w:r>
+      <w:r>
+        <w:t>5</w:t>
+      </w:r>
+      <w:r>
+        <w:t xml:space="preserve"> Categoría </w:t>
+      </w:r>
+      <w:r>
+        <w:t>E</w:t>
+      </w:r>
+      <w:r>
+        <w:t>: Utilidades</w:t>
+      </w:r>
+      <w:bookmarkEnd w:id="34"/>
+    </w:p>
+    <w:p>
+      <w:pPr>
         <w:pStyle w:val="Ttulo3"/>
       </w:pPr>
-      <w:bookmarkStart w:id="32" w:name="_Toc510901312"/>
+      <w:bookmarkStart w:id="35" w:name="_Toc510901316"/>
       <w:r>
         <w:t>3.</w:t>
       </w:r>
       <w:r>
-        <w:t>4</w:t>
-      </w:r>
-      <w:r>
-        <w:t>.</w:t>
-      </w:r>
-      <w:r>
-        <w:t>8</w:t>
-      </w:r>
-      <w:r>
-        <w:t xml:space="preserve"> </w:t>
-      </w:r>
-      <w:r>
-        <w:t>Criterio</w:t>
-      </w:r>
-      <w:r>
-        <w:t xml:space="preserve"> </w:t>
-      </w:r>
-      <w:r>
-        <w:t>D</w:t>
-      </w:r>
-      <w:r>
-        <w:t>.</w:t>
-      </w:r>
-      <w:r>
-        <w:t>8</w:t>
-      </w:r>
-      <w:r>
-        <w:t xml:space="preserve"> Gráficos </w:t>
-      </w:r>
-      <w:r>
-        <w:t>de Burbujas</w:t>
-      </w:r>
-      <w:bookmarkEnd w:id="32"/>
-    </w:p>
-    <w:p>
-      <w:r>
-        <w:t xml:space="preserve">Descripción: Permite realizar gráficos </w:t>
-      </w:r>
-      <w:r>
-        <w:t>de burbujas.</w:t>
-      </w:r>
-    </w:p>
-    <w:p>
-      <w:r>
-        <w:t>Tipo: Booleano</w:t>
+        <w:t>5</w:t>
+      </w:r>
+      <w:r>
+        <w:t xml:space="preserve">.2 Criterio </w:t>
+      </w:r>
+      <w:r>
+        <w:t>E</w:t>
+      </w:r>
+      <w:r>
+        <w:t>.1</w:t>
+      </w:r>
+      <w:r>
+        <w:t>: Requerimientos software</w:t>
+      </w:r>
+      <w:bookmarkEnd w:id="35"/>
+    </w:p>
+    <w:p>
+      <w:r>
+        <w:t>Descripción: tipo de software requerido para la construcción y utilización de los charts.</w:t>
       </w:r>
     </w:p>
     <w:p>
       <w:pPr>
         <w:pStyle w:val="Ttulo3"/>
       </w:pPr>
-      <w:bookmarkStart w:id="33" w:name="_Toc510901313"/>
+      <w:bookmarkStart w:id="36" w:name="_Toc510901317"/>
       <w:r>
         <w:t>3.</w:t>
       </w:r>
       <w:r>
-        <w:t>4</w:t>
-      </w:r>
-      <w:r>
-        <w:t>.</w:t>
-      </w:r>
-      <w:r>
-        <w:t>9</w:t>
-      </w:r>
-      <w:r>
-        <w:t xml:space="preserve"> </w:t>
-      </w:r>
-      <w:r>
-        <w:t>Criterio</w:t>
-      </w:r>
-      <w:r>
-        <w:t xml:space="preserve"> </w:t>
-      </w:r>
-      <w:r>
-        <w:t>D</w:t>
-      </w:r>
-      <w:r>
-        <w:t>.</w:t>
-      </w:r>
-      <w:r>
-        <w:t>9</w:t>
-      </w:r>
-      <w:r>
-        <w:t xml:space="preserve"> Gráficos </w:t>
-      </w:r>
-      <w:r>
-        <w:t>del tipo Medidor Radial</w:t>
-      </w:r>
-      <w:bookmarkEnd w:id="33"/>
-      <w:r>
-        <w:t xml:space="preserve"> </w:t>
-      </w:r>
-    </w:p>
-    <w:p>
-      <w:r>
-        <w:t xml:space="preserve">Descripción: Permite realizar gráficos de tipo </w:t>
-      </w:r>
-      <w:r>
-        <w:t>medidor radial.</w:t>
-      </w:r>
-    </w:p>
-    <w:p>
-      <w:r>
-        <w:t>Tipo: Booleano</w:t>
+        <w:t>5</w:t>
+      </w:r>
+      <w:r>
+        <w:t xml:space="preserve">.3 Criterio </w:t>
+      </w:r>
+      <w:r>
+        <w:t>E</w:t>
+      </w:r>
+      <w:r>
+        <w:t>.2</w:t>
+      </w:r>
+      <w:r>
+        <w:t>: Metodologías de importación</w:t>
+      </w:r>
+      <w:bookmarkEnd w:id="36"/>
+    </w:p>
+    <w:p>
+      <w:r>
+        <w:t>Descripción: distintas formas de importar las librerías.</w:t>
       </w:r>
     </w:p>
     <w:p>
       <w:pPr>
         <w:pStyle w:val="Ttulo3"/>
       </w:pPr>
-      <w:bookmarkStart w:id="34" w:name="_Toc510901314"/>
-      <w:r>
-        <w:t>3.</w:t>
-      </w:r>
-      <w:r>
-        <w:t>4</w:t>
-      </w:r>
-      <w:r>
-        <w:t>.</w:t>
-      </w:r>
-      <w:r>
-        <w:t>10</w:t>
-      </w:r>
-      <w:r>
-        <w:t xml:space="preserve"> </w:t>
-      </w:r>
-      <w:r>
-        <w:t>Criterio</w:t>
-      </w:r>
-      <w:r>
-        <w:t xml:space="preserve"> </w:t>
-      </w:r>
-      <w:r>
-        <w:t>D</w:t>
-      </w:r>
-      <w:r>
-        <w:t>.</w:t>
-      </w:r>
-      <w:r>
-        <w:t>10</w:t>
-      </w:r>
-      <w:r>
-        <w:t xml:space="preserve"> Gráficos de Mapas (Mapas de Calor, Árboles)</w:t>
-      </w:r>
-      <w:bookmarkEnd w:id="34"/>
-    </w:p>
-    <w:p>
-      <w:r>
-        <w:t xml:space="preserve">Descripción: Permite realizar gráficos de tipo mapa (Mapas de Calor, Árboles) </w:t>
-      </w:r>
-    </w:p>
-    <w:p>
-      <w:r>
-        <w:t>Tipo: Booleano</w:t>
-      </w:r>
-    </w:p>
-    <w:p>
-      <w:pPr>
-        <w:pStyle w:val="Ttulo2"/>
-      </w:pPr>
-      <w:bookmarkStart w:id="35" w:name="_Toc510901315"/>
-      <w:r>
-        <w:t>3.</w:t>
-      </w:r>
-      <w:r>
-        <w:t>5</w:t>
-      </w:r>
-      <w:r>
-        <w:t xml:space="preserve"> Categoría </w:t>
-      </w:r>
-      <w:r>
-        <w:t>E</w:t>
-      </w:r>
-      <w:r>
-        <w:t>: Utilidades</w:t>
-      </w:r>
-      <w:bookmarkEnd w:id="35"/>
-    </w:p>
-    <w:p>
-      <w:pPr>
-        <w:pStyle w:val="Ttulo3"/>
-      </w:pPr>
-      <w:bookmarkStart w:id="36" w:name="_Toc510901316"/>
-      <w:r>
-        <w:t>3.</w:t>
-      </w:r>
-      <w:r>
-        <w:t>5</w:t>
-      </w:r>
-      <w:r>
-        <w:t xml:space="preserve">.2 Criterio </w:t>
-      </w:r>
-      <w:r>
-        <w:t>E</w:t>
-      </w:r>
-      <w:r>
-        <w:t>.1</w:t>
-      </w:r>
-      <w:r>
-        <w:t>: Requerimientos software</w:t>
-      </w:r>
-      <w:bookmarkEnd w:id="36"/>
-    </w:p>
-    <w:p>
-      <w:r>
-        <w:t>Descripción: tipo de software requerido para la construcción y utilización de los charts.</w:t>
-      </w:r>
-    </w:p>
-    <w:p>
-      <w:pPr>
-        <w:pStyle w:val="Ttulo3"/>
-      </w:pPr>
-      <w:bookmarkStart w:id="37" w:name="_Toc510901317"/>
-      <w:r>
-        <w:t>3.</w:t>
-      </w:r>
-      <w:r>
-        <w:t>5</w:t>
-      </w:r>
-      <w:r>
-        <w:t xml:space="preserve">.3 Criterio </w:t>
-      </w:r>
-      <w:r>
-        <w:t>E</w:t>
-      </w:r>
-      <w:r>
-        <w:t>.2</w:t>
-      </w:r>
-      <w:r>
-        <w:t>: Metodologías de importación</w:t>
-      </w:r>
-      <w:bookmarkEnd w:id="37"/>
-    </w:p>
-    <w:p>
-      <w:r>
-        <w:t>Descripción: distintas formas de importar las librerías.</w:t>
-      </w:r>
-    </w:p>
-    <w:p>
-      <w:pPr>
-        <w:pStyle w:val="Ttulo3"/>
-      </w:pPr>
-      <w:bookmarkStart w:id="38" w:name="_Toc510901318"/>
+      <w:bookmarkStart w:id="37" w:name="_Toc510901318"/>
       <w:r>
         <w:lastRenderedPageBreak/>
         <w:t>3.</w:t>
@@ -5868,44 +5866,82 @@
       <w:r>
         <w:t>: Opciones de los gráficos</w:t>
       </w:r>
+      <w:bookmarkEnd w:id="37"/>
+    </w:p>
+    <w:p>
+      <w:r>
+        <w:t>Descripción: diferentes opciones de configuración de los gráficos.</w:t>
+      </w:r>
+      <w:bookmarkStart w:id="38" w:name="_Toc478896879"/>
+      <w:bookmarkStart w:id="39" w:name="_Toc479006762"/>
+    </w:p>
+    <w:p>
+      <w:pPr>
+        <w:pStyle w:val="Ttulo2"/>
+      </w:pPr>
+      <w:bookmarkStart w:id="40" w:name="_Toc510901319"/>
+      <w:r>
+        <w:t>3.</w:t>
+      </w:r>
+      <w:r>
+        <w:t>6</w:t>
+      </w:r>
+      <w:r>
+        <w:t xml:space="preserve"> Categoría </w:t>
+      </w:r>
+      <w:r>
+        <w:t>F</w:t>
+      </w:r>
+      <w:r>
+        <w:t>: Criterios Económicos.</w:t>
+      </w:r>
       <w:bookmarkEnd w:id="38"/>
-    </w:p>
-    <w:p>
-      <w:r>
-        <w:t>Descripción: diferentes opciones de configuración de los gráficos.</w:t>
-      </w:r>
-      <w:bookmarkStart w:id="39" w:name="_Toc478896879"/>
-      <w:bookmarkStart w:id="40" w:name="_Toc479006762"/>
-    </w:p>
-    <w:p>
-      <w:pPr>
-        <w:pStyle w:val="Ttulo2"/>
-      </w:pPr>
-      <w:bookmarkStart w:id="41" w:name="_Toc510901319"/>
-      <w:r>
-        <w:t>3.</w:t>
-      </w:r>
-      <w:r>
-        <w:t>6</w:t>
-      </w:r>
-      <w:r>
-        <w:t xml:space="preserve"> Categoría </w:t>
-      </w:r>
-      <w:r>
-        <w:t>F</w:t>
-      </w:r>
-      <w:r>
-        <w:t>: Criterios Económicos.</w:t>
-      </w:r>
       <w:bookmarkEnd w:id="39"/>
       <w:bookmarkEnd w:id="40"/>
+    </w:p>
+    <w:p>
+      <w:pPr>
+        <w:pStyle w:val="Ttulo3"/>
+      </w:pPr>
+      <w:bookmarkStart w:id="41" w:name="_Toc510901320"/>
+      <w:r>
+        <w:t>3.</w:t>
+      </w:r>
+      <w:r>
+        <w:t>6</w:t>
+      </w:r>
+      <w:r>
+        <w:t xml:space="preserve">.1 Criterio </w:t>
+      </w:r>
+      <w:r>
+        <w:t>F</w:t>
+      </w:r>
+      <w:r>
+        <w:t>.1: Coste de producto.</w:t>
+      </w:r>
       <w:bookmarkEnd w:id="41"/>
     </w:p>
     <w:p>
+      <w:r>
+        <w:t>Descripción: Indicar cuál es el coste inicial para adquirir cada herramienta a las que hacemos referenci</w:t>
+      </w:r>
+      <w:r>
+        <w:t>a</w:t>
+      </w:r>
+    </w:p>
+    <w:p>
+      <w:r>
+        <w:t>Tipo</w:t>
+      </w:r>
+      <w:r>
+        <w:t>: Numérico.</w:t>
+      </w:r>
+    </w:p>
+    <w:p>
       <w:pPr>
         <w:pStyle w:val="Ttulo3"/>
       </w:pPr>
-      <w:bookmarkStart w:id="42" w:name="_Toc510901320"/>
+      <w:bookmarkStart w:id="42" w:name="_Toc510901321"/>
       <w:r>
         <w:t>3.</w:t>
       </w:r>
@@ -5913,22 +5949,19 @@
         <w:t>6</w:t>
       </w:r>
       <w:r>
-        <w:t xml:space="preserve">.1 Criterio </w:t>
+        <w:t xml:space="preserve">.2 Criterio </w:t>
       </w:r>
       <w:r>
         <w:t>F</w:t>
       </w:r>
       <w:r>
-        <w:t>.1: Coste de producto.</w:t>
+        <w:t>.2: Coste de licencia.</w:t>
       </w:r>
       <w:bookmarkEnd w:id="42"/>
     </w:p>
     <w:p>
       <w:r>
-        <w:t>Descripción: Indicar cuál es el coste inicial para adquirir cada herramienta a las que hacemos referenci</w:t>
-      </w:r>
-      <w:r>
-        <w:t>a</w:t>
+        <w:t>Descripción: Indicar cuál es el coste mínimo a través del cual las herramientas que estamos analizando, pueden dar un servicio completo a una empresa en un determinado proyecto.</w:t>
       </w:r>
     </w:p>
     <w:p>
@@ -5938,73 +5971,70 @@
       <w:r>
         <w:t>: Numérico.</w:t>
       </w:r>
-    </w:p>
-    <w:p>
-      <w:pPr>
-        <w:pStyle w:val="Ttulo3"/>
-      </w:pPr>
-      <w:bookmarkStart w:id="43" w:name="_Toc510901321"/>
+      <w:bookmarkStart w:id="43" w:name="_Toc478896877"/>
+      <w:bookmarkStart w:id="44" w:name="_Toc479006760"/>
+    </w:p>
+    <w:p>
+      <w:pPr>
+        <w:pStyle w:val="Ttulo2"/>
+      </w:pPr>
+      <w:bookmarkStart w:id="45" w:name="_Toc510901322"/>
       <w:r>
         <w:t>3.</w:t>
       </w:r>
       <w:r>
-        <w:t>6</w:t>
-      </w:r>
-      <w:r>
-        <w:t xml:space="preserve">.2 Criterio </w:t>
-      </w:r>
-      <w:r>
-        <w:t>F</w:t>
-      </w:r>
-      <w:r>
-        <w:t>.2: Coste de licencia.</w:t>
+        <w:t>7</w:t>
+      </w:r>
+      <w:r>
+        <w:t xml:space="preserve"> Categoría </w:t>
+      </w:r>
+      <w:r>
+        <w:t>G</w:t>
+      </w:r>
+      <w:r>
+        <w:t>: Criterios Técnicos</w:t>
       </w:r>
       <w:bookmarkEnd w:id="43"/>
-    </w:p>
-    <w:p>
-      <w:r>
-        <w:t>Descripción: Indicar cuál es el coste mínimo a través del cual las herramientas que estamos analizando, pueden dar un servicio completo a una empresa en un determinado proyecto.</w:t>
-      </w:r>
-    </w:p>
-    <w:p>
-      <w:r>
-        <w:t>Tipo</w:t>
-      </w:r>
-      <w:r>
-        <w:t>: Numérico.</w:t>
-      </w:r>
-      <w:bookmarkStart w:id="44" w:name="_Toc478896877"/>
-      <w:bookmarkStart w:id="45" w:name="_Toc479006760"/>
-    </w:p>
-    <w:p>
-      <w:pPr>
-        <w:pStyle w:val="Ttulo2"/>
-      </w:pPr>
-      <w:bookmarkStart w:id="46" w:name="_Toc510901322"/>
-      <w:r>
-        <w:t>3.</w:t>
-      </w:r>
-      <w:r>
-        <w:t>7</w:t>
-      </w:r>
-      <w:r>
-        <w:t xml:space="preserve"> Categoría </w:t>
-      </w:r>
-      <w:r>
-        <w:t>G</w:t>
-      </w:r>
-      <w:r>
-        <w:t>: Criterios Técnicos</w:t>
-      </w:r>
       <w:bookmarkEnd w:id="44"/>
       <w:bookmarkEnd w:id="45"/>
+    </w:p>
+    <w:p>
+      <w:pPr>
+        <w:pStyle w:val="Ttulo3"/>
+      </w:pPr>
+      <w:bookmarkStart w:id="46" w:name="_Toc510901323"/>
+      <w:r>
+        <w:t>3.</w:t>
+      </w:r>
+      <w:r>
+        <w:t>7</w:t>
+      </w:r>
+      <w:r>
+        <w:t xml:space="preserve">.1 Criterio </w:t>
+      </w:r>
+      <w:r>
+        <w:t>G</w:t>
+      </w:r>
+      <w:r>
+        <w:t>.1: Multiplataforma.</w:t>
+      </w:r>
       <w:bookmarkEnd w:id="46"/>
     </w:p>
     <w:p>
+      <w:r>
+        <w:t>Descripción: Indicar si las herramientas se pueden utilizar en un único sistema operativo o varios, especificando cuáles.</w:t>
+      </w:r>
+    </w:p>
+    <w:p>
+      <w:r>
+        <w:t>Tipo: Texto libre.</w:t>
+      </w:r>
+    </w:p>
+    <w:p>
       <w:pPr>
         <w:pStyle w:val="Ttulo3"/>
       </w:pPr>
-      <w:bookmarkStart w:id="47" w:name="_Toc510901323"/>
+      <w:bookmarkStart w:id="47" w:name="_Toc510901324"/>
       <w:r>
         <w:t>3.</w:t>
       </w:r>
@@ -6012,31 +6042,37 @@
         <w:t>7</w:t>
       </w:r>
       <w:r>
-        <w:t xml:space="preserve">.1 Criterio </w:t>
+        <w:t xml:space="preserve">.2 Criterio </w:t>
       </w:r>
       <w:r>
         <w:t>G</w:t>
       </w:r>
       <w:r>
-        <w:t>.1: Multiplataforma.</w:t>
+        <w:t>.2: Instalación.</w:t>
       </w:r>
       <w:bookmarkEnd w:id="47"/>
     </w:p>
     <w:p>
       <w:r>
-        <w:t>Descripción: Indicar si las herramientas se pueden utilizar en un único sistema operativo o varios, especificando cuáles.</w:t>
-      </w:r>
-    </w:p>
-    <w:p>
-      <w:r>
-        <w:t>Tipo: Texto libre.</w:t>
+        <w:t>Descripción: Indicar si es sencilla la instalación de las herramientas</w:t>
+      </w:r>
+      <w:r>
+        <w:t>.</w:t>
+      </w:r>
+    </w:p>
+    <w:p>
+      <w:r>
+        <w:t>Tipo: Booleano</w:t>
+      </w:r>
+      <w:r>
+        <w:t>.</w:t>
       </w:r>
     </w:p>
     <w:p>
       <w:pPr>
         <w:pStyle w:val="Ttulo3"/>
       </w:pPr>
-      <w:bookmarkStart w:id="48" w:name="_Toc510901324"/>
+      <w:bookmarkStart w:id="48" w:name="_Toc510901325"/>
       <w:r>
         <w:t>3.</w:t>
       </w:r>
@@ -6044,19 +6080,19 @@
         <w:t>7</w:t>
       </w:r>
       <w:r>
-        <w:t xml:space="preserve">.2 Criterio </w:t>
+        <w:t xml:space="preserve">.3 Criterio </w:t>
       </w:r>
       <w:r>
         <w:t>G</w:t>
       </w:r>
       <w:r>
-        <w:t>.2: Instalación.</w:t>
+        <w:t>.3: Configuración.</w:t>
       </w:r>
       <w:bookmarkEnd w:id="48"/>
     </w:p>
     <w:p>
       <w:r>
-        <w:t>Descripción: Indicar si es sencilla la instalación de las herramientas</w:t>
+        <w:t>Descripción: Indicar si es sencilla la configuración de las herramientas</w:t>
       </w:r>
       <w:r>
         <w:t>.</w:t>
@@ -6074,7 +6110,7 @@
       <w:pPr>
         <w:pStyle w:val="Ttulo3"/>
       </w:pPr>
-      <w:bookmarkStart w:id="49" w:name="_Toc510901325"/>
+      <w:bookmarkStart w:id="49" w:name="_Toc510901326"/>
       <w:r>
         <w:t>3.</w:t>
       </w:r>
@@ -6082,105 +6118,67 @@
         <w:t>7</w:t>
       </w:r>
       <w:r>
-        <w:t xml:space="preserve">.3 Criterio </w:t>
+        <w:t xml:space="preserve">.4 Criterio </w:t>
       </w:r>
       <w:r>
         <w:t>G</w:t>
       </w:r>
       <w:r>
-        <w:t>.3: Configuración.</w:t>
+        <w:t>.4: Almacenamiento.</w:t>
       </w:r>
       <w:bookmarkEnd w:id="49"/>
     </w:p>
     <w:p>
       <w:r>
-        <w:t>Descripción: Indicar si es sencilla la configuración de las herramientas</w:t>
-      </w:r>
-      <w:r>
-        <w:t>.</w:t>
-      </w:r>
-    </w:p>
-    <w:p>
-      <w:r>
-        <w:t>Tipo: Booleano</w:t>
-      </w:r>
-      <w:r>
-        <w:t>.</w:t>
-      </w:r>
-    </w:p>
-    <w:p>
-      <w:pPr>
-        <w:pStyle w:val="Ttulo3"/>
-      </w:pPr>
-      <w:bookmarkStart w:id="50" w:name="_Toc510901326"/>
-      <w:r>
-        <w:t>3.</w:t>
-      </w:r>
-      <w:r>
-        <w:t>7</w:t>
-      </w:r>
-      <w:r>
-        <w:t xml:space="preserve">.4 Criterio </w:t>
-      </w:r>
-      <w:r>
-        <w:t>G</w:t>
-      </w:r>
-      <w:r>
-        <w:t>.4: Almacenamiento.</w:t>
+        <w:t>Descripción: Indicar el espacio aproximado que ocupa la instalación de la herramienta en el disco duro.</w:t>
+      </w:r>
+    </w:p>
+    <w:p>
+      <w:r>
+        <w:t>Tipo</w:t>
+      </w:r>
+      <w:r>
+        <w:t>: Numérico.</w:t>
+      </w:r>
+    </w:p>
+    <w:p/>
+    <w:p>
+      <w:pPr>
+        <w:pStyle w:val="Ttulo1"/>
+      </w:pPr>
+      <w:bookmarkStart w:id="50" w:name="_Toc510901327"/>
+      <w:r>
+        <w:t xml:space="preserve">4. </w:t>
+      </w:r>
+      <w:r>
+        <w:t>Evaluación de los criterios por tecnología</w:t>
       </w:r>
       <w:bookmarkEnd w:id="50"/>
     </w:p>
     <w:p>
-      <w:r>
-        <w:t>Descripción: Indicar el espacio aproximado que ocupa la instalación de la herramienta en el disco duro.</w:t>
-      </w:r>
-    </w:p>
-    <w:p>
-      <w:r>
-        <w:t>Tipo</w:t>
-      </w:r>
-      <w:r>
-        <w:t>: Numérico.</w:t>
-      </w:r>
-    </w:p>
-    <w:p/>
-    <w:p>
-      <w:pPr>
-        <w:pStyle w:val="Ttulo1"/>
-      </w:pPr>
-      <w:bookmarkStart w:id="51" w:name="_Toc510901327"/>
-      <w:r>
-        <w:t xml:space="preserve">4. </w:t>
-      </w:r>
-      <w:r>
-        <w:t>Evaluación de los criterios por tecnología</w:t>
+      <w:pPr>
+        <w:pStyle w:val="Ttulo2"/>
+      </w:pPr>
+      <w:bookmarkStart w:id="51" w:name="_Toc510901328"/>
+      <w:r>
+        <w:t>4</w:t>
+      </w:r>
+      <w:r>
+        <w:t xml:space="preserve">.1 </w:t>
+      </w:r>
+      <w:r>
+        <w:t>Evaluación de los criterios para la</w:t>
+      </w:r>
+      <w:r>
+        <w:t xml:space="preserve"> tecnología 1</w:t>
+      </w:r>
+      <w:r>
+        <w:t xml:space="preserve"> </w:t>
+      </w:r>
+      <w:r>
+        <w:t>Chart.js</w:t>
       </w:r>
       <w:bookmarkEnd w:id="51"/>
-    </w:p>
-    <w:p>
-      <w:pPr>
-        <w:pStyle w:val="Ttulo2"/>
-      </w:pPr>
-      <w:bookmarkStart w:id="52" w:name="_Toc510901328"/>
-      <w:r>
-        <w:t>4</w:t>
-      </w:r>
-      <w:r>
-        <w:t xml:space="preserve">.1 </w:t>
-      </w:r>
-      <w:r>
-        <w:t>Evaluación de los criterios para la</w:t>
-      </w:r>
-      <w:r>
-        <w:t xml:space="preserve"> tecnología 1</w:t>
-      </w:r>
-      <w:r>
-        <w:t xml:space="preserve"> </w:t>
-      </w:r>
-      <w:r>
-        <w:t>Chart.js</w:t>
-      </w:r>
-      <w:bookmarkEnd w:id="52"/>
     </w:p>
     <w:tbl>
       <w:tblPr>
@@ -7690,7 +7688,7 @@
       <w:pPr>
         <w:pStyle w:val="Ttulo2"/>
       </w:pPr>
-      <w:bookmarkStart w:id="53" w:name="_Toc510901329"/>
+      <w:bookmarkStart w:id="52" w:name="_Toc510901329"/>
       <w:r>
         <w:t>4</w:t>
       </w:r>
@@ -7713,7 +7711,7 @@
       <w:r>
         <w:t>Echarts</w:t>
       </w:r>
-      <w:bookmarkEnd w:id="53"/>
+      <w:bookmarkEnd w:id="52"/>
       <w:proofErr w:type="spellEnd"/>
     </w:p>
     <w:tbl>
@@ -7917,6 +7915,12 @@
             <w:pPr>
               <w:jc w:val="left"/>
             </w:pPr>
+            <w:r>
+              <w:t xml:space="preserve">Si, </w:t>
+            </w:r>
+            <w:r>
+              <w:t>https://ecomfe.github.io/echarts-examples/public/index.html</w:t>
+            </w:r>
           </w:p>
         </w:tc>
       </w:tr>
@@ -7949,6 +7953,9 @@
             <w:pPr>
               <w:jc w:val="left"/>
             </w:pPr>
+            <w:r>
+              <w:t>Si, proporcionado por la comunidad.</w:t>
+            </w:r>
           </w:p>
         </w:tc>
       </w:tr>
@@ -7978,8 +7985,45 @@
           </w:tcPr>
           <w:p>
             <w:pPr>
-              <w:jc w:val="left"/>
-            </w:pPr>
+              <w:pStyle w:val="Prrafodelista"/>
+              <w:numPr>
+                <w:ilvl w:val="0"/>
+                <w:numId w:val="8"/>
+              </w:numPr>
+              <w:spacing w:line="256" w:lineRule="auto"/>
+            </w:pPr>
+            <w:r>
+              <w:t>128</w:t>
+            </w:r>
+            <w:r>
+              <w:t xml:space="preserve"> MB disco duro</w:t>
+            </w:r>
+          </w:p>
+          <w:p>
+            <w:pPr>
+              <w:pStyle w:val="Prrafodelista"/>
+              <w:numPr>
+                <w:ilvl w:val="0"/>
+                <w:numId w:val="8"/>
+              </w:numPr>
+              <w:spacing w:line="256" w:lineRule="auto"/>
+            </w:pPr>
+            <w:r>
+              <w:t>Procesador a 1’5GHz</w:t>
+            </w:r>
+          </w:p>
+          <w:p>
+            <w:pPr>
+              <w:pStyle w:val="Prrafodelista"/>
+              <w:numPr>
+                <w:ilvl w:val="0"/>
+                <w:numId w:val="8"/>
+              </w:numPr>
+              <w:spacing w:line="256" w:lineRule="auto"/>
+            </w:pPr>
+            <w:r>
+              <w:t>RAM 1Gb</w:t>
+            </w:r>
           </w:p>
         </w:tc>
       </w:tr>
@@ -8588,7 +8632,7 @@
       <w:tr>
         <w:trPr>
           <w:cnfStyle w:val="000000100000" w:firstRow="0" w:lastRow="0" w:firstColumn="0" w:lastColumn="0" w:oddVBand="0" w:evenVBand="0" w:oddHBand="1" w:evenHBand="0" w:firstRowFirstColumn="0" w:firstRowLastColumn="0" w:lastRowFirstColumn="0" w:lastRowLastColumn="0"/>
-          <w:trHeight w:val="300"/>
+          <w:trHeight w:val="324"/>
         </w:trPr>
         <w:tc>
           <w:tcPr>
@@ -8654,6 +8698,9 @@
             <w:pPr>
               <w:jc w:val="left"/>
             </w:pPr>
+            <w:r>
+              <w:t>Si</w:t>
+            </w:r>
           </w:p>
         </w:tc>
       </w:tr>
@@ -8877,7 +8924,11 @@
               <w:jc w:val="left"/>
             </w:pPr>
             <w:r>
-              <w:t>Importación de paquetes modulares, importación modular de un solo archivo o plan de importación de archivo único</w:t>
+              <w:t xml:space="preserve">Importación de paquetes modulares, importación modular de un solo archivo o </w:t>
+            </w:r>
+            <w:r>
+              <w:lastRenderedPageBreak/>
+              <w:t>plan de importación de archivo único</w:t>
             </w:r>
           </w:p>
         </w:tc>
@@ -8897,6 +8948,7 @@
               <w:jc w:val="left"/>
             </w:pPr>
             <w:r>
+              <w:lastRenderedPageBreak/>
               <w:t>E</w:t>
             </w:r>
             <w:r>
@@ -8915,11 +8967,7 @@
               <w:jc w:val="left"/>
             </w:pPr>
             <w:r>
-              <w:t xml:space="preserve">Línea de tiempo, caja de herramientas, leyenda, rango de datos, ejes a parte del x </w:t>
-            </w:r>
-            <w:r>
-              <w:lastRenderedPageBreak/>
-              <w:t xml:space="preserve">e y, colores, animaciones… Y cada una con sus </w:t>
+              <w:t xml:space="preserve">Línea de tiempo, caja de herramientas, leyenda, rango de datos, ejes a parte del x e y, colores, animaciones… Y cada una con sus </w:t>
             </w:r>
             <w:proofErr w:type="spellStart"/>
             <w:r>
@@ -8943,7 +8991,6 @@
               <w:jc w:val="left"/>
             </w:pPr>
             <w:r>
-              <w:lastRenderedPageBreak/>
               <w:t>F</w:t>
             </w:r>
             <w:r>
@@ -9496,7 +9543,7 @@
       <w:pPr>
         <w:pStyle w:val="Ttulo1"/>
       </w:pPr>
-      <w:bookmarkStart w:id="54" w:name="_Toc510901330"/>
+      <w:bookmarkStart w:id="53" w:name="_Toc510901330"/>
       <w:r>
         <w:lastRenderedPageBreak/>
         <w:t>5</w:t>
@@ -9507,7 +9554,7 @@
       <w:r>
         <w:t>Comparación de las tecnologías</w:t>
       </w:r>
-      <w:bookmarkEnd w:id="54"/>
+      <w:bookmarkEnd w:id="53"/>
     </w:p>
     <w:p/>
     <w:p/>
@@ -9529,10 +9576,10 @@
         <w:tblLook w:val="04A0" w:firstRow="1" w:lastRow="0" w:firstColumn="1" w:lastColumn="0" w:noHBand="0" w:noVBand="1"/>
       </w:tblPr>
       <w:tblGrid>
-        <w:gridCol w:w="1974"/>
+        <w:gridCol w:w="1969"/>
         <w:gridCol w:w="3481"/>
-        <w:gridCol w:w="3184"/>
-        <w:gridCol w:w="5581"/>
+        <w:gridCol w:w="3347"/>
+        <w:gridCol w:w="5423"/>
       </w:tblGrid>
       <w:tr>
         <w:tc>
@@ -9849,13 +9896,23 @@
           <w:tcPr>
             <w:tcW w:w="3184" w:type="dxa"/>
           </w:tcPr>
-          <w:p/>
+          <w:p>
+            <w:r>
+              <w:t xml:space="preserve">Si, </w:t>
+            </w:r>
+            <w:r>
+              <w:t>https://ecomfe.github.io/echarts-examples/public/index.html</w:t>
+            </w:r>
+          </w:p>
         </w:tc>
         <w:tc>
           <w:tcPr>
             <w:tcW w:w="5581" w:type="dxa"/>
           </w:tcPr>
-          <w:p/>
+          <w:p>
+            <w:bookmarkStart w:id="54" w:name="_GoBack"/>
+            <w:bookmarkEnd w:id="54"/>
+          </w:p>
         </w:tc>
       </w:tr>
       <w:tr>
@@ -9883,7 +9940,11 @@
           <w:tcPr>
             <w:tcW w:w="3184" w:type="dxa"/>
           </w:tcPr>
-          <w:p/>
+          <w:p>
+            <w:r>
+              <w:t xml:space="preserve">Si, proporcionado por la comunidad </w:t>
+            </w:r>
+          </w:p>
         </w:tc>
         <w:tc>
           <w:tcPr>
@@ -10411,7 +10472,11 @@
           </w:tcPr>
           <w:p>
             <w:r>
-              <w:t>C.1. Líneas de Código</w:t>
+              <w:t xml:space="preserve">C.1. Líneas de </w:t>
+            </w:r>
+            <w:r>
+              <w:lastRenderedPageBreak/>
+              <w:t>Código</w:t>
             </w:r>
           </w:p>
         </w:tc>
@@ -10421,11 +10486,12 @@
           </w:tcPr>
           <w:p>
             <w:r>
-              <w:t xml:space="preserve">Variable, en función del tipo de gráfico a implementar y la </w:t>
-            </w:r>
-            <w:r>
               <w:lastRenderedPageBreak/>
-              <w:t>cantidad de datos y funcionalidades que queramos introducir en el mismo.</w:t>
+              <w:t xml:space="preserve">Variable, en función del tipo de </w:t>
+            </w:r>
+            <w:r>
+              <w:lastRenderedPageBreak/>
+              <w:t>gráfico a implementar y la cantidad de datos y funcionalidades que queramos introducir en el mismo.</w:t>
             </w:r>
           </w:p>
         </w:tc>
@@ -10436,11 +10502,11 @@
           <w:p>
             <w:r>
               <w:lastRenderedPageBreak/>
-              <w:t xml:space="preserve">Variable, en función del tipo de gráfico a implementar y la </w:t>
+              <w:t xml:space="preserve">Variable, en función del tipo de </w:t>
             </w:r>
             <w:r>
               <w:lastRenderedPageBreak/>
-              <w:t>cantidad de datos y funcionalidades que queramos introducir en el mismo.</w:t>
+              <w:t>gráfico a implementar y la cantidad de datos y funcionalidades que queramos introducir en el mismo.</w:t>
             </w:r>
           </w:p>
         </w:tc>
@@ -10458,6 +10524,7 @@
           </w:tcPr>
           <w:p>
             <w:r>
+              <w:lastRenderedPageBreak/>
               <w:t>C.2. Curva de aprendizaje</w:t>
             </w:r>
           </w:p>
@@ -10510,10 +10577,7 @@
           </w:tcPr>
           <w:p>
             <w:r>
-              <w:t>Java</w:t>
-            </w:r>
-            <w:r>
-              <w:t>Script</w:t>
+              <w:t>JavaScript</w:t>
             </w:r>
           </w:p>
         </w:tc>
@@ -10523,10 +10587,7 @@
           </w:tcPr>
           <w:p>
             <w:r>
-              <w:t>Java</w:t>
-            </w:r>
-            <w:r>
-              <w:t>Script</w:t>
+              <w:t>JavaScript</w:t>
             </w:r>
           </w:p>
         </w:tc>
@@ -11009,6 +11070,7 @@
           </w:tcPr>
           <w:p>
             <w:r>
+              <w:lastRenderedPageBreak/>
               <w:t>E.2. Metodologías de importación</w:t>
             </w:r>
           </w:p>
@@ -11295,16 +11357,7 @@
           </w:tcPr>
           <w:p>
             <w:r>
-              <w:t>7</w:t>
-            </w:r>
-            <w:r>
-              <w:t>-</w:t>
-            </w:r>
-            <w:r>
-              <w:t>10</w:t>
-            </w:r>
-            <w:r>
-              <w:t xml:space="preserve"> MB</w:t>
+              <w:t>7-10 MB</w:t>
             </w:r>
           </w:p>
         </w:tc>
@@ -11383,10 +11436,7 @@
     </w:p>
     <w:p>
       <w:r>
-        <w:t>Un</w:t>
-      </w:r>
-      <w:r>
-        <w:t xml:space="preserve"> estudiante de </w:t>
+        <w:t xml:space="preserve">Un estudiante de </w:t>
       </w:r>
       <w:r>
         <w:t>informática</w:t>
@@ -11395,25 +11445,7 @@
         <w:t xml:space="preserve"> d</w:t>
       </w:r>
       <w:r>
-        <w:t>esea</w:t>
-      </w:r>
-      <w:r>
-        <w:t xml:space="preserve"> </w:t>
-      </w:r>
-      <w:r>
-        <w:t>realizar</w:t>
-      </w:r>
-      <w:r>
-        <w:t xml:space="preserve"> una </w:t>
-      </w:r>
-      <w:r>
-        <w:t>aplicación</w:t>
-      </w:r>
-      <w:r>
-        <w:t xml:space="preserve"> web </w:t>
-      </w:r>
-      <w:r>
-        <w:t>donde tiene que mostrar una serie de gráficos para mostrar visualmente la información. Los conocimientos de programación web son básicos</w:t>
+        <w:t>esea realizar una aplicación web donde tiene que mostrar una serie de gráficos para mostrar visualmente la información. Los conocimientos de programación web son básicos</w:t>
       </w:r>
       <w:r>
         <w:t>,</w:t>
@@ -11512,10 +11544,7 @@
           </w:tcPr>
           <w:p>
             <w:r>
-              <w:t xml:space="preserve">Ventajas </w:t>
-            </w:r>
-            <w:r>
-              <w:t>Chart.js</w:t>
+              <w:t>Ventajas Chart.js</w:t>
             </w:r>
           </w:p>
         </w:tc>
@@ -11758,10 +11787,7 @@
               <w:t>s</w:t>
             </w:r>
             <w:r>
-              <w:t xml:space="preserve"> excepto de</w:t>
-            </w:r>
-            <w:r>
-              <w:t xml:space="preserve"> burbujas.</w:t>
+              <w:t xml:space="preserve"> excepto de burbujas.</w:t>
             </w:r>
           </w:p>
         </w:tc>
@@ -11811,16 +11837,200 @@
     </w:p>
     <w:p>
       <w:pPr>
+        <w:rPr>
+          <w:color w:val="000000" w:themeColor="text1"/>
+        </w:rPr>
+      </w:pPr>
+      <w:proofErr w:type="gramStart"/>
+      <w:r>
+        <w:rPr>
+          <w:color w:val="000000" w:themeColor="text1"/>
+        </w:rPr>
+        <w:t>Un equipo de desarrolladores expertos necesitan</w:t>
+      </w:r>
+      <w:proofErr w:type="gramEnd"/>
+      <w:r>
+        <w:rPr>
+          <w:color w:val="000000" w:themeColor="text1"/>
+        </w:rPr>
+        <w:t xml:space="preserve"> implementar una aplicación extensa con</w:t>
+      </w:r>
+      <w:r>
+        <w:rPr>
+          <w:color w:val="000000" w:themeColor="text1"/>
+        </w:rPr>
+        <w:t xml:space="preserve"> mapas y demás tipos de gráficos. Los conocimientos de programación web son muy altos y tienen experiencia en el uso de librerías de gráficos de JavaScript</w:t>
+      </w:r>
+    </w:p>
+    <w:p>
+      <w:pPr>
         <w:pStyle w:val="Ttulo3"/>
+        <w:numPr>
+          <w:ilvl w:val="2"/>
+          <w:numId w:val="9"/>
+        </w:numPr>
       </w:pPr>
       <w:bookmarkStart w:id="61" w:name="_Toc510901337"/>
       <w:r>
-        <w:t>6.2.2 Recomendación de tecnología a utilizar</w:t>
+        <w:t>Recomendación de tecnología a utilizar</w:t>
       </w:r>
       <w:bookmarkEnd w:id="61"/>
     </w:p>
+    <w:p>
+      <w:r>
+        <w:t xml:space="preserve">Ante esta situación, donde los expertos ya tienen un gran camino realizado en este campo, no necesitan de mucha documentación, el material de apoyo que pueden </w:t>
+      </w:r>
+      <w:r>
+        <w:lastRenderedPageBreak/>
+        <w:t xml:space="preserve">obtener es para usuarios expertos y la aplicación ha de tener mapas, la mejor opción sería utilizar la librería </w:t>
+      </w:r>
+      <w:proofErr w:type="spellStart"/>
+      <w:r>
+        <w:t>Echarts</w:t>
+      </w:r>
+      <w:proofErr w:type="spellEnd"/>
+      <w:r>
+        <w:t>. Las principales ventajas que ofrece al equipo de desarrolladores expertos son:</w:t>
+      </w:r>
+    </w:p>
+    <w:p>
+      <w:pPr>
+        <w:pStyle w:val="Prrafodelista"/>
+        <w:numPr>
+          <w:ilvl w:val="0"/>
+          <w:numId w:val="4"/>
+        </w:numPr>
+      </w:pPr>
+      <w:r>
+        <w:t>Tutoriales de calidad para usuarios expertos.</w:t>
+      </w:r>
+    </w:p>
+    <w:p>
+      <w:pPr>
+        <w:pStyle w:val="Prrafodelista"/>
+        <w:numPr>
+          <w:ilvl w:val="0"/>
+          <w:numId w:val="4"/>
+        </w:numPr>
+      </w:pPr>
+      <w:r>
+        <w:t>Capacidad de realizar mapas en la aplicación</w:t>
+      </w:r>
+    </w:p>
+    <w:tbl>
+      <w:tblPr>
+        <w:tblStyle w:val="Tablaconcuadrcula"/>
+        <w:tblW w:w="0" w:type="auto"/>
+        <w:tblLook w:val="04A0" w:firstRow="1" w:lastRow="0" w:firstColumn="1" w:lastColumn="0" w:noHBand="0" w:noVBand="1"/>
+      </w:tblPr>
+      <w:tblGrid>
+        <w:gridCol w:w="2906"/>
+        <w:gridCol w:w="2907"/>
+        <w:gridCol w:w="2907"/>
+      </w:tblGrid>
+      <w:tr>
+        <w:tc>
+          <w:tcPr>
+            <w:tcW w:w="2906" w:type="dxa"/>
+          </w:tcPr>
+          <w:p>
+            <w:r>
+              <w:t>Criterios relevantes para la decisión</w:t>
+            </w:r>
+          </w:p>
+        </w:tc>
+        <w:tc>
+          <w:tcPr>
+            <w:tcW w:w="2907" w:type="dxa"/>
+          </w:tcPr>
+          <w:p>
+            <w:r>
+              <w:t>Ventajas Chart.js</w:t>
+            </w:r>
+          </w:p>
+        </w:tc>
+        <w:tc>
+          <w:tcPr>
+            <w:tcW w:w="2907" w:type="dxa"/>
+          </w:tcPr>
+          <w:p>
+            <w:r>
+              <w:t xml:space="preserve">Ventajas </w:t>
+            </w:r>
+            <w:proofErr w:type="spellStart"/>
+            <w:r>
+              <w:t>Echarts</w:t>
+            </w:r>
+            <w:proofErr w:type="spellEnd"/>
+          </w:p>
+        </w:tc>
+      </w:tr>
+      <w:tr>
+        <w:tc>
+          <w:tcPr>
+            <w:tcW w:w="2906" w:type="dxa"/>
+          </w:tcPr>
+          <w:p>
+            <w:r>
+              <w:t>Material de apoyo</w:t>
+            </w:r>
+          </w:p>
+        </w:tc>
+        <w:tc>
+          <w:tcPr>
+            <w:tcW w:w="2907" w:type="dxa"/>
+          </w:tcPr>
+          <w:p>
+            <w:r>
+              <w:t>Gran cantidad de tutoriales y ejemplos tanto en inglés como en español.</w:t>
+            </w:r>
+          </w:p>
+        </w:tc>
+        <w:tc>
+          <w:tcPr>
+            <w:tcW w:w="2907" w:type="dxa"/>
+          </w:tcPr>
+          <w:p>
+            <w:r>
+              <w:t>Tutoriales de calidad para usuarios expertos.</w:t>
+            </w:r>
+          </w:p>
+        </w:tc>
+      </w:tr>
+      <w:tr>
+        <w:tc>
+          <w:tcPr>
+            <w:tcW w:w="2906" w:type="dxa"/>
+          </w:tcPr>
+          <w:p>
+            <w:r>
+              <w:t>Tipos de gráficos</w:t>
+            </w:r>
+          </w:p>
+        </w:tc>
+        <w:tc>
+          <w:tcPr>
+            <w:tcW w:w="2907" w:type="dxa"/>
+          </w:tcPr>
+          <w:p>
+            <w:r>
+              <w:t>Dispone de todos los gráficos excepto de medidor radial y de mapas</w:t>
+            </w:r>
+          </w:p>
+        </w:tc>
+        <w:tc>
+          <w:tcPr>
+            <w:tcW w:w="2907" w:type="dxa"/>
+          </w:tcPr>
+          <w:p>
+            <w:r>
+              <w:t>Dispone de todos los gráficos excepto de burbujas.</w:t>
+            </w:r>
+          </w:p>
+        </w:tc>
+      </w:tr>
+    </w:tbl>
     <w:p/>
-    <w:p/>
     <w:p>
       <w:r>
         <w:t>---------------------------</w:t>
@@ -11828,7 +12038,6 @@
     </w:p>
     <w:p>
       <w:r>
-        <w:lastRenderedPageBreak/>
         <w:t>(Hay que cumplir la estructura básica indicada de secciones. Pero si se desea se pueden añadir otras secciones como anexos. Por ejemplo, alguna encuesta de opinión realizada sobre las tecnologías, etc.)</w:t>
       </w:r>
     </w:p>
@@ -11843,7 +12052,7 @@
 </file>
 
 <file path=word/endnotes.xml><?xml version="1.0" encoding="utf-8"?>
-<w:endnotes xmlns:wpc="http://schemas.microsoft.com/office/word/2010/wordprocessingCanvas" xmlns:cx="http://schemas.microsoft.com/office/drawing/2014/chartex" xmlns:cx1="http://schemas.microsoft.com/office/drawing/2015/9/8/chartex" xmlns:cx2="http://schemas.microsoft.com/office/drawing/2015/10/21/chartex" xmlns:cx3="http://schemas.microsoft.com/office/drawing/2016/5/9/chartex" xmlns:cx4="http://schemas.microsoft.com/office/drawing/2016/5/10/chartex" xmlns:cx5="http://schemas.microsoft.com/office/drawing/2016/5/11/chartex" xmlns:cx6="http://schemas.microsoft.com/office/drawing/2016/5/12/chartex" xmlns:cx7="http://schemas.microsoft.com/office/drawing/2016/5/13/chartex" xmlns:cx8="http://schemas.microsoft.com/office/drawing/2016/5/14/chartex" xmlns:mc="http://schemas.openxmlformats.org/markup-compatibility/2006" xmlns:aink="http://schemas.microsoft.com/office/drawing/2016/ink" xmlns:am3d="http://schemas.microsoft.com/office/drawing/2017/model3d" xmlns:o="urn:schemas-microsoft-com:office:office" xmlns:r="http://schemas.openxmlformats.org/officeDocument/2006/relationships" xmlns:m="http://schemas.openxmlformats.org/officeDocument/2006/math" xmlns:v="urn:schemas-microsoft-com:vml" xmlns:wp14="http://schemas.microsoft.com/office/word/2010/wordprocessingDrawing" xmlns:wp="http://schemas.openxmlformats.org/drawingml/2006/wordprocessingDrawing" xmlns:w10="urn:schemas-microsoft-com:office:word" xmlns:w="http://schemas.openxmlformats.org/wordprocessingml/2006/main" xmlns:w14="http://schemas.microsoft.com/office/word/2010/wordml" xmlns:w15="http://schemas.microsoft.com/office/word/2012/wordml" xmlns:w16cid="http://schemas.microsoft.com/office/word/2016/wordml/cid" xmlns:w16se="http://schemas.microsoft.com/office/word/2015/wordml/symex" xmlns:wpg="http://schemas.microsoft.com/office/word/2010/wordprocessingGroup" xmlns:wpi="http://schemas.microsoft.com/office/word/2010/wordprocessingInk" xmlns:wne="http://schemas.microsoft.com/office/word/2006/wordml" xmlns:wps="http://schemas.microsoft.com/office/word/2010/wordprocessingShape" mc:Ignorable="w14 w15 w16se w16cid wp14">
+<w:endnotes xmlns:wpc="http://schemas.microsoft.com/office/word/2010/wordprocessingCanvas" xmlns:mo="http://schemas.microsoft.com/office/mac/office/2008/main" xmlns:mc="http://schemas.openxmlformats.org/markup-compatibility/2006" xmlns:mv="urn:schemas-microsoft-com:mac:vml" xmlns:o="urn:schemas-microsoft-com:office:office" xmlns:r="http://schemas.openxmlformats.org/officeDocument/2006/relationships" xmlns:m="http://schemas.openxmlformats.org/officeDocument/2006/math" xmlns:v="urn:schemas-microsoft-com:vml" xmlns:wp14="http://schemas.microsoft.com/office/word/2010/wordprocessingDrawing" xmlns:wp="http://schemas.openxmlformats.org/drawingml/2006/wordprocessingDrawing" xmlns:w10="urn:schemas-microsoft-com:office:word" xmlns:w="http://schemas.openxmlformats.org/wordprocessingml/2006/main" xmlns:w14="http://schemas.microsoft.com/office/word/2010/wordml" xmlns:w15="http://schemas.microsoft.com/office/word/2012/wordml" xmlns:wpg="http://schemas.microsoft.com/office/word/2010/wordprocessingGroup" xmlns:wpi="http://schemas.microsoft.com/office/word/2010/wordprocessingInk" xmlns:wne="http://schemas.microsoft.com/office/word/2006/wordml" xmlns:wps="http://schemas.microsoft.com/office/word/2010/wordprocessingShape" mc:Ignorable="w14 w15 wp14">
   <w:endnote w:type="separator" w:id="-1">
     <w:p>
       <w:pPr>
@@ -11868,7 +12077,7 @@
 </file>
 
 <file path=word/footer1.xml><?xml version="1.0" encoding="utf-8"?>
-<w:ftr xmlns:wpc="http://schemas.microsoft.com/office/word/2010/wordprocessingCanvas" xmlns:cx="http://schemas.microsoft.com/office/drawing/2014/chartex" xmlns:cx1="http://schemas.microsoft.com/office/drawing/2015/9/8/chartex" xmlns:cx2="http://schemas.microsoft.com/office/drawing/2015/10/21/chartex" xmlns:cx3="http://schemas.microsoft.com/office/drawing/2016/5/9/chartex" xmlns:cx4="http://schemas.microsoft.com/office/drawing/2016/5/10/chartex" xmlns:cx5="http://schemas.microsoft.com/office/drawing/2016/5/11/chartex" xmlns:cx6="http://schemas.microsoft.com/office/drawing/2016/5/12/chartex" xmlns:cx7="http://schemas.microsoft.com/office/drawing/2016/5/13/chartex" xmlns:cx8="http://schemas.microsoft.com/office/drawing/2016/5/14/chartex" xmlns:mc="http://schemas.openxmlformats.org/markup-compatibility/2006" xmlns:aink="http://schemas.microsoft.com/office/drawing/2016/ink" xmlns:am3d="http://schemas.microsoft.com/office/drawing/2017/model3d" xmlns:o="urn:schemas-microsoft-com:office:office" xmlns:r="http://schemas.openxmlformats.org/officeDocument/2006/relationships" xmlns:m="http://schemas.openxmlformats.org/officeDocument/2006/math" xmlns:v="urn:schemas-microsoft-com:vml" xmlns:wp14="http://schemas.microsoft.com/office/word/2010/wordprocessingDrawing" xmlns:wp="http://schemas.openxmlformats.org/drawingml/2006/wordprocessingDrawing" xmlns:w10="urn:schemas-microsoft-com:office:word" xmlns:w="http://schemas.openxmlformats.org/wordprocessingml/2006/main" xmlns:w14="http://schemas.microsoft.com/office/word/2010/wordml" xmlns:w15="http://schemas.microsoft.com/office/word/2012/wordml" xmlns:w16cid="http://schemas.microsoft.com/office/word/2016/wordml/cid" xmlns:w16se="http://schemas.microsoft.com/office/word/2015/wordml/symex" xmlns:wpg="http://schemas.microsoft.com/office/word/2010/wordprocessingGroup" xmlns:wpi="http://schemas.microsoft.com/office/word/2010/wordprocessingInk" xmlns:wne="http://schemas.microsoft.com/office/word/2006/wordml" xmlns:wps="http://schemas.microsoft.com/office/word/2010/wordprocessingShape" mc:Ignorable="w14 w15 w16se w16cid wp14">
+<w:ftr xmlns:wpc="http://schemas.microsoft.com/office/word/2010/wordprocessingCanvas" xmlns:mo="http://schemas.microsoft.com/office/mac/office/2008/main" xmlns:mc="http://schemas.openxmlformats.org/markup-compatibility/2006" xmlns:mv="urn:schemas-microsoft-com:mac:vml" xmlns:o="urn:schemas-microsoft-com:office:office" xmlns:r="http://schemas.openxmlformats.org/officeDocument/2006/relationships" xmlns:m="http://schemas.openxmlformats.org/officeDocument/2006/math" xmlns:v="urn:schemas-microsoft-com:vml" xmlns:wp14="http://schemas.microsoft.com/office/word/2010/wordprocessingDrawing" xmlns:wp="http://schemas.openxmlformats.org/drawingml/2006/wordprocessingDrawing" xmlns:w10="urn:schemas-microsoft-com:office:word" xmlns:w="http://schemas.openxmlformats.org/wordprocessingml/2006/main" xmlns:w14="http://schemas.microsoft.com/office/word/2010/wordml" xmlns:w15="http://schemas.microsoft.com/office/word/2012/wordml" xmlns:wpg="http://schemas.microsoft.com/office/word/2010/wordprocessingGroup" xmlns:wpi="http://schemas.microsoft.com/office/word/2010/wordprocessingInk" xmlns:wne="http://schemas.microsoft.com/office/word/2006/wordml" xmlns:wps="http://schemas.microsoft.com/office/word/2010/wordprocessingShape" mc:Ignorable="w14 w15 wp14">
   <w:sdt>
     <w:sdtPr>
       <w:id w:val="-1085539132"/>
@@ -11896,7 +12105,7 @@
           <w:rPr>
             <w:noProof/>
           </w:rPr>
-          <w:t>15</w:t>
+          <w:t>17</w:t>
         </w:r>
         <w:r>
           <w:fldChar w:fldCharType="end"/>
@@ -11913,7 +12122,7 @@
 </file>
 
 <file path=word/footnotes.xml><?xml version="1.0" encoding="utf-8"?>
-<w:footnotes xmlns:wpc="http://schemas.microsoft.com/office/word/2010/wordprocessingCanvas" xmlns:cx="http://schemas.microsoft.com/office/drawing/2014/chartex" xmlns:cx1="http://schemas.microsoft.com/office/drawing/2015/9/8/chartex" xmlns:cx2="http://schemas.microsoft.com/office/drawing/2015/10/21/chartex" xmlns:cx3="http://schemas.microsoft.com/office/drawing/2016/5/9/chartex" xmlns:cx4="http://schemas.microsoft.com/office/drawing/2016/5/10/chartex" xmlns:cx5="http://schemas.microsoft.com/office/drawing/2016/5/11/chartex" xmlns:cx6="http://schemas.microsoft.com/office/drawing/2016/5/12/chartex" xmlns:cx7="http://schemas.microsoft.com/office/drawing/2016/5/13/chartex" xmlns:cx8="http://schemas.microsoft.com/office/drawing/2016/5/14/chartex" xmlns:mc="http://schemas.openxmlformats.org/markup-compatibility/2006" xmlns:aink="http://schemas.microsoft.com/office/drawing/2016/ink" xmlns:am3d="http://schemas.microsoft.com/office/drawing/2017/model3d" xmlns:o="urn:schemas-microsoft-com:office:office" xmlns:r="http://schemas.openxmlformats.org/officeDocument/2006/relationships" xmlns:m="http://schemas.openxmlformats.org/officeDocument/2006/math" xmlns:v="urn:schemas-microsoft-com:vml" xmlns:wp14="http://schemas.microsoft.com/office/word/2010/wordprocessingDrawing" xmlns:wp="http://schemas.openxmlformats.org/drawingml/2006/wordprocessingDrawing" xmlns:w10="urn:schemas-microsoft-com:office:word" xmlns:w="http://schemas.openxmlformats.org/wordprocessingml/2006/main" xmlns:w14="http://schemas.microsoft.com/office/word/2010/wordml" xmlns:w15="http://schemas.microsoft.com/office/word/2012/wordml" xmlns:w16cid="http://schemas.microsoft.com/office/word/2016/wordml/cid" xmlns:w16se="http://schemas.microsoft.com/office/word/2015/wordml/symex" xmlns:wpg="http://schemas.microsoft.com/office/word/2010/wordprocessingGroup" xmlns:wpi="http://schemas.microsoft.com/office/word/2010/wordprocessingInk" xmlns:wne="http://schemas.microsoft.com/office/word/2006/wordml" xmlns:wps="http://schemas.microsoft.com/office/word/2010/wordprocessingShape" mc:Ignorable="w14 w15 w16se w16cid wp14">
+<w:footnotes xmlns:wpc="http://schemas.microsoft.com/office/word/2010/wordprocessingCanvas" xmlns:mo="http://schemas.microsoft.com/office/mac/office/2008/main" xmlns:mc="http://schemas.openxmlformats.org/markup-compatibility/2006" xmlns:mv="urn:schemas-microsoft-com:mac:vml" xmlns:o="urn:schemas-microsoft-com:office:office" xmlns:r="http://schemas.openxmlformats.org/officeDocument/2006/relationships" xmlns:m="http://schemas.openxmlformats.org/officeDocument/2006/math" xmlns:v="urn:schemas-microsoft-com:vml" xmlns:wp14="http://schemas.microsoft.com/office/word/2010/wordprocessingDrawing" xmlns:wp="http://schemas.openxmlformats.org/drawingml/2006/wordprocessingDrawing" xmlns:w10="urn:schemas-microsoft-com:office:word" xmlns:w="http://schemas.openxmlformats.org/wordprocessingml/2006/main" xmlns:w14="http://schemas.microsoft.com/office/word/2010/wordml" xmlns:w15="http://schemas.microsoft.com/office/word/2012/wordml" xmlns:wpg="http://schemas.microsoft.com/office/word/2010/wordprocessingGroup" xmlns:wpi="http://schemas.microsoft.com/office/word/2010/wordprocessingInk" xmlns:wne="http://schemas.microsoft.com/office/word/2006/wordml" xmlns:wps="http://schemas.microsoft.com/office/word/2010/wordprocessingShape" mc:Ignorable="w14 w15 wp14">
   <w:footnote w:type="separator" w:id="-1">
     <w:p>
       <w:pPr>
@@ -11938,8 +12147,8 @@
 </file>
 
 <file path=word/numbering.xml><?xml version="1.0" encoding="utf-8"?>
-<w:numbering xmlns:wpc="http://schemas.microsoft.com/office/word/2010/wordprocessingCanvas" xmlns:cx="http://schemas.microsoft.com/office/drawing/2014/chartex" xmlns:cx1="http://schemas.microsoft.com/office/drawing/2015/9/8/chartex" xmlns:cx2="http://schemas.microsoft.com/office/drawing/2015/10/21/chartex" xmlns:cx3="http://schemas.microsoft.com/office/drawing/2016/5/9/chartex" xmlns:cx4="http://schemas.microsoft.com/office/drawing/2016/5/10/chartex" xmlns:cx5="http://schemas.microsoft.com/office/drawing/2016/5/11/chartex" xmlns:cx6="http://schemas.microsoft.com/office/drawing/2016/5/12/chartex" xmlns:cx7="http://schemas.microsoft.com/office/drawing/2016/5/13/chartex" xmlns:cx8="http://schemas.microsoft.com/office/drawing/2016/5/14/chartex" xmlns:mc="http://schemas.openxmlformats.org/markup-compatibility/2006" xmlns:aink="http://schemas.microsoft.com/office/drawing/2016/ink" xmlns:am3d="http://schemas.microsoft.com/office/drawing/2017/model3d" xmlns:o="urn:schemas-microsoft-com:office:office" xmlns:r="http://schemas.openxmlformats.org/officeDocument/2006/relationships" xmlns:m="http://schemas.openxmlformats.org/officeDocument/2006/math" xmlns:v="urn:schemas-microsoft-com:vml" xmlns:wp14="http://schemas.microsoft.com/office/word/2010/wordprocessingDrawing" xmlns:wp="http://schemas.openxmlformats.org/drawingml/2006/wordprocessingDrawing" xmlns:w10="urn:schemas-microsoft-com:office:word" xmlns:w="http://schemas.openxmlformats.org/wordprocessingml/2006/main" xmlns:w14="http://schemas.microsoft.com/office/word/2010/wordml" xmlns:w15="http://schemas.microsoft.com/office/word/2012/wordml" xmlns:w16cid="http://schemas.microsoft.com/office/word/2016/wordml/cid" xmlns:w16se="http://schemas.microsoft.com/office/word/2015/wordml/symex" xmlns:wpg="http://schemas.microsoft.com/office/word/2010/wordprocessingGroup" xmlns:wpi="http://schemas.microsoft.com/office/word/2010/wordprocessingInk" xmlns:wne="http://schemas.microsoft.com/office/word/2006/wordml" xmlns:wps="http://schemas.microsoft.com/office/word/2010/wordprocessingShape" mc:Ignorable="w14 w15 w16se w16cid wp14">
-  <w:abstractNum w:abstractNumId="0" w15:restartNumberingAfterBreak="0">
+<w:numbering xmlns:wpc="http://schemas.microsoft.com/office/word/2010/wordprocessingCanvas" xmlns:mo="http://schemas.microsoft.com/office/mac/office/2008/main" xmlns:mc="http://schemas.openxmlformats.org/markup-compatibility/2006" xmlns:mv="urn:schemas-microsoft-com:mac:vml" xmlns:o="urn:schemas-microsoft-com:office:office" xmlns:r="http://schemas.openxmlformats.org/officeDocument/2006/relationships" xmlns:m="http://schemas.openxmlformats.org/officeDocument/2006/math" xmlns:v="urn:schemas-microsoft-com:vml" xmlns:wp14="http://schemas.microsoft.com/office/word/2010/wordprocessingDrawing" xmlns:wp="http://schemas.openxmlformats.org/drawingml/2006/wordprocessingDrawing" xmlns:w10="urn:schemas-microsoft-com:office:word" xmlns:w="http://schemas.openxmlformats.org/wordprocessingml/2006/main" xmlns:w14="http://schemas.microsoft.com/office/word/2010/wordml" xmlns:w15="http://schemas.microsoft.com/office/word/2012/wordml" xmlns:wpg="http://schemas.microsoft.com/office/word/2010/wordprocessingGroup" xmlns:wpi="http://schemas.microsoft.com/office/word/2010/wordprocessingInk" xmlns:wne="http://schemas.microsoft.com/office/word/2006/wordml" xmlns:wps="http://schemas.microsoft.com/office/word/2010/wordprocessingShape" mc:Ignorable="w14 w15 wp14">
+  <w:abstractNum w:abstractNumId="0">
     <w:nsid w:val="06E53864"/>
     <w:multiLevelType w:val="multilevel"/>
     <w:tmpl w:val="5B48355C"/>
@@ -12060,7 +12269,7 @@
       </w:rPr>
     </w:lvl>
   </w:abstractNum>
-  <w:abstractNum w:abstractNumId="1" w15:restartNumberingAfterBreak="0">
+  <w:abstractNum w:abstractNumId="1">
     <w:nsid w:val="304055AC"/>
     <w:multiLevelType w:val="hybridMultilevel"/>
     <w:tmpl w:val="B48CE602"/>
@@ -12149,7 +12358,120 @@
       </w:pPr>
     </w:lvl>
   </w:abstractNum>
-  <w:abstractNum w:abstractNumId="2" w15:restartNumberingAfterBreak="0">
+  <w:abstractNum w:abstractNumId="2">
+    <w:nsid w:val="3524627C"/>
+    <w:multiLevelType w:val="multilevel"/>
+    <w:tmpl w:val="DCBA7174"/>
+    <w:lvl w:ilvl="0">
+      <w:start w:val="6"/>
+      <w:numFmt w:val="decimal"/>
+      <w:lvlText w:val="%1"/>
+      <w:lvlJc w:val="left"/>
+      <w:pPr>
+        <w:ind w:left="540" w:hanging="540"/>
+      </w:pPr>
+      <w:rPr>
+        <w:rFonts w:hint="default"/>
+      </w:rPr>
+    </w:lvl>
+    <w:lvl w:ilvl="1">
+      <w:start w:val="2"/>
+      <w:numFmt w:val="decimal"/>
+      <w:lvlText w:val="%1.%2"/>
+      <w:lvlJc w:val="left"/>
+      <w:pPr>
+        <w:ind w:left="540" w:hanging="540"/>
+      </w:pPr>
+      <w:rPr>
+        <w:rFonts w:hint="default"/>
+      </w:rPr>
+    </w:lvl>
+    <w:lvl w:ilvl="2">
+      <w:start w:val="2"/>
+      <w:numFmt w:val="decimal"/>
+      <w:lvlText w:val="%1.%2.%3"/>
+      <w:lvlJc w:val="left"/>
+      <w:pPr>
+        <w:ind w:left="720" w:hanging="720"/>
+      </w:pPr>
+      <w:rPr>
+        <w:rFonts w:hint="default"/>
+      </w:rPr>
+    </w:lvl>
+    <w:lvl w:ilvl="3">
+      <w:start w:val="1"/>
+      <w:numFmt w:val="decimal"/>
+      <w:lvlText w:val="%1.%2.%3.%4"/>
+      <w:lvlJc w:val="left"/>
+      <w:pPr>
+        <w:ind w:left="720" w:hanging="720"/>
+      </w:pPr>
+      <w:rPr>
+        <w:rFonts w:hint="default"/>
+      </w:rPr>
+    </w:lvl>
+    <w:lvl w:ilvl="4">
+      <w:start w:val="1"/>
+      <w:numFmt w:val="decimal"/>
+      <w:lvlText w:val="%1.%2.%3.%4.%5"/>
+      <w:lvlJc w:val="left"/>
+      <w:pPr>
+        <w:ind w:left="1080" w:hanging="1080"/>
+      </w:pPr>
+      <w:rPr>
+        <w:rFonts w:hint="default"/>
+      </w:rPr>
+    </w:lvl>
+    <w:lvl w:ilvl="5">
+      <w:start w:val="1"/>
+      <w:numFmt w:val="decimal"/>
+      <w:lvlText w:val="%1.%2.%3.%4.%5.%6"/>
+      <w:lvlJc w:val="left"/>
+      <w:pPr>
+        <w:ind w:left="1080" w:hanging="1080"/>
+      </w:pPr>
+      <w:rPr>
+        <w:rFonts w:hint="default"/>
+      </w:rPr>
+    </w:lvl>
+    <w:lvl w:ilvl="6">
+      <w:start w:val="1"/>
+      <w:numFmt w:val="decimal"/>
+      <w:lvlText w:val="%1.%2.%3.%4.%5.%6.%7"/>
+      <w:lvlJc w:val="left"/>
+      <w:pPr>
+        <w:ind w:left="1440" w:hanging="1440"/>
+      </w:pPr>
+      <w:rPr>
+        <w:rFonts w:hint="default"/>
+      </w:rPr>
+    </w:lvl>
+    <w:lvl w:ilvl="7">
+      <w:start w:val="1"/>
+      <w:numFmt w:val="decimal"/>
+      <w:lvlText w:val="%1.%2.%3.%4.%5.%6.%7.%8"/>
+      <w:lvlJc w:val="left"/>
+      <w:pPr>
+        <w:ind w:left="1440" w:hanging="1440"/>
+      </w:pPr>
+      <w:rPr>
+        <w:rFonts w:hint="default"/>
+      </w:rPr>
+    </w:lvl>
+    <w:lvl w:ilvl="8">
+      <w:start w:val="1"/>
+      <w:numFmt w:val="decimal"/>
+      <w:lvlText w:val="%1.%2.%3.%4.%5.%6.%7.%8.%9"/>
+      <w:lvlJc w:val="left"/>
+      <w:pPr>
+        <w:ind w:left="1800" w:hanging="1800"/>
+      </w:pPr>
+      <w:rPr>
+        <w:rFonts w:hint="default"/>
+      </w:rPr>
+    </w:lvl>
+  </w:abstractNum>
+  <w:abstractNum w:abstractNumId="3">
     <w:nsid w:val="3A9C3D9F"/>
     <w:multiLevelType w:val="hybridMultilevel"/>
     <w:tmpl w:val="878477FA"/>
@@ -12262,7 +12584,7 @@
       </w:rPr>
     </w:lvl>
   </w:abstractNum>
-  <w:abstractNum w:abstractNumId="3" w15:restartNumberingAfterBreak="0">
+  <w:abstractNum w:abstractNumId="4">
     <w:nsid w:val="60514184"/>
     <w:multiLevelType w:val="hybridMultilevel"/>
     <w:tmpl w:val="45B6AC3C"/>
@@ -12375,7 +12697,7 @@
       </w:rPr>
     </w:lvl>
   </w:abstractNum>
-  <w:abstractNum w:abstractNumId="4" w15:restartNumberingAfterBreak="0">
+  <w:abstractNum w:abstractNumId="5">
     <w:nsid w:val="63673D64"/>
     <w:multiLevelType w:val="hybridMultilevel"/>
     <w:tmpl w:val="10EA503C"/>
@@ -12487,7 +12809,7 @@
       </w:rPr>
     </w:lvl>
   </w:abstractNum>
-  <w:abstractNum w:abstractNumId="5" w15:restartNumberingAfterBreak="0">
+  <w:abstractNum w:abstractNumId="6">
     <w:nsid w:val="69E54BA7"/>
     <w:multiLevelType w:val="multilevel"/>
     <w:tmpl w:val="0C0A001F"/>
@@ -12573,7 +12895,7 @@
       </w:pPr>
     </w:lvl>
   </w:abstractNum>
-  <w:abstractNum w:abstractNumId="6" w15:restartNumberingAfterBreak="0">
+  <w:abstractNum w:abstractNumId="7">
     <w:nsid w:val="796B528E"/>
     <w:multiLevelType w:val="hybridMultilevel"/>
     <w:tmpl w:val="8C5C1EF4"/>
@@ -12690,31 +13012,34 @@
     <w:abstractNumId w:val="1"/>
   </w:num>
   <w:num w:numId="2">
-    <w:abstractNumId w:val="5"/>
+    <w:abstractNumId w:val="6"/>
   </w:num>
   <w:num w:numId="3">
     <w:abstractNumId w:val="0"/>
   </w:num>
   <w:num w:numId="4">
+    <w:abstractNumId w:val="5"/>
+  </w:num>
+  <w:num w:numId="5">
+    <w:abstractNumId w:val="3"/>
+  </w:num>
+  <w:num w:numId="6">
+    <w:abstractNumId w:val="7"/>
+  </w:num>
+  <w:num w:numId="7">
+    <w:abstractNumId w:val="5"/>
+  </w:num>
+  <w:num w:numId="8">
     <w:abstractNumId w:val="4"/>
   </w:num>
-  <w:num w:numId="5">
+  <w:num w:numId="9">
     <w:abstractNumId w:val="2"/>
-  </w:num>
-  <w:num w:numId="6">
-    <w:abstractNumId w:val="6"/>
-  </w:num>
-  <w:num w:numId="7">
-    <w:abstractNumId w:val="4"/>
-  </w:num>
-  <w:num w:numId="8">
-    <w:abstractNumId w:val="3"/>
   </w:num>
 </w:numbering>
 </file>
 
 <file path=word/styles.xml><?xml version="1.0" encoding="utf-8"?>
-<w:styles xmlns:mc="http://schemas.openxmlformats.org/markup-compatibility/2006" xmlns:r="http://schemas.openxmlformats.org/officeDocument/2006/relationships" xmlns:w="http://schemas.openxmlformats.org/wordprocessingml/2006/main" xmlns:w14="http://schemas.microsoft.com/office/word/2010/wordml" xmlns:w15="http://schemas.microsoft.com/office/word/2012/wordml" xmlns:w16cid="http://schemas.microsoft.com/office/word/2016/wordml/cid" xmlns:w16se="http://schemas.microsoft.com/office/word/2015/wordml/symex" mc:Ignorable="w14 w15 w16se w16cid">
+<w:styles xmlns:mc="http://schemas.openxmlformats.org/markup-compatibility/2006" xmlns:r="http://schemas.openxmlformats.org/officeDocument/2006/relationships" xmlns:w="http://schemas.openxmlformats.org/wordprocessingml/2006/main" xmlns:w14="http://schemas.microsoft.com/office/word/2010/wordml" xmlns:w15="http://schemas.microsoft.com/office/word/2012/wordml" mc:Ignorable="w14 w15">
   <w:docDefaults>
     <w:rPrDefault>
       <w:rPr>
@@ -12730,7 +13055,7 @@
       </w:pPr>
     </w:pPrDefault>
   </w:docDefaults>
-  <w:latentStyles w:defLockedState="0" w:defUIPriority="99" w:defSemiHidden="0" w:defUnhideWhenUsed="0" w:defQFormat="0" w:count="375">
+  <w:latentStyles w:defLockedState="0" w:defUIPriority="99" w:defSemiHidden="0" w:defUnhideWhenUsed="0" w:defQFormat="0" w:count="382">
     <w:lsdException w:name="Normal" w:uiPriority="0" w:qFormat="1"/>
     <w:lsdException w:name="heading 1" w:uiPriority="9" w:qFormat="1"/>
     <w:lsdException w:name="heading 2" w:semiHidden="1" w:uiPriority="9" w:unhideWhenUsed="1" w:qFormat="1"/>
@@ -13104,8 +13429,6 @@
     <w:lsdException w:name="List Table 7 Colorful Accent 6" w:uiPriority="52"/>
     <w:lsdException w:name="Mention" w:semiHidden="1" w:unhideWhenUsed="1"/>
     <w:lsdException w:name="Smart Hyperlink" w:semiHidden="1" w:unhideWhenUsed="1"/>
-    <w:lsdException w:name="Hashtag" w:semiHidden="1" w:unhideWhenUsed="1"/>
-    <w:lsdException w:name="Unresolved Mention" w:semiHidden="1" w:unhideWhenUsed="1"/>
   </w:latentStyles>
   <w:style w:type="paragraph" w:default="1" w:styleId="Normal">
     <w:name w:val="Normal"/>
@@ -13252,7 +13575,7 @@
       <w:szCs w:val="24"/>
     </w:rPr>
   </w:style>
-  <w:style w:type="paragraph" w:styleId="TtuloTDC">
+  <w:style w:type="paragraph" w:styleId="TtulodeTDC">
     <w:name w:val="TOC Heading"/>
     <w:basedOn w:val="Ttulo1"/>
     <w:next w:val="Normal"/>
@@ -13380,6 +13703,7 @@
       <w:spacing w:after="0" w:line="240" w:lineRule="auto"/>
     </w:pPr>
     <w:tblPr>
+      <w:tblInd w:w="0" w:type="dxa"/>
       <w:tblBorders>
         <w:top w:val="single" w:sz="4" w:space="0" w:color="auto"/>
         <w:left w:val="single" w:sz="4" w:space="0" w:color="auto"/>
@@ -13388,6 +13712,12 @@
         <w:insideH w:val="single" w:sz="4" w:space="0" w:color="auto"/>
         <w:insideV w:val="single" w:sz="4" w:space="0" w:color="auto"/>
       </w:tblBorders>
+      <w:tblCellMar>
+        <w:top w:w="0" w:type="dxa"/>
+        <w:left w:w="108" w:type="dxa"/>
+        <w:bottom w:w="0" w:type="dxa"/>
+        <w:right w:w="108" w:type="dxa"/>
+      </w:tblCellMar>
     </w:tblPr>
   </w:style>
   <w:style w:type="paragraph" w:styleId="Textodeglobo">
@@ -13434,12 +13764,19 @@
     <w:tblPr>
       <w:tblStyleRowBandSize w:val="1"/>
       <w:tblStyleColBandSize w:val="1"/>
+      <w:tblInd w:w="0" w:type="dxa"/>
       <w:tblBorders>
         <w:top w:val="single" w:sz="8" w:space="0" w:color="5B9BD5" w:themeColor="accent1"/>
         <w:left w:val="single" w:sz="8" w:space="0" w:color="5B9BD5" w:themeColor="accent1"/>
         <w:bottom w:val="single" w:sz="8" w:space="0" w:color="5B9BD5" w:themeColor="accent1"/>
         <w:right w:val="single" w:sz="8" w:space="0" w:color="5B9BD5" w:themeColor="accent1"/>
       </w:tblBorders>
+      <w:tblCellMar>
+        <w:top w:w="0" w:type="dxa"/>
+        <w:left w:w="108" w:type="dxa"/>
+        <w:bottom w:w="0" w:type="dxa"/>
+        <w:right w:w="108" w:type="dxa"/>
+      </w:tblCellMar>
     </w:tblPr>
     <w:tblStylePr w:type="firstRow">
       <w:pPr>
@@ -13828,7 +14165,7 @@
 </file>
 
 <file path=customXml/itemProps1.xml><?xml version="1.0" encoding="utf-8"?>
-<ds:datastoreItem xmlns:ds="http://schemas.openxmlformats.org/officeDocument/2006/customXml" ds:itemID="{9AB32E52-D9DD-466C-80E9-95858089E409}">
+<ds:datastoreItem xmlns:ds="http://schemas.openxmlformats.org/officeDocument/2006/customXml" ds:itemID="{52CDFB98-1FF4-BD4D-83A6-DA29EE7D9A6E}">
   <ds:schemaRefs>
     <ds:schemaRef ds:uri="http://schemas.openxmlformats.org/officeDocument/2006/bibliography"/>
   </ds:schemaRefs>

</xml_diff>

<commit_message>
Apartado 1.3 y 2.1
Enlace a github y descripcion de la tecnología ChartJS
</commit_message>
<xml_diff>
--- a/TG2.docx
+++ b/TG2.docx
@@ -1,6 +1,6 @@
 
 <file path=word/document.xml><?xml version="1.0" encoding="utf-8"?>
-<w:document xmlns:wpc="http://schemas.microsoft.com/office/word/2010/wordprocessingCanvas" xmlns:mo="http://schemas.microsoft.com/office/mac/office/2008/main" xmlns:mc="http://schemas.openxmlformats.org/markup-compatibility/2006" xmlns:mv="urn:schemas-microsoft-com:mac:vml" xmlns:o="urn:schemas-microsoft-com:office:office" xmlns:r="http://schemas.openxmlformats.org/officeDocument/2006/relationships" xmlns:m="http://schemas.openxmlformats.org/officeDocument/2006/math" xmlns:v="urn:schemas-microsoft-com:vml" xmlns:wp14="http://schemas.microsoft.com/office/word/2010/wordprocessingDrawing" xmlns:wp="http://schemas.openxmlformats.org/drawingml/2006/wordprocessingDrawing" xmlns:w10="urn:schemas-microsoft-com:office:word" xmlns:w="http://schemas.openxmlformats.org/wordprocessingml/2006/main" xmlns:w14="http://schemas.microsoft.com/office/word/2010/wordml" xmlns:w15="http://schemas.microsoft.com/office/word/2012/wordml" xmlns:wpg="http://schemas.microsoft.com/office/word/2010/wordprocessingGroup" xmlns:wpi="http://schemas.microsoft.com/office/word/2010/wordprocessingInk" xmlns:wne="http://schemas.microsoft.com/office/word/2006/wordml" xmlns:wps="http://schemas.microsoft.com/office/word/2010/wordprocessingShape" mc:Ignorable="w14 w15 wp14">
+<w:document xmlns:wpc="http://schemas.microsoft.com/office/word/2010/wordprocessingCanvas" xmlns:mc="http://schemas.openxmlformats.org/markup-compatibility/2006" xmlns:o="urn:schemas-microsoft-com:office:office" xmlns:r="http://schemas.openxmlformats.org/officeDocument/2006/relationships" xmlns:m="http://schemas.openxmlformats.org/officeDocument/2006/math" xmlns:v="urn:schemas-microsoft-com:vml" xmlns:wp14="http://schemas.microsoft.com/office/word/2010/wordprocessingDrawing" xmlns:wp="http://schemas.openxmlformats.org/drawingml/2006/wordprocessingDrawing" xmlns:w10="urn:schemas-microsoft-com:office:word" xmlns:w="http://schemas.openxmlformats.org/wordprocessingml/2006/main" xmlns:w14="http://schemas.microsoft.com/office/word/2010/wordml" xmlns:wpg="http://schemas.microsoft.com/office/word/2010/wordprocessingGroup" xmlns:wpi="http://schemas.microsoft.com/office/word/2010/wordprocessingInk" xmlns:wne="http://schemas.microsoft.com/office/word/2006/wordml" xmlns:wps="http://schemas.microsoft.com/office/word/2010/wordprocessingShape" mc:Ignorable="w14 wp14">
   <w:body>
     <w:sdt>
       <w:sdtPr>
@@ -17,6 +17,7 @@
           <w:docPartUnique/>
         </w:docPartObj>
       </w:sdtPr>
+      <w:sdtEndPr/>
       <w:sdtContent>
         <w:p>
           <w:pPr>
@@ -4145,84 +4146,105 @@
         <w:t xml:space="preserve">compartido a </w:t>
       </w:r>
       <w:r>
-        <w:t>la planificación del trabajo utilizando una herramienta online de diagramación Gantt (</w:t>
-      </w:r>
-      <w:proofErr w:type="gramStart"/>
-      <w:r>
-        <w:t>por  ejemplo</w:t>
-      </w:r>
-      <w:proofErr w:type="gramEnd"/>
-      <w:r>
-        <w:t xml:space="preserve">, </w:t>
+        <w:t>la planificación del trabajo utilizando una herramienta online de diagramación Gantt (por  ejemplo, GanttPro, versión gratuita).</w:t>
+      </w:r>
+    </w:p>
+    <w:p>
+      <w:r>
+        <w:t>Hay que tener en cuenta que cada participante del grupo debe tener asignadas tareas que sumen al menos 15 horas. El peso de este trabajo en la calificación total de la asig</w:t>
+      </w:r>
+      <w:r>
+        <w:t xml:space="preserve">natura es de un 10%, por tanto requiere de una dedicación de </w:t>
+      </w:r>
+      <w:r>
+        <w:t>15 horas</w:t>
+      </w:r>
+      <w:r>
+        <w:t xml:space="preserve"> del </w:t>
+      </w:r>
+      <w:r>
+        <w:t>total de 150 horas de la asignatura.</w:t>
+      </w:r>
+    </w:p>
+    <w:p>
+      <w:pPr>
+        <w:pStyle w:val="Ttulo2"/>
+      </w:pPr>
+      <w:bookmarkStart w:id="3" w:name="_Toc510901284"/>
+      <w:r>
+        <w:t>1.3 Entrega</w:t>
+      </w:r>
+      <w:bookmarkEnd w:id="3"/>
+    </w:p>
+    <w:p>
+      <w:pPr>
+        <w:rPr>
+          <w:color w:val="FF0000"/>
+        </w:rPr>
+      </w:pPr>
+      <w:r>
+        <w:rPr>
+          <w:color w:val="FF0000"/>
+        </w:rPr>
+        <w:t xml:space="preserve">En este apartado debe incluirse un enlace (URL) a un repositorio en </w:t>
       </w:r>
       <w:proofErr w:type="spellStart"/>
       <w:r>
-        <w:t>GanttPro</w:t>
+        <w:rPr>
+          <w:color w:val="FF0000"/>
+        </w:rPr>
+        <w:t>GitHub</w:t>
       </w:r>
       <w:proofErr w:type="spellEnd"/>
       <w:r>
-        <w:t>, versión gratuita).</w:t>
-      </w:r>
-    </w:p>
-    <w:p>
-      <w:r>
-        <w:t>Hay que tener en cuenta que cada participante del grupo debe tener asignadas tareas que sumen al menos 15 horas. El peso de este trabajo en la calificación total de la asig</w:t>
-      </w:r>
-      <w:r>
-        <w:t xml:space="preserve">natura es de un 10%, por </w:t>
-      </w:r>
-      <w:proofErr w:type="gramStart"/>
-      <w:r>
-        <w:t>tanto</w:t>
-      </w:r>
-      <w:proofErr w:type="gramEnd"/>
-      <w:r>
-        <w:t xml:space="preserve"> requiere de una dedicación de </w:t>
-      </w:r>
-      <w:r>
-        <w:t>15 horas</w:t>
-      </w:r>
-      <w:r>
-        <w:t xml:space="preserve"> del </w:t>
-      </w:r>
-      <w:r>
-        <w:t>total de 150 horas de la asignatura.</w:t>
-      </w:r>
-    </w:p>
-    <w:p>
-      <w:pPr>
-        <w:pStyle w:val="Ttulo2"/>
-      </w:pPr>
-      <w:bookmarkStart w:id="3" w:name="_Toc510901284"/>
-      <w:r>
-        <w:t>1.3 Entrega</w:t>
-      </w:r>
-      <w:bookmarkEnd w:id="3"/>
-    </w:p>
-    <w:p>
-      <w:r>
-        <w:t xml:space="preserve">En este apartado debe incluirse un enlace (URL) a un repositorio en GitHub </w:t>
-      </w:r>
-      <w:r>
+        <w:rPr>
+          <w:color w:val="FF0000"/>
+        </w:rPr>
+        <w:t xml:space="preserve"> </w:t>
+      </w:r>
+      <w:r>
+        <w:rPr>
+          <w:color w:val="FF0000"/>
+        </w:rPr>
         <w:t xml:space="preserve">o </w:t>
       </w:r>
       <w:r>
+        <w:rPr>
+          <w:color w:val="FF0000"/>
+        </w:rPr>
         <w:t xml:space="preserve">en </w:t>
       </w:r>
       <w:proofErr w:type="spellStart"/>
       <w:r>
+        <w:rPr>
+          <w:color w:val="FF0000"/>
+        </w:rPr>
         <w:t>BitBucket</w:t>
       </w:r>
       <w:proofErr w:type="spellEnd"/>
       <w:r>
+        <w:rPr>
+          <w:color w:val="FF0000"/>
+        </w:rPr>
         <w:t xml:space="preserve"> creado para el trabajo.</w:t>
       </w:r>
     </w:p>
     <w:p>
-      <w:r>
+      <w:pPr>
+        <w:rPr>
+          <w:color w:val="FF0000"/>
+        </w:rPr>
+      </w:pPr>
+      <w:r>
+        <w:rPr>
+          <w:color w:val="FF0000"/>
+        </w:rPr>
         <w:t>En dicho repositorio debe encontrarse</w:t>
       </w:r>
       <w:r>
+        <w:rPr>
+          <w:color w:val="FF0000"/>
+        </w:rPr>
         <w:t>, al menos los siguientes archivos en la rama máster:</w:t>
       </w:r>
     </w:p>
@@ -4233,20 +4255,38 @@
           <w:ilvl w:val="0"/>
           <w:numId w:val="4"/>
         </w:numPr>
-      </w:pPr>
-      <w:r>
+        <w:rPr>
+          <w:color w:val="FF0000"/>
+        </w:rPr>
+      </w:pPr>
+      <w:r>
+        <w:rPr>
+          <w:color w:val="FF0000"/>
+        </w:rPr>
         <w:t>Trabajo terminado: del trabajo terminado con el nombre TG</w:t>
       </w:r>
       <w:r>
+        <w:rPr>
+          <w:color w:val="FF0000"/>
+        </w:rPr>
         <w:t>2</w:t>
       </w:r>
       <w:r>
+        <w:rPr>
+          <w:color w:val="FF0000"/>
+        </w:rPr>
         <w:t>_final.</w:t>
       </w:r>
       <w:r>
+        <w:rPr>
+          <w:color w:val="FF0000"/>
+        </w:rPr>
         <w:t>d</w:t>
       </w:r>
       <w:r>
+        <w:rPr>
+          <w:color w:val="FF0000"/>
+        </w:rPr>
         <w:t>ocx</w:t>
       </w:r>
     </w:p>
@@ -4257,27 +4297,74 @@
           <w:ilvl w:val="0"/>
           <w:numId w:val="4"/>
         </w:numPr>
-      </w:pPr>
-      <w:r>
+        <w:rPr>
+          <w:color w:val="FF0000"/>
+        </w:rPr>
+      </w:pPr>
+      <w:r>
+        <w:rPr>
+          <w:color w:val="FF0000"/>
+        </w:rPr>
         <w:t>Presentación del trabajo: TG</w:t>
       </w:r>
       <w:r>
+        <w:rPr>
+          <w:color w:val="FF0000"/>
+        </w:rPr>
         <w:t>2</w:t>
       </w:r>
       <w:r>
+        <w:rPr>
+          <w:color w:val="FF0000"/>
+        </w:rPr>
         <w:t>_final.pptx</w:t>
       </w:r>
     </w:p>
     <w:p>
-      <w:r>
+      <w:pPr>
+        <w:rPr>
+          <w:color w:val="FF0000"/>
+        </w:rPr>
+      </w:pPr>
+      <w:r>
+        <w:rPr>
+          <w:color w:val="FF0000"/>
+        </w:rPr>
         <w:t>Dichos archivos será</w:t>
       </w:r>
       <w:r>
+        <w:rPr>
+          <w:color w:val="FF0000"/>
+        </w:rPr>
         <w:t>n los que se tendrán en cuenta para la calificación</w:t>
       </w:r>
       <w:r>
+        <w:rPr>
+          <w:color w:val="FF0000"/>
+        </w:rPr>
         <w:t xml:space="preserve"> del trabajo.</w:t>
       </w:r>
+    </w:p>
+    <w:p>
+      <w:r>
+        <w:t>Enlace a GitHub:</w:t>
+      </w:r>
+      <w:r>
+        <w:t xml:space="preserve"> </w:t>
+      </w:r>
+      <w:hyperlink r:id="rId9" w:history="1">
+        <w:r>
+          <w:rPr>
+            <w:rStyle w:val="Hipervnculo"/>
+          </w:rPr>
+          <w:t>https://github.com/UrbanoJVR/TG2</w:t>
+        </w:r>
+      </w:hyperlink>
+      <w:r>
+        <w:t xml:space="preserve"> </w:t>
+      </w:r>
+      <w:bookmarkStart w:id="4" w:name="_GoBack"/>
+      <w:bookmarkEnd w:id="4"/>
     </w:p>
     <w:p/>
     <w:p>
@@ -4300,7 +4387,7 @@
         <w:pStyle w:val="Ttulo1"/>
         <w:spacing w:before="360"/>
       </w:pPr>
-      <w:bookmarkStart w:id="4" w:name="_Toc510901285"/>
+      <w:bookmarkStart w:id="5" w:name="_Toc510901285"/>
       <w:r>
         <w:lastRenderedPageBreak/>
         <w:t xml:space="preserve">2. </w:t>
@@ -4314,7 +4401,7 @@
       <w:r>
         <w:t xml:space="preserve"> las tecnologías</w:t>
       </w:r>
-      <w:bookmarkEnd w:id="4"/>
+      <w:bookmarkEnd w:id="5"/>
     </w:p>
     <w:p>
       <w:r>
@@ -4336,7 +4423,7 @@
       <w:pPr>
         <w:pStyle w:val="Ttulo2"/>
       </w:pPr>
-      <w:bookmarkStart w:id="5" w:name="_Toc510901286"/>
+      <w:bookmarkStart w:id="6" w:name="_Toc510901286"/>
       <w:r>
         <w:t xml:space="preserve">2.1 Descripción de la tecnología </w:t>
       </w:r>
@@ -4346,26 +4433,145 @@
       <w:r>
         <w:t>s.js</w:t>
       </w:r>
-      <w:bookmarkEnd w:id="5"/>
-    </w:p>
-    <w:p>
-      <w:pPr>
+      <w:bookmarkEnd w:id="6"/>
+    </w:p>
+    <w:p>
+      <w:pPr>
+        <w:pStyle w:val="Ttulo2"/>
         <w:rPr>
-          <w:color w:val="FF0000"/>
+          <w:rFonts w:eastAsiaTheme="minorHAnsi"/>
+          <w:b w:val="0"/>
+          <w:color w:val="auto"/>
+          <w:sz w:val="22"/>
+          <w:szCs w:val="22"/>
         </w:rPr>
       </w:pPr>
+      <w:bookmarkStart w:id="7" w:name="_Toc510901287"/>
       <w:r>
         <w:rPr>
-          <w:color w:val="FF0000"/>
+          <w:rFonts w:eastAsiaTheme="minorHAnsi"/>
+          <w:color w:val="auto"/>
+          <w:sz w:val="22"/>
+          <w:szCs w:val="22"/>
         </w:rPr>
-        <w:t>DESCRIPCIÓN</w:t>
+        <w:t>Chart.js</w:t>
+      </w:r>
+      <w:r>
+        <w:rPr>
+          <w:rFonts w:eastAsiaTheme="minorHAnsi"/>
+          <w:b w:val="0"/>
+          <w:color w:val="auto"/>
+          <w:sz w:val="22"/>
+          <w:szCs w:val="22"/>
+        </w:rPr>
+        <w:t xml:space="preserve"> es una librería javascript que permite generar distintos tipos de gráficas. Es po</w:t>
+      </w:r>
+      <w:r>
+        <w:rPr>
+          <w:rFonts w:eastAsiaTheme="minorHAnsi"/>
+          <w:b w:val="0"/>
+          <w:color w:val="auto"/>
+          <w:sz w:val="22"/>
+          <w:szCs w:val="22"/>
+        </w:rPr>
+        <w:t>sible representar datos usando 10</w:t>
+      </w:r>
+      <w:r>
+        <w:rPr>
+          <w:rFonts w:eastAsiaTheme="minorHAnsi"/>
+          <w:b w:val="0"/>
+          <w:color w:val="auto"/>
+          <w:sz w:val="22"/>
+          <w:szCs w:val="22"/>
+        </w:rPr>
+        <w:t xml:space="preserve"> tipos de gráficas di</w:t>
+      </w:r>
+      <w:r>
+        <w:rPr>
+          <w:rFonts w:eastAsiaTheme="minorHAnsi"/>
+          <w:b w:val="0"/>
+          <w:color w:val="auto"/>
+          <w:sz w:val="22"/>
+          <w:szCs w:val="22"/>
+        </w:rPr>
+        <w:t>ferentes, totalmente personaliza</w:t>
+      </w:r>
+      <w:r>
+        <w:rPr>
+          <w:rFonts w:eastAsiaTheme="minorHAnsi"/>
+          <w:b w:val="0"/>
+          <w:color w:val="auto"/>
+          <w:sz w:val="22"/>
+          <w:szCs w:val="22"/>
+        </w:rPr>
+        <w:t>bles y animadas.</w:t>
       </w:r>
     </w:p>
     <w:p>
       <w:pPr>
         <w:pStyle w:val="Ttulo2"/>
-      </w:pPr>
-      <w:bookmarkStart w:id="6" w:name="_Toc510901287"/>
+        <w:rPr>
+          <w:rFonts w:eastAsiaTheme="minorHAnsi"/>
+          <w:b w:val="0"/>
+          <w:color w:val="auto"/>
+          <w:sz w:val="22"/>
+          <w:szCs w:val="22"/>
+        </w:rPr>
+      </w:pPr>
+      <w:r>
+        <w:rPr>
+          <w:rFonts w:eastAsiaTheme="minorHAnsi"/>
+          <w:b w:val="0"/>
+          <w:color w:val="auto"/>
+          <w:sz w:val="22"/>
+          <w:szCs w:val="22"/>
+        </w:rPr>
+        <w:t xml:space="preserve">Funciona con HTML5 por lo que soporta la mayoría de los </w:t>
+      </w:r>
+      <w:r>
+        <w:rPr>
+          <w:rFonts w:eastAsiaTheme="minorHAnsi"/>
+          <w:b w:val="0"/>
+          <w:color w:val="auto"/>
+          <w:sz w:val="22"/>
+          <w:szCs w:val="22"/>
+        </w:rPr>
+        <w:t>navegadores</w:t>
+      </w:r>
+      <w:r>
+        <w:rPr>
+          <w:rFonts w:eastAsiaTheme="minorHAnsi"/>
+          <w:b w:val="0"/>
+          <w:color w:val="auto"/>
+          <w:sz w:val="22"/>
+          <w:szCs w:val="22"/>
+        </w:rPr>
+        <w:t xml:space="preserve"> modernos, incluso funciona en dispositivos móviles. No depende de librerías externas y pesa tan solo 4.5kb. Chart.js es una librería open source bajo licencia MIT y dispone de muy buena documentación con ejemplos de uso muy completos.</w:t>
+      </w:r>
+    </w:p>
+    <w:p>
+      <w:r>
+        <w:t xml:space="preserve">Una de las principales características de Chart.js, </w:t>
+      </w:r>
+      <w:r>
+        <w:t>es que</w:t>
+      </w:r>
+      <w:r>
+        <w:t xml:space="preserve"> usa el elemento </w:t>
+      </w:r>
+      <w:proofErr w:type="spellStart"/>
+      <w:r>
+        <w:t>canvas</w:t>
+      </w:r>
+      <w:proofErr w:type="spellEnd"/>
+      <w:r>
+        <w:t>, que es un nodo DOM único, similar en características a una imagen estática. Esto significa que tiene un alcance más amplio para la compatibilidad y menos implicaciones de memoria que las soluciones de gráficos basados ​​en SVG. El elemento canvas también permite guardar los contenidos como una cadena base 64, lo que permite guardar el gráfico como una imagen.</w:t>
+      </w:r>
+    </w:p>
+    <w:p>
+      <w:pPr>
+        <w:pStyle w:val="Ttulo2"/>
+      </w:pPr>
       <w:r>
         <w:t xml:space="preserve">2.2 Descripción de la tecnología </w:t>
       </w:r>
@@ -4373,7 +4579,7 @@
       <w:r>
         <w:t>Echarts</w:t>
       </w:r>
-      <w:bookmarkEnd w:id="6"/>
+      <w:bookmarkEnd w:id="7"/>
       <w:proofErr w:type="spellEnd"/>
     </w:p>
     <w:p>
@@ -4486,7 +4692,7 @@
       <w:pPr>
         <w:pStyle w:val="Ttulo1"/>
       </w:pPr>
-      <w:bookmarkStart w:id="7" w:name="_Toc510901288"/>
+      <w:bookmarkStart w:id="8" w:name="_Toc510901288"/>
       <w:r>
         <w:lastRenderedPageBreak/>
         <w:t xml:space="preserve">3. </w:t>
@@ -4494,13 +4700,13 @@
       <w:r>
         <w:t>Criterios de comparación</w:t>
       </w:r>
-      <w:bookmarkEnd w:id="7"/>
+      <w:bookmarkEnd w:id="8"/>
     </w:p>
     <w:p>
       <w:pPr>
         <w:pStyle w:val="Ttulo2"/>
       </w:pPr>
-      <w:bookmarkStart w:id="8" w:name="_Toc510901289"/>
+      <w:bookmarkStart w:id="9" w:name="_Toc510901289"/>
       <w:r>
         <w:t>3.1 Categoría A</w:t>
       </w:r>
@@ -4510,13 +4716,13 @@
       <w:r>
         <w:t>Criterios generales</w:t>
       </w:r>
-      <w:bookmarkEnd w:id="8"/>
+      <w:bookmarkEnd w:id="9"/>
     </w:p>
     <w:p>
       <w:pPr>
         <w:pStyle w:val="Ttulo3"/>
       </w:pPr>
-      <w:bookmarkStart w:id="9" w:name="_Toc510901290"/>
+      <w:bookmarkStart w:id="10" w:name="_Toc510901290"/>
       <w:r>
         <w:t xml:space="preserve">3.1.1 </w:t>
       </w:r>
@@ -4532,14 +4738,22 @@
       <w:r>
         <w:t>icencia</w:t>
       </w:r>
-      <w:bookmarkEnd w:id="9"/>
-    </w:p>
-    <w:p>
-      <w:r>
-        <w:t xml:space="preserve">Descripción: tipo de licencia del software (freeware, open </w:t>
+      <w:bookmarkEnd w:id="10"/>
+    </w:p>
+    <w:p>
+      <w:r>
+        <w:t>Descripción: tipo de licencia del software (</w:t>
       </w:r>
       <w:proofErr w:type="spellStart"/>
       <w:r>
+        <w:t>freeware</w:t>
+      </w:r>
+      <w:proofErr w:type="spellEnd"/>
+      <w:r>
+        <w:t xml:space="preserve">, open </w:t>
+      </w:r>
+      <w:proofErr w:type="spellStart"/>
+      <w:r>
         <w:t>source</w:t>
       </w:r>
       <w:proofErr w:type="spellEnd"/>
@@ -4564,7 +4778,7 @@
       <w:pPr>
         <w:pStyle w:val="Ttulo3"/>
       </w:pPr>
-      <w:bookmarkStart w:id="10" w:name="_Toc510901291"/>
+      <w:bookmarkStart w:id="11" w:name="_Toc510901291"/>
       <w:r>
         <w:t xml:space="preserve">3.1.2 </w:t>
       </w:r>
@@ -4577,7 +4791,7 @@
       <w:r>
         <w:t xml:space="preserve"> oficial</w:t>
       </w:r>
-      <w:bookmarkEnd w:id="10"/>
+      <w:bookmarkEnd w:id="11"/>
     </w:p>
     <w:p>
       <w:r>
@@ -4596,11 +4810,11 @@
       <w:pPr>
         <w:pStyle w:val="Ttulo3"/>
       </w:pPr>
-      <w:bookmarkStart w:id="11" w:name="_Toc510901292"/>
+      <w:bookmarkStart w:id="12" w:name="_Toc510901292"/>
       <w:r>
         <w:t>3.1.3 Criterio A.3 Documentación técnica no oficial</w:t>
       </w:r>
-      <w:bookmarkEnd w:id="11"/>
+      <w:bookmarkEnd w:id="12"/>
     </w:p>
     <w:p>
       <w:r>
@@ -4619,7 +4833,7 @@
       <w:pPr>
         <w:pStyle w:val="Ttulo3"/>
       </w:pPr>
-      <w:bookmarkStart w:id="12" w:name="_Toc510901293"/>
+      <w:bookmarkStart w:id="13" w:name="_Toc510901293"/>
       <w:r>
         <w:t>3.1.</w:t>
       </w:r>
@@ -4641,7 +4855,7 @@
       <w:r>
         <w:t>Comunidad</w:t>
       </w:r>
-      <w:bookmarkEnd w:id="12"/>
+      <w:bookmarkEnd w:id="13"/>
     </w:p>
     <w:p>
       <w:r>
@@ -4657,7 +4871,7 @@
       <w:pPr>
         <w:pStyle w:val="Ttulo3"/>
       </w:pPr>
-      <w:bookmarkStart w:id="13" w:name="_Toc510901294"/>
+      <w:bookmarkStart w:id="14" w:name="_Toc510901294"/>
       <w:r>
         <w:t>3.1.</w:t>
       </w:r>
@@ -4676,7 +4890,7 @@
       <w:r>
         <w:t xml:space="preserve"> Soporte y mantenimiento</w:t>
       </w:r>
-      <w:bookmarkEnd w:id="13"/>
+      <w:bookmarkEnd w:id="14"/>
     </w:p>
     <w:p>
       <w:r>
@@ -4698,7 +4912,7 @@
       <w:pPr>
         <w:pStyle w:val="Ttulo3"/>
       </w:pPr>
-      <w:bookmarkStart w:id="14" w:name="_Toc510901295"/>
+      <w:bookmarkStart w:id="15" w:name="_Toc510901295"/>
       <w:r>
         <w:t>3.1.</w:t>
       </w:r>
@@ -4717,7 +4931,7 @@
       <w:r>
         <w:t xml:space="preserve"> Requisitos técnicos</w:t>
       </w:r>
-      <w:bookmarkEnd w:id="14"/>
+      <w:bookmarkEnd w:id="15"/>
     </w:p>
     <w:p>
       <w:r>
@@ -4833,7 +5047,7 @@
       <w:pPr>
         <w:pStyle w:val="Ttulo2"/>
       </w:pPr>
-      <w:bookmarkStart w:id="15" w:name="_Toc510901296"/>
+      <w:bookmarkStart w:id="16" w:name="_Toc510901296"/>
       <w:r>
         <w:t>3.</w:t>
       </w:r>
@@ -4852,13 +5066,13 @@
       <w:r>
         <w:t>Adaptabilidad navegadores</w:t>
       </w:r>
-      <w:bookmarkEnd w:id="15"/>
+      <w:bookmarkEnd w:id="16"/>
     </w:p>
     <w:p>
       <w:pPr>
         <w:pStyle w:val="Ttulo3"/>
       </w:pPr>
-      <w:bookmarkStart w:id="16" w:name="_Toc510901297"/>
+      <w:bookmarkStart w:id="17" w:name="_Toc510901297"/>
       <w:r>
         <w:t>3.</w:t>
       </w:r>
@@ -4877,7 +5091,7 @@
       <w:r>
         <w:t>Firefox</w:t>
       </w:r>
-      <w:bookmarkEnd w:id="16"/>
+      <w:bookmarkEnd w:id="17"/>
     </w:p>
     <w:p>
       <w:r>
@@ -4894,7 +5108,7 @@
       <w:pPr>
         <w:pStyle w:val="Ttulo3"/>
       </w:pPr>
-      <w:bookmarkStart w:id="17" w:name="_Toc510901298"/>
+      <w:bookmarkStart w:id="18" w:name="_Toc510901298"/>
       <w:r>
         <w:t>3.</w:t>
       </w:r>
@@ -4916,7 +5130,7 @@
       <w:r>
         <w:t>Google Chrome</w:t>
       </w:r>
-      <w:bookmarkEnd w:id="17"/>
+      <w:bookmarkEnd w:id="18"/>
     </w:p>
     <w:p>
       <w:r>
@@ -4932,7 +5146,7 @@
       <w:pPr>
         <w:pStyle w:val="Ttulo3"/>
       </w:pPr>
-      <w:bookmarkStart w:id="18" w:name="_Toc510901299"/>
+      <w:bookmarkStart w:id="19" w:name="_Toc510901299"/>
       <w:r>
         <w:t>3.</w:t>
       </w:r>
@@ -4960,7 +5174,7 @@
       <w:r>
         <w:t>Opera</w:t>
       </w:r>
-      <w:bookmarkEnd w:id="18"/>
+      <w:bookmarkEnd w:id="19"/>
     </w:p>
     <w:p>
       <w:r>
@@ -4976,7 +5190,7 @@
       <w:pPr>
         <w:pStyle w:val="Ttulo3"/>
       </w:pPr>
-      <w:bookmarkStart w:id="19" w:name="_Toc510901300"/>
+      <w:bookmarkStart w:id="20" w:name="_Toc510901300"/>
       <w:r>
         <w:t>3.</w:t>
       </w:r>
@@ -5001,7 +5215,7 @@
       <w:r>
         <w:t>: Safari</w:t>
       </w:r>
-      <w:bookmarkEnd w:id="19"/>
+      <w:bookmarkEnd w:id="20"/>
     </w:p>
     <w:p>
       <w:r>
@@ -5017,7 +5231,7 @@
       <w:pPr>
         <w:pStyle w:val="Ttulo2"/>
       </w:pPr>
-      <w:bookmarkStart w:id="20" w:name="_Toc510901301"/>
+      <w:bookmarkStart w:id="21" w:name="_Toc510901301"/>
       <w:r>
         <w:t>3.</w:t>
       </w:r>
@@ -5033,13 +5247,13 @@
       <w:r>
         <w:t>: Implementación y desarrollo</w:t>
       </w:r>
-      <w:bookmarkEnd w:id="20"/>
+      <w:bookmarkEnd w:id="21"/>
     </w:p>
     <w:p>
       <w:pPr>
         <w:pStyle w:val="Ttulo3"/>
       </w:pPr>
-      <w:bookmarkStart w:id="21" w:name="_Toc510901302"/>
+      <w:bookmarkStart w:id="22" w:name="_Toc510901302"/>
       <w:r>
         <w:t>3.</w:t>
       </w:r>
@@ -5061,7 +5275,7 @@
       <w:r>
         <w:t>.1 Líneas de Código</w:t>
       </w:r>
-      <w:bookmarkEnd w:id="21"/>
+      <w:bookmarkEnd w:id="22"/>
     </w:p>
     <w:p>
       <w:r>
@@ -5077,7 +5291,7 @@
       <w:pPr>
         <w:pStyle w:val="Ttulo3"/>
       </w:pPr>
-      <w:bookmarkStart w:id="22" w:name="_Toc510901303"/>
+      <w:bookmarkStart w:id="23" w:name="_Toc510901303"/>
       <w:r>
         <w:t>3.</w:t>
       </w:r>
@@ -5099,7 +5313,7 @@
       <w:r>
         <w:t>.2 Curva de Aprendizaje</w:t>
       </w:r>
-      <w:bookmarkEnd w:id="22"/>
+      <w:bookmarkEnd w:id="23"/>
     </w:p>
     <w:p>
       <w:r>
@@ -5286,7 +5500,7 @@
           <w:szCs w:val="28"/>
         </w:rPr>
       </w:pPr>
-      <w:bookmarkStart w:id="23" w:name="_Toc510901304"/>
+      <w:bookmarkStart w:id="24" w:name="_Toc510901304"/>
       <w:r>
         <w:t>3.</w:t>
       </w:r>
@@ -5302,13 +5516,13 @@
       <w:r>
         <w:t>: Tipos de gráficos</w:t>
       </w:r>
-      <w:bookmarkEnd w:id="23"/>
+      <w:bookmarkEnd w:id="24"/>
     </w:p>
     <w:p>
       <w:pPr>
         <w:pStyle w:val="Ttulo3"/>
       </w:pPr>
-      <w:bookmarkStart w:id="24" w:name="_Toc510901305"/>
+      <w:bookmarkStart w:id="25" w:name="_Toc510901305"/>
       <w:r>
         <w:t>3.</w:t>
       </w:r>
@@ -5330,7 +5544,7 @@
       <w:r>
         <w:t>.1 Tipos Combinados</w:t>
       </w:r>
-      <w:bookmarkEnd w:id="24"/>
+      <w:bookmarkEnd w:id="25"/>
     </w:p>
     <w:p>
       <w:r>
@@ -5346,7 +5560,7 @@
       <w:pPr>
         <w:pStyle w:val="Ttulo3"/>
       </w:pPr>
-      <w:bookmarkStart w:id="25" w:name="_Toc510901306"/>
+      <w:bookmarkStart w:id="26" w:name="_Toc510901306"/>
       <w:r>
         <w:t>3.</w:t>
       </w:r>
@@ -5368,7 +5582,7 @@
       <w:r>
         <w:t>.2 Gráficos de Líneas</w:t>
       </w:r>
-      <w:bookmarkEnd w:id="25"/>
+      <w:bookmarkEnd w:id="26"/>
     </w:p>
     <w:p>
       <w:r>
@@ -5385,7 +5599,7 @@
       <w:pPr>
         <w:pStyle w:val="Ttulo3"/>
       </w:pPr>
-      <w:bookmarkStart w:id="26" w:name="_Toc510901307"/>
+      <w:bookmarkStart w:id="27" w:name="_Toc510901307"/>
       <w:r>
         <w:t>3.</w:t>
       </w:r>
@@ -5407,7 +5621,7 @@
       <w:r>
         <w:t>.3 Gráficos de Barras</w:t>
       </w:r>
-      <w:bookmarkEnd w:id="26"/>
+      <w:bookmarkEnd w:id="27"/>
     </w:p>
     <w:p>
       <w:r>
@@ -5423,7 +5637,7 @@
       <w:pPr>
         <w:pStyle w:val="Ttulo3"/>
       </w:pPr>
-      <w:bookmarkStart w:id="27" w:name="_Toc510901308"/>
+      <w:bookmarkStart w:id="28" w:name="_Toc510901308"/>
       <w:r>
         <w:t>3.</w:t>
       </w:r>
@@ -5445,7 +5659,7 @@
       <w:r>
         <w:t>.4 Gráficos Circulares</w:t>
       </w:r>
-      <w:bookmarkEnd w:id="27"/>
+      <w:bookmarkEnd w:id="28"/>
     </w:p>
     <w:p>
       <w:r>
@@ -5461,7 +5675,7 @@
       <w:pPr>
         <w:pStyle w:val="Ttulo3"/>
       </w:pPr>
-      <w:bookmarkStart w:id="28" w:name="_Toc510901309"/>
+      <w:bookmarkStart w:id="29" w:name="_Toc510901309"/>
       <w:r>
         <w:t>3.</w:t>
       </w:r>
@@ -5483,7 +5697,7 @@
       <w:r>
         <w:t>.5 Gráficos Polar Área</w:t>
       </w:r>
-      <w:bookmarkEnd w:id="28"/>
+      <w:bookmarkEnd w:id="29"/>
     </w:p>
     <w:p>
       <w:r>
@@ -5502,7 +5716,7 @@
       <w:pPr>
         <w:pStyle w:val="Ttulo3"/>
       </w:pPr>
-      <w:bookmarkStart w:id="29" w:name="_Toc510901310"/>
+      <w:bookmarkStart w:id="30" w:name="_Toc510901310"/>
       <w:r>
         <w:t>3.</w:t>
       </w:r>
@@ -5524,7 +5738,7 @@
       <w:r>
         <w:t>.6 Gráficos de Radar</w:t>
       </w:r>
-      <w:bookmarkEnd w:id="29"/>
+      <w:bookmarkEnd w:id="30"/>
     </w:p>
     <w:p>
       <w:r>
@@ -5540,7 +5754,7 @@
       <w:pPr>
         <w:pStyle w:val="Ttulo3"/>
       </w:pPr>
-      <w:bookmarkStart w:id="30" w:name="_Toc510901311"/>
+      <w:bookmarkStart w:id="31" w:name="_Toc510901311"/>
       <w:r>
         <w:t>3.</w:t>
       </w:r>
@@ -5577,7 +5791,7 @@
       <w:r>
         <w:t>de Dispersión</w:t>
       </w:r>
-      <w:bookmarkEnd w:id="30"/>
+      <w:bookmarkEnd w:id="31"/>
     </w:p>
     <w:p>
       <w:r>
@@ -5599,7 +5813,7 @@
       <w:pPr>
         <w:pStyle w:val="Ttulo3"/>
       </w:pPr>
-      <w:bookmarkStart w:id="31" w:name="_Toc510901312"/>
+      <w:bookmarkStart w:id="32" w:name="_Toc510901312"/>
       <w:r>
         <w:t>3.</w:t>
       </w:r>
@@ -5636,7 +5850,7 @@
       <w:r>
         <w:t>de Burbujas</w:t>
       </w:r>
-      <w:bookmarkEnd w:id="31"/>
+      <w:bookmarkEnd w:id="32"/>
     </w:p>
     <w:p>
       <w:r>
@@ -5655,7 +5869,7 @@
       <w:pPr>
         <w:pStyle w:val="Ttulo3"/>
       </w:pPr>
-      <w:bookmarkStart w:id="32" w:name="_Toc510901313"/>
+      <w:bookmarkStart w:id="33" w:name="_Toc510901313"/>
       <w:r>
         <w:t>3.</w:t>
       </w:r>
@@ -5692,7 +5906,7 @@
       <w:r>
         <w:t>del tipo Medidor Radial</w:t>
       </w:r>
-      <w:bookmarkEnd w:id="32"/>
+      <w:bookmarkEnd w:id="33"/>
       <w:r>
         <w:t xml:space="preserve"> </w:t>
       </w:r>
@@ -5714,7 +5928,7 @@
       <w:pPr>
         <w:pStyle w:val="Ttulo3"/>
       </w:pPr>
-      <w:bookmarkStart w:id="33" w:name="_Toc510901314"/>
+      <w:bookmarkStart w:id="34" w:name="_Toc510901314"/>
       <w:r>
         <w:t>3.</w:t>
       </w:r>
@@ -5748,7 +5962,7 @@
       <w:r>
         <w:t xml:space="preserve"> Gráficos de Mapas (Mapas de Calor, Árboles)</w:t>
       </w:r>
-      <w:bookmarkEnd w:id="33"/>
+      <w:bookmarkEnd w:id="34"/>
     </w:p>
     <w:p>
       <w:r>
@@ -5764,7 +5978,7 @@
       <w:pPr>
         <w:pStyle w:val="Ttulo2"/>
       </w:pPr>
-      <w:bookmarkStart w:id="34" w:name="_Toc510901315"/>
+      <w:bookmarkStart w:id="35" w:name="_Toc510901315"/>
       <w:r>
         <w:t>3.</w:t>
       </w:r>
@@ -5780,13 +5994,13 @@
       <w:r>
         <w:t>: Utilidades</w:t>
       </w:r>
-      <w:bookmarkEnd w:id="34"/>
+      <w:bookmarkEnd w:id="35"/>
     </w:p>
     <w:p>
       <w:pPr>
         <w:pStyle w:val="Ttulo3"/>
       </w:pPr>
-      <w:bookmarkStart w:id="35" w:name="_Toc510901316"/>
+      <w:bookmarkStart w:id="36" w:name="_Toc510901316"/>
       <w:r>
         <w:t>3.</w:t>
       </w:r>
@@ -5805,7 +6019,7 @@
       <w:r>
         <w:t>: Requerimientos software</w:t>
       </w:r>
-      <w:bookmarkEnd w:id="35"/>
+      <w:bookmarkEnd w:id="36"/>
     </w:p>
     <w:p>
       <w:r>
@@ -5816,7 +6030,7 @@
       <w:pPr>
         <w:pStyle w:val="Ttulo3"/>
       </w:pPr>
-      <w:bookmarkStart w:id="36" w:name="_Toc510901317"/>
+      <w:bookmarkStart w:id="37" w:name="_Toc510901317"/>
       <w:r>
         <w:t>3.</w:t>
       </w:r>
@@ -5835,7 +6049,7 @@
       <w:r>
         <w:t>: Metodologías de importación</w:t>
       </w:r>
-      <w:bookmarkEnd w:id="36"/>
+      <w:bookmarkEnd w:id="37"/>
     </w:p>
     <w:p>
       <w:r>
@@ -5846,7 +6060,7 @@
       <w:pPr>
         <w:pStyle w:val="Ttulo3"/>
       </w:pPr>
-      <w:bookmarkStart w:id="37" w:name="_Toc510901318"/>
+      <w:bookmarkStart w:id="38" w:name="_Toc510901318"/>
       <w:r>
         <w:lastRenderedPageBreak/>
         <w:t>3.</w:t>
@@ -5866,20 +6080,20 @@
       <w:r>
         <w:t>: Opciones de los gráficos</w:t>
       </w:r>
-      <w:bookmarkEnd w:id="37"/>
+      <w:bookmarkEnd w:id="38"/>
     </w:p>
     <w:p>
       <w:r>
         <w:t>Descripción: diferentes opciones de configuración de los gráficos.</w:t>
       </w:r>
-      <w:bookmarkStart w:id="38" w:name="_Toc478896879"/>
-      <w:bookmarkStart w:id="39" w:name="_Toc479006762"/>
+      <w:bookmarkStart w:id="39" w:name="_Toc478896879"/>
+      <w:bookmarkStart w:id="40" w:name="_Toc479006762"/>
     </w:p>
     <w:p>
       <w:pPr>
         <w:pStyle w:val="Ttulo2"/>
       </w:pPr>
-      <w:bookmarkStart w:id="40" w:name="_Toc510901319"/>
+      <w:bookmarkStart w:id="41" w:name="_Toc510901319"/>
       <w:r>
         <w:t>3.</w:t>
       </w:r>
@@ -5895,15 +6109,15 @@
       <w:r>
         <w:t>: Criterios Económicos.</w:t>
       </w:r>
-      <w:bookmarkEnd w:id="38"/>
       <w:bookmarkEnd w:id="39"/>
       <w:bookmarkEnd w:id="40"/>
+      <w:bookmarkEnd w:id="41"/>
     </w:p>
     <w:p>
       <w:pPr>
         <w:pStyle w:val="Ttulo3"/>
       </w:pPr>
-      <w:bookmarkStart w:id="41" w:name="_Toc510901320"/>
+      <w:bookmarkStart w:id="42" w:name="_Toc510901320"/>
       <w:r>
         <w:t>3.</w:t>
       </w:r>
@@ -5919,7 +6133,7 @@
       <w:r>
         <w:t>.1: Coste de producto.</w:t>
       </w:r>
-      <w:bookmarkEnd w:id="41"/>
+      <w:bookmarkEnd w:id="42"/>
     </w:p>
     <w:p>
       <w:r>
@@ -5941,7 +6155,7 @@
       <w:pPr>
         <w:pStyle w:val="Ttulo3"/>
       </w:pPr>
-      <w:bookmarkStart w:id="42" w:name="_Toc510901321"/>
+      <w:bookmarkStart w:id="43" w:name="_Toc510901321"/>
       <w:r>
         <w:t>3.</w:t>
       </w:r>
@@ -5957,7 +6171,7 @@
       <w:r>
         <w:t>.2: Coste de licencia.</w:t>
       </w:r>
-      <w:bookmarkEnd w:id="42"/>
+      <w:bookmarkEnd w:id="43"/>
     </w:p>
     <w:p>
       <w:r>
@@ -5971,14 +6185,14 @@
       <w:r>
         <w:t>: Numérico.</w:t>
       </w:r>
-      <w:bookmarkStart w:id="43" w:name="_Toc478896877"/>
-      <w:bookmarkStart w:id="44" w:name="_Toc479006760"/>
+      <w:bookmarkStart w:id="44" w:name="_Toc478896877"/>
+      <w:bookmarkStart w:id="45" w:name="_Toc479006760"/>
     </w:p>
     <w:p>
       <w:pPr>
         <w:pStyle w:val="Ttulo2"/>
       </w:pPr>
-      <w:bookmarkStart w:id="45" w:name="_Toc510901322"/>
+      <w:bookmarkStart w:id="46" w:name="_Toc510901322"/>
       <w:r>
         <w:t>3.</w:t>
       </w:r>
@@ -5994,15 +6208,15 @@
       <w:r>
         <w:t>: Criterios Técnicos</w:t>
       </w:r>
-      <w:bookmarkEnd w:id="43"/>
       <w:bookmarkEnd w:id="44"/>
       <w:bookmarkEnd w:id="45"/>
+      <w:bookmarkEnd w:id="46"/>
     </w:p>
     <w:p>
       <w:pPr>
         <w:pStyle w:val="Ttulo3"/>
       </w:pPr>
-      <w:bookmarkStart w:id="46" w:name="_Toc510901323"/>
+      <w:bookmarkStart w:id="47" w:name="_Toc510901323"/>
       <w:r>
         <w:t>3.</w:t>
       </w:r>
@@ -6018,7 +6232,7 @@
       <w:r>
         <w:t>.1: Multiplataforma.</w:t>
       </w:r>
-      <w:bookmarkEnd w:id="46"/>
+      <w:bookmarkEnd w:id="47"/>
     </w:p>
     <w:p>
       <w:r>
@@ -6034,7 +6248,7 @@
       <w:pPr>
         <w:pStyle w:val="Ttulo3"/>
       </w:pPr>
-      <w:bookmarkStart w:id="47" w:name="_Toc510901324"/>
+      <w:bookmarkStart w:id="48" w:name="_Toc510901324"/>
       <w:r>
         <w:t>3.</w:t>
       </w:r>
@@ -6050,7 +6264,7 @@
       <w:r>
         <w:t>.2: Instalación.</w:t>
       </w:r>
-      <w:bookmarkEnd w:id="47"/>
+      <w:bookmarkEnd w:id="48"/>
     </w:p>
     <w:p>
       <w:r>
@@ -6072,7 +6286,7 @@
       <w:pPr>
         <w:pStyle w:val="Ttulo3"/>
       </w:pPr>
-      <w:bookmarkStart w:id="48" w:name="_Toc510901325"/>
+      <w:bookmarkStart w:id="49" w:name="_Toc510901325"/>
       <w:r>
         <w:t>3.</w:t>
       </w:r>
@@ -6088,7 +6302,7 @@
       <w:r>
         <w:t>.3: Configuración.</w:t>
       </w:r>
-      <w:bookmarkEnd w:id="48"/>
+      <w:bookmarkEnd w:id="49"/>
     </w:p>
     <w:p>
       <w:r>
@@ -6110,7 +6324,7 @@
       <w:pPr>
         <w:pStyle w:val="Ttulo3"/>
       </w:pPr>
-      <w:bookmarkStart w:id="49" w:name="_Toc510901326"/>
+      <w:bookmarkStart w:id="50" w:name="_Toc510901326"/>
       <w:r>
         <w:t>3.</w:t>
       </w:r>
@@ -6126,7 +6340,7 @@
       <w:r>
         <w:t>.4: Almacenamiento.</w:t>
       </w:r>
-      <w:bookmarkEnd w:id="49"/>
+      <w:bookmarkEnd w:id="50"/>
     </w:p>
     <w:p>
       <w:r>
@@ -6146,20 +6360,20 @@
       <w:pPr>
         <w:pStyle w:val="Ttulo1"/>
       </w:pPr>
-      <w:bookmarkStart w:id="50" w:name="_Toc510901327"/>
+      <w:bookmarkStart w:id="51" w:name="_Toc510901327"/>
       <w:r>
         <w:t xml:space="preserve">4. </w:t>
       </w:r>
       <w:r>
         <w:t>Evaluación de los criterios por tecnología</w:t>
       </w:r>
-      <w:bookmarkEnd w:id="50"/>
+      <w:bookmarkEnd w:id="51"/>
     </w:p>
     <w:p>
       <w:pPr>
         <w:pStyle w:val="Ttulo2"/>
       </w:pPr>
-      <w:bookmarkStart w:id="51" w:name="_Toc510901328"/>
+      <w:bookmarkStart w:id="52" w:name="_Toc510901328"/>
       <w:r>
         <w:t>4</w:t>
       </w:r>
@@ -6178,7 +6392,7 @@
       <w:r>
         <w:t>Chart.js</w:t>
       </w:r>
-      <w:bookmarkEnd w:id="51"/>
+      <w:bookmarkEnd w:id="52"/>
     </w:p>
     <w:tbl>
       <w:tblPr>
@@ -7688,7 +7902,7 @@
       <w:pPr>
         <w:pStyle w:val="Ttulo2"/>
       </w:pPr>
-      <w:bookmarkStart w:id="52" w:name="_Toc510901329"/>
+      <w:bookmarkStart w:id="53" w:name="_Toc510901329"/>
       <w:r>
         <w:t>4</w:t>
       </w:r>
@@ -7711,7 +7925,7 @@
       <w:r>
         <w:t>Echarts</w:t>
       </w:r>
-      <w:bookmarkEnd w:id="52"/>
+      <w:bookmarkEnd w:id="53"/>
       <w:proofErr w:type="spellEnd"/>
     </w:p>
     <w:tbl>
@@ -9295,7 +9509,21 @@
         <w:rPr>
           <w:rFonts w:eastAsiaTheme="minorEastAsia"/>
         </w:rPr>
-        <w:t xml:space="preserve">es Python 2.2 o superior y la plataforma Java 2, Standard </w:t>
+        <w:t xml:space="preserve">es </w:t>
+      </w:r>
+      <w:proofErr w:type="spellStart"/>
+      <w:r>
+        <w:rPr>
+          <w:rFonts w:eastAsiaTheme="minorEastAsia"/>
+        </w:rPr>
+        <w:t>Python</w:t>
+      </w:r>
+      <w:proofErr w:type="spellEnd"/>
+      <w:r>
+        <w:rPr>
+          <w:rFonts w:eastAsiaTheme="minorEastAsia"/>
+        </w:rPr>
+        <w:t xml:space="preserve"> 2.2 o superior y la plataforma Java 2, Standard </w:t>
       </w:r>
       <w:proofErr w:type="spellStart"/>
       <w:r>
@@ -9543,7 +9771,7 @@
       <w:pPr>
         <w:pStyle w:val="Ttulo1"/>
       </w:pPr>
-      <w:bookmarkStart w:id="53" w:name="_Toc510901330"/>
+      <w:bookmarkStart w:id="54" w:name="_Toc510901330"/>
       <w:r>
         <w:lastRenderedPageBreak/>
         <w:t>5</w:t>
@@ -9554,14 +9782,14 @@
       <w:r>
         <w:t>Comparación de las tecnologías</w:t>
       </w:r>
-      <w:bookmarkEnd w:id="53"/>
+      <w:bookmarkEnd w:id="54"/>
     </w:p>
     <w:p/>
     <w:p/>
     <w:p>
       <w:pPr>
         <w:sectPr>
-          <w:footerReference w:type="default" r:id="rId8"/>
+          <w:footerReference w:type="default" r:id="rId10"/>
           <w:pgSz w:w="11906" w:h="16838"/>
           <w:pgMar w:top="1417" w:right="1701" w:bottom="1417" w:left="1701" w:header="708" w:footer="708" w:gutter="0"/>
           <w:cols w:space="708"/>
@@ -9909,10 +10137,7 @@
           <w:tcPr>
             <w:tcW w:w="5581" w:type="dxa"/>
           </w:tcPr>
-          <w:p>
-            <w:bookmarkStart w:id="54" w:name="_GoBack"/>
-            <w:bookmarkEnd w:id="54"/>
-          </w:p>
+          <w:p/>
         </w:tc>
       </w:tr>
       <w:tr>
@@ -11824,16 +12049,22 @@
         <w:rPr>
           <w:color w:val="FF0000"/>
         </w:rPr>
-        <w:t xml:space="preserve">Ejemplo: </w:t>
+        <w:t xml:space="preserve">Ejemplo: Un equipo de desarrolladores expertos </w:t>
       </w:r>
       <w:proofErr w:type="gramStart"/>
       <w:r>
         <w:rPr>
           <w:color w:val="FF0000"/>
         </w:rPr>
-        <w:t>Un equipo de desarrolladores expertos necesitan realizar una aplicación extensa con mapas y demás tipos de gráficos… COGER ECHARTS!</w:t>
+        <w:t>necesitan</w:t>
       </w:r>
       <w:proofErr w:type="gramEnd"/>
+      <w:r>
+        <w:rPr>
+          <w:color w:val="FF0000"/>
+        </w:rPr>
+        <w:t xml:space="preserve"> realizar una aplicación extensa con mapas y demás tipos de gráficos… COGER ECHARTS!</w:t>
+      </w:r>
     </w:p>
     <w:p>
       <w:pPr>
@@ -11841,12 +12072,18 @@
           <w:color w:val="000000" w:themeColor="text1"/>
         </w:rPr>
       </w:pPr>
-      <w:proofErr w:type="gramStart"/>
       <w:r>
         <w:rPr>
           <w:color w:val="000000" w:themeColor="text1"/>
         </w:rPr>
-        <w:t>Un equipo de desarrolladores expertos necesitan</w:t>
+        <w:t xml:space="preserve">Un equipo de desarrolladores expertos </w:t>
+      </w:r>
+      <w:proofErr w:type="gramStart"/>
+      <w:r>
+        <w:rPr>
+          <w:color w:val="000000" w:themeColor="text1"/>
+        </w:rPr>
+        <w:t>necesitan</w:t>
       </w:r>
       <w:proofErr w:type="gramEnd"/>
       <w:r>
@@ -12052,7 +12289,7 @@
 </file>
 
 <file path=word/endnotes.xml><?xml version="1.0" encoding="utf-8"?>
-<w:endnotes xmlns:wpc="http://schemas.microsoft.com/office/word/2010/wordprocessingCanvas" xmlns:mo="http://schemas.microsoft.com/office/mac/office/2008/main" xmlns:mc="http://schemas.openxmlformats.org/markup-compatibility/2006" xmlns:mv="urn:schemas-microsoft-com:mac:vml" xmlns:o="urn:schemas-microsoft-com:office:office" xmlns:r="http://schemas.openxmlformats.org/officeDocument/2006/relationships" xmlns:m="http://schemas.openxmlformats.org/officeDocument/2006/math" xmlns:v="urn:schemas-microsoft-com:vml" xmlns:wp14="http://schemas.microsoft.com/office/word/2010/wordprocessingDrawing" xmlns:wp="http://schemas.openxmlformats.org/drawingml/2006/wordprocessingDrawing" xmlns:w10="urn:schemas-microsoft-com:office:word" xmlns:w="http://schemas.openxmlformats.org/wordprocessingml/2006/main" xmlns:w14="http://schemas.microsoft.com/office/word/2010/wordml" xmlns:w15="http://schemas.microsoft.com/office/word/2012/wordml" xmlns:wpg="http://schemas.microsoft.com/office/word/2010/wordprocessingGroup" xmlns:wpi="http://schemas.microsoft.com/office/word/2010/wordprocessingInk" xmlns:wne="http://schemas.microsoft.com/office/word/2006/wordml" xmlns:wps="http://schemas.microsoft.com/office/word/2010/wordprocessingShape" mc:Ignorable="w14 w15 wp14">
+<w:endnotes xmlns:wpc="http://schemas.microsoft.com/office/word/2010/wordprocessingCanvas" xmlns:mc="http://schemas.openxmlformats.org/markup-compatibility/2006" xmlns:o="urn:schemas-microsoft-com:office:office" xmlns:r="http://schemas.openxmlformats.org/officeDocument/2006/relationships" xmlns:m="http://schemas.openxmlformats.org/officeDocument/2006/math" xmlns:v="urn:schemas-microsoft-com:vml" xmlns:wp14="http://schemas.microsoft.com/office/word/2010/wordprocessingDrawing" xmlns:wp="http://schemas.openxmlformats.org/drawingml/2006/wordprocessingDrawing" xmlns:w10="urn:schemas-microsoft-com:office:word" xmlns:w="http://schemas.openxmlformats.org/wordprocessingml/2006/main" xmlns:w14="http://schemas.microsoft.com/office/word/2010/wordml" xmlns:wpg="http://schemas.microsoft.com/office/word/2010/wordprocessingGroup" xmlns:wpi="http://schemas.microsoft.com/office/word/2010/wordprocessingInk" xmlns:wne="http://schemas.microsoft.com/office/word/2006/wordml" xmlns:wps="http://schemas.microsoft.com/office/word/2010/wordprocessingShape" mc:Ignorable="w14 wp14">
   <w:endnote w:type="separator" w:id="-1">
     <w:p>
       <w:pPr>
@@ -12077,7 +12314,7 @@
 </file>
 
 <file path=word/footer1.xml><?xml version="1.0" encoding="utf-8"?>
-<w:ftr xmlns:wpc="http://schemas.microsoft.com/office/word/2010/wordprocessingCanvas" xmlns:mo="http://schemas.microsoft.com/office/mac/office/2008/main" xmlns:mc="http://schemas.openxmlformats.org/markup-compatibility/2006" xmlns:mv="urn:schemas-microsoft-com:mac:vml" xmlns:o="urn:schemas-microsoft-com:office:office" xmlns:r="http://schemas.openxmlformats.org/officeDocument/2006/relationships" xmlns:m="http://schemas.openxmlformats.org/officeDocument/2006/math" xmlns:v="urn:schemas-microsoft-com:vml" xmlns:wp14="http://schemas.microsoft.com/office/word/2010/wordprocessingDrawing" xmlns:wp="http://schemas.openxmlformats.org/drawingml/2006/wordprocessingDrawing" xmlns:w10="urn:schemas-microsoft-com:office:word" xmlns:w="http://schemas.openxmlformats.org/wordprocessingml/2006/main" xmlns:w14="http://schemas.microsoft.com/office/word/2010/wordml" xmlns:w15="http://schemas.microsoft.com/office/word/2012/wordml" xmlns:wpg="http://schemas.microsoft.com/office/word/2010/wordprocessingGroup" xmlns:wpi="http://schemas.microsoft.com/office/word/2010/wordprocessingInk" xmlns:wne="http://schemas.microsoft.com/office/word/2006/wordml" xmlns:wps="http://schemas.microsoft.com/office/word/2010/wordprocessingShape" mc:Ignorable="w14 w15 wp14">
+<w:ftr xmlns:wpc="http://schemas.microsoft.com/office/word/2010/wordprocessingCanvas" xmlns:mc="http://schemas.openxmlformats.org/markup-compatibility/2006" xmlns:o="urn:schemas-microsoft-com:office:office" xmlns:r="http://schemas.openxmlformats.org/officeDocument/2006/relationships" xmlns:m="http://schemas.openxmlformats.org/officeDocument/2006/math" xmlns:v="urn:schemas-microsoft-com:vml" xmlns:wp14="http://schemas.microsoft.com/office/word/2010/wordprocessingDrawing" xmlns:wp="http://schemas.openxmlformats.org/drawingml/2006/wordprocessingDrawing" xmlns:w10="urn:schemas-microsoft-com:office:word" xmlns:w="http://schemas.openxmlformats.org/wordprocessingml/2006/main" xmlns:w14="http://schemas.microsoft.com/office/word/2010/wordml" xmlns:wpg="http://schemas.microsoft.com/office/word/2010/wordprocessingGroup" xmlns:wpi="http://schemas.microsoft.com/office/word/2010/wordprocessingInk" xmlns:wne="http://schemas.microsoft.com/office/word/2006/wordml" xmlns:wps="http://schemas.microsoft.com/office/word/2010/wordprocessingShape" mc:Ignorable="w14 wp14">
   <w:sdt>
     <w:sdtPr>
       <w:id w:val="-1085539132"/>
@@ -12086,6 +12323,7 @@
         <w:docPartUnique/>
       </w:docPartObj>
     </w:sdtPr>
+    <w:sdtEndPr/>
     <w:sdtContent>
       <w:p>
         <w:pPr>
@@ -12105,7 +12343,7 @@
           <w:rPr>
             <w:noProof/>
           </w:rPr>
-          <w:t>17</w:t>
+          <w:t>6</w:t>
         </w:r>
         <w:r>
           <w:fldChar w:fldCharType="end"/>
@@ -12122,7 +12360,7 @@
 </file>
 
 <file path=word/footnotes.xml><?xml version="1.0" encoding="utf-8"?>
-<w:footnotes xmlns:wpc="http://schemas.microsoft.com/office/word/2010/wordprocessingCanvas" xmlns:mo="http://schemas.microsoft.com/office/mac/office/2008/main" xmlns:mc="http://schemas.openxmlformats.org/markup-compatibility/2006" xmlns:mv="urn:schemas-microsoft-com:mac:vml" xmlns:o="urn:schemas-microsoft-com:office:office" xmlns:r="http://schemas.openxmlformats.org/officeDocument/2006/relationships" xmlns:m="http://schemas.openxmlformats.org/officeDocument/2006/math" xmlns:v="urn:schemas-microsoft-com:vml" xmlns:wp14="http://schemas.microsoft.com/office/word/2010/wordprocessingDrawing" xmlns:wp="http://schemas.openxmlformats.org/drawingml/2006/wordprocessingDrawing" xmlns:w10="urn:schemas-microsoft-com:office:word" xmlns:w="http://schemas.openxmlformats.org/wordprocessingml/2006/main" xmlns:w14="http://schemas.microsoft.com/office/word/2010/wordml" xmlns:w15="http://schemas.microsoft.com/office/word/2012/wordml" xmlns:wpg="http://schemas.microsoft.com/office/word/2010/wordprocessingGroup" xmlns:wpi="http://schemas.microsoft.com/office/word/2010/wordprocessingInk" xmlns:wne="http://schemas.microsoft.com/office/word/2006/wordml" xmlns:wps="http://schemas.microsoft.com/office/word/2010/wordprocessingShape" mc:Ignorable="w14 w15 wp14">
+<w:footnotes xmlns:wpc="http://schemas.microsoft.com/office/word/2010/wordprocessingCanvas" xmlns:mc="http://schemas.openxmlformats.org/markup-compatibility/2006" xmlns:o="urn:schemas-microsoft-com:office:office" xmlns:r="http://schemas.openxmlformats.org/officeDocument/2006/relationships" xmlns:m="http://schemas.openxmlformats.org/officeDocument/2006/math" xmlns:v="urn:schemas-microsoft-com:vml" xmlns:wp14="http://schemas.microsoft.com/office/word/2010/wordprocessingDrawing" xmlns:wp="http://schemas.openxmlformats.org/drawingml/2006/wordprocessingDrawing" xmlns:w10="urn:schemas-microsoft-com:office:word" xmlns:w="http://schemas.openxmlformats.org/wordprocessingml/2006/main" xmlns:w14="http://schemas.microsoft.com/office/word/2010/wordml" xmlns:wpg="http://schemas.microsoft.com/office/word/2010/wordprocessingGroup" xmlns:wpi="http://schemas.microsoft.com/office/word/2010/wordprocessingInk" xmlns:wne="http://schemas.microsoft.com/office/word/2006/wordml" xmlns:wps="http://schemas.microsoft.com/office/word/2010/wordprocessingShape" mc:Ignorable="w14 wp14">
   <w:footnote w:type="separator" w:id="-1">
     <w:p>
       <w:pPr>
@@ -12147,7 +12385,7 @@
 </file>
 
 <file path=word/numbering.xml><?xml version="1.0" encoding="utf-8"?>
-<w:numbering xmlns:wpc="http://schemas.microsoft.com/office/word/2010/wordprocessingCanvas" xmlns:mo="http://schemas.microsoft.com/office/mac/office/2008/main" xmlns:mc="http://schemas.openxmlformats.org/markup-compatibility/2006" xmlns:mv="urn:schemas-microsoft-com:mac:vml" xmlns:o="urn:schemas-microsoft-com:office:office" xmlns:r="http://schemas.openxmlformats.org/officeDocument/2006/relationships" xmlns:m="http://schemas.openxmlformats.org/officeDocument/2006/math" xmlns:v="urn:schemas-microsoft-com:vml" xmlns:wp14="http://schemas.microsoft.com/office/word/2010/wordprocessingDrawing" xmlns:wp="http://schemas.openxmlformats.org/drawingml/2006/wordprocessingDrawing" xmlns:w10="urn:schemas-microsoft-com:office:word" xmlns:w="http://schemas.openxmlformats.org/wordprocessingml/2006/main" xmlns:w14="http://schemas.microsoft.com/office/word/2010/wordml" xmlns:w15="http://schemas.microsoft.com/office/word/2012/wordml" xmlns:wpg="http://schemas.microsoft.com/office/word/2010/wordprocessingGroup" xmlns:wpi="http://schemas.microsoft.com/office/word/2010/wordprocessingInk" xmlns:wne="http://schemas.microsoft.com/office/word/2006/wordml" xmlns:wps="http://schemas.microsoft.com/office/word/2010/wordprocessingShape" mc:Ignorable="w14 w15 wp14">
+<w:numbering xmlns:wpc="http://schemas.microsoft.com/office/word/2010/wordprocessingCanvas" xmlns:mc="http://schemas.openxmlformats.org/markup-compatibility/2006" xmlns:o="urn:schemas-microsoft-com:office:office" xmlns:r="http://schemas.openxmlformats.org/officeDocument/2006/relationships" xmlns:m="http://schemas.openxmlformats.org/officeDocument/2006/math" xmlns:v="urn:schemas-microsoft-com:vml" xmlns:wp14="http://schemas.microsoft.com/office/word/2010/wordprocessingDrawing" xmlns:wp="http://schemas.openxmlformats.org/drawingml/2006/wordprocessingDrawing" xmlns:w10="urn:schemas-microsoft-com:office:word" xmlns:w="http://schemas.openxmlformats.org/wordprocessingml/2006/main" xmlns:w14="http://schemas.microsoft.com/office/word/2010/wordml" xmlns:wpg="http://schemas.microsoft.com/office/word/2010/wordprocessingGroup" xmlns:wpi="http://schemas.microsoft.com/office/word/2010/wordprocessingInk" xmlns:wne="http://schemas.microsoft.com/office/word/2006/wordml" xmlns:wps="http://schemas.microsoft.com/office/word/2010/wordprocessingShape" mc:Ignorable="w14 wp14">
   <w:abstractNum w:abstractNumId="0">
     <w:nsid w:val="06E53864"/>
     <w:multiLevelType w:val="multilevel"/>
@@ -13039,7 +13277,7 @@
 </file>
 
 <file path=word/styles.xml><?xml version="1.0" encoding="utf-8"?>
-<w:styles xmlns:mc="http://schemas.openxmlformats.org/markup-compatibility/2006" xmlns:r="http://schemas.openxmlformats.org/officeDocument/2006/relationships" xmlns:w="http://schemas.openxmlformats.org/wordprocessingml/2006/main" xmlns:w14="http://schemas.microsoft.com/office/word/2010/wordml" xmlns:w15="http://schemas.microsoft.com/office/word/2012/wordml" mc:Ignorable="w14 w15">
+<w:styles xmlns:mc="http://schemas.openxmlformats.org/markup-compatibility/2006" xmlns:r="http://schemas.openxmlformats.org/officeDocument/2006/relationships" xmlns:w="http://schemas.openxmlformats.org/wordprocessingml/2006/main" xmlns:w14="http://schemas.microsoft.com/office/word/2010/wordml" mc:Ignorable="w14">
   <w:docDefaults>
     <w:rPrDefault>
       <w:rPr>
@@ -13055,380 +13293,769 @@
       </w:pPr>
     </w:pPrDefault>
   </w:docDefaults>
-  <w:latentStyles w:defLockedState="0" w:defUIPriority="99" w:defSemiHidden="0" w:defUnhideWhenUsed="0" w:defQFormat="0" w:count="382">
-    <w:lsdException w:name="Normal" w:uiPriority="0" w:qFormat="1"/>
-    <w:lsdException w:name="heading 1" w:uiPriority="9" w:qFormat="1"/>
-    <w:lsdException w:name="heading 2" w:semiHidden="1" w:uiPriority="9" w:unhideWhenUsed="1" w:qFormat="1"/>
-    <w:lsdException w:name="heading 3" w:semiHidden="1" w:uiPriority="9" w:unhideWhenUsed="1" w:qFormat="1"/>
-    <w:lsdException w:name="heading 4" w:semiHidden="1" w:uiPriority="9" w:unhideWhenUsed="1" w:qFormat="1"/>
-    <w:lsdException w:name="heading 5" w:semiHidden="1" w:uiPriority="9" w:unhideWhenUsed="1" w:qFormat="1"/>
-    <w:lsdException w:name="heading 6" w:semiHidden="1" w:uiPriority="9" w:unhideWhenUsed="1" w:qFormat="1"/>
-    <w:lsdException w:name="heading 7" w:semiHidden="1" w:uiPriority="9" w:unhideWhenUsed="1" w:qFormat="1"/>
-    <w:lsdException w:name="heading 8" w:semiHidden="1" w:uiPriority="9" w:unhideWhenUsed="1" w:qFormat="1"/>
-    <w:lsdException w:name="heading 9" w:semiHidden="1" w:uiPriority="9" w:unhideWhenUsed="1" w:qFormat="1"/>
-    <w:lsdException w:name="index 1" w:semiHidden="1" w:unhideWhenUsed="1"/>
-    <w:lsdException w:name="index 2" w:semiHidden="1" w:unhideWhenUsed="1"/>
-    <w:lsdException w:name="index 3" w:semiHidden="1" w:unhideWhenUsed="1"/>
-    <w:lsdException w:name="index 4" w:semiHidden="1" w:unhideWhenUsed="1"/>
-    <w:lsdException w:name="index 5" w:semiHidden="1" w:unhideWhenUsed="1"/>
-    <w:lsdException w:name="index 6" w:semiHidden="1" w:unhideWhenUsed="1"/>
-    <w:lsdException w:name="index 7" w:semiHidden="1" w:unhideWhenUsed="1"/>
-    <w:lsdException w:name="index 8" w:semiHidden="1" w:unhideWhenUsed="1"/>
-    <w:lsdException w:name="index 9" w:semiHidden="1" w:unhideWhenUsed="1"/>
-    <w:lsdException w:name="toc 1" w:semiHidden="1" w:uiPriority="39" w:unhideWhenUsed="1"/>
-    <w:lsdException w:name="toc 2" w:semiHidden="1" w:uiPriority="39" w:unhideWhenUsed="1"/>
-    <w:lsdException w:name="toc 3" w:semiHidden="1" w:uiPriority="39" w:unhideWhenUsed="1"/>
-    <w:lsdException w:name="toc 4" w:semiHidden="1" w:uiPriority="39" w:unhideWhenUsed="1"/>
-    <w:lsdException w:name="toc 5" w:semiHidden="1" w:uiPriority="39" w:unhideWhenUsed="1"/>
-    <w:lsdException w:name="toc 6" w:semiHidden="1" w:uiPriority="39" w:unhideWhenUsed="1"/>
-    <w:lsdException w:name="toc 7" w:semiHidden="1" w:uiPriority="39" w:unhideWhenUsed="1"/>
-    <w:lsdException w:name="toc 8" w:semiHidden="1" w:uiPriority="39" w:unhideWhenUsed="1"/>
-    <w:lsdException w:name="toc 9" w:semiHidden="1" w:uiPriority="39" w:unhideWhenUsed="1"/>
-    <w:lsdException w:name="Normal Indent" w:semiHidden="1" w:unhideWhenUsed="1"/>
-    <w:lsdException w:name="footnote text" w:semiHidden="1" w:unhideWhenUsed="1"/>
-    <w:lsdException w:name="annotation text" w:semiHidden="1" w:unhideWhenUsed="1"/>
-    <w:lsdException w:name="header" w:semiHidden="1" w:unhideWhenUsed="1"/>
-    <w:lsdException w:name="footer" w:semiHidden="1" w:unhideWhenUsed="1"/>
-    <w:lsdException w:name="index heading" w:semiHidden="1" w:unhideWhenUsed="1"/>
-    <w:lsdException w:name="caption" w:semiHidden="1" w:uiPriority="35" w:unhideWhenUsed="1" w:qFormat="1"/>
-    <w:lsdException w:name="table of figures" w:semiHidden="1" w:unhideWhenUsed="1"/>
-    <w:lsdException w:name="envelope address" w:semiHidden="1" w:unhideWhenUsed="1"/>
-    <w:lsdException w:name="envelope return" w:semiHidden="1" w:unhideWhenUsed="1"/>
-    <w:lsdException w:name="footnote reference" w:semiHidden="1" w:unhideWhenUsed="1"/>
-    <w:lsdException w:name="annotation reference" w:semiHidden="1" w:unhideWhenUsed="1"/>
-    <w:lsdException w:name="line number" w:semiHidden="1" w:unhideWhenUsed="1"/>
-    <w:lsdException w:name="page number" w:semiHidden="1" w:unhideWhenUsed="1"/>
-    <w:lsdException w:name="endnote reference" w:semiHidden="1" w:unhideWhenUsed="1"/>
-    <w:lsdException w:name="endnote text" w:semiHidden="1" w:unhideWhenUsed="1"/>
-    <w:lsdException w:name="table of authorities" w:semiHidden="1" w:unhideWhenUsed="1"/>
-    <w:lsdException w:name="macro" w:semiHidden="1" w:unhideWhenUsed="1"/>
-    <w:lsdException w:name="toa heading" w:semiHidden="1" w:unhideWhenUsed="1"/>
-    <w:lsdException w:name="List" w:semiHidden="1" w:unhideWhenUsed="1"/>
-    <w:lsdException w:name="List Bullet" w:semiHidden="1" w:unhideWhenUsed="1"/>
-    <w:lsdException w:name="List Number" w:semiHidden="1" w:unhideWhenUsed="1"/>
-    <w:lsdException w:name="List 2" w:semiHidden="1" w:unhideWhenUsed="1"/>
-    <w:lsdException w:name="List 3" w:semiHidden="1" w:unhideWhenUsed="1"/>
-    <w:lsdException w:name="List 4" w:semiHidden="1" w:unhideWhenUsed="1"/>
-    <w:lsdException w:name="List 5" w:semiHidden="1" w:unhideWhenUsed="1"/>
-    <w:lsdException w:name="List Bullet 2" w:semiHidden="1" w:unhideWhenUsed="1"/>
-    <w:lsdException w:name="List Bullet 3" w:semiHidden="1" w:unhideWhenUsed="1"/>
-    <w:lsdException w:name="List Bullet 4" w:semiHidden="1" w:unhideWhenUsed="1"/>
-    <w:lsdException w:name="List Bullet 5" w:semiHidden="1" w:unhideWhenUsed="1"/>
-    <w:lsdException w:name="List Number 2" w:semiHidden="1" w:unhideWhenUsed="1"/>
-    <w:lsdException w:name="List Number 3" w:semiHidden="1" w:unhideWhenUsed="1"/>
-    <w:lsdException w:name="List Number 4" w:semiHidden="1" w:unhideWhenUsed="1"/>
-    <w:lsdException w:name="List Number 5" w:semiHidden="1" w:unhideWhenUsed="1"/>
-    <w:lsdException w:name="Title" w:uiPriority="10" w:qFormat="1"/>
-    <w:lsdException w:name="Closing" w:semiHidden="1" w:unhideWhenUsed="1"/>
-    <w:lsdException w:name="Signature" w:semiHidden="1" w:unhideWhenUsed="1"/>
-    <w:lsdException w:name="Default Paragraph Font" w:semiHidden="1" w:uiPriority="1" w:unhideWhenUsed="1"/>
-    <w:lsdException w:name="Body Text" w:semiHidden="1" w:unhideWhenUsed="1"/>
-    <w:lsdException w:name="Body Text Indent" w:semiHidden="1" w:unhideWhenUsed="1"/>
-    <w:lsdException w:name="List Continue" w:semiHidden="1" w:unhideWhenUsed="1"/>
-    <w:lsdException w:name="List Continue 2" w:semiHidden="1" w:unhideWhenUsed="1"/>
-    <w:lsdException w:name="List Continue 3" w:semiHidden="1" w:unhideWhenUsed="1"/>
-    <w:lsdException w:name="List Continue 4" w:semiHidden="1" w:unhideWhenUsed="1"/>
-    <w:lsdException w:name="List Continue 5" w:semiHidden="1" w:unhideWhenUsed="1"/>
-    <w:lsdException w:name="Message Header" w:semiHidden="1" w:unhideWhenUsed="1"/>
-    <w:lsdException w:name="Subtitle" w:uiPriority="11" w:qFormat="1"/>
-    <w:lsdException w:name="Salutation" w:semiHidden="1" w:unhideWhenUsed="1"/>
-    <w:lsdException w:name="Date" w:semiHidden="1" w:unhideWhenUsed="1"/>
-    <w:lsdException w:name="Body Text First Indent" w:semiHidden="1" w:unhideWhenUsed="1"/>
-    <w:lsdException w:name="Body Text First Indent 2" w:semiHidden="1" w:unhideWhenUsed="1"/>
-    <w:lsdException w:name="Note Heading" w:semiHidden="1" w:unhideWhenUsed="1"/>
-    <w:lsdException w:name="Body Text 2" w:semiHidden="1" w:unhideWhenUsed="1"/>
-    <w:lsdException w:name="Body Text 3" w:semiHidden="1" w:unhideWhenUsed="1"/>
-    <w:lsdException w:name="Body Text Indent 2" w:semiHidden="1" w:unhideWhenUsed="1"/>
-    <w:lsdException w:name="Body Text Indent 3" w:semiHidden="1" w:unhideWhenUsed="1"/>
-    <w:lsdException w:name="Block Text" w:semiHidden="1" w:unhideWhenUsed="1"/>
-    <w:lsdException w:name="Hyperlink" w:semiHidden="1" w:unhideWhenUsed="1"/>
-    <w:lsdException w:name="FollowedHyperlink" w:semiHidden="1" w:unhideWhenUsed="1"/>
-    <w:lsdException w:name="Strong" w:uiPriority="22" w:qFormat="1"/>
-    <w:lsdException w:name="Emphasis" w:uiPriority="20" w:qFormat="1"/>
-    <w:lsdException w:name="Document Map" w:semiHidden="1" w:unhideWhenUsed="1"/>
-    <w:lsdException w:name="Plain Text" w:semiHidden="1" w:unhideWhenUsed="1"/>
-    <w:lsdException w:name="E-mail Signature" w:semiHidden="1" w:unhideWhenUsed="1"/>
-    <w:lsdException w:name="HTML Top of Form" w:semiHidden="1" w:unhideWhenUsed="1"/>
-    <w:lsdException w:name="HTML Bottom of Form" w:semiHidden="1" w:unhideWhenUsed="1"/>
-    <w:lsdException w:name="Normal (Web)" w:semiHidden="1" w:unhideWhenUsed="1"/>
-    <w:lsdException w:name="HTML Acronym" w:semiHidden="1" w:unhideWhenUsed="1"/>
-    <w:lsdException w:name="HTML Address" w:semiHidden="1" w:unhideWhenUsed="1"/>
-    <w:lsdException w:name="HTML Cite" w:semiHidden="1" w:unhideWhenUsed="1"/>
-    <w:lsdException w:name="HTML Code" w:semiHidden="1" w:unhideWhenUsed="1"/>
-    <w:lsdException w:name="HTML Definition" w:semiHidden="1" w:unhideWhenUsed="1"/>
-    <w:lsdException w:name="HTML Keyboard" w:semiHidden="1" w:unhideWhenUsed="1"/>
-    <w:lsdException w:name="HTML Preformatted" w:semiHidden="1" w:unhideWhenUsed="1"/>
-    <w:lsdException w:name="HTML Sample" w:semiHidden="1" w:unhideWhenUsed="1"/>
-    <w:lsdException w:name="HTML Typewriter" w:semiHidden="1" w:unhideWhenUsed="1"/>
-    <w:lsdException w:name="HTML Variable" w:semiHidden="1" w:unhideWhenUsed="1"/>
-    <w:lsdException w:name="Normal Table" w:semiHidden="1" w:unhideWhenUsed="1"/>
-    <w:lsdException w:name="annotation subject" w:semiHidden="1" w:unhideWhenUsed="1"/>
-    <w:lsdException w:name="No List" w:semiHidden="1" w:unhideWhenUsed="1"/>
-    <w:lsdException w:name="Outline List 1" w:semiHidden="1" w:unhideWhenUsed="1"/>
-    <w:lsdException w:name="Outline List 2" w:semiHidden="1" w:unhideWhenUsed="1"/>
-    <w:lsdException w:name="Outline List 3" w:semiHidden="1" w:unhideWhenUsed="1"/>
-    <w:lsdException w:name="Table Simple 1" w:semiHidden="1" w:unhideWhenUsed="1"/>
-    <w:lsdException w:name="Table Simple 2" w:semiHidden="1" w:unhideWhenUsed="1"/>
-    <w:lsdException w:name="Table Simple 3" w:semiHidden="1" w:unhideWhenUsed="1"/>
-    <w:lsdException w:name="Table Classic 1" w:semiHidden="1" w:unhideWhenUsed="1"/>
-    <w:lsdException w:name="Table Classic 2" w:semiHidden="1" w:unhideWhenUsed="1"/>
-    <w:lsdException w:name="Table Classic 3" w:semiHidden="1" w:unhideWhenUsed="1"/>
-    <w:lsdException w:name="Table Classic 4" w:semiHidden="1" w:unhideWhenUsed="1"/>
-    <w:lsdException w:name="Table Colorful 1" w:semiHidden="1" w:unhideWhenUsed="1"/>
-    <w:lsdException w:name="Table Colorful 2" w:semiHidden="1" w:unhideWhenUsed="1"/>
-    <w:lsdException w:name="Table Colorful 3" w:semiHidden="1" w:unhideWhenUsed="1"/>
-    <w:lsdException w:name="Table Columns 1" w:semiHidden="1" w:unhideWhenUsed="1"/>
-    <w:lsdException w:name="Table Columns 2" w:semiHidden="1" w:unhideWhenUsed="1"/>
-    <w:lsdException w:name="Table Columns 3" w:semiHidden="1" w:unhideWhenUsed="1"/>
-    <w:lsdException w:name="Table Columns 4" w:semiHidden="1" w:unhideWhenUsed="1"/>
-    <w:lsdException w:name="Table Columns 5" w:semiHidden="1" w:unhideWhenUsed="1"/>
-    <w:lsdException w:name="Table Grid 1" w:semiHidden="1" w:unhideWhenUsed="1"/>
-    <w:lsdException w:name="Table Grid 2" w:semiHidden="1" w:unhideWhenUsed="1"/>
-    <w:lsdException w:name="Table Grid 3" w:semiHidden="1" w:unhideWhenUsed="1"/>
-    <w:lsdException w:name="Table Grid 4" w:semiHidden="1" w:unhideWhenUsed="1"/>
-    <w:lsdException w:name="Table Grid 5" w:semiHidden="1" w:unhideWhenUsed="1"/>
-    <w:lsdException w:name="Table Grid 6" w:semiHidden="1" w:unhideWhenUsed="1"/>
-    <w:lsdException w:name="Table Grid 7" w:semiHidden="1" w:unhideWhenUsed="1"/>
-    <w:lsdException w:name="Table Grid 8" w:semiHidden="1" w:unhideWhenUsed="1"/>
-    <w:lsdException w:name="Table List 1" w:semiHidden="1" w:unhideWhenUsed="1"/>
-    <w:lsdException w:name="Table List 2" w:semiHidden="1" w:unhideWhenUsed="1"/>
-    <w:lsdException w:name="Table List 3" w:semiHidden="1" w:unhideWhenUsed="1"/>
-    <w:lsdException w:name="Table List 4" w:semiHidden="1" w:unhideWhenUsed="1"/>
-    <w:lsdException w:name="Table List 5" w:semiHidden="1" w:unhideWhenUsed="1"/>
-    <w:lsdException w:name="Table List 6" w:semiHidden="1" w:unhideWhenUsed="1"/>
-    <w:lsdException w:name="Table List 7" w:semiHidden="1" w:unhideWhenUsed="1"/>
-    <w:lsdException w:name="Table List 8" w:semiHidden="1" w:unhideWhenUsed="1"/>
-    <w:lsdException w:name="Table 3D effects 1" w:semiHidden="1" w:unhideWhenUsed="1"/>
-    <w:lsdException w:name="Table 3D effects 2" w:semiHidden="1" w:unhideWhenUsed="1"/>
-    <w:lsdException w:name="Table 3D effects 3" w:semiHidden="1" w:unhideWhenUsed="1"/>
-    <w:lsdException w:name="Table Contemporary" w:semiHidden="1" w:unhideWhenUsed="1"/>
-    <w:lsdException w:name="Table Elegant" w:semiHidden="1" w:unhideWhenUsed="1"/>
-    <w:lsdException w:name="Table Professional" w:semiHidden="1" w:unhideWhenUsed="1"/>
-    <w:lsdException w:name="Table Subtle 1" w:semiHidden="1" w:unhideWhenUsed="1"/>
-    <w:lsdException w:name="Table Subtle 2" w:semiHidden="1" w:unhideWhenUsed="1"/>
-    <w:lsdException w:name="Table Web 1" w:semiHidden="1" w:unhideWhenUsed="1"/>
-    <w:lsdException w:name="Table Web 2" w:semiHidden="1" w:unhideWhenUsed="1"/>
-    <w:lsdException w:name="Table Web 3" w:semiHidden="1" w:unhideWhenUsed="1"/>
-    <w:lsdException w:name="Balloon Text" w:semiHidden="1" w:unhideWhenUsed="1"/>
-    <w:lsdException w:name="Table Grid" w:uiPriority="39"/>
-    <w:lsdException w:name="Table Theme" w:semiHidden="1" w:unhideWhenUsed="1"/>
-    <w:lsdException w:name="Placeholder Text" w:semiHidden="1"/>
-    <w:lsdException w:name="No Spacing" w:uiPriority="1" w:qFormat="1"/>
-    <w:lsdException w:name="Light Shading" w:uiPriority="60"/>
-    <w:lsdException w:name="Light List" w:uiPriority="61"/>
-    <w:lsdException w:name="Light Grid" w:uiPriority="62"/>
-    <w:lsdException w:name="Medium Shading 1" w:uiPriority="63"/>
-    <w:lsdException w:name="Medium Shading 2" w:uiPriority="64"/>
-    <w:lsdException w:name="Medium List 1" w:uiPriority="65"/>
-    <w:lsdException w:name="Medium List 2" w:uiPriority="66"/>
-    <w:lsdException w:name="Medium Grid 1" w:uiPriority="67"/>
-    <w:lsdException w:name="Medium Grid 2" w:uiPriority="68"/>
-    <w:lsdException w:name="Medium Grid 3" w:uiPriority="69"/>
-    <w:lsdException w:name="Dark List" w:uiPriority="70"/>
-    <w:lsdException w:name="Colorful Shading" w:uiPriority="71"/>
-    <w:lsdException w:name="Colorful List" w:uiPriority="72"/>
-    <w:lsdException w:name="Colorful Grid" w:uiPriority="73"/>
-    <w:lsdException w:name="Light Shading Accent 1" w:uiPriority="60"/>
-    <w:lsdException w:name="Light List Accent 1" w:uiPriority="61"/>
-    <w:lsdException w:name="Light Grid Accent 1" w:uiPriority="62"/>
-    <w:lsdException w:name="Medium Shading 1 Accent 1" w:uiPriority="63"/>
-    <w:lsdException w:name="Medium Shading 2 Accent 1" w:uiPriority="64"/>
-    <w:lsdException w:name="Medium List 1 Accent 1" w:uiPriority="65"/>
-    <w:lsdException w:name="Revision" w:semiHidden="1"/>
-    <w:lsdException w:name="List Paragraph" w:uiPriority="34" w:qFormat="1"/>
-    <w:lsdException w:name="Quote" w:uiPriority="29" w:qFormat="1"/>
-    <w:lsdException w:name="Intense Quote" w:uiPriority="30" w:qFormat="1"/>
-    <w:lsdException w:name="Medium List 2 Accent 1" w:uiPriority="66"/>
-    <w:lsdException w:name="Medium Grid 1 Accent 1" w:uiPriority="67"/>
-    <w:lsdException w:name="Medium Grid 2 Accent 1" w:uiPriority="68"/>
-    <w:lsdException w:name="Medium Grid 3 Accent 1" w:uiPriority="69"/>
-    <w:lsdException w:name="Dark List Accent 1" w:uiPriority="70"/>
-    <w:lsdException w:name="Colorful Shading Accent 1" w:uiPriority="71"/>
-    <w:lsdException w:name="Colorful List Accent 1" w:uiPriority="72"/>
-    <w:lsdException w:name="Colorful Grid Accent 1" w:uiPriority="73"/>
-    <w:lsdException w:name="Light Shading Accent 2" w:uiPriority="60"/>
-    <w:lsdException w:name="Light List Accent 2" w:uiPriority="61"/>
-    <w:lsdException w:name="Light Grid Accent 2" w:uiPriority="62"/>
-    <w:lsdException w:name="Medium Shading 1 Accent 2" w:uiPriority="63"/>
-    <w:lsdException w:name="Medium Shading 2 Accent 2" w:uiPriority="64"/>
-    <w:lsdException w:name="Medium List 1 Accent 2" w:uiPriority="65"/>
-    <w:lsdException w:name="Medium List 2 Accent 2" w:uiPriority="66"/>
-    <w:lsdException w:name="Medium Grid 1 Accent 2" w:uiPriority="67"/>
-    <w:lsdException w:name="Medium Grid 2 Accent 2" w:uiPriority="68"/>
-    <w:lsdException w:name="Medium Grid 3 Accent 2" w:uiPriority="69"/>
-    <w:lsdException w:name="Dark List Accent 2" w:uiPriority="70"/>
-    <w:lsdException w:name="Colorful Shading Accent 2" w:uiPriority="71"/>
-    <w:lsdException w:name="Colorful List Accent 2" w:uiPriority="72"/>
-    <w:lsdException w:name="Colorful Grid Accent 2" w:uiPriority="73"/>
-    <w:lsdException w:name="Light Shading Accent 3" w:uiPriority="60"/>
-    <w:lsdException w:name="Light List Accent 3" w:uiPriority="61"/>
-    <w:lsdException w:name="Light Grid Accent 3" w:uiPriority="62"/>
-    <w:lsdException w:name="Medium Shading 1 Accent 3" w:uiPriority="63"/>
-    <w:lsdException w:name="Medium Shading 2 Accent 3" w:uiPriority="64"/>
-    <w:lsdException w:name="Medium List 1 Accent 3" w:uiPriority="65"/>
-    <w:lsdException w:name="Medium List 2 Accent 3" w:uiPriority="66"/>
-    <w:lsdException w:name="Medium Grid 1 Accent 3" w:uiPriority="67"/>
-    <w:lsdException w:name="Medium Grid 2 Accent 3" w:uiPriority="68"/>
-    <w:lsdException w:name="Medium Grid 3 Accent 3" w:uiPriority="69"/>
-    <w:lsdException w:name="Dark List Accent 3" w:uiPriority="70"/>
-    <w:lsdException w:name="Colorful Shading Accent 3" w:uiPriority="71"/>
-    <w:lsdException w:name="Colorful List Accent 3" w:uiPriority="72"/>
-    <w:lsdException w:name="Colorful Grid Accent 3" w:uiPriority="73"/>
-    <w:lsdException w:name="Light Shading Accent 4" w:uiPriority="60"/>
-    <w:lsdException w:name="Light List Accent 4" w:uiPriority="61"/>
-    <w:lsdException w:name="Light Grid Accent 4" w:uiPriority="62"/>
-    <w:lsdException w:name="Medium Shading 1 Accent 4" w:uiPriority="63"/>
-    <w:lsdException w:name="Medium Shading 2 Accent 4" w:uiPriority="64"/>
-    <w:lsdException w:name="Medium List 1 Accent 4" w:uiPriority="65"/>
-    <w:lsdException w:name="Medium List 2 Accent 4" w:uiPriority="66"/>
-    <w:lsdException w:name="Medium Grid 1 Accent 4" w:uiPriority="67"/>
-    <w:lsdException w:name="Medium Grid 2 Accent 4" w:uiPriority="68"/>
-    <w:lsdException w:name="Medium Grid 3 Accent 4" w:uiPriority="69"/>
-    <w:lsdException w:name="Dark List Accent 4" w:uiPriority="70"/>
-    <w:lsdException w:name="Colorful Shading Accent 4" w:uiPriority="71"/>
-    <w:lsdException w:name="Colorful List Accent 4" w:uiPriority="72"/>
-    <w:lsdException w:name="Colorful Grid Accent 4" w:uiPriority="73"/>
-    <w:lsdException w:name="Light Shading Accent 5" w:uiPriority="60"/>
-    <w:lsdException w:name="Light List Accent 5" w:uiPriority="61"/>
-    <w:lsdException w:name="Light Grid Accent 5" w:uiPriority="62"/>
-    <w:lsdException w:name="Medium Shading 1 Accent 5" w:uiPriority="63"/>
-    <w:lsdException w:name="Medium Shading 2 Accent 5" w:uiPriority="64"/>
-    <w:lsdException w:name="Medium List 1 Accent 5" w:uiPriority="65"/>
-    <w:lsdException w:name="Medium List 2 Accent 5" w:uiPriority="66"/>
-    <w:lsdException w:name="Medium Grid 1 Accent 5" w:uiPriority="67"/>
-    <w:lsdException w:name="Medium Grid 2 Accent 5" w:uiPriority="68"/>
-    <w:lsdException w:name="Medium Grid 3 Accent 5" w:uiPriority="69"/>
-    <w:lsdException w:name="Dark List Accent 5" w:uiPriority="70"/>
-    <w:lsdException w:name="Colorful Shading Accent 5" w:uiPriority="71"/>
-    <w:lsdException w:name="Colorful List Accent 5" w:uiPriority="72"/>
-    <w:lsdException w:name="Colorful Grid Accent 5" w:uiPriority="73"/>
-    <w:lsdException w:name="Light Shading Accent 6" w:uiPriority="60"/>
-    <w:lsdException w:name="Light List Accent 6" w:uiPriority="61"/>
-    <w:lsdException w:name="Light Grid Accent 6" w:uiPriority="62"/>
-    <w:lsdException w:name="Medium Shading 1 Accent 6" w:uiPriority="63"/>
-    <w:lsdException w:name="Medium Shading 2 Accent 6" w:uiPriority="64"/>
-    <w:lsdException w:name="Medium List 1 Accent 6" w:uiPriority="65"/>
-    <w:lsdException w:name="Medium List 2 Accent 6" w:uiPriority="66"/>
-    <w:lsdException w:name="Medium Grid 1 Accent 6" w:uiPriority="67"/>
-    <w:lsdException w:name="Medium Grid 2 Accent 6" w:uiPriority="68"/>
-    <w:lsdException w:name="Medium Grid 3 Accent 6" w:uiPriority="69"/>
-    <w:lsdException w:name="Dark List Accent 6" w:uiPriority="70"/>
-    <w:lsdException w:name="Colorful Shading Accent 6" w:uiPriority="71"/>
-    <w:lsdException w:name="Colorful List Accent 6" w:uiPriority="72"/>
-    <w:lsdException w:name="Colorful Grid Accent 6" w:uiPriority="73"/>
-    <w:lsdException w:name="Subtle Emphasis" w:uiPriority="19" w:qFormat="1"/>
-    <w:lsdException w:name="Intense Emphasis" w:uiPriority="21" w:qFormat="1"/>
-    <w:lsdException w:name="Subtle Reference" w:uiPriority="31" w:qFormat="1"/>
-    <w:lsdException w:name="Intense Reference" w:uiPriority="32" w:qFormat="1"/>
-    <w:lsdException w:name="Book Title" w:uiPriority="33" w:qFormat="1"/>
-    <w:lsdException w:name="Bibliography" w:semiHidden="1" w:uiPriority="37" w:unhideWhenUsed="1"/>
-    <w:lsdException w:name="TOC Heading" w:semiHidden="1" w:uiPriority="39" w:unhideWhenUsed="1" w:qFormat="1"/>
-    <w:lsdException w:name="Plain Table 1" w:uiPriority="41"/>
-    <w:lsdException w:name="Plain Table 2" w:uiPriority="42"/>
-    <w:lsdException w:name="Plain Table 3" w:uiPriority="43"/>
-    <w:lsdException w:name="Plain Table 4" w:uiPriority="44"/>
-    <w:lsdException w:name="Plain Table 5" w:uiPriority="45"/>
-    <w:lsdException w:name="Grid Table Light" w:uiPriority="40"/>
-    <w:lsdException w:name="Grid Table 1 Light" w:uiPriority="46"/>
-    <w:lsdException w:name="Grid Table 2" w:uiPriority="47"/>
-    <w:lsdException w:name="Grid Table 3" w:uiPriority="48"/>
-    <w:lsdException w:name="Grid Table 4" w:uiPriority="49"/>
-    <w:lsdException w:name="Grid Table 5 Dark" w:uiPriority="50"/>
-    <w:lsdException w:name="Grid Table 6 Colorful" w:uiPriority="51"/>
-    <w:lsdException w:name="Grid Table 7 Colorful" w:uiPriority="52"/>
-    <w:lsdException w:name="Grid Table 1 Light Accent 1" w:uiPriority="46"/>
-    <w:lsdException w:name="Grid Table 2 Accent 1" w:uiPriority="47"/>
-    <w:lsdException w:name="Grid Table 3 Accent 1" w:uiPriority="48"/>
-    <w:lsdException w:name="Grid Table 4 Accent 1" w:uiPriority="49"/>
-    <w:lsdException w:name="Grid Table 5 Dark Accent 1" w:uiPriority="50"/>
-    <w:lsdException w:name="Grid Table 6 Colorful Accent 1" w:uiPriority="51"/>
-    <w:lsdException w:name="Grid Table 7 Colorful Accent 1" w:uiPriority="52"/>
-    <w:lsdException w:name="Grid Table 1 Light Accent 2" w:uiPriority="46"/>
-    <w:lsdException w:name="Grid Table 2 Accent 2" w:uiPriority="47"/>
-    <w:lsdException w:name="Grid Table 3 Accent 2" w:uiPriority="48"/>
-    <w:lsdException w:name="Grid Table 4 Accent 2" w:uiPriority="49"/>
-    <w:lsdException w:name="Grid Table 5 Dark Accent 2" w:uiPriority="50"/>
-    <w:lsdException w:name="Grid Table 6 Colorful Accent 2" w:uiPriority="51"/>
-    <w:lsdException w:name="Grid Table 7 Colorful Accent 2" w:uiPriority="52"/>
-    <w:lsdException w:name="Grid Table 1 Light Accent 3" w:uiPriority="46"/>
-    <w:lsdException w:name="Grid Table 2 Accent 3" w:uiPriority="47"/>
-    <w:lsdException w:name="Grid Table 3 Accent 3" w:uiPriority="48"/>
-    <w:lsdException w:name="Grid Table 4 Accent 3" w:uiPriority="49"/>
-    <w:lsdException w:name="Grid Table 5 Dark Accent 3" w:uiPriority="50"/>
-    <w:lsdException w:name="Grid Table 6 Colorful Accent 3" w:uiPriority="51"/>
-    <w:lsdException w:name="Grid Table 7 Colorful Accent 3" w:uiPriority="52"/>
-    <w:lsdException w:name="Grid Table 1 Light Accent 4" w:uiPriority="46"/>
-    <w:lsdException w:name="Grid Table 2 Accent 4" w:uiPriority="47"/>
-    <w:lsdException w:name="Grid Table 3 Accent 4" w:uiPriority="48"/>
-    <w:lsdException w:name="Grid Table 4 Accent 4" w:uiPriority="49"/>
-    <w:lsdException w:name="Grid Table 5 Dark Accent 4" w:uiPriority="50"/>
-    <w:lsdException w:name="Grid Table 6 Colorful Accent 4" w:uiPriority="51"/>
-    <w:lsdException w:name="Grid Table 7 Colorful Accent 4" w:uiPriority="52"/>
-    <w:lsdException w:name="Grid Table 1 Light Accent 5" w:uiPriority="46"/>
-    <w:lsdException w:name="Grid Table 2 Accent 5" w:uiPriority="47"/>
-    <w:lsdException w:name="Grid Table 3 Accent 5" w:uiPriority="48"/>
-    <w:lsdException w:name="Grid Table 4 Accent 5" w:uiPriority="49"/>
-    <w:lsdException w:name="Grid Table 5 Dark Accent 5" w:uiPriority="50"/>
-    <w:lsdException w:name="Grid Table 6 Colorful Accent 5" w:uiPriority="51"/>
-    <w:lsdException w:name="Grid Table 7 Colorful Accent 5" w:uiPriority="52"/>
-    <w:lsdException w:name="Grid Table 1 Light Accent 6" w:uiPriority="46"/>
-    <w:lsdException w:name="Grid Table 2 Accent 6" w:uiPriority="47"/>
-    <w:lsdException w:name="Grid Table 3 Accent 6" w:uiPriority="48"/>
-    <w:lsdException w:name="Grid Table 4 Accent 6" w:uiPriority="49"/>
-    <w:lsdException w:name="Grid Table 5 Dark Accent 6" w:uiPriority="50"/>
-    <w:lsdException w:name="Grid Table 6 Colorful Accent 6" w:uiPriority="51"/>
-    <w:lsdException w:name="Grid Table 7 Colorful Accent 6" w:uiPriority="52"/>
-    <w:lsdException w:name="List Table 1 Light" w:uiPriority="46"/>
-    <w:lsdException w:name="List Table 2" w:uiPriority="47"/>
-    <w:lsdException w:name="List Table 3" w:uiPriority="48"/>
-    <w:lsdException w:name="List Table 4" w:uiPriority="49"/>
-    <w:lsdException w:name="List Table 5 Dark" w:uiPriority="50"/>
-    <w:lsdException w:name="List Table 6 Colorful" w:uiPriority="51"/>
-    <w:lsdException w:name="List Table 7 Colorful" w:uiPriority="52"/>
-    <w:lsdException w:name="List Table 1 Light Accent 1" w:uiPriority="46"/>
-    <w:lsdException w:name="List Table 2 Accent 1" w:uiPriority="47"/>
-    <w:lsdException w:name="List Table 3 Accent 1" w:uiPriority="48"/>
-    <w:lsdException w:name="List Table 4 Accent 1" w:uiPriority="49"/>
-    <w:lsdException w:name="List Table 5 Dark Accent 1" w:uiPriority="50"/>
-    <w:lsdException w:name="List Table 6 Colorful Accent 1" w:uiPriority="51"/>
-    <w:lsdException w:name="List Table 7 Colorful Accent 1" w:uiPriority="52"/>
-    <w:lsdException w:name="List Table 1 Light Accent 2" w:uiPriority="46"/>
-    <w:lsdException w:name="List Table 2 Accent 2" w:uiPriority="47"/>
-    <w:lsdException w:name="List Table 3 Accent 2" w:uiPriority="48"/>
-    <w:lsdException w:name="List Table 4 Accent 2" w:uiPriority="49"/>
-    <w:lsdException w:name="List Table 5 Dark Accent 2" w:uiPriority="50"/>
-    <w:lsdException w:name="List Table 6 Colorful Accent 2" w:uiPriority="51"/>
-    <w:lsdException w:name="List Table 7 Colorful Accent 2" w:uiPriority="52"/>
-    <w:lsdException w:name="List Table 1 Light Accent 3" w:uiPriority="46"/>
-    <w:lsdException w:name="List Table 2 Accent 3" w:uiPriority="47"/>
-    <w:lsdException w:name="List Table 3 Accent 3" w:uiPriority="48"/>
-    <w:lsdException w:name="List Table 4 Accent 3" w:uiPriority="49"/>
-    <w:lsdException w:name="List Table 5 Dark Accent 3" w:uiPriority="50"/>
-    <w:lsdException w:name="List Table 6 Colorful Accent 3" w:uiPriority="51"/>
-    <w:lsdException w:name="List Table 7 Colorful Accent 3" w:uiPriority="52"/>
-    <w:lsdException w:name="List Table 1 Light Accent 4" w:uiPriority="46"/>
-    <w:lsdException w:name="List Table 2 Accent 4" w:uiPriority="47"/>
-    <w:lsdException w:name="List Table 3 Accent 4" w:uiPriority="48"/>
-    <w:lsdException w:name="List Table 4 Accent 4" w:uiPriority="49"/>
-    <w:lsdException w:name="List Table 5 Dark Accent 4" w:uiPriority="50"/>
-    <w:lsdException w:name="List Table 6 Colorful Accent 4" w:uiPriority="51"/>
-    <w:lsdException w:name="List Table 7 Colorful Accent 4" w:uiPriority="52"/>
-    <w:lsdException w:name="List Table 1 Light Accent 5" w:uiPriority="46"/>
-    <w:lsdException w:name="List Table 2 Accent 5" w:uiPriority="47"/>
-    <w:lsdException w:name="List Table 3 Accent 5" w:uiPriority="48"/>
-    <w:lsdException w:name="List Table 4 Accent 5" w:uiPriority="49"/>
-    <w:lsdException w:name="List Table 5 Dark Accent 5" w:uiPriority="50"/>
-    <w:lsdException w:name="List Table 6 Colorful Accent 5" w:uiPriority="51"/>
-    <w:lsdException w:name="List Table 7 Colorful Accent 5" w:uiPriority="52"/>
-    <w:lsdException w:name="List Table 1 Light Accent 6" w:uiPriority="46"/>
-    <w:lsdException w:name="List Table 2 Accent 6" w:uiPriority="47"/>
-    <w:lsdException w:name="List Table 3 Accent 6" w:uiPriority="48"/>
-    <w:lsdException w:name="List Table 4 Accent 6" w:uiPriority="49"/>
-    <w:lsdException w:name="List Table 5 Dark Accent 6" w:uiPriority="50"/>
-    <w:lsdException w:name="List Table 6 Colorful Accent 6" w:uiPriority="51"/>
-    <w:lsdException w:name="List Table 7 Colorful Accent 6" w:uiPriority="52"/>
-    <w:lsdException w:name="Mention" w:semiHidden="1" w:unhideWhenUsed="1"/>
-    <w:lsdException w:name="Smart Hyperlink" w:semiHidden="1" w:unhideWhenUsed="1"/>
+  <w:latentStyles w:defLockedState="0" w:defUIPriority="99" w:defSemiHidden="1" w:defUnhideWhenUsed="1" w:defQFormat="0" w:count="267">
+    <w:lsdException w:name="Normal" w:semiHidden="0" w:uiPriority="0" w:unhideWhenUsed="0" w:qFormat="1"/>
+    <w:lsdException w:name="heading 1" w:semiHidden="0" w:uiPriority="9" w:unhideWhenUsed="0" w:qFormat="1"/>
+    <w:lsdException w:name="heading 2" w:uiPriority="9" w:qFormat="1"/>
+    <w:lsdException w:name="heading 3" w:uiPriority="9" w:qFormat="1"/>
+    <w:lsdException w:name="heading 4" w:uiPriority="9" w:qFormat="1"/>
+    <w:lsdException w:name="heading 5" w:uiPriority="9" w:qFormat="1"/>
+    <w:lsdException w:name="heading 6" w:uiPriority="9" w:qFormat="1"/>
+    <w:lsdException w:name="heading 7" w:uiPriority="9" w:qFormat="1"/>
+    <w:lsdException w:name="heading 8" w:uiPriority="9" w:qFormat="1"/>
+    <w:lsdException w:name="heading 9" w:uiPriority="9" w:qFormat="1"/>
+    <w:lsdException w:name="toc 1" w:uiPriority="39"/>
+    <w:lsdException w:name="toc 2" w:uiPriority="39"/>
+    <w:lsdException w:name="toc 3" w:uiPriority="39"/>
+    <w:lsdException w:name="toc 4" w:uiPriority="39"/>
+    <w:lsdException w:name="toc 5" w:uiPriority="39"/>
+    <w:lsdException w:name="toc 6" w:uiPriority="39"/>
+    <w:lsdException w:name="toc 7" w:uiPriority="39"/>
+    <w:lsdException w:name="toc 8" w:uiPriority="39"/>
+    <w:lsdException w:name="toc 9" w:uiPriority="39"/>
+    <w:lsdException w:name="caption" w:uiPriority="35" w:qFormat="1"/>
+    <w:lsdException w:name="Title" w:semiHidden="0" w:uiPriority="10" w:unhideWhenUsed="0" w:qFormat="1"/>
+    <w:lsdException w:name="Default Paragraph Font" w:uiPriority="1"/>
+    <w:lsdException w:name="Subtitle" w:semiHidden="0" w:uiPriority="11" w:unhideWhenUsed="0" w:qFormat="1"/>
+    <w:lsdException w:name="Strong" w:semiHidden="0" w:uiPriority="22" w:unhideWhenUsed="0" w:qFormat="1"/>
+    <w:lsdException w:name="Emphasis" w:semiHidden="0" w:uiPriority="20" w:unhideWhenUsed="0" w:qFormat="1"/>
+    <w:lsdException w:name="Table Grid" w:semiHidden="0" w:uiPriority="39" w:unhideWhenUsed="0"/>
+    <w:lsdException w:name="Placeholder Text" w:unhideWhenUsed="0"/>
+    <w:lsdException w:name="No Spacing" w:semiHidden="0" w:uiPriority="1" w:unhideWhenUsed="0" w:qFormat="1"/>
+    <w:lsdException w:name="Light Shading" w:semiHidden="0" w:uiPriority="60" w:unhideWhenUsed="0"/>
+    <w:lsdException w:name="Light List" w:semiHidden="0" w:uiPriority="61" w:unhideWhenUsed="0"/>
+    <w:lsdException w:name="Light Grid" w:semiHidden="0" w:uiPriority="62" w:unhideWhenUsed="0"/>
+    <w:lsdException w:name="Medium Shading 1" w:semiHidden="0" w:uiPriority="63" w:unhideWhenUsed="0"/>
+    <w:lsdException w:name="Medium Shading 2" w:semiHidden="0" w:uiPriority="64" w:unhideWhenUsed="0"/>
+    <w:lsdException w:name="Medium List 1" w:semiHidden="0" w:uiPriority="65" w:unhideWhenUsed="0"/>
+    <w:lsdException w:name="Medium List 2" w:semiHidden="0" w:uiPriority="66" w:unhideWhenUsed="0"/>
+    <w:lsdException w:name="Medium Grid 1" w:semiHidden="0" w:uiPriority="67" w:unhideWhenUsed="0"/>
+    <w:lsdException w:name="Medium Grid 2" w:semiHidden="0" w:uiPriority="68" w:unhideWhenUsed="0"/>
+    <w:lsdException w:name="Medium Grid 3" w:semiHidden="0" w:uiPriority="69" w:unhideWhenUsed="0"/>
+    <w:lsdException w:name="Dark List" w:semiHidden="0" w:uiPriority="70" w:unhideWhenUsed="0"/>
+    <w:lsdException w:name="Colorful Shading" w:semiHidden="0" w:uiPriority="71" w:unhideWhenUsed="0"/>
+    <w:lsdException w:name="Colorful List" w:semiHidden="0" w:uiPriority="72" w:unhideWhenUsed="0"/>
+    <w:lsdException w:name="Colorful Grid" w:semiHidden="0" w:uiPriority="73" w:unhideWhenUsed="0"/>
+    <w:lsdException w:name="Light Shading Accent 1" w:semiHidden="0" w:uiPriority="60" w:unhideWhenUsed="0"/>
+    <w:lsdException w:name="Light List Accent 1" w:semiHidden="0" w:uiPriority="61" w:unhideWhenUsed="0"/>
+    <w:lsdException w:name="Light Grid Accent 1" w:semiHidden="0" w:uiPriority="62" w:unhideWhenUsed="0"/>
+    <w:lsdException w:name="Medium Shading 1 Accent 1" w:semiHidden="0" w:uiPriority="63" w:unhideWhenUsed="0"/>
+    <w:lsdException w:name="Medium Shading 2 Accent 1" w:semiHidden="0" w:uiPriority="64" w:unhideWhenUsed="0"/>
+    <w:lsdException w:name="Medium List 1 Accent 1" w:semiHidden="0" w:uiPriority="65" w:unhideWhenUsed="0"/>
+    <w:lsdException w:name="Revision" w:unhideWhenUsed="0"/>
+    <w:lsdException w:name="List Paragraph" w:semiHidden="0" w:uiPriority="34" w:unhideWhenUsed="0" w:qFormat="1"/>
+    <w:lsdException w:name="Quote" w:semiHidden="0" w:uiPriority="29" w:unhideWhenUsed="0" w:qFormat="1"/>
+    <w:lsdException w:name="Intense Quote" w:semiHidden="0" w:uiPriority="30" w:unhideWhenUsed="0" w:qFormat="1"/>
+    <w:lsdException w:name="Medium List 2 Accent 1" w:semiHidden="0" w:uiPriority="66" w:unhideWhenUsed="0"/>
+    <w:lsdException w:name="Medium Grid 1 Accent 1" w:semiHidden="0" w:uiPriority="67" w:unhideWhenUsed="0"/>
+    <w:lsdException w:name="Medium Grid 2 Accent 1" w:semiHidden="0" w:uiPriority="68" w:unhideWhenUsed="0"/>
+    <w:lsdException w:name="Medium Grid 3 Accent 1" w:semiHidden="0" w:uiPriority="69" w:unhideWhenUsed="0"/>
+    <w:lsdException w:name="Dark List Accent 1" w:semiHidden="0" w:uiPriority="70" w:unhideWhenUsed="0"/>
+    <w:lsdException w:name="Colorful Shading Accent 1" w:semiHidden="0" w:uiPriority="71" w:unhideWhenUsed="0"/>
+    <w:lsdException w:name="Colorful List Accent 1" w:semiHidden="0" w:uiPriority="72" w:unhideWhenUsed="0"/>
+    <w:lsdException w:name="Colorful Grid Accent 1" w:semiHidden="0" w:uiPriority="73" w:unhideWhenUsed="0"/>
+    <w:lsdException w:name="Light Shading Accent 2" w:semiHidden="0" w:uiPriority="60" w:unhideWhenUsed="0"/>
+    <w:lsdException w:name="Light List Accent 2" w:semiHidden="0" w:uiPriority="61" w:unhideWhenUsed="0"/>
+    <w:lsdException w:name="Light Grid Accent 2" w:semiHidden="0" w:uiPriority="62" w:unhideWhenUsed="0"/>
+    <w:lsdException w:name="Medium Shading 1 Accent 2" w:semiHidden="0" w:uiPriority="63" w:unhideWhenUsed="0"/>
+    <w:lsdException w:name="Medium Shading 2 Accent 2" w:semiHidden="0" w:uiPriority="64" w:unhideWhenUsed="0"/>
+    <w:lsdException w:name="Medium List 1 Accent 2" w:semiHidden="0" w:uiPriority="65" w:unhideWhenUsed="0"/>
+    <w:lsdException w:name="Medium List 2 Accent 2" w:semiHidden="0" w:uiPriority="66" w:unhideWhenUsed="0"/>
+    <w:lsdException w:name="Medium Grid 1 Accent 2" w:semiHidden="0" w:uiPriority="67" w:unhideWhenUsed="0"/>
+    <w:lsdException w:name="Medium Grid 2 Accent 2" w:semiHidden="0" w:uiPriority="68" w:unhideWhenUsed="0"/>
+    <w:lsdException w:name="Medium Grid 3 Accent 2" w:semiHidden="0" w:uiPriority="69" w:unhideWhenUsed="0"/>
+    <w:lsdException w:name="Dark List Accent 2" w:semiHidden="0" w:uiPriority="70" w:unhideWhenUsed="0"/>
+    <w:lsdException w:name="Colorful Shading Accent 2" w:semiHidden="0" w:uiPriority="71" w:unhideWhenUsed="0"/>
+    <w:lsdException w:name="Colorful List Accent 2" w:semiHidden="0" w:uiPriority="72" w:unhideWhenUsed="0"/>
+    <w:lsdException w:name="Colorful Grid Accent 2" w:semiHidden="0" w:uiPriority="73" w:unhideWhenUsed="0"/>
+    <w:lsdException w:name="Light Shading Accent 3" w:semiHidden="0" w:uiPriority="60" w:unhideWhenUsed="0"/>
+    <w:lsdException w:name="Light List Accent 3" w:semiHidden="0" w:uiPriority="61" w:unhideWhenUsed="0"/>
+    <w:lsdException w:name="Light Grid Accent 3" w:semiHidden="0" w:uiPriority="62" w:unhideWhenUsed="0"/>
+    <w:lsdException w:name="Medium Shading 1 Accent 3" w:semiHidden="0" w:uiPriority="63" w:unhideWhenUsed="0"/>
+    <w:lsdException w:name="Medium Shading 2 Accent 3" w:semiHidden="0" w:uiPriority="64" w:unhideWhenUsed="0"/>
+    <w:lsdException w:name="Medium List 1 Accent 3" w:semiHidden="0" w:uiPriority="65" w:unhideWhenUsed="0"/>
+    <w:lsdException w:name="Medium List 2 Accent 3" w:semiHidden="0" w:uiPriority="66" w:unhideWhenUsed="0"/>
+    <w:lsdException w:name="Medium Grid 1 Accent 3" w:semiHidden="0" w:uiPriority="67" w:unhideWhenUsed="0"/>
+    <w:lsdException w:name="Medium Grid 2 Accent 3" w:semiHidden="0" w:uiPriority="68" w:unhideWhenUsed="0"/>
+    <w:lsdException w:name="Medium Grid 3 Accent 3" w:semiHidden="0" w:uiPriority="69" w:unhideWhenUsed="0"/>
+    <w:lsdException w:name="Dark List Accent 3" w:semiHidden="0" w:uiPriority="70" w:unhideWhenUsed="0"/>
+    <w:lsdException w:name="Colorful Shading Accent 3" w:semiHidden="0" w:uiPriority="71" w:unhideWhenUsed="0"/>
+    <w:lsdException w:name="Colorful List Accent 3" w:semiHidden="0" w:uiPriority="72" w:unhideWhenUsed="0"/>
+    <w:lsdException w:name="Colorful Grid Accent 3" w:semiHidden="0" w:uiPriority="73" w:unhideWhenUsed="0"/>
+    <w:lsdException w:name="Light Shading Accent 4" w:semiHidden="0" w:uiPriority="60" w:unhideWhenUsed="0"/>
+    <w:lsdException w:name="Light List Accent 4" w:semiHidden="0" w:uiPriority="61" w:unhideWhenUsed="0"/>
+    <w:lsdException w:name="Light Grid Accent 4" w:semiHidden="0" w:uiPriority="62" w:unhideWhenUsed="0"/>
+    <w:lsdException w:name="Medium Shading 1 Accent 4" w:semiHidden="0" w:uiPriority="63" w:unhideWhenUsed="0"/>
+    <w:lsdException w:name="Medium Shading 2 Accent 4" w:semiHidden="0" w:uiPriority="64" w:unhideWhenUsed="0"/>
+    <w:lsdException w:name="Medium List 1 Accent 4" w:semiHidden="0" w:uiPriority="65" w:unhideWhenUsed="0"/>
+    <w:lsdException w:name="Medium List 2 Accent 4" w:semiHidden="0" w:uiPriority="66" w:unhideWhenUsed="0"/>
+    <w:lsdException w:name="Medium Grid 1 Accent 4" w:semiHidden="0" w:uiPriority="67" w:unhideWhenUsed="0"/>
+    <w:lsdException w:name="Medium Grid 2 Accent 4" w:semiHidden="0" w:uiPriority="68" w:unhideWhenUsed="0"/>
+    <w:lsdException w:name="Medium Grid 3 Accent 4" w:semiHidden="0" w:uiPriority="69" w:unhideWhenUsed="0"/>
+    <w:lsdException w:name="Dark List Accent 4" w:semiHidden="0" w:uiPriority="70" w:unhideWhenUsed="0"/>
+    <w:lsdException w:name="Colorful Shading Accent 4" w:semiHidden="0" w:uiPriority="71" w:unhideWhenUsed="0"/>
+    <w:lsdException w:name="Colorful List Accent 4" w:semiHidden="0" w:uiPriority="72" w:unhideWhenUsed="0"/>
+    <w:lsdException w:name="Colorful Grid Accent 4" w:semiHidden="0" w:uiPriority="73" w:unhideWhenUsed="0"/>
+    <w:lsdException w:name="Light Shading Accent 5" w:semiHidden="0" w:uiPriority="60" w:unhideWhenUsed="0"/>
+    <w:lsdException w:name="Light List Accent 5" w:semiHidden="0" w:uiPriority="61" w:unhideWhenUsed="0"/>
+    <w:lsdException w:name="Light Grid Accent 5" w:semiHidden="0" w:uiPriority="62" w:unhideWhenUsed="0"/>
+    <w:lsdException w:name="Medium Shading 1 Accent 5" w:semiHidden="0" w:uiPriority="63" w:unhideWhenUsed="0"/>
+    <w:lsdException w:name="Medium Shading 2 Accent 5" w:semiHidden="0" w:uiPriority="64" w:unhideWhenUsed="0"/>
+    <w:lsdException w:name="Medium List 1 Accent 5" w:semiHidden="0" w:uiPriority="65" w:unhideWhenUsed="0"/>
+    <w:lsdException w:name="Medium List 2 Accent 5" w:semiHidden="0" w:uiPriority="66" w:unhideWhenUsed="0"/>
+    <w:lsdException w:name="Medium Grid 1 Accent 5" w:semiHidden="0" w:uiPriority="67" w:unhideWhenUsed="0"/>
+    <w:lsdException w:name="Medium Grid 2 Accent 5" w:semiHidden="0" w:uiPriority="68" w:unhideWhenUsed="0"/>
+    <w:lsdException w:name="Medium Grid 3 Accent 5" w:semiHidden="0" w:uiPriority="69" w:unhideWhenUsed="0"/>
+    <w:lsdException w:name="Dark List Accent 5" w:semiHidden="0" w:uiPriority="70" w:unhideWhenUsed="0"/>
+    <w:lsdException w:name="Colorful Shading Accent 5" w:semiHidden="0" w:uiPriority="71" w:unhideWhenUsed="0"/>
+    <w:lsdException w:name="Colorful List Accent 5" w:semiHidden="0" w:uiPriority="72" w:unhideWhenUsed="0"/>
+    <w:lsdException w:name="Colorful Grid Accent 5" w:semiHidden="0" w:uiPriority="73" w:unhideWhenUsed="0"/>
+    <w:lsdException w:name="Light Shading Accent 6" w:semiHidden="0" w:uiPriority="60" w:unhideWhenUsed="0"/>
+    <w:lsdException w:name="Light List Accent 6" w:semiHidden="0" w:uiPriority="61" w:unhideWhenUsed="0"/>
+    <w:lsdException w:name="Light Grid Accent 6" w:semiHidden="0" w:uiPriority="62" w:unhideWhenUsed="0"/>
+    <w:lsdException w:name="Medium Shading 1 Accent 6" w:semiHidden="0" w:uiPriority="63" w:unhideWhenUsed="0"/>
+    <w:lsdException w:name="Medium Shading 2 Accent 6" w:semiHidden="0" w:uiPriority="64" w:unhideWhenUsed="0"/>
+    <w:lsdException w:name="Medium List 1 Accent 6" w:semiHidden="0" w:uiPriority="65" w:unhideWhenUsed="0"/>
+    <w:lsdException w:name="Medium List 2 Accent 6" w:semiHidden="0" w:uiPriority="66" w:unhideWhenUsed="0"/>
+    <w:lsdException w:name="Medium Grid 1 Accent 6" w:semiHidden="0" w:uiPriority="67" w:unhideWhenUsed="0"/>
+    <w:lsdException w:name="Medium Grid 2 Accent 6" w:semiHidden="0" w:uiPriority="68" w:unhideWhenUsed="0"/>
+    <w:lsdException w:name="Medium Grid 3 Accent 6" w:semiHidden="0" w:uiPriority="69" w:unhideWhenUsed="0"/>
+    <w:lsdException w:name="Dark List Accent 6" w:semiHidden="0" w:uiPriority="70" w:unhideWhenUsed="0"/>
+    <w:lsdException w:name="Colorful Shading Accent 6" w:semiHidden="0" w:uiPriority="71" w:unhideWhenUsed="0"/>
+    <w:lsdException w:name="Colorful List Accent 6" w:semiHidden="0" w:uiPriority="72" w:unhideWhenUsed="0"/>
+    <w:lsdException w:name="Colorful Grid Accent 6" w:semiHidden="0" w:uiPriority="73" w:unhideWhenUsed="0"/>
+    <w:lsdException w:name="Subtle Emphasis" w:semiHidden="0" w:uiPriority="19" w:unhideWhenUsed="0" w:qFormat="1"/>
+    <w:lsdException w:name="Intense Emphasis" w:semiHidden="0" w:uiPriority="21" w:unhideWhenUsed="0" w:qFormat="1"/>
+    <w:lsdException w:name="Subtle Reference" w:semiHidden="0" w:uiPriority="31" w:unhideWhenUsed="0" w:qFormat="1"/>
+    <w:lsdException w:name="Intense Reference" w:semiHidden="0" w:uiPriority="32" w:unhideWhenUsed="0" w:qFormat="1"/>
+    <w:lsdException w:name="Book Title" w:semiHidden="0" w:uiPriority="33" w:unhideWhenUsed="0" w:qFormat="1"/>
+    <w:lsdException w:name="Bibliography" w:uiPriority="37"/>
+    <w:lsdException w:name="TOC Heading" w:uiPriority="39" w:qFormat="1"/>
+  </w:latentStyles>
+  <w:style w:type="paragraph" w:default="1" w:styleId="Normal">
+    <w:name w:val="Normal"/>
+    <w:qFormat/>
+    <w:rsid w:val="005703EB"/>
+    <w:pPr>
+      <w:jc w:val="both"/>
+    </w:pPr>
+    <w:rPr>
+      <w:rFonts w:ascii="Arial" w:hAnsi="Arial" w:cs="Arial"/>
+    </w:rPr>
+  </w:style>
+  <w:style w:type="paragraph" w:styleId="Ttulo1">
+    <w:name w:val="heading 1"/>
+    <w:basedOn w:val="Normal"/>
+    <w:next w:val="Normal"/>
+    <w:link w:val="Ttulo1Car"/>
+    <w:uiPriority w:val="9"/>
+    <w:qFormat/>
+    <w:rsid w:val="005703EB"/>
+    <w:pPr>
+      <w:keepNext/>
+      <w:keepLines/>
+      <w:spacing w:before="240" w:after="120"/>
+      <w:outlineLvl w:val="0"/>
+    </w:pPr>
+    <w:rPr>
+      <w:rFonts w:eastAsiaTheme="majorEastAsia"/>
+      <w:b/>
+      <w:color w:val="000000" w:themeColor="text1"/>
+      <w:sz w:val="28"/>
+      <w:szCs w:val="28"/>
+    </w:rPr>
+  </w:style>
+  <w:style w:type="paragraph" w:styleId="Ttulo2">
+    <w:name w:val="heading 2"/>
+    <w:basedOn w:val="Ttulo1"/>
+    <w:next w:val="Normal"/>
+    <w:link w:val="Ttulo2Car"/>
+    <w:uiPriority w:val="9"/>
+    <w:unhideWhenUsed/>
+    <w:qFormat/>
+    <w:rsid w:val="002310AF"/>
+    <w:pPr>
+      <w:outlineLvl w:val="1"/>
+    </w:pPr>
+    <w:rPr>
+      <w:sz w:val="24"/>
+      <w:szCs w:val="24"/>
+    </w:rPr>
+  </w:style>
+  <w:style w:type="paragraph" w:styleId="Ttulo3">
+    <w:name w:val="heading 3"/>
+    <w:basedOn w:val="Ttulo2"/>
+    <w:next w:val="Normal"/>
+    <w:link w:val="Ttulo3Car"/>
+    <w:uiPriority w:val="9"/>
+    <w:unhideWhenUsed/>
+    <w:qFormat/>
+    <w:rsid w:val="002310AF"/>
+    <w:pPr>
+      <w:outlineLvl w:val="2"/>
+    </w:pPr>
+    <w:rPr>
+      <w:b w:val="0"/>
+    </w:rPr>
+  </w:style>
+  <w:style w:type="character" w:default="1" w:styleId="Fuentedeprrafopredeter">
+    <w:name w:val="Default Paragraph Font"/>
+    <w:uiPriority w:val="1"/>
+    <w:semiHidden/>
+    <w:unhideWhenUsed/>
+  </w:style>
+  <w:style w:type="table" w:default="1" w:styleId="Tablanormal">
+    <w:name w:val="Normal Table"/>
+    <w:uiPriority w:val="99"/>
+    <w:semiHidden/>
+    <w:unhideWhenUsed/>
+    <w:tblPr>
+      <w:tblInd w:w="0" w:type="dxa"/>
+      <w:tblCellMar>
+        <w:top w:w="0" w:type="dxa"/>
+        <w:left w:w="108" w:type="dxa"/>
+        <w:bottom w:w="0" w:type="dxa"/>
+        <w:right w:w="108" w:type="dxa"/>
+      </w:tblCellMar>
+    </w:tblPr>
+  </w:style>
+  <w:style w:type="numbering" w:default="1" w:styleId="Sinlista">
+    <w:name w:val="No List"/>
+    <w:uiPriority w:val="99"/>
+    <w:semiHidden/>
+    <w:unhideWhenUsed/>
+  </w:style>
+  <w:style w:type="character" w:customStyle="1" w:styleId="Ttulo1Car">
+    <w:name w:val="Título 1 Car"/>
+    <w:basedOn w:val="Fuentedeprrafopredeter"/>
+    <w:link w:val="Ttulo1"/>
+    <w:uiPriority w:val="9"/>
+    <w:rsid w:val="005703EB"/>
+    <w:rPr>
+      <w:rFonts w:ascii="Arial" w:eastAsiaTheme="majorEastAsia" w:hAnsi="Arial" w:cs="Arial"/>
+      <w:b/>
+      <w:color w:val="000000" w:themeColor="text1"/>
+      <w:sz w:val="28"/>
+      <w:szCs w:val="28"/>
+    </w:rPr>
+  </w:style>
+  <w:style w:type="paragraph" w:styleId="Prrafodelista">
+    <w:name w:val="List Paragraph"/>
+    <w:basedOn w:val="Normal"/>
+    <w:uiPriority w:val="34"/>
+    <w:qFormat/>
+    <w:rsid w:val="002310AF"/>
+    <w:pPr>
+      <w:ind w:left="720"/>
+      <w:contextualSpacing/>
+    </w:pPr>
+  </w:style>
+  <w:style w:type="character" w:customStyle="1" w:styleId="Ttulo2Car">
+    <w:name w:val="Título 2 Car"/>
+    <w:basedOn w:val="Fuentedeprrafopredeter"/>
+    <w:link w:val="Ttulo2"/>
+    <w:uiPriority w:val="9"/>
+    <w:rsid w:val="002310AF"/>
+    <w:rPr>
+      <w:rFonts w:ascii="Arial" w:eastAsiaTheme="majorEastAsia" w:hAnsi="Arial" w:cs="Arial"/>
+      <w:b/>
+      <w:color w:val="000000" w:themeColor="text1"/>
+      <w:sz w:val="24"/>
+      <w:szCs w:val="24"/>
+    </w:rPr>
+  </w:style>
+  <w:style w:type="character" w:customStyle="1" w:styleId="Ttulo3Car">
+    <w:name w:val="Título 3 Car"/>
+    <w:basedOn w:val="Fuentedeprrafopredeter"/>
+    <w:link w:val="Ttulo3"/>
+    <w:uiPriority w:val="9"/>
+    <w:rsid w:val="002310AF"/>
+    <w:rPr>
+      <w:rFonts w:ascii="Arial" w:eastAsiaTheme="majorEastAsia" w:hAnsi="Arial" w:cs="Arial"/>
+      <w:color w:val="000000" w:themeColor="text1"/>
+      <w:sz w:val="24"/>
+      <w:szCs w:val="24"/>
+    </w:rPr>
+  </w:style>
+  <w:style w:type="paragraph" w:styleId="TtulodeTDC">
+    <w:name w:val="TOC Heading"/>
+    <w:basedOn w:val="Ttulo1"/>
+    <w:next w:val="Normal"/>
+    <w:uiPriority w:val="39"/>
+    <w:unhideWhenUsed/>
+    <w:qFormat/>
+    <w:rsid w:val="005703EB"/>
+    <w:pPr>
+      <w:outlineLvl w:val="9"/>
+    </w:pPr>
+    <w:rPr>
+      <w:rFonts w:asciiTheme="majorHAnsi" w:hAnsiTheme="majorHAnsi" w:cstheme="majorBidi"/>
+      <w:b w:val="0"/>
+      <w:color w:val="2E74B5" w:themeColor="accent1" w:themeShade="BF"/>
+      <w:sz w:val="32"/>
+      <w:szCs w:val="32"/>
+      <w:lang w:eastAsia="es-ES"/>
+    </w:rPr>
+  </w:style>
+  <w:style w:type="paragraph" w:styleId="TDC1">
+    <w:name w:val="toc 1"/>
+    <w:basedOn w:val="Normal"/>
+    <w:next w:val="Normal"/>
+    <w:autoRedefine/>
+    <w:uiPriority w:val="39"/>
+    <w:unhideWhenUsed/>
+    <w:rsid w:val="005703EB"/>
+    <w:pPr>
+      <w:spacing w:after="100"/>
+    </w:pPr>
+  </w:style>
+  <w:style w:type="paragraph" w:styleId="TDC2">
+    <w:name w:val="toc 2"/>
+    <w:basedOn w:val="Normal"/>
+    <w:next w:val="Normal"/>
+    <w:autoRedefine/>
+    <w:uiPriority w:val="39"/>
+    <w:unhideWhenUsed/>
+    <w:rsid w:val="005703EB"/>
+    <w:pPr>
+      <w:spacing w:after="100"/>
+      <w:ind w:left="220"/>
+    </w:pPr>
+  </w:style>
+  <w:style w:type="character" w:styleId="Hipervnculo">
+    <w:name w:val="Hyperlink"/>
+    <w:basedOn w:val="Fuentedeprrafopredeter"/>
+    <w:uiPriority w:val="99"/>
+    <w:unhideWhenUsed/>
+    <w:rsid w:val="005703EB"/>
+    <w:rPr>
+      <w:color w:val="0563C1" w:themeColor="hyperlink"/>
+      <w:u w:val="single"/>
+    </w:rPr>
+  </w:style>
+  <w:style w:type="paragraph" w:styleId="Encabezado">
+    <w:name w:val="header"/>
+    <w:basedOn w:val="Normal"/>
+    <w:link w:val="EncabezadoCar"/>
+    <w:uiPriority w:val="99"/>
+    <w:unhideWhenUsed/>
+    <w:rsid w:val="005703EB"/>
+    <w:pPr>
+      <w:tabs>
+        <w:tab w:val="center" w:pos="4252"/>
+        <w:tab w:val="right" w:pos="8504"/>
+      </w:tabs>
+      <w:spacing w:after="0" w:line="240" w:lineRule="auto"/>
+    </w:pPr>
+  </w:style>
+  <w:style w:type="character" w:customStyle="1" w:styleId="EncabezadoCar">
+    <w:name w:val="Encabezado Car"/>
+    <w:basedOn w:val="Fuentedeprrafopredeter"/>
+    <w:link w:val="Encabezado"/>
+    <w:uiPriority w:val="99"/>
+    <w:rsid w:val="005703EB"/>
+    <w:rPr>
+      <w:rFonts w:ascii="Arial" w:hAnsi="Arial" w:cs="Arial"/>
+    </w:rPr>
+  </w:style>
+  <w:style w:type="paragraph" w:styleId="Piedepgina">
+    <w:name w:val="footer"/>
+    <w:basedOn w:val="Normal"/>
+    <w:link w:val="PiedepginaCar"/>
+    <w:uiPriority w:val="99"/>
+    <w:unhideWhenUsed/>
+    <w:rsid w:val="005703EB"/>
+    <w:pPr>
+      <w:tabs>
+        <w:tab w:val="center" w:pos="4252"/>
+        <w:tab w:val="right" w:pos="8504"/>
+      </w:tabs>
+      <w:spacing w:after="0" w:line="240" w:lineRule="auto"/>
+    </w:pPr>
+  </w:style>
+  <w:style w:type="character" w:customStyle="1" w:styleId="PiedepginaCar">
+    <w:name w:val="Pie de página Car"/>
+    <w:basedOn w:val="Fuentedeprrafopredeter"/>
+    <w:link w:val="Piedepgina"/>
+    <w:uiPriority w:val="99"/>
+    <w:rsid w:val="005703EB"/>
+    <w:rPr>
+      <w:rFonts w:ascii="Arial" w:hAnsi="Arial" w:cs="Arial"/>
+    </w:rPr>
+  </w:style>
+  <w:style w:type="paragraph" w:styleId="TDC3">
+    <w:name w:val="toc 3"/>
+    <w:basedOn w:val="Normal"/>
+    <w:next w:val="Normal"/>
+    <w:autoRedefine/>
+    <w:uiPriority w:val="39"/>
+    <w:unhideWhenUsed/>
+    <w:rsid w:val="00C237AF"/>
+    <w:pPr>
+      <w:spacing w:after="100"/>
+      <w:ind w:left="440"/>
+    </w:pPr>
+  </w:style>
+  <w:style w:type="table" w:styleId="Tablaconcuadrcula">
+    <w:name w:val="Table Grid"/>
+    <w:basedOn w:val="Tablanormal"/>
+    <w:uiPriority w:val="39"/>
+    <w:rsid w:val="00550590"/>
+    <w:pPr>
+      <w:spacing w:after="0" w:line="240" w:lineRule="auto"/>
+    </w:pPr>
+    <w:tblPr>
+      <w:tblInd w:w="0" w:type="dxa"/>
+      <w:tblBorders>
+        <w:top w:val="single" w:sz="4" w:space="0" w:color="auto"/>
+        <w:left w:val="single" w:sz="4" w:space="0" w:color="auto"/>
+        <w:bottom w:val="single" w:sz="4" w:space="0" w:color="auto"/>
+        <w:right w:val="single" w:sz="4" w:space="0" w:color="auto"/>
+        <w:insideH w:val="single" w:sz="4" w:space="0" w:color="auto"/>
+        <w:insideV w:val="single" w:sz="4" w:space="0" w:color="auto"/>
+      </w:tblBorders>
+      <w:tblCellMar>
+        <w:top w:w="0" w:type="dxa"/>
+        <w:left w:w="108" w:type="dxa"/>
+        <w:bottom w:w="0" w:type="dxa"/>
+        <w:right w:w="108" w:type="dxa"/>
+      </w:tblCellMar>
+    </w:tblPr>
+  </w:style>
+  <w:style w:type="paragraph" w:styleId="Textodeglobo">
+    <w:name w:val="Balloon Text"/>
+    <w:basedOn w:val="Normal"/>
+    <w:link w:val="TextodegloboCar"/>
+    <w:uiPriority w:val="99"/>
+    <w:semiHidden/>
+    <w:unhideWhenUsed/>
+    <w:rsid w:val="004D0B8B"/>
+    <w:pPr>
+      <w:spacing w:after="0" w:line="240" w:lineRule="auto"/>
+    </w:pPr>
+    <w:rPr>
+      <w:rFonts w:ascii="Tahoma" w:hAnsi="Tahoma" w:cs="Tahoma"/>
+      <w:sz w:val="16"/>
+      <w:szCs w:val="16"/>
+    </w:rPr>
+  </w:style>
+  <w:style w:type="character" w:customStyle="1" w:styleId="TextodegloboCar">
+    <w:name w:val="Texto de globo Car"/>
+    <w:basedOn w:val="Fuentedeprrafopredeter"/>
+    <w:link w:val="Textodeglobo"/>
+    <w:uiPriority w:val="99"/>
+    <w:semiHidden/>
+    <w:rsid w:val="004D0B8B"/>
+    <w:rPr>
+      <w:rFonts w:ascii="Tahoma" w:hAnsi="Tahoma" w:cs="Tahoma"/>
+      <w:sz w:val="16"/>
+      <w:szCs w:val="16"/>
+    </w:rPr>
+  </w:style>
+  <w:style w:type="table" w:styleId="Listaclara-nfasis1">
+    <w:name w:val="Light List Accent 1"/>
+    <w:basedOn w:val="Tablanormal"/>
+    <w:uiPriority w:val="61"/>
+    <w:rsid w:val="005C6A57"/>
+    <w:pPr>
+      <w:spacing w:after="0" w:line="240" w:lineRule="auto"/>
+    </w:pPr>
+    <w:rPr>
+      <w:rFonts w:eastAsiaTheme="minorEastAsia"/>
+    </w:rPr>
+    <w:tblPr>
+      <w:tblStyleRowBandSize w:val="1"/>
+      <w:tblStyleColBandSize w:val="1"/>
+      <w:tblInd w:w="0" w:type="dxa"/>
+      <w:tblBorders>
+        <w:top w:val="single" w:sz="8" w:space="0" w:color="5B9BD5" w:themeColor="accent1"/>
+        <w:left w:val="single" w:sz="8" w:space="0" w:color="5B9BD5" w:themeColor="accent1"/>
+        <w:bottom w:val="single" w:sz="8" w:space="0" w:color="5B9BD5" w:themeColor="accent1"/>
+        <w:right w:val="single" w:sz="8" w:space="0" w:color="5B9BD5" w:themeColor="accent1"/>
+      </w:tblBorders>
+      <w:tblCellMar>
+        <w:top w:w="0" w:type="dxa"/>
+        <w:left w:w="108" w:type="dxa"/>
+        <w:bottom w:w="0" w:type="dxa"/>
+        <w:right w:w="108" w:type="dxa"/>
+      </w:tblCellMar>
+    </w:tblPr>
+    <w:tblStylePr w:type="firstRow">
+      <w:pPr>
+        <w:spacing w:beforeLines="0" w:before="0" w:beforeAutospacing="0" w:afterLines="0" w:after="0" w:afterAutospacing="0" w:line="240" w:lineRule="auto"/>
+      </w:pPr>
+      <w:rPr>
+        <w:b/>
+        <w:bCs/>
+        <w:color w:val="FFFFFF" w:themeColor="background1"/>
+      </w:rPr>
+      <w:tblPr/>
+      <w:tcPr>
+        <w:shd w:val="clear" w:color="auto" w:fill="5B9BD5" w:themeFill="accent1"/>
+      </w:tcPr>
+    </w:tblStylePr>
+    <w:tblStylePr w:type="lastRow">
+      <w:pPr>
+        <w:spacing w:beforeLines="0" w:before="0" w:beforeAutospacing="0" w:afterLines="0" w:after="0" w:afterAutospacing="0" w:line="240" w:lineRule="auto"/>
+      </w:pPr>
+      <w:rPr>
+        <w:b/>
+        <w:bCs/>
+      </w:rPr>
+      <w:tblPr/>
+      <w:tcPr>
+        <w:tcBorders>
+          <w:top w:val="double" w:sz="6" w:space="0" w:color="5B9BD5" w:themeColor="accent1"/>
+          <w:left w:val="single" w:sz="8" w:space="0" w:color="5B9BD5" w:themeColor="accent1"/>
+          <w:bottom w:val="single" w:sz="8" w:space="0" w:color="5B9BD5" w:themeColor="accent1"/>
+          <w:right w:val="single" w:sz="8" w:space="0" w:color="5B9BD5" w:themeColor="accent1"/>
+        </w:tcBorders>
+      </w:tcPr>
+    </w:tblStylePr>
+    <w:tblStylePr w:type="firstCol">
+      <w:rPr>
+        <w:b/>
+        <w:bCs/>
+      </w:rPr>
+    </w:tblStylePr>
+    <w:tblStylePr w:type="lastCol">
+      <w:rPr>
+        <w:b/>
+        <w:bCs/>
+      </w:rPr>
+    </w:tblStylePr>
+    <w:tblStylePr w:type="band1Vert">
+      <w:tblPr/>
+      <w:tcPr>
+        <w:tcBorders>
+          <w:top w:val="single" w:sz="8" w:space="0" w:color="5B9BD5" w:themeColor="accent1"/>
+          <w:left w:val="single" w:sz="8" w:space="0" w:color="5B9BD5" w:themeColor="accent1"/>
+          <w:bottom w:val="single" w:sz="8" w:space="0" w:color="5B9BD5" w:themeColor="accent1"/>
+          <w:right w:val="single" w:sz="8" w:space="0" w:color="5B9BD5" w:themeColor="accent1"/>
+        </w:tcBorders>
+      </w:tcPr>
+    </w:tblStylePr>
+    <w:tblStylePr w:type="band1Horz">
+      <w:tblPr/>
+      <w:tcPr>
+        <w:tcBorders>
+          <w:top w:val="single" w:sz="8" w:space="0" w:color="5B9BD5" w:themeColor="accent1"/>
+          <w:left w:val="single" w:sz="8" w:space="0" w:color="5B9BD5" w:themeColor="accent1"/>
+          <w:bottom w:val="single" w:sz="8" w:space="0" w:color="5B9BD5" w:themeColor="accent1"/>
+          <w:right w:val="single" w:sz="8" w:space="0" w:color="5B9BD5" w:themeColor="accent1"/>
+        </w:tcBorders>
+      </w:tcPr>
+    </w:tblStylePr>
+  </w:style>
+  <w:style w:type="paragraph" w:styleId="HTMLconformatoprevio">
+    <w:name w:val="HTML Preformatted"/>
+    <w:basedOn w:val="Normal"/>
+    <w:link w:val="HTMLconformatoprevioCar"/>
+    <w:uiPriority w:val="99"/>
+    <w:semiHidden/>
+    <w:unhideWhenUsed/>
+    <w:rsid w:val="00A75D14"/>
+    <w:pPr>
+      <w:tabs>
+        <w:tab w:val="left" w:pos="916"/>
+        <w:tab w:val="left" w:pos="1832"/>
+        <w:tab w:val="left" w:pos="2748"/>
+        <w:tab w:val="left" w:pos="3664"/>
+        <w:tab w:val="left" w:pos="4580"/>
+        <w:tab w:val="left" w:pos="5496"/>
+        <w:tab w:val="left" w:pos="6412"/>
+        <w:tab w:val="left" w:pos="7328"/>
+        <w:tab w:val="left" w:pos="8244"/>
+        <w:tab w:val="left" w:pos="9160"/>
+        <w:tab w:val="left" w:pos="10076"/>
+        <w:tab w:val="left" w:pos="10992"/>
+        <w:tab w:val="left" w:pos="11908"/>
+        <w:tab w:val="left" w:pos="12824"/>
+        <w:tab w:val="left" w:pos="13740"/>
+        <w:tab w:val="left" w:pos="14656"/>
+      </w:tabs>
+      <w:spacing w:after="0" w:line="240" w:lineRule="auto"/>
+      <w:jc w:val="left"/>
+    </w:pPr>
+    <w:rPr>
+      <w:rFonts w:ascii="Courier New" w:eastAsia="Times New Roman" w:hAnsi="Courier New" w:cs="Courier New"/>
+      <w:sz w:val="20"/>
+      <w:szCs w:val="20"/>
+      <w:lang w:eastAsia="es-ES" w:bidi="he-IL"/>
+    </w:rPr>
+  </w:style>
+  <w:style w:type="character" w:customStyle="1" w:styleId="HTMLconformatoprevioCar">
+    <w:name w:val="HTML con formato previo Car"/>
+    <w:basedOn w:val="Fuentedeprrafopredeter"/>
+    <w:link w:val="HTMLconformatoprevio"/>
+    <w:uiPriority w:val="99"/>
+    <w:semiHidden/>
+    <w:rsid w:val="00A75D14"/>
+    <w:rPr>
+      <w:rFonts w:ascii="Courier New" w:eastAsia="Times New Roman" w:hAnsi="Courier New" w:cs="Courier New"/>
+      <w:sz w:val="20"/>
+      <w:szCs w:val="20"/>
+      <w:lang w:eastAsia="es-ES" w:bidi="he-IL"/>
+    </w:rPr>
+  </w:style>
+</w:styles>
+</file>
+
+<file path=word/stylesWithEffects.xml><?xml version="1.0" encoding="utf-8"?>
+<w:styles xmlns:wpc="http://schemas.microsoft.com/office/word/2010/wordprocessingCanvas" xmlns:mc="http://schemas.openxmlformats.org/markup-compatibility/2006" xmlns:o="urn:schemas-microsoft-com:office:office" xmlns:r="http://schemas.openxmlformats.org/officeDocument/2006/relationships" xmlns:m="http://schemas.openxmlformats.org/officeDocument/2006/math" xmlns:v="urn:schemas-microsoft-com:vml" xmlns:wp14="http://schemas.microsoft.com/office/word/2010/wordprocessingDrawing" xmlns:wp="http://schemas.openxmlformats.org/drawingml/2006/wordprocessingDrawing" xmlns:w10="urn:schemas-microsoft-com:office:word" xmlns:w="http://schemas.openxmlformats.org/wordprocessingml/2006/main" xmlns:w14="http://schemas.microsoft.com/office/word/2010/wordml" xmlns:wpg="http://schemas.microsoft.com/office/word/2010/wordprocessingGroup" xmlns:wpi="http://schemas.microsoft.com/office/word/2010/wordprocessingInk" xmlns:wne="http://schemas.microsoft.com/office/word/2006/wordml" xmlns:wps="http://schemas.microsoft.com/office/word/2010/wordprocessingShape" mc:Ignorable="w14 wp14">
+  <w:docDefaults>
+    <w:rPrDefault>
+      <w:rPr>
+        <w:rFonts w:asciiTheme="minorHAnsi" w:eastAsiaTheme="minorHAnsi" w:hAnsiTheme="minorHAnsi" w:cstheme="minorBidi"/>
+        <w:sz w:val="22"/>
+        <w:szCs w:val="22"/>
+        <w:lang w:val="es-ES" w:eastAsia="en-US" w:bidi="ar-SA"/>
+      </w:rPr>
+    </w:rPrDefault>
+    <w:pPrDefault>
+      <w:pPr>
+        <w:spacing w:after="160" w:line="259" w:lineRule="auto"/>
+      </w:pPr>
+    </w:pPrDefault>
+  </w:docDefaults>
+  <w:latentStyles w:defLockedState="0" w:defUIPriority="99" w:defSemiHidden="1" w:defUnhideWhenUsed="1" w:defQFormat="0" w:count="267">
+    <w:lsdException w:name="Normal" w:semiHidden="0" w:uiPriority="0" w:unhideWhenUsed="0" w:qFormat="1"/>
+    <w:lsdException w:name="heading 1" w:semiHidden="0" w:uiPriority="9" w:unhideWhenUsed="0" w:qFormat="1"/>
+    <w:lsdException w:name="heading 2" w:uiPriority="9" w:qFormat="1"/>
+    <w:lsdException w:name="heading 3" w:uiPriority="9" w:qFormat="1"/>
+    <w:lsdException w:name="heading 4" w:uiPriority="9" w:qFormat="1"/>
+    <w:lsdException w:name="heading 5" w:uiPriority="9" w:qFormat="1"/>
+    <w:lsdException w:name="heading 6" w:uiPriority="9" w:qFormat="1"/>
+    <w:lsdException w:name="heading 7" w:uiPriority="9" w:qFormat="1"/>
+    <w:lsdException w:name="heading 8" w:uiPriority="9" w:qFormat="1"/>
+    <w:lsdException w:name="heading 9" w:uiPriority="9" w:qFormat="1"/>
+    <w:lsdException w:name="toc 1" w:uiPriority="39"/>
+    <w:lsdException w:name="toc 2" w:uiPriority="39"/>
+    <w:lsdException w:name="toc 3" w:uiPriority="39"/>
+    <w:lsdException w:name="toc 4" w:uiPriority="39"/>
+    <w:lsdException w:name="toc 5" w:uiPriority="39"/>
+    <w:lsdException w:name="toc 6" w:uiPriority="39"/>
+    <w:lsdException w:name="toc 7" w:uiPriority="39"/>
+    <w:lsdException w:name="toc 8" w:uiPriority="39"/>
+    <w:lsdException w:name="toc 9" w:uiPriority="39"/>
+    <w:lsdException w:name="caption" w:uiPriority="35" w:qFormat="1"/>
+    <w:lsdException w:name="Title" w:semiHidden="0" w:uiPriority="10" w:unhideWhenUsed="0" w:qFormat="1"/>
+    <w:lsdException w:name="Default Paragraph Font" w:uiPriority="1"/>
+    <w:lsdException w:name="Subtitle" w:semiHidden="0" w:uiPriority="11" w:unhideWhenUsed="0" w:qFormat="1"/>
+    <w:lsdException w:name="Strong" w:semiHidden="0" w:uiPriority="22" w:unhideWhenUsed="0" w:qFormat="1"/>
+    <w:lsdException w:name="Emphasis" w:semiHidden="0" w:uiPriority="20" w:unhideWhenUsed="0" w:qFormat="1"/>
+    <w:lsdException w:name="Table Grid" w:semiHidden="0" w:uiPriority="39" w:unhideWhenUsed="0"/>
+    <w:lsdException w:name="Placeholder Text" w:unhideWhenUsed="0"/>
+    <w:lsdException w:name="No Spacing" w:semiHidden="0" w:uiPriority="1" w:unhideWhenUsed="0" w:qFormat="1"/>
+    <w:lsdException w:name="Light Shading" w:semiHidden="0" w:uiPriority="60" w:unhideWhenUsed="0"/>
+    <w:lsdException w:name="Light List" w:semiHidden="0" w:uiPriority="61" w:unhideWhenUsed="0"/>
+    <w:lsdException w:name="Light Grid" w:semiHidden="0" w:uiPriority="62" w:unhideWhenUsed="0"/>
+    <w:lsdException w:name="Medium Shading 1" w:semiHidden="0" w:uiPriority="63" w:unhideWhenUsed="0"/>
+    <w:lsdException w:name="Medium Shading 2" w:semiHidden="0" w:uiPriority="64" w:unhideWhenUsed="0"/>
+    <w:lsdException w:name="Medium List 1" w:semiHidden="0" w:uiPriority="65" w:unhideWhenUsed="0"/>
+    <w:lsdException w:name="Medium List 2" w:semiHidden="0" w:uiPriority="66" w:unhideWhenUsed="0"/>
+    <w:lsdException w:name="Medium Grid 1" w:semiHidden="0" w:uiPriority="67" w:unhideWhenUsed="0"/>
+    <w:lsdException w:name="Medium Grid 2" w:semiHidden="0" w:uiPriority="68" w:unhideWhenUsed="0"/>
+    <w:lsdException w:name="Medium Grid 3" w:semiHidden="0" w:uiPriority="69" w:unhideWhenUsed="0"/>
+    <w:lsdException w:name="Dark List" w:semiHidden="0" w:uiPriority="70" w:unhideWhenUsed="0"/>
+    <w:lsdException w:name="Colorful Shading" w:semiHidden="0" w:uiPriority="71" w:unhideWhenUsed="0"/>
+    <w:lsdException w:name="Colorful List" w:semiHidden="0" w:uiPriority="72" w:unhideWhenUsed="0"/>
+    <w:lsdException w:name="Colorful Grid" w:semiHidden="0" w:uiPriority="73" w:unhideWhenUsed="0"/>
+    <w:lsdException w:name="Light Shading Accent 1" w:semiHidden="0" w:uiPriority="60" w:unhideWhenUsed="0"/>
+    <w:lsdException w:name="Light List Accent 1" w:semiHidden="0" w:uiPriority="61" w:unhideWhenUsed="0"/>
+    <w:lsdException w:name="Light Grid Accent 1" w:semiHidden="0" w:uiPriority="62" w:unhideWhenUsed="0"/>
+    <w:lsdException w:name="Medium Shading 1 Accent 1" w:semiHidden="0" w:uiPriority="63" w:unhideWhenUsed="0"/>
+    <w:lsdException w:name="Medium Shading 2 Accent 1" w:semiHidden="0" w:uiPriority="64" w:unhideWhenUsed="0"/>
+    <w:lsdException w:name="Medium List 1 Accent 1" w:semiHidden="0" w:uiPriority="65" w:unhideWhenUsed="0"/>
+    <w:lsdException w:name="Revision" w:unhideWhenUsed="0"/>
+    <w:lsdException w:name="List Paragraph" w:semiHidden="0" w:uiPriority="34" w:unhideWhenUsed="0" w:qFormat="1"/>
+    <w:lsdException w:name="Quote" w:semiHidden="0" w:uiPriority="29" w:unhideWhenUsed="0" w:qFormat="1"/>
+    <w:lsdException w:name="Intense Quote" w:semiHidden="0" w:uiPriority="30" w:unhideWhenUsed="0" w:qFormat="1"/>
+    <w:lsdException w:name="Medium List 2 Accent 1" w:semiHidden="0" w:uiPriority="66" w:unhideWhenUsed="0"/>
+    <w:lsdException w:name="Medium Grid 1 Accent 1" w:semiHidden="0" w:uiPriority="67" w:unhideWhenUsed="0"/>
+    <w:lsdException w:name="Medium Grid 2 Accent 1" w:semiHidden="0" w:uiPriority="68" w:unhideWhenUsed="0"/>
+    <w:lsdException w:name="Medium Grid 3 Accent 1" w:semiHidden="0" w:uiPriority="69" w:unhideWhenUsed="0"/>
+    <w:lsdException w:name="Dark List Accent 1" w:semiHidden="0" w:uiPriority="70" w:unhideWhenUsed="0"/>
+    <w:lsdException w:name="Colorful Shading Accent 1" w:semiHidden="0" w:uiPriority="71" w:unhideWhenUsed="0"/>
+    <w:lsdException w:name="Colorful List Accent 1" w:semiHidden="0" w:uiPriority="72" w:unhideWhenUsed="0"/>
+    <w:lsdException w:name="Colorful Grid Accent 1" w:semiHidden="0" w:uiPriority="73" w:unhideWhenUsed="0"/>
+    <w:lsdException w:name="Light Shading Accent 2" w:semiHidden="0" w:uiPriority="60" w:unhideWhenUsed="0"/>
+    <w:lsdException w:name="Light List Accent 2" w:semiHidden="0" w:uiPriority="61" w:unhideWhenUsed="0"/>
+    <w:lsdException w:name="Light Grid Accent 2" w:semiHidden="0" w:uiPriority="62" w:unhideWhenUsed="0"/>
+    <w:lsdException w:name="Medium Shading 1 Accent 2" w:semiHidden="0" w:uiPriority="63" w:unhideWhenUsed="0"/>
+    <w:lsdException w:name="Medium Shading 2 Accent 2" w:semiHidden="0" w:uiPriority="64" w:unhideWhenUsed="0"/>
+    <w:lsdException w:name="Medium List 1 Accent 2" w:semiHidden="0" w:uiPriority="65" w:unhideWhenUsed="0"/>
+    <w:lsdException w:name="Medium List 2 Accent 2" w:semiHidden="0" w:uiPriority="66" w:unhideWhenUsed="0"/>
+    <w:lsdException w:name="Medium Grid 1 Accent 2" w:semiHidden="0" w:uiPriority="67" w:unhideWhenUsed="0"/>
+    <w:lsdException w:name="Medium Grid 2 Accent 2" w:semiHidden="0" w:uiPriority="68" w:unhideWhenUsed="0"/>
+    <w:lsdException w:name="Medium Grid 3 Accent 2" w:semiHidden="0" w:uiPriority="69" w:unhideWhenUsed="0"/>
+    <w:lsdException w:name="Dark List Accent 2" w:semiHidden="0" w:uiPriority="70" w:unhideWhenUsed="0"/>
+    <w:lsdException w:name="Colorful Shading Accent 2" w:semiHidden="0" w:uiPriority="71" w:unhideWhenUsed="0"/>
+    <w:lsdException w:name="Colorful List Accent 2" w:semiHidden="0" w:uiPriority="72" w:unhideWhenUsed="0"/>
+    <w:lsdException w:name="Colorful Grid Accent 2" w:semiHidden="0" w:uiPriority="73" w:unhideWhenUsed="0"/>
+    <w:lsdException w:name="Light Shading Accent 3" w:semiHidden="0" w:uiPriority="60" w:unhideWhenUsed="0"/>
+    <w:lsdException w:name="Light List Accent 3" w:semiHidden="0" w:uiPriority="61" w:unhideWhenUsed="0"/>
+    <w:lsdException w:name="Light Grid Accent 3" w:semiHidden="0" w:uiPriority="62" w:unhideWhenUsed="0"/>
+    <w:lsdException w:name="Medium Shading 1 Accent 3" w:semiHidden="0" w:uiPriority="63" w:unhideWhenUsed="0"/>
+    <w:lsdException w:name="Medium Shading 2 Accent 3" w:semiHidden="0" w:uiPriority="64" w:unhideWhenUsed="0"/>
+    <w:lsdException w:name="Medium List 1 Accent 3" w:semiHidden="0" w:uiPriority="65" w:unhideWhenUsed="0"/>
+    <w:lsdException w:name="Medium List 2 Accent 3" w:semiHidden="0" w:uiPriority="66" w:unhideWhenUsed="0"/>
+    <w:lsdException w:name="Medium Grid 1 Accent 3" w:semiHidden="0" w:uiPriority="67" w:unhideWhenUsed="0"/>
+    <w:lsdException w:name="Medium Grid 2 Accent 3" w:semiHidden="0" w:uiPriority="68" w:unhideWhenUsed="0"/>
+    <w:lsdException w:name="Medium Grid 3 Accent 3" w:semiHidden="0" w:uiPriority="69" w:unhideWhenUsed="0"/>
+    <w:lsdException w:name="Dark List Accent 3" w:semiHidden="0" w:uiPriority="70" w:unhideWhenUsed="0"/>
+    <w:lsdException w:name="Colorful Shading Accent 3" w:semiHidden="0" w:uiPriority="71" w:unhideWhenUsed="0"/>
+    <w:lsdException w:name="Colorful List Accent 3" w:semiHidden="0" w:uiPriority="72" w:unhideWhenUsed="0"/>
+    <w:lsdException w:name="Colorful Grid Accent 3" w:semiHidden="0" w:uiPriority="73" w:unhideWhenUsed="0"/>
+    <w:lsdException w:name="Light Shading Accent 4" w:semiHidden="0" w:uiPriority="60" w:unhideWhenUsed="0"/>
+    <w:lsdException w:name="Light List Accent 4" w:semiHidden="0" w:uiPriority="61" w:unhideWhenUsed="0"/>
+    <w:lsdException w:name="Light Grid Accent 4" w:semiHidden="0" w:uiPriority="62" w:unhideWhenUsed="0"/>
+    <w:lsdException w:name="Medium Shading 1 Accent 4" w:semiHidden="0" w:uiPriority="63" w:unhideWhenUsed="0"/>
+    <w:lsdException w:name="Medium Shading 2 Accent 4" w:semiHidden="0" w:uiPriority="64" w:unhideWhenUsed="0"/>
+    <w:lsdException w:name="Medium List 1 Accent 4" w:semiHidden="0" w:uiPriority="65" w:unhideWhenUsed="0"/>
+    <w:lsdException w:name="Medium List 2 Accent 4" w:semiHidden="0" w:uiPriority="66" w:unhideWhenUsed="0"/>
+    <w:lsdException w:name="Medium Grid 1 Accent 4" w:semiHidden="0" w:uiPriority="67" w:unhideWhenUsed="0"/>
+    <w:lsdException w:name="Medium Grid 2 Accent 4" w:semiHidden="0" w:uiPriority="68" w:unhideWhenUsed="0"/>
+    <w:lsdException w:name="Medium Grid 3 Accent 4" w:semiHidden="0" w:uiPriority="69" w:unhideWhenUsed="0"/>
+    <w:lsdException w:name="Dark List Accent 4" w:semiHidden="0" w:uiPriority="70" w:unhideWhenUsed="0"/>
+    <w:lsdException w:name="Colorful Shading Accent 4" w:semiHidden="0" w:uiPriority="71" w:unhideWhenUsed="0"/>
+    <w:lsdException w:name="Colorful List Accent 4" w:semiHidden="0" w:uiPriority="72" w:unhideWhenUsed="0"/>
+    <w:lsdException w:name="Colorful Grid Accent 4" w:semiHidden="0" w:uiPriority="73" w:unhideWhenUsed="0"/>
+    <w:lsdException w:name="Light Shading Accent 5" w:semiHidden="0" w:uiPriority="60" w:unhideWhenUsed="0"/>
+    <w:lsdException w:name="Light List Accent 5" w:semiHidden="0" w:uiPriority="61" w:unhideWhenUsed="0"/>
+    <w:lsdException w:name="Light Grid Accent 5" w:semiHidden="0" w:uiPriority="62" w:unhideWhenUsed="0"/>
+    <w:lsdException w:name="Medium Shading 1 Accent 5" w:semiHidden="0" w:uiPriority="63" w:unhideWhenUsed="0"/>
+    <w:lsdException w:name="Medium Shading 2 Accent 5" w:semiHidden="0" w:uiPriority="64" w:unhideWhenUsed="0"/>
+    <w:lsdException w:name="Medium List 1 Accent 5" w:semiHidden="0" w:uiPriority="65" w:unhideWhenUsed="0"/>
+    <w:lsdException w:name="Medium List 2 Accent 5" w:semiHidden="0" w:uiPriority="66" w:unhideWhenUsed="0"/>
+    <w:lsdException w:name="Medium Grid 1 Accent 5" w:semiHidden="0" w:uiPriority="67" w:unhideWhenUsed="0"/>
+    <w:lsdException w:name="Medium Grid 2 Accent 5" w:semiHidden="0" w:uiPriority="68" w:unhideWhenUsed="0"/>
+    <w:lsdException w:name="Medium Grid 3 Accent 5" w:semiHidden="0" w:uiPriority="69" w:unhideWhenUsed="0"/>
+    <w:lsdException w:name="Dark List Accent 5" w:semiHidden="0" w:uiPriority="70" w:unhideWhenUsed="0"/>
+    <w:lsdException w:name="Colorful Shading Accent 5" w:semiHidden="0" w:uiPriority="71" w:unhideWhenUsed="0"/>
+    <w:lsdException w:name="Colorful List Accent 5" w:semiHidden="0" w:uiPriority="72" w:unhideWhenUsed="0"/>
+    <w:lsdException w:name="Colorful Grid Accent 5" w:semiHidden="0" w:uiPriority="73" w:unhideWhenUsed="0"/>
+    <w:lsdException w:name="Light Shading Accent 6" w:semiHidden="0" w:uiPriority="60" w:unhideWhenUsed="0"/>
+    <w:lsdException w:name="Light List Accent 6" w:semiHidden="0" w:uiPriority="61" w:unhideWhenUsed="0"/>
+    <w:lsdException w:name="Light Grid Accent 6" w:semiHidden="0" w:uiPriority="62" w:unhideWhenUsed="0"/>
+    <w:lsdException w:name="Medium Shading 1 Accent 6" w:semiHidden="0" w:uiPriority="63" w:unhideWhenUsed="0"/>
+    <w:lsdException w:name="Medium Shading 2 Accent 6" w:semiHidden="0" w:uiPriority="64" w:unhideWhenUsed="0"/>
+    <w:lsdException w:name="Medium List 1 Accent 6" w:semiHidden="0" w:uiPriority="65" w:unhideWhenUsed="0"/>
+    <w:lsdException w:name="Medium List 2 Accent 6" w:semiHidden="0" w:uiPriority="66" w:unhideWhenUsed="0"/>
+    <w:lsdException w:name="Medium Grid 1 Accent 6" w:semiHidden="0" w:uiPriority="67" w:unhideWhenUsed="0"/>
+    <w:lsdException w:name="Medium Grid 2 Accent 6" w:semiHidden="0" w:uiPriority="68" w:unhideWhenUsed="0"/>
+    <w:lsdException w:name="Medium Grid 3 Accent 6" w:semiHidden="0" w:uiPriority="69" w:unhideWhenUsed="0"/>
+    <w:lsdException w:name="Dark List Accent 6" w:semiHidden="0" w:uiPriority="70" w:unhideWhenUsed="0"/>
+    <w:lsdException w:name="Colorful Shading Accent 6" w:semiHidden="0" w:uiPriority="71" w:unhideWhenUsed="0"/>
+    <w:lsdException w:name="Colorful List Accent 6" w:semiHidden="0" w:uiPriority="72" w:unhideWhenUsed="0"/>
+    <w:lsdException w:name="Colorful Grid Accent 6" w:semiHidden="0" w:uiPriority="73" w:unhideWhenUsed="0"/>
+    <w:lsdException w:name="Subtle Emphasis" w:semiHidden="0" w:uiPriority="19" w:unhideWhenUsed="0" w:qFormat="1"/>
+    <w:lsdException w:name="Intense Emphasis" w:semiHidden="0" w:uiPriority="21" w:unhideWhenUsed="0" w:qFormat="1"/>
+    <w:lsdException w:name="Subtle Reference" w:semiHidden="0" w:uiPriority="31" w:unhideWhenUsed="0" w:qFormat="1"/>
+    <w:lsdException w:name="Intense Reference" w:semiHidden="0" w:uiPriority="32" w:unhideWhenUsed="0" w:qFormat="1"/>
+    <w:lsdException w:name="Book Title" w:semiHidden="0" w:uiPriority="33" w:unhideWhenUsed="0" w:qFormat="1"/>
+    <w:lsdException w:name="Bibliography" w:uiPriority="37"/>
+    <w:lsdException w:name="TOC Heading" w:uiPriority="39" w:qFormat="1"/>
   </w:latentStyles>
   <w:style w:type="paragraph" w:default="1" w:styleId="Normal">
     <w:name w:val="Normal"/>
@@ -14154,7 +14781,7 @@
   <a:extraClrSchemeLst/>
   <a:extLst>
     <a:ext uri="{05A4C25C-085E-4340-85A3-A5531E510DB2}">
-      <thm15:themeFamily xmlns:thm15="http://schemas.microsoft.com/office/thememl/2012/main" name="Office Theme" id="{62F939B6-93AF-4DB8-9C6B-D6C7DFDC589F}" vid="{4A3C46E8-61CC-4603-A589-7422A47A8E4A}"/>
+      <thm15:themeFamily xmlns="" xmlns:thm15="http://schemas.microsoft.com/office/thememl/2012/main" name="Office Theme" id="{62F939B6-93AF-4DB8-9C6B-D6C7DFDC589F}" vid="{4A3C46E8-61CC-4603-A589-7422A47A8E4A}"/>
     </a:ext>
   </a:extLst>
 </a:theme>
@@ -14165,7 +14792,7 @@
 </file>
 
 <file path=customXml/itemProps1.xml><?xml version="1.0" encoding="utf-8"?>
-<ds:datastoreItem xmlns:ds="http://schemas.openxmlformats.org/officeDocument/2006/customXml" ds:itemID="{52CDFB98-1FF4-BD4D-83A6-DA29EE7D9A6E}">
+<ds:datastoreItem xmlns:ds="http://schemas.openxmlformats.org/officeDocument/2006/customXml" ds:itemID="{4B6A59D6-4435-4ADC-B061-3281B4C195A6}">
   <ds:schemaRefs>
     <ds:schemaRef ds:uri="http://schemas.openxmlformats.org/officeDocument/2006/bibliography"/>
   </ds:schemaRefs>

</xml_diff>

<commit_message>
Edición de estilo documento y ppt.
</commit_message>
<xml_diff>
--- a/TG2.docx
+++ b/TG2.docx
@@ -72,8 +72,13 @@
       <w:pPr>
         <w:jc w:val="right"/>
       </w:pPr>
-      <w:r>
-        <w:t>Jose Daniel Navarro</w:t>
+      <w:proofErr w:type="spellStart"/>
+      <w:r>
+        <w:t>Jose</w:t>
+      </w:r>
+      <w:proofErr w:type="spellEnd"/>
+      <w:r>
+        <w:t xml:space="preserve"> Daniel Navarro</w:t>
       </w:r>
     </w:p>
     <w:p>
@@ -153,110 +158,63 @@
           <w:r>
             <w:fldChar w:fldCharType="separate"/>
           </w:r>
-          <w:bookmarkStart w:id="0" w:name="_GoBack"/>
-          <w:bookmarkEnd w:id="0"/>
-          <w:r>
-            <w:rPr>
-              <w:rStyle w:val="Hipervnculo"/>
-              <w:noProof/>
-            </w:rPr>
-            <w:fldChar w:fldCharType="begin"/>
-          </w:r>
-          <w:r>
-            <w:rPr>
-              <w:rStyle w:val="Hipervnculo"/>
-              <w:noProof/>
-            </w:rPr>
-            <w:instrText xml:space="preserve"> </w:instrText>
-          </w:r>
-          <w:r>
-            <w:rPr>
-              <w:noProof/>
-            </w:rPr>
-            <w:instrText>HYPERLINK \l "_Toc511065597"</w:instrText>
-          </w:r>
-          <w:r>
-            <w:rPr>
-              <w:rStyle w:val="Hipervnculo"/>
-              <w:noProof/>
-            </w:rPr>
-            <w:instrText xml:space="preserve"> </w:instrText>
-          </w:r>
-          <w:r>
-            <w:rPr>
-              <w:rStyle w:val="Hipervnculo"/>
-              <w:noProof/>
-            </w:rPr>
-          </w:r>
-          <w:r>
-            <w:rPr>
-              <w:rStyle w:val="Hipervnculo"/>
-              <w:noProof/>
-            </w:rPr>
-            <w:fldChar w:fldCharType="separate"/>
-          </w:r>
-          <w:r>
-            <w:rPr>
-              <w:rStyle w:val="Hipervnculo"/>
-              <w:noProof/>
-            </w:rPr>
-            <w:t>1. Autores del trabajo, planificación y entrega</w:t>
-          </w:r>
-          <w:r>
-            <w:rPr>
-              <w:noProof/>
-              <w:webHidden/>
-            </w:rPr>
-            <w:tab/>
-          </w:r>
-          <w:r>
-            <w:rPr>
-              <w:noProof/>
-              <w:webHidden/>
-            </w:rPr>
-            <w:fldChar w:fldCharType="begin"/>
-          </w:r>
-          <w:r>
-            <w:rPr>
-              <w:noProof/>
-              <w:webHidden/>
-            </w:rPr>
-            <w:instrText xml:space="preserve"> PAGEREF _Toc511065597 \h </w:instrText>
-          </w:r>
-          <w:r>
-            <w:rPr>
-              <w:noProof/>
-              <w:webHidden/>
-            </w:rPr>
-          </w:r>
-          <w:r>
-            <w:rPr>
-              <w:noProof/>
-              <w:webHidden/>
-            </w:rPr>
-            <w:fldChar w:fldCharType="separate"/>
-          </w:r>
-          <w:r>
-            <w:rPr>
-              <w:noProof/>
-              <w:webHidden/>
-            </w:rPr>
-            <w:t>4</w:t>
-          </w:r>
-          <w:r>
-            <w:rPr>
-              <w:noProof/>
-              <w:webHidden/>
-            </w:rPr>
-            <w:fldChar w:fldCharType="end"/>
-          </w:r>
-          <w:r>
-            <w:rPr>
-              <w:rStyle w:val="Hipervnculo"/>
-              <w:noProof/>
-            </w:rPr>
-            <w:fldChar w:fldCharType="end"/>
-          </w:r>
+          <w:hyperlink w:anchor="_Toc511065597" w:history="1">
+            <w:r>
+              <w:rPr>
+                <w:rStyle w:val="Hipervnculo"/>
+                <w:noProof/>
+              </w:rPr>
+              <w:t>1. Autores del trabajo, planificación y entrega</w:t>
+            </w:r>
+            <w:r>
+              <w:rPr>
+                <w:noProof/>
+                <w:webHidden/>
+              </w:rPr>
+              <w:tab/>
+            </w:r>
+            <w:r>
+              <w:rPr>
+                <w:noProof/>
+                <w:webHidden/>
+              </w:rPr>
+              <w:fldChar w:fldCharType="begin"/>
+            </w:r>
+            <w:r>
+              <w:rPr>
+                <w:noProof/>
+                <w:webHidden/>
+              </w:rPr>
+              <w:instrText xml:space="preserve"> PAGEREF _Toc511065597 \h </w:instrText>
+            </w:r>
+            <w:r>
+              <w:rPr>
+                <w:noProof/>
+                <w:webHidden/>
+              </w:rPr>
+            </w:r>
+            <w:r>
+              <w:rPr>
+                <w:noProof/>
+                <w:webHidden/>
+              </w:rPr>
+              <w:fldChar w:fldCharType="separate"/>
+            </w:r>
+            <w:r>
+              <w:rPr>
+                <w:noProof/>
+                <w:webHidden/>
+              </w:rPr>
+              <w:t>4</w:t>
+            </w:r>
+            <w:r>
+              <w:rPr>
+                <w:noProof/>
+                <w:webHidden/>
+              </w:rPr>
+              <w:fldChar w:fldCharType="end"/>
+            </w:r>
+          </w:hyperlink>
         </w:p>
         <w:p>
           <w:pPr>
@@ -4360,7 +4318,7 @@
       <w:pPr>
         <w:pStyle w:val="Ttulo1"/>
       </w:pPr>
-      <w:bookmarkStart w:id="1" w:name="_Toc511065597"/>
+      <w:bookmarkStart w:id="0" w:name="_Toc511065597"/>
       <w:r>
         <w:lastRenderedPageBreak/>
         <w:t>1. Autores del trabajo</w:t>
@@ -4368,17 +4326,17 @@
       <w:r>
         <w:t>, planificación y entrega</w:t>
       </w:r>
+      <w:bookmarkEnd w:id="0"/>
+    </w:p>
+    <w:p>
+      <w:pPr>
+        <w:pStyle w:val="Ttulo2"/>
+      </w:pPr>
+      <w:bookmarkStart w:id="1" w:name="_Toc511065598"/>
+      <w:r>
+        <w:t>1.1 Autores</w:t>
+      </w:r>
       <w:bookmarkEnd w:id="1"/>
-    </w:p>
-    <w:p>
-      <w:pPr>
-        <w:pStyle w:val="Ttulo2"/>
-      </w:pPr>
-      <w:bookmarkStart w:id="2" w:name="_Toc511065598"/>
-      <w:r>
-        <w:t>1.1 Autores</w:t>
-      </w:r>
-      <w:bookmarkEnd w:id="2"/>
     </w:p>
     <w:p>
       <w:r>
@@ -4449,49 +4407,73 @@
       <w:pPr>
         <w:pStyle w:val="Ttulo2"/>
       </w:pPr>
-      <w:bookmarkStart w:id="3" w:name="_Toc511065599"/>
+      <w:bookmarkStart w:id="2" w:name="_Toc511065599"/>
       <w:r>
         <w:t>1.2 Planificación</w:t>
       </w:r>
+      <w:bookmarkEnd w:id="2"/>
+    </w:p>
+    <w:p>
+      <w:r>
+        <w:t xml:space="preserve">En este apartado se debe incluir un enlace (URL) </w:t>
+      </w:r>
+      <w:r>
+        <w:t xml:space="preserve">compartido a </w:t>
+      </w:r>
+      <w:r>
+        <w:t>la planificación del trabajo utilizando una herramienta online de diagramación Gantt (</w:t>
+      </w:r>
+      <w:proofErr w:type="gramStart"/>
+      <w:r>
+        <w:t>por  ejemplo</w:t>
+      </w:r>
+      <w:proofErr w:type="gramEnd"/>
+      <w:r>
+        <w:t xml:space="preserve">, </w:t>
+      </w:r>
+      <w:proofErr w:type="spellStart"/>
+      <w:r>
+        <w:t>GanttPro</w:t>
+      </w:r>
+      <w:proofErr w:type="spellEnd"/>
+      <w:r>
+        <w:t>, versión gratuita).</w:t>
+      </w:r>
+    </w:p>
+    <w:p>
+      <w:r>
+        <w:t>Hay que tener en cuenta que cada participante del grupo debe tener asignadas tareas que sumen al menos 15 horas. El peso de este trabajo en la calificación total de la asig</w:t>
+      </w:r>
+      <w:r>
+        <w:t xml:space="preserve">natura es de un 10%, por </w:t>
+      </w:r>
+      <w:proofErr w:type="gramStart"/>
+      <w:r>
+        <w:t>tanto</w:t>
+      </w:r>
+      <w:proofErr w:type="gramEnd"/>
+      <w:r>
+        <w:t xml:space="preserve"> requiere de una dedicación de </w:t>
+      </w:r>
+      <w:r>
+        <w:t>15 horas</w:t>
+      </w:r>
+      <w:r>
+        <w:t xml:space="preserve"> del </w:t>
+      </w:r>
+      <w:r>
+        <w:t>total de 150 horas de la asignatura.</w:t>
+      </w:r>
+    </w:p>
+    <w:p>
+      <w:pPr>
+        <w:pStyle w:val="Ttulo2"/>
+      </w:pPr>
+      <w:bookmarkStart w:id="3" w:name="_Toc511065600"/>
+      <w:r>
+        <w:t>1.3 Entrega</w:t>
+      </w:r>
       <w:bookmarkEnd w:id="3"/>
-    </w:p>
-    <w:p>
-      <w:r>
-        <w:t xml:space="preserve">En este apartado se debe incluir un enlace (URL) </w:t>
-      </w:r>
-      <w:r>
-        <w:t xml:space="preserve">compartido a </w:t>
-      </w:r>
-      <w:r>
-        <w:t>la planificación del trabajo utilizando una herramienta online de diagramación Gantt (por  ejemplo, GanttPro, versión gratuita).</w:t>
-      </w:r>
-    </w:p>
-    <w:p>
-      <w:r>
-        <w:t>Hay que tener en cuenta que cada participante del grupo debe tener asignadas tareas que sumen al menos 15 horas. El peso de este trabajo en la calificación total de la asig</w:t>
-      </w:r>
-      <w:r>
-        <w:t xml:space="preserve">natura es de un 10%, por tanto requiere de una dedicación de </w:t>
-      </w:r>
-      <w:r>
-        <w:t>15 horas</w:t>
-      </w:r>
-      <w:r>
-        <w:t xml:space="preserve"> del </w:t>
-      </w:r>
-      <w:r>
-        <w:t>total de 150 horas de la asignatura.</w:t>
-      </w:r>
-    </w:p>
-    <w:p>
-      <w:pPr>
-        <w:pStyle w:val="Ttulo2"/>
-      </w:pPr>
-      <w:bookmarkStart w:id="4" w:name="_Toc511065600"/>
-      <w:r>
-        <w:t>1.3 Entrega</w:t>
-      </w:r>
-      <w:bookmarkEnd w:id="4"/>
     </w:p>
     <w:p>
       <w:r>
@@ -4530,7 +4512,7 @@
         <w:pStyle w:val="Ttulo1"/>
         <w:spacing w:before="360"/>
       </w:pPr>
-      <w:bookmarkStart w:id="5" w:name="_Toc511065601"/>
+      <w:bookmarkStart w:id="4" w:name="_Toc511065601"/>
       <w:r>
         <w:lastRenderedPageBreak/>
         <w:t xml:space="preserve">2. </w:t>
@@ -4544,23 +4526,23 @@
       <w:r>
         <w:t xml:space="preserve"> las tecnologías</w:t>
       </w:r>
+      <w:bookmarkEnd w:id="4"/>
+    </w:p>
+    <w:p>
+      <w:pPr>
+        <w:pStyle w:val="Ttulo2"/>
+      </w:pPr>
+      <w:bookmarkStart w:id="5" w:name="_Toc511065602"/>
+      <w:r>
+        <w:t xml:space="preserve">2.1 Descripción de la tecnología </w:t>
+      </w:r>
+      <w:r>
+        <w:t>Chart</w:t>
+      </w:r>
+      <w:r>
+        <w:t>s.js</w:t>
+      </w:r>
       <w:bookmarkEnd w:id="5"/>
-    </w:p>
-    <w:p>
-      <w:pPr>
-        <w:pStyle w:val="Ttulo2"/>
-      </w:pPr>
-      <w:bookmarkStart w:id="6" w:name="_Toc511065602"/>
-      <w:r>
-        <w:t xml:space="preserve">2.1 Descripción de la tecnología </w:t>
-      </w:r>
-      <w:r>
-        <w:t>Chart</w:t>
-      </w:r>
-      <w:r>
-        <w:t>s.js</w:t>
-      </w:r>
-      <w:bookmarkEnd w:id="6"/>
     </w:p>
     <w:p>
       <w:pPr>
@@ -4569,7 +4551,15 @@
         </w:rPr>
       </w:pPr>
       <w:r>
-        <w:t>Chart.js es una librería javascript que permite generar distintos tipos de gráficas. Es po</w:t>
+        <w:t xml:space="preserve">Chart.js es una librería </w:t>
+      </w:r>
+      <w:proofErr w:type="spellStart"/>
+      <w:r>
+        <w:t>javascript</w:t>
+      </w:r>
+      <w:proofErr w:type="spellEnd"/>
+      <w:r>
+        <w:t xml:space="preserve"> que permite generar distintos tipos de gráficas. Es po</w:t>
       </w:r>
       <w:r>
         <w:t xml:space="preserve">sible representar datos usando </w:t>
@@ -4600,7 +4590,15 @@
         <w:t>navegadores</w:t>
       </w:r>
       <w:r>
-        <w:t xml:space="preserve"> modernos, incluso funciona en dispositivos móviles. No depende de librerías externas y pesa tan solo 4.5kb. Chart.js es una librería open source bajo licencia MIT y dispone de muy buena documentación con ejemplos de uso muy completos.</w:t>
+        <w:t xml:space="preserve"> modernos, incluso funciona en dispositivos móviles. No depende de librerías externas y pesa tan solo 4.5kb. Chart.js es una librería open </w:t>
+      </w:r>
+      <w:proofErr w:type="spellStart"/>
+      <w:r>
+        <w:t>source</w:t>
+      </w:r>
+      <w:proofErr w:type="spellEnd"/>
+      <w:r>
+        <w:t xml:space="preserve"> bajo licencia MIT y dispone de muy buena documentación con ejemplos de uso muy completos.</w:t>
       </w:r>
     </w:p>
     <w:p>
@@ -4611,21 +4609,39 @@
         <w:t>es que</w:t>
       </w:r>
       <w:r>
-        <w:t xml:space="preserve"> usa el elemento canvas, que es un nodo DOM único, similar en características a una imagen estática. Esto significa que tiene un alcance más amplio para la compatibilidad y menos implicaciones de memoria que las soluciones de gráficos basados ​​en SVG. El elemento canvas también permite guardar los contenidos como una cadena base 64, lo que permite guardar el gráfico como una imagen.</w:t>
+        <w:t xml:space="preserve"> usa el elemento </w:t>
+      </w:r>
+      <w:proofErr w:type="spellStart"/>
+      <w:r>
+        <w:t>canvas</w:t>
+      </w:r>
+      <w:proofErr w:type="spellEnd"/>
+      <w:r>
+        <w:t xml:space="preserve">, que es un nodo DOM único, similar en características a una imagen estática. Esto significa que tiene un alcance más amplio para la compatibilidad y menos implicaciones de memoria que las soluciones de gráficos basados ​​en SVG. El elemento </w:t>
+      </w:r>
+      <w:proofErr w:type="spellStart"/>
+      <w:r>
+        <w:t>canvas</w:t>
+      </w:r>
+      <w:proofErr w:type="spellEnd"/>
+      <w:r>
+        <w:t xml:space="preserve"> también permite guardar los contenidos como una cadena base 64, lo que permite guardar el gráfico como una imagen.</w:t>
       </w:r>
     </w:p>
     <w:p>
       <w:pPr>
         <w:pStyle w:val="Ttulo2"/>
       </w:pPr>
-      <w:bookmarkStart w:id="7" w:name="_Toc511065603"/>
+      <w:bookmarkStart w:id="6" w:name="_Toc511065603"/>
       <w:r>
         <w:t xml:space="preserve">2.2 Descripción de la tecnología </w:t>
       </w:r>
+      <w:proofErr w:type="spellStart"/>
       <w:r>
         <w:t>Echarts</w:t>
       </w:r>
-      <w:bookmarkEnd w:id="7"/>
+      <w:bookmarkEnd w:id="6"/>
+      <w:proofErr w:type="spellEnd"/>
     </w:p>
     <w:p>
       <w:pPr>
@@ -4636,8 +4652,21 @@
       <w:r>
         <w:br/>
       </w:r>
-      <w:r>
-        <w:t xml:space="preserve">ECharts (Enterprise Charts), escrito en JavaScript puro y basado en ZRender (una nueva biblioteca liviana de lienzos), es una completa biblioteca de gráficos que ofrece una manera fácil de agregar gráficos intuitivos, interactivos y altamente personalizables a sus productos comerciales. </w:t>
+      <w:proofErr w:type="spellStart"/>
+      <w:r>
+        <w:t>ECharts</w:t>
+      </w:r>
+      <w:proofErr w:type="spellEnd"/>
+      <w:r>
+        <w:t xml:space="preserve"> (Enterprise Charts), escrito en JavaScript puro y basado en </w:t>
+      </w:r>
+      <w:proofErr w:type="spellStart"/>
+      <w:r>
+        <w:t>ZRender</w:t>
+      </w:r>
+      <w:proofErr w:type="spellEnd"/>
+      <w:r>
+        <w:t xml:space="preserve"> (una nueva biblioteca liviana de lienzos), es una completa biblioteca de gráficos que ofrece una manera fácil de agregar gráficos intuitivos, interactivos y altamente personalizables a sus productos comerciales. </w:t>
       </w:r>
     </w:p>
     <w:p>
@@ -4663,8 +4692,21 @@
         <w:t xml:space="preserve"> características originales como Arrastrar-Recalcular, V</w:t>
       </w:r>
       <w:r>
-        <w:t>ista de Datos y Escalar Roaming. ECharts</w:t>
-      </w:r>
+        <w:t xml:space="preserve">ista de Datos y Escalar </w:t>
+      </w:r>
+      <w:proofErr w:type="spellStart"/>
+      <w:r>
+        <w:t>Roaming</w:t>
+      </w:r>
+      <w:proofErr w:type="spellEnd"/>
+      <w:r>
+        <w:t xml:space="preserve">. </w:t>
+      </w:r>
+      <w:proofErr w:type="spellStart"/>
+      <w:r>
+        <w:t>ECharts</w:t>
+      </w:r>
+      <w:proofErr w:type="spellEnd"/>
       <w:r>
         <w:t xml:space="preserve"> permite extraer e integrar datos de una manera que no creía posible. </w:t>
       </w:r>
@@ -4675,8 +4717,21 @@
           <w:b/>
         </w:rPr>
       </w:pPr>
-      <w:r>
-        <w:t>ECharts actualmente admite 12 tipos de gráficos, incluyendo línea (área), columna (barra), dispersión (burbuja), circular (dona), radar (radar lleno), vela, cuerda, indicador, embudo, mapa, récord del evento y gráfico dirigido a la fuerza . Todos y cada uno de los cuadros están equipados con 7 componentes interactivos: título, información sobre herramientas, leyenda, escala, área de datos, línea de tiempo y caja de herramientas. Muchos de estos componentes y gráficos se pueden combinar en un gráfico.</w:t>
+      <w:proofErr w:type="spellStart"/>
+      <w:r>
+        <w:t>ECharts</w:t>
+      </w:r>
+      <w:proofErr w:type="spellEnd"/>
+      <w:r>
+        <w:t xml:space="preserve"> actualmente admite 12 tipos de gráficos, incluyendo línea (área), columna (barra), dispersión (burbuja), circular (dona), radar (radar lleno), vela, cuerda, indicador, embudo, mapa, récord del evento y gráfico dirigido a la </w:t>
+      </w:r>
+      <w:proofErr w:type="gramStart"/>
+      <w:r>
+        <w:t>fuerza .</w:t>
+      </w:r>
+      <w:proofErr w:type="gramEnd"/>
+      <w:r>
+        <w:t xml:space="preserve"> Todos y cada uno de los cuadros están equipados con 7 componentes interactivos: título, información sobre herramientas, leyenda, escala, área de datos, línea de tiempo y caja de herramientas. Muchos de estos componentes y gráficos se pueden combinar en un gráfico.</w:t>
       </w:r>
     </w:p>
     <w:p>
@@ -4698,7 +4753,7 @@
       <w:pPr>
         <w:pStyle w:val="Ttulo1"/>
       </w:pPr>
-      <w:bookmarkStart w:id="8" w:name="_Toc511065604"/>
+      <w:bookmarkStart w:id="7" w:name="_Toc511065604"/>
       <w:r>
         <w:lastRenderedPageBreak/>
         <w:t xml:space="preserve">3. </w:t>
@@ -4706,55 +4761,97 @@
       <w:r>
         <w:t>Criterios de comparación</w:t>
       </w:r>
+      <w:bookmarkEnd w:id="7"/>
+    </w:p>
+    <w:p>
+      <w:pPr>
+        <w:pStyle w:val="Ttulo2"/>
+      </w:pPr>
+      <w:bookmarkStart w:id="8" w:name="_Toc511065605"/>
+      <w:r>
+        <w:t>3.1 Categoría A</w:t>
+      </w:r>
+      <w:r>
+        <w:t xml:space="preserve">: </w:t>
+      </w:r>
+      <w:r>
+        <w:t>Criterios generales</w:t>
+      </w:r>
       <w:bookmarkEnd w:id="8"/>
     </w:p>
     <w:p>
       <w:pPr>
-        <w:pStyle w:val="Ttulo2"/>
-      </w:pPr>
-      <w:bookmarkStart w:id="9" w:name="_Toc511065605"/>
-      <w:r>
-        <w:t>3.1 Categoría A</w:t>
-      </w:r>
-      <w:r>
-        <w:t xml:space="preserve">: </w:t>
-      </w:r>
-      <w:r>
-        <w:t>Criterios generales</w:t>
+        <w:pStyle w:val="Ttulo3"/>
+      </w:pPr>
+      <w:bookmarkStart w:id="9" w:name="_Toc511065606"/>
+      <w:r>
+        <w:t xml:space="preserve">3.1.1 </w:t>
+      </w:r>
+      <w:r>
+        <w:t>Criterio</w:t>
+      </w:r>
+      <w:r>
+        <w:t xml:space="preserve"> A.1 </w:t>
+      </w:r>
+      <w:r>
+        <w:t>L</w:t>
+      </w:r>
+      <w:r>
+        <w:t>icencia</w:t>
       </w:r>
       <w:bookmarkEnd w:id="9"/>
     </w:p>
     <w:p>
+      <w:r>
+        <w:t xml:space="preserve">Descripción: tipo de licencia del software (freeware, open </w:t>
+      </w:r>
+      <w:proofErr w:type="spellStart"/>
+      <w:r>
+        <w:t>source</w:t>
+      </w:r>
+      <w:proofErr w:type="spellEnd"/>
+      <w:r>
+        <w:t xml:space="preserve">, </w:t>
+      </w:r>
+      <w:proofErr w:type="spellStart"/>
+      <w:r>
+        <w:t>etc</w:t>
+      </w:r>
+      <w:proofErr w:type="spellEnd"/>
+      <w:r>
+        <w:t>)</w:t>
+      </w:r>
+    </w:p>
+    <w:p>
+      <w:r>
+        <w:t>Tipo: texto libre.</w:t>
+      </w:r>
+    </w:p>
+    <w:p>
       <w:pPr>
         <w:pStyle w:val="Ttulo3"/>
       </w:pPr>
-      <w:bookmarkStart w:id="10" w:name="_Toc511065606"/>
-      <w:r>
-        <w:t xml:space="preserve">3.1.1 </w:t>
-      </w:r>
-      <w:r>
-        <w:t>Criterio</w:t>
-      </w:r>
-      <w:r>
-        <w:t xml:space="preserve"> A.1 </w:t>
-      </w:r>
-      <w:r>
-        <w:t>L</w:t>
-      </w:r>
-      <w:r>
-        <w:t>icencia</w:t>
+      <w:bookmarkStart w:id="10" w:name="_Toc511065607"/>
+      <w:r>
+        <w:t xml:space="preserve">3.1.2 </w:t>
+      </w:r>
+      <w:r>
+        <w:t xml:space="preserve">Criterio A.2 </w:t>
+      </w:r>
+      <w:r>
+        <w:t>Documentación técnica</w:t>
+      </w:r>
+      <w:r>
+        <w:t xml:space="preserve"> oficial</w:t>
       </w:r>
       <w:bookmarkEnd w:id="10"/>
     </w:p>
     <w:p>
       <w:r>
-        <w:t>Descripción: tipo de licencia del software (freeware, open source</w:t>
-      </w:r>
-      <w:r>
-        <w:t>, etc</w:t>
-      </w:r>
-      <w:r>
-        <w:t>)</w:t>
+        <w:t xml:space="preserve">Descripción: </w:t>
+      </w:r>
+      <w:r>
+        <w:t>cantidad y calidad de la documentación oficial de la tecnología.</w:t>
       </w:r>
     </w:p>
     <w:p>
@@ -4766,18 +4863,9 @@
       <w:pPr>
         <w:pStyle w:val="Ttulo3"/>
       </w:pPr>
-      <w:bookmarkStart w:id="11" w:name="_Toc511065607"/>
-      <w:r>
-        <w:t xml:space="preserve">3.1.2 </w:t>
-      </w:r>
-      <w:r>
-        <w:t xml:space="preserve">Criterio A.2 </w:t>
-      </w:r>
-      <w:r>
-        <w:t>Documentación técnica</w:t>
-      </w:r>
-      <w:r>
-        <w:t xml:space="preserve"> oficial</w:t>
+      <w:bookmarkStart w:id="11" w:name="_Toc511065608"/>
+      <w:r>
+        <w:t>3.1.3 Criterio A.3 Documentación técnica no oficial</w:t>
       </w:r>
       <w:bookmarkEnd w:id="11"/>
     </w:p>
@@ -4786,7 +4874,7 @@
         <w:t xml:space="preserve">Descripción: </w:t>
       </w:r>
       <w:r>
-        <w:t>cantidad y calidad de la documentación oficial de la tecnología.</w:t>
+        <w:t>cantidad y calidad de la documentación no oficial de la tecnología.</w:t>
       </w:r>
     </w:p>
     <w:p>
@@ -4798,18 +4886,33 @@
       <w:pPr>
         <w:pStyle w:val="Ttulo3"/>
       </w:pPr>
-      <w:bookmarkStart w:id="12" w:name="_Toc511065608"/>
-      <w:r>
-        <w:t>3.1.3 Criterio A.3 Documentación técnica no oficial</w:t>
+      <w:bookmarkStart w:id="12" w:name="_Toc511065609"/>
+      <w:r>
+        <w:t>3.1.</w:t>
+      </w:r>
+      <w:r>
+        <w:t>4</w:t>
+      </w:r>
+      <w:r>
+        <w:t xml:space="preserve"> </w:t>
+      </w:r>
+      <w:r>
+        <w:t>Criterio A.</w:t>
+      </w:r>
+      <w:r>
+        <w:t>4</w:t>
+      </w:r>
+      <w:r>
+        <w:t xml:space="preserve"> </w:t>
+      </w:r>
+      <w:r>
+        <w:t>Comunidad</w:t>
       </w:r>
       <w:bookmarkEnd w:id="12"/>
     </w:p>
     <w:p>
       <w:r>
-        <w:t xml:space="preserve">Descripción: </w:t>
-      </w:r>
-      <w:r>
-        <w:t>cantidad y calidad de la documentación no oficial de la tecnología.</w:t>
+        <w:t>Descripción: número y reputación de los usuarios, respaldo de la comunidad.</w:t>
       </w:r>
     </w:p>
     <w:p>
@@ -4821,12 +4924,12 @@
       <w:pPr>
         <w:pStyle w:val="Ttulo3"/>
       </w:pPr>
-      <w:bookmarkStart w:id="13" w:name="_Toc511065609"/>
+      <w:bookmarkStart w:id="13" w:name="_Toc511065610"/>
       <w:r>
         <w:t>3.1.</w:t>
       </w:r>
       <w:r>
-        <w:t>4</w:t>
+        <w:t>5</w:t>
       </w:r>
       <w:r>
         <w:t xml:space="preserve"> </w:t>
@@ -4835,91 +4938,53 @@
         <w:t>Criterio A.</w:t>
       </w:r>
       <w:r>
-        <w:t>4</w:t>
+        <w:t>5</w:t>
+      </w:r>
+      <w:r>
+        <w:t xml:space="preserve"> Soporte y mantenimiento</w:t>
+      </w:r>
+      <w:bookmarkEnd w:id="13"/>
+    </w:p>
+    <w:p>
+      <w:r>
+        <w:t xml:space="preserve">Descripción: calidad y tipo de soporte y mantenimiento ofrecido por </w:t>
+      </w:r>
+      <w:r>
+        <w:t>la tecnología</w:t>
+      </w:r>
+      <w:r>
+        <w:t>.</w:t>
+      </w:r>
+    </w:p>
+    <w:p>
+      <w:r>
+        <w:t>Tipo: texto libre.</w:t>
+      </w:r>
+    </w:p>
+    <w:p>
+      <w:pPr>
+        <w:pStyle w:val="Ttulo3"/>
+      </w:pPr>
+      <w:bookmarkStart w:id="14" w:name="_Toc511065611"/>
+      <w:r>
+        <w:t>3.1.</w:t>
+      </w:r>
+      <w:r>
+        <w:t>6</w:t>
       </w:r>
       <w:r>
         <w:t xml:space="preserve"> </w:t>
       </w:r>
       <w:r>
-        <w:t>Comunidad</w:t>
-      </w:r>
-      <w:bookmarkEnd w:id="13"/>
-    </w:p>
-    <w:p>
-      <w:r>
-        <w:t>Descripción: número y reputación de los usuarios, respaldo de la comunidad.</w:t>
-      </w:r>
-    </w:p>
-    <w:p>
-      <w:r>
-        <w:t>Tipo: texto libre.</w:t>
-      </w:r>
-    </w:p>
-    <w:p>
-      <w:pPr>
-        <w:pStyle w:val="Ttulo3"/>
-      </w:pPr>
-      <w:bookmarkStart w:id="14" w:name="_Toc511065610"/>
-      <w:r>
-        <w:t>3.1.</w:t>
-      </w:r>
-      <w:r>
-        <w:t>5</w:t>
-      </w:r>
-      <w:r>
-        <w:t xml:space="preserve"> </w:t>
-      </w:r>
-      <w:r>
         <w:t>Criterio A.</w:t>
       </w:r>
       <w:r>
-        <w:t>5</w:t>
-      </w:r>
-      <w:r>
-        <w:t xml:space="preserve"> Soporte y mantenimiento</w:t>
+        <w:t>6</w:t>
+      </w:r>
+      <w:r>
+        <w:t xml:space="preserve"> Requisitos técnicos</w:t>
       </w:r>
       <w:bookmarkEnd w:id="14"/>
-    </w:p>
-    <w:p>
-      <w:r>
-        <w:t xml:space="preserve">Descripción: calidad y tipo de soporte y mantenimiento ofrecido por </w:t>
-      </w:r>
-      <w:r>
-        <w:t>la tecnología</w:t>
-      </w:r>
-      <w:r>
-        <w:t>.</w:t>
-      </w:r>
-    </w:p>
-    <w:p>
-      <w:r>
-        <w:t>Tipo: texto libre.</w:t>
-      </w:r>
-    </w:p>
-    <w:p>
-      <w:pPr>
-        <w:pStyle w:val="Ttulo3"/>
-      </w:pPr>
-      <w:bookmarkStart w:id="15" w:name="_Toc511065611"/>
-      <w:r>
-        <w:t>3.1.</w:t>
-      </w:r>
-      <w:r>
-        <w:t>6</w:t>
-      </w:r>
-      <w:r>
-        <w:t xml:space="preserve"> </w:t>
-      </w:r>
-      <w:r>
-        <w:t>Criterio A.</w:t>
-      </w:r>
-      <w:r>
-        <w:t>6</w:t>
-      </w:r>
-      <w:r>
-        <w:t xml:space="preserve"> Requisitos técnicos</w:t>
-      </w:r>
-      <w:bookmarkEnd w:id="15"/>
     </w:p>
     <w:p>
       <w:r>
@@ -5050,7 +5115,7 @@
       <w:pPr>
         <w:pStyle w:val="Ttulo2"/>
       </w:pPr>
-      <w:bookmarkStart w:id="16" w:name="_Toc511065612"/>
+      <w:bookmarkStart w:id="15" w:name="_Toc511065612"/>
       <w:r>
         <w:lastRenderedPageBreak/>
         <w:t>3.</w:t>
@@ -5070,13 +5135,48 @@
       <w:r>
         <w:t>Adaptabilidad navegadores</w:t>
       </w:r>
+      <w:bookmarkEnd w:id="15"/>
+    </w:p>
+    <w:p>
+      <w:pPr>
+        <w:pStyle w:val="Ttulo3"/>
+      </w:pPr>
+      <w:bookmarkStart w:id="16" w:name="_Toc511065613"/>
+      <w:r>
+        <w:t>3.</w:t>
+      </w:r>
+      <w:r>
+        <w:t>2</w:t>
+      </w:r>
+      <w:r>
+        <w:t xml:space="preserve">.1 Criterio </w:t>
+      </w:r>
+      <w:r>
+        <w:t>B</w:t>
+      </w:r>
+      <w:r>
+        <w:t xml:space="preserve">.1: </w:t>
+      </w:r>
+      <w:r>
+        <w:t>Firefox</w:t>
+      </w:r>
       <w:bookmarkEnd w:id="16"/>
     </w:p>
     <w:p>
+      <w:r>
+        <w:t>Descripción: Conocer si funciona dicha librería en este navegador.</w:t>
+      </w:r>
+    </w:p>
+    <w:p>
+      <w:r>
+        <w:t>Tipo: Booleano.</w:t>
+      </w:r>
+    </w:p>
+    <w:p>
       <w:pPr>
         <w:pStyle w:val="Ttulo3"/>
       </w:pPr>
-      <w:bookmarkStart w:id="17" w:name="_Toc511065613"/>
+      <w:bookmarkStart w:id="17" w:name="_Toc511065614"/>
       <w:r>
         <w:t>3.</w:t>
       </w:r>
@@ -5084,16 +5184,19 @@
         <w:t>2</w:t>
       </w:r>
       <w:r>
-        <w:t xml:space="preserve">.1 Criterio </w:t>
+        <w:t>.2</w:t>
+      </w:r>
+      <w:r>
+        <w:t xml:space="preserve"> Criterio </w:t>
       </w:r>
       <w:r>
         <w:t>B</w:t>
       </w:r>
       <w:r>
-        <w:t xml:space="preserve">.1: </w:t>
-      </w:r>
-      <w:r>
-        <w:t>Firefox</w:t>
+        <w:t xml:space="preserve">.2: </w:t>
+      </w:r>
+      <w:r>
+        <w:t>Google Chrome</w:t>
       </w:r>
       <w:bookmarkEnd w:id="17"/>
     </w:p>
@@ -5111,7 +5214,7 @@
       <w:pPr>
         <w:pStyle w:val="Ttulo3"/>
       </w:pPr>
-      <w:bookmarkStart w:id="18" w:name="_Toc511065614"/>
+      <w:bookmarkStart w:id="18" w:name="_Toc511065615"/>
       <w:r>
         <w:t>3.</w:t>
       </w:r>
@@ -5119,7 +5222,10 @@
         <w:t>2</w:t>
       </w:r>
       <w:r>
-        <w:t>.2</w:t>
+        <w:t>.</w:t>
+      </w:r>
+      <w:r>
+        <w:t>3</w:t>
       </w:r>
       <w:r>
         <w:t xml:space="preserve"> Criterio </w:t>
@@ -5128,10 +5234,13 @@
         <w:t>B</w:t>
       </w:r>
       <w:r>
-        <w:t xml:space="preserve">.2: </w:t>
-      </w:r>
-      <w:r>
-        <w:t>Google Chrome</w:t>
+        <w:t>.3</w:t>
+      </w:r>
+      <w:r>
+        <w:t xml:space="preserve">: </w:t>
+      </w:r>
+      <w:r>
+        <w:t>Opera</w:t>
       </w:r>
       <w:bookmarkEnd w:id="18"/>
     </w:p>
@@ -5149,7 +5258,7 @@
       <w:pPr>
         <w:pStyle w:val="Ttulo3"/>
       </w:pPr>
-      <w:bookmarkStart w:id="19" w:name="_Toc511065615"/>
+      <w:bookmarkStart w:id="19" w:name="_Toc511065616"/>
       <w:r>
         <w:t>3.</w:t>
       </w:r>
@@ -5160,198 +5269,154 @@
         <w:t>.</w:t>
       </w:r>
       <w:r>
+        <w:t>4</w:t>
+      </w:r>
+      <w:r>
+        <w:t xml:space="preserve"> Criterio </w:t>
+      </w:r>
+      <w:r>
+        <w:t>B</w:t>
+      </w:r>
+      <w:r>
+        <w:t>.4</w:t>
+      </w:r>
+      <w:r>
+        <w:t>: Safari</w:t>
+      </w:r>
+      <w:bookmarkEnd w:id="19"/>
+    </w:p>
+    <w:p>
+      <w:r>
+        <w:t>Descripción: Conocer si funciona dicha librería en este navegador.</w:t>
+      </w:r>
+    </w:p>
+    <w:p>
+      <w:r>
+        <w:t>Tipo: Booleano.</w:t>
+      </w:r>
+    </w:p>
+    <w:p>
+      <w:pPr>
+        <w:pStyle w:val="Ttulo2"/>
+      </w:pPr>
+      <w:bookmarkStart w:id="20" w:name="_Toc511065617"/>
+      <w:r>
+        <w:t>3.</w:t>
+      </w:r>
+      <w:r>
         <w:t>3</w:t>
       </w:r>
       <w:r>
-        <w:t xml:space="preserve"> Criterio </w:t>
-      </w:r>
-      <w:r>
-        <w:t>B</w:t>
+        <w:t xml:space="preserve"> Categoría </w:t>
+      </w:r>
+      <w:r>
+        <w:t>C</w:t>
+      </w:r>
+      <w:r>
+        <w:t>: Implementación y desarrollo</w:t>
+      </w:r>
+      <w:bookmarkEnd w:id="20"/>
+    </w:p>
+    <w:p>
+      <w:pPr>
+        <w:pStyle w:val="Ttulo3"/>
+      </w:pPr>
+      <w:bookmarkStart w:id="21" w:name="_Toc511065618"/>
+      <w:r>
+        <w:t>3.</w:t>
+      </w:r>
+      <w:r>
+        <w:t>3</w:t>
+      </w:r>
+      <w:r>
+        <w:t xml:space="preserve">.1 </w:t>
+      </w:r>
+      <w:r>
+        <w:t>Criterio</w:t>
+      </w:r>
+      <w:r>
+        <w:t xml:space="preserve"> </w:t>
+      </w:r>
+      <w:r>
+        <w:t>C</w:t>
+      </w:r>
+      <w:r>
+        <w:t>.1 Líneas de Código</w:t>
+      </w:r>
+      <w:bookmarkEnd w:id="21"/>
+    </w:p>
+    <w:p>
+      <w:r>
+        <w:t>Descripción: Compara el número de líneas necesarias para implementar el mismo gráfico en cada tecnología.</w:t>
+      </w:r>
+    </w:p>
+    <w:p>
+      <w:r>
+        <w:t xml:space="preserve">Tipo: Numérico </w:t>
+      </w:r>
+    </w:p>
+    <w:p>
+      <w:pPr>
+        <w:pStyle w:val="Ttulo3"/>
+      </w:pPr>
+      <w:bookmarkStart w:id="22" w:name="_Toc511065619"/>
+      <w:r>
+        <w:t>3.</w:t>
+      </w:r>
+      <w:r>
+        <w:t>3</w:t>
+      </w:r>
+      <w:r>
+        <w:t xml:space="preserve">.2 </w:t>
+      </w:r>
+      <w:r>
+        <w:t>Criterio</w:t>
+      </w:r>
+      <w:r>
+        <w:t xml:space="preserve"> </w:t>
+      </w:r>
+      <w:r>
+        <w:t>C</w:t>
+      </w:r>
+      <w:r>
+        <w:t>.2 Curva de Aprendizaje</w:t>
+      </w:r>
+      <w:bookmarkEnd w:id="22"/>
+    </w:p>
+    <w:p>
+      <w:r>
+        <w:t>Descripción: Cantidad de horas necesarias para poder comenzar a implementar gráficos en la tecnología.</w:t>
+      </w:r>
+    </w:p>
+    <w:p>
+      <w:r>
+        <w:t>Tipo: Numérico</w:t>
+      </w:r>
+    </w:p>
+    <w:p>
+      <w:pPr>
+        <w:pStyle w:val="Ttulo3"/>
+      </w:pPr>
+      <w:bookmarkStart w:id="23" w:name="_Toc511065620"/>
+      <w:r>
+        <w:t>3.</w:t>
+      </w:r>
+      <w:r>
+        <w:t>3</w:t>
+      </w:r>
+      <w:r>
+        <w:t xml:space="preserve">.3 Criterio </w:t>
+      </w:r>
+      <w:r>
+        <w:t>C</w:t>
       </w:r>
       <w:r>
         <w:t>.3</w:t>
       </w:r>
       <w:r>
-        <w:t xml:space="preserve">: </w:t>
-      </w:r>
-      <w:r>
-        <w:t>Opera</w:t>
-      </w:r>
-      <w:bookmarkEnd w:id="19"/>
-    </w:p>
-    <w:p>
-      <w:r>
-        <w:t>Descripción: Conocer si funciona dicha librería en este navegador.</w:t>
-      </w:r>
-    </w:p>
-    <w:p>
-      <w:r>
-        <w:t>Tipo: Booleano.</w:t>
-      </w:r>
-    </w:p>
-    <w:p>
-      <w:pPr>
-        <w:pStyle w:val="Ttulo3"/>
-      </w:pPr>
-      <w:bookmarkStart w:id="20" w:name="_Toc511065616"/>
-      <w:r>
-        <w:t>3.</w:t>
-      </w:r>
-      <w:r>
-        <w:t>2</w:t>
-      </w:r>
-      <w:r>
-        <w:t>.</w:t>
-      </w:r>
-      <w:r>
-        <w:t>4</w:t>
-      </w:r>
-      <w:r>
-        <w:t xml:space="preserve"> Criterio </w:t>
-      </w:r>
-      <w:r>
-        <w:t>B</w:t>
-      </w:r>
-      <w:r>
-        <w:t>.4</w:t>
-      </w:r>
-      <w:r>
-        <w:t>: Safari</w:t>
-      </w:r>
-      <w:bookmarkEnd w:id="20"/>
-    </w:p>
-    <w:p>
-      <w:r>
-        <w:t>Descripción: Conocer si funciona dicha librería en este navegador.</w:t>
-      </w:r>
-    </w:p>
-    <w:p>
-      <w:r>
-        <w:t>Tipo: Booleano.</w:t>
-      </w:r>
-    </w:p>
-    <w:p>
-      <w:pPr>
-        <w:pStyle w:val="Ttulo2"/>
-      </w:pPr>
-      <w:bookmarkStart w:id="21" w:name="_Toc511065617"/>
-      <w:r>
-        <w:t>3.</w:t>
-      </w:r>
-      <w:r>
-        <w:t>3</w:t>
-      </w:r>
-      <w:r>
-        <w:t xml:space="preserve"> Categoría </w:t>
-      </w:r>
-      <w:r>
-        <w:t>C</w:t>
-      </w:r>
-      <w:r>
-        <w:t>: Implementación y desarrollo</w:t>
-      </w:r>
-      <w:bookmarkEnd w:id="21"/>
-    </w:p>
-    <w:p>
-      <w:pPr>
-        <w:pStyle w:val="Ttulo3"/>
-      </w:pPr>
-      <w:bookmarkStart w:id="22" w:name="_Toc511065618"/>
-      <w:r>
-        <w:t>3.</w:t>
-      </w:r>
-      <w:r>
-        <w:t>3</w:t>
-      </w:r>
-      <w:r>
-        <w:t xml:space="preserve">.1 </w:t>
-      </w:r>
-      <w:r>
-        <w:t>Criterio</w:t>
-      </w:r>
-      <w:r>
-        <w:t xml:space="preserve"> </w:t>
-      </w:r>
-      <w:r>
-        <w:t>C</w:t>
-      </w:r>
-      <w:r>
-        <w:t>.1 Líneas de Código</w:t>
-      </w:r>
-      <w:bookmarkEnd w:id="22"/>
-    </w:p>
-    <w:p>
-      <w:r>
-        <w:t>Descripción: Compara el número de líneas necesarias para implementar el mismo gráfico en cada tecnología.</w:t>
-      </w:r>
-    </w:p>
-    <w:p>
-      <w:r>
-        <w:t xml:space="preserve">Tipo: Numérico </w:t>
-      </w:r>
-    </w:p>
-    <w:p>
-      <w:pPr>
-        <w:pStyle w:val="Ttulo3"/>
-      </w:pPr>
-      <w:bookmarkStart w:id="23" w:name="_Toc511065619"/>
-      <w:r>
-        <w:t>3.</w:t>
-      </w:r>
-      <w:r>
-        <w:t>3</w:t>
-      </w:r>
-      <w:r>
-        <w:t xml:space="preserve">.2 </w:t>
-      </w:r>
-      <w:r>
-        <w:t>Criterio</w:t>
-      </w:r>
-      <w:r>
-        <w:t xml:space="preserve"> </w:t>
-      </w:r>
-      <w:r>
-        <w:t>C</w:t>
-      </w:r>
-      <w:r>
-        <w:t>.2 Curva de Aprendizaje</w:t>
+        <w:t>: Lenguaje de programación.</w:t>
       </w:r>
       <w:bookmarkEnd w:id="23"/>
-    </w:p>
-    <w:p>
-      <w:r>
-        <w:t>Descripción: Cantidad de horas necesarias para poder comenzar a implementar gráficos en la tecnología.</w:t>
-      </w:r>
-    </w:p>
-    <w:p>
-      <w:r>
-        <w:t>Tipo: Numérico</w:t>
-      </w:r>
-    </w:p>
-    <w:p>
-      <w:pPr>
-        <w:pStyle w:val="Ttulo3"/>
-      </w:pPr>
-      <w:bookmarkStart w:id="24" w:name="_Toc511065620"/>
-      <w:r>
-        <w:t>3.</w:t>
-      </w:r>
-      <w:r>
-        <w:t>3</w:t>
-      </w:r>
-      <w:r>
-        <w:t xml:space="preserve">.3 Criterio </w:t>
-      </w:r>
-      <w:r>
-        <w:t>C</w:t>
-      </w:r>
-      <w:r>
-        <w:t>.3</w:t>
-      </w:r>
-      <w:r>
-        <w:t>: Lenguaje de programación.</w:t>
-      </w:r>
-      <w:bookmarkEnd w:id="24"/>
     </w:p>
     <w:p>
       <w:r>
@@ -5373,7 +5438,7 @@
           <w:i/>
         </w:rPr>
       </w:pPr>
-      <w:bookmarkStart w:id="25" w:name="_Toc511065621"/>
+      <w:bookmarkStart w:id="24" w:name="_Toc511065621"/>
       <w:r>
         <w:t>3.</w:t>
       </w:r>
@@ -5395,7 +5460,7 @@
       <w:r>
         <w:t>: Versatilidad.</w:t>
       </w:r>
-      <w:bookmarkEnd w:id="25"/>
+      <w:bookmarkEnd w:id="24"/>
     </w:p>
     <w:p>
       <w:r>
@@ -5440,7 +5505,7 @@
           <w:szCs w:val="28"/>
         </w:rPr>
       </w:pPr>
-      <w:bookmarkStart w:id="26" w:name="_Toc511065622"/>
+      <w:bookmarkStart w:id="25" w:name="_Toc511065622"/>
       <w:r>
         <w:lastRenderedPageBreak/>
         <w:t>3.</w:t>
@@ -5457,13 +5522,51 @@
       <w:r>
         <w:t>: Tipos de gráficos</w:t>
       </w:r>
+      <w:bookmarkEnd w:id="25"/>
+    </w:p>
+    <w:p>
+      <w:pPr>
+        <w:pStyle w:val="Ttulo3"/>
+      </w:pPr>
+      <w:bookmarkStart w:id="26" w:name="_Toc511065623"/>
+      <w:r>
+        <w:t>3.</w:t>
+      </w:r>
+      <w:r>
+        <w:t>4</w:t>
+      </w:r>
+      <w:r>
+        <w:t xml:space="preserve">.1 </w:t>
+      </w:r>
+      <w:r>
+        <w:t>Criterio</w:t>
+      </w:r>
+      <w:r>
+        <w:t xml:space="preserve"> </w:t>
+      </w:r>
+      <w:r>
+        <w:t>D</w:t>
+      </w:r>
+      <w:r>
+        <w:t>.1 Tipos Combinados</w:t>
+      </w:r>
       <w:bookmarkEnd w:id="26"/>
     </w:p>
     <w:p>
+      <w:r>
+        <w:t>Descripción: Permite realizar combinar distintos tipos de gráficos a la vez.</w:t>
+      </w:r>
+    </w:p>
+    <w:p>
+      <w:r>
+        <w:t>Tipo: Booleano</w:t>
+      </w:r>
+    </w:p>
+    <w:p>
       <w:pPr>
         <w:pStyle w:val="Ttulo3"/>
       </w:pPr>
-      <w:bookmarkStart w:id="27" w:name="_Toc511065623"/>
+      <w:bookmarkStart w:id="27" w:name="_Toc511065624"/>
       <w:r>
         <w:t>3.</w:t>
       </w:r>
@@ -5471,7 +5574,7 @@
         <w:t>4</w:t>
       </w:r>
       <w:r>
-        <w:t xml:space="preserve">.1 </w:t>
+        <w:t xml:space="preserve">.2 </w:t>
       </w:r>
       <w:r>
         <w:t>Criterio</w:t>
@@ -5483,13 +5586,13 @@
         <w:t>D</w:t>
       </w:r>
       <w:r>
-        <w:t>.1 Tipos Combinados</w:t>
+        <w:t>.2 Gráficos de Líneas</w:t>
       </w:r>
       <w:bookmarkEnd w:id="27"/>
     </w:p>
     <w:p>
       <w:r>
-        <w:t>Descripción: Permite realizar combinar distintos tipos de gráficos a la vez.</w:t>
+        <w:t>Descripción: Permite realizar gráficos de líneas.</w:t>
       </w:r>
     </w:p>
     <w:p>
@@ -5501,7 +5604,7 @@
       <w:pPr>
         <w:pStyle w:val="Ttulo3"/>
       </w:pPr>
-      <w:bookmarkStart w:id="28" w:name="_Toc511065624"/>
+      <w:bookmarkStart w:id="28" w:name="_Toc511065625"/>
       <w:r>
         <w:t>3.</w:t>
       </w:r>
@@ -5509,7 +5612,7 @@
         <w:t>4</w:t>
       </w:r>
       <w:r>
-        <w:t xml:space="preserve">.2 </w:t>
+        <w:t xml:space="preserve">.3 </w:t>
       </w:r>
       <w:r>
         <w:t>Criterio</w:t>
@@ -5521,13 +5624,13 @@
         <w:t>D</w:t>
       </w:r>
       <w:r>
-        <w:t>.2 Gráficos de Líneas</w:t>
+        <w:t>.3 Gráficos de Barras</w:t>
       </w:r>
       <w:bookmarkEnd w:id="28"/>
     </w:p>
     <w:p>
       <w:r>
-        <w:t>Descripción: Permite realizar gráficos de líneas.</w:t>
+        <w:t>Descripción: Permite realizar gráficos de barras.</w:t>
       </w:r>
     </w:p>
     <w:p>
@@ -5539,7 +5642,7 @@
       <w:pPr>
         <w:pStyle w:val="Ttulo3"/>
       </w:pPr>
-      <w:bookmarkStart w:id="29" w:name="_Toc511065625"/>
+      <w:bookmarkStart w:id="29" w:name="_Toc511065626"/>
       <w:r>
         <w:t>3.</w:t>
       </w:r>
@@ -5547,7 +5650,7 @@
         <w:t>4</w:t>
       </w:r>
       <w:r>
-        <w:t xml:space="preserve">.3 </w:t>
+        <w:t xml:space="preserve">.4 </w:t>
       </w:r>
       <w:r>
         <w:t>Criterio</w:t>
@@ -5559,13 +5662,13 @@
         <w:t>D</w:t>
       </w:r>
       <w:r>
-        <w:t>.3 Gráficos de Barras</w:t>
+        <w:t>.4 Gráficos Circulares</w:t>
       </w:r>
       <w:bookmarkEnd w:id="29"/>
     </w:p>
     <w:p>
       <w:r>
-        <w:t>Descripción: Permite realizar gráficos de barras.</w:t>
+        <w:t>Descripción: Permite realizar gráficos circulares.</w:t>
       </w:r>
     </w:p>
     <w:p>
@@ -5577,7 +5680,7 @@
       <w:pPr>
         <w:pStyle w:val="Ttulo3"/>
       </w:pPr>
-      <w:bookmarkStart w:id="30" w:name="_Toc511065626"/>
+      <w:bookmarkStart w:id="30" w:name="_Toc511065627"/>
       <w:r>
         <w:t>3.</w:t>
       </w:r>
@@ -5585,7 +5688,7 @@
         <w:t>4</w:t>
       </w:r>
       <w:r>
-        <w:t xml:space="preserve">.4 </w:t>
+        <w:t xml:space="preserve">.5 </w:t>
       </w:r>
       <w:r>
         <w:t>Criterio</w:t>
@@ -5597,13 +5700,16 @@
         <w:t>D</w:t>
       </w:r>
       <w:r>
-        <w:t>.4 Gráficos Circulares</w:t>
+        <w:t>.5 Gráficos Polar Área</w:t>
       </w:r>
       <w:bookmarkEnd w:id="30"/>
     </w:p>
     <w:p>
       <w:r>
-        <w:t>Descripción: Permite realizar gráficos circulares.</w:t>
+        <w:t>Descripción: Permite realizar gráficos del tipo polar área</w:t>
+      </w:r>
+      <w:r>
+        <w:t>.</w:t>
       </w:r>
     </w:p>
     <w:p>
@@ -5615,7 +5721,7 @@
       <w:pPr>
         <w:pStyle w:val="Ttulo3"/>
       </w:pPr>
-      <w:bookmarkStart w:id="31" w:name="_Toc511065627"/>
+      <w:bookmarkStart w:id="31" w:name="_Toc511065628"/>
       <w:r>
         <w:t>3.</w:t>
       </w:r>
@@ -5623,7 +5729,7 @@
         <w:t>4</w:t>
       </w:r>
       <w:r>
-        <w:t xml:space="preserve">.5 </w:t>
+        <w:t xml:space="preserve">.6 </w:t>
       </w:r>
       <w:r>
         <w:t>Criterio</w:t>
@@ -5635,17 +5741,73 @@
         <w:t>D</w:t>
       </w:r>
       <w:r>
-        <w:t>.5 Gráficos Polar Área</w:t>
+        <w:t>.6 Gráficos de Radar</w:t>
       </w:r>
       <w:bookmarkEnd w:id="31"/>
     </w:p>
     <w:p>
       <w:r>
-        <w:t>Descripción: Permite realizar gráficos del tipo polar área</w:t>
+        <w:t>Descripción: Permite realizar gráficos de radar</w:t>
+      </w:r>
+    </w:p>
+    <w:p>
+      <w:r>
+        <w:t>Tipo: Booleano</w:t>
+      </w:r>
+    </w:p>
+    <w:p>
+      <w:pPr>
+        <w:pStyle w:val="Ttulo3"/>
+      </w:pPr>
+      <w:bookmarkStart w:id="32" w:name="_Toc511065629"/>
+      <w:r>
+        <w:t>3.</w:t>
+      </w:r>
+      <w:r>
+        <w:t>4</w:t>
       </w:r>
       <w:r>
         <w:t>.</w:t>
       </w:r>
+      <w:r>
+        <w:t>7</w:t>
+      </w:r>
+      <w:r>
+        <w:t xml:space="preserve"> </w:t>
+      </w:r>
+      <w:r>
+        <w:t>Criterio</w:t>
+      </w:r>
+      <w:r>
+        <w:t xml:space="preserve"> </w:t>
+      </w:r>
+      <w:r>
+        <w:t>D</w:t>
+      </w:r>
+      <w:r>
+        <w:t>.</w:t>
+      </w:r>
+      <w:r>
+        <w:t>7</w:t>
+      </w:r>
+      <w:r>
+        <w:t xml:space="preserve"> Gráficos </w:t>
+      </w:r>
+      <w:r>
+        <w:t>de Dispersión</w:t>
+      </w:r>
+      <w:bookmarkEnd w:id="32"/>
+    </w:p>
+    <w:p>
+      <w:r>
+        <w:t xml:space="preserve">Descripción: Permite realizar gráficos </w:t>
+      </w:r>
+      <w:r>
+        <w:t>de dispersión</w:t>
+      </w:r>
+      <w:r>
+        <w:t>.</w:t>
+      </w:r>
     </w:p>
     <w:p>
       <w:r>
@@ -5656,7 +5818,7 @@
       <w:pPr>
         <w:pStyle w:val="Ttulo3"/>
       </w:pPr>
-      <w:bookmarkStart w:id="32" w:name="_Toc511065628"/>
+      <w:bookmarkStart w:id="33" w:name="_Toc511065630"/>
       <w:r>
         <w:t>3.</w:t>
       </w:r>
@@ -5664,7 +5826,13 @@
         <w:t>4</w:t>
       </w:r>
       <w:r>
-        <w:t xml:space="preserve">.6 </w:t>
+        <w:t>.</w:t>
+      </w:r>
+      <w:r>
+        <w:t>8</w:t>
+      </w:r>
+      <w:r>
+        <w:t xml:space="preserve"> </w:t>
       </w:r>
       <w:r>
         <w:t>Criterio</w:t>
@@ -5676,13 +5844,25 @@
         <w:t>D</w:t>
       </w:r>
       <w:r>
-        <w:t>.6 Gráficos de Radar</w:t>
-      </w:r>
-      <w:bookmarkEnd w:id="32"/>
-    </w:p>
-    <w:p>
-      <w:r>
-        <w:t>Descripción: Permite realizar gráficos de radar</w:t>
+        <w:t>.</w:t>
+      </w:r>
+      <w:r>
+        <w:t>8</w:t>
+      </w:r>
+      <w:r>
+        <w:t xml:space="preserve"> Gráficos </w:t>
+      </w:r>
+      <w:r>
+        <w:t>de Burbujas</w:t>
+      </w:r>
+      <w:bookmarkEnd w:id="33"/>
+    </w:p>
+    <w:p>
+      <w:r>
+        <w:t xml:space="preserve">Descripción: Permite realizar gráficos </w:t>
+      </w:r>
+      <w:r>
+        <w:t>de burbujas.</w:t>
       </w:r>
     </w:p>
     <w:p>
@@ -5694,7 +5874,7 @@
       <w:pPr>
         <w:pStyle w:val="Ttulo3"/>
       </w:pPr>
-      <w:bookmarkStart w:id="33" w:name="_Toc511065629"/>
+      <w:bookmarkStart w:id="34" w:name="_Toc511065631"/>
       <w:r>
         <w:t>3.</w:t>
       </w:r>
@@ -5705,7 +5885,7 @@
         <w:t>.</w:t>
       </w:r>
       <w:r>
-        <w:t>7</w:t>
+        <w:t>9</w:t>
       </w:r>
       <w:r>
         <w:t xml:space="preserve"> </w:t>
@@ -5723,26 +5903,76 @@
         <w:t>.</w:t>
       </w:r>
       <w:r>
-        <w:t>7</w:t>
+        <w:t>9</w:t>
       </w:r>
       <w:r>
         <w:t xml:space="preserve"> Gráficos </w:t>
       </w:r>
       <w:r>
-        <w:t>de Dispersión</w:t>
-      </w:r>
-      <w:bookmarkEnd w:id="33"/>
-    </w:p>
-    <w:p>
-      <w:r>
-        <w:t xml:space="preserve">Descripción: Permite realizar gráficos </w:t>
-      </w:r>
-      <w:r>
-        <w:t>de dispersión</w:t>
+        <w:t>del tipo Medidor Radial</w:t>
+      </w:r>
+      <w:bookmarkEnd w:id="34"/>
+      <w:r>
+        <w:t xml:space="preserve"> </w:t>
+      </w:r>
+    </w:p>
+    <w:p>
+      <w:r>
+        <w:t xml:space="preserve">Descripción: Permite realizar gráficos de tipo </w:t>
+      </w:r>
+      <w:r>
+        <w:t>medidor radial.</w:t>
+      </w:r>
+    </w:p>
+    <w:p>
+      <w:r>
+        <w:t>Tipo: Booleano</w:t>
+      </w:r>
+    </w:p>
+    <w:p>
+      <w:pPr>
+        <w:pStyle w:val="Ttulo3"/>
+      </w:pPr>
+      <w:bookmarkStart w:id="35" w:name="_Toc511065632"/>
+      <w:r>
+        <w:t>3.</w:t>
+      </w:r>
+      <w:r>
+        <w:t>4</w:t>
       </w:r>
       <w:r>
         <w:t>.</w:t>
       </w:r>
+      <w:r>
+        <w:t>10</w:t>
+      </w:r>
+      <w:r>
+        <w:t xml:space="preserve"> </w:t>
+      </w:r>
+      <w:r>
+        <w:t>Criterio</w:t>
+      </w:r>
+      <w:r>
+        <w:t xml:space="preserve"> </w:t>
+      </w:r>
+      <w:r>
+        <w:t>D</w:t>
+      </w:r>
+      <w:r>
+        <w:t>.</w:t>
+      </w:r>
+      <w:r>
+        <w:t>10</w:t>
+      </w:r>
+      <w:r>
+        <w:t xml:space="preserve"> Gráficos de Mapas (Mapas de Calor, Árboles)</w:t>
+      </w:r>
+      <w:bookmarkEnd w:id="35"/>
+    </w:p>
+    <w:p>
+      <w:r>
+        <w:t xml:space="preserve">Descripción: Permite realizar gráficos de tipo mapa (Mapas de Calor, Árboles) </w:t>
+      </w:r>
     </w:p>
     <w:p>
       <w:r>
@@ -5751,174 +5981,9 @@
     </w:p>
     <w:p>
       <w:pPr>
-        <w:pStyle w:val="Ttulo3"/>
-      </w:pPr>
-      <w:bookmarkStart w:id="34" w:name="_Toc511065630"/>
-      <w:r>
-        <w:t>3.</w:t>
-      </w:r>
-      <w:r>
-        <w:t>4</w:t>
-      </w:r>
-      <w:r>
-        <w:t>.</w:t>
-      </w:r>
-      <w:r>
-        <w:t>8</w:t>
-      </w:r>
-      <w:r>
-        <w:t xml:space="preserve"> </w:t>
-      </w:r>
-      <w:r>
-        <w:t>Criterio</w:t>
-      </w:r>
-      <w:r>
-        <w:t xml:space="preserve"> </w:t>
-      </w:r>
-      <w:r>
-        <w:t>D</w:t>
-      </w:r>
-      <w:r>
-        <w:t>.</w:t>
-      </w:r>
-      <w:r>
-        <w:t>8</w:t>
-      </w:r>
-      <w:r>
-        <w:t xml:space="preserve"> Gráficos </w:t>
-      </w:r>
-      <w:r>
-        <w:t>de Burbujas</w:t>
-      </w:r>
-      <w:bookmarkEnd w:id="34"/>
-    </w:p>
-    <w:p>
-      <w:r>
-        <w:t xml:space="preserve">Descripción: Permite realizar gráficos </w:t>
-      </w:r>
-      <w:r>
-        <w:t>de burbujas.</w:t>
-      </w:r>
-    </w:p>
-    <w:p>
-      <w:r>
-        <w:t>Tipo: Booleano</w:t>
-      </w:r>
-    </w:p>
-    <w:p>
-      <w:pPr>
-        <w:pStyle w:val="Ttulo3"/>
-      </w:pPr>
-      <w:bookmarkStart w:id="35" w:name="_Toc511065631"/>
-      <w:r>
-        <w:t>3.</w:t>
-      </w:r>
-      <w:r>
-        <w:t>4</w:t>
-      </w:r>
-      <w:r>
-        <w:t>.</w:t>
-      </w:r>
-      <w:r>
-        <w:t>9</w:t>
-      </w:r>
-      <w:r>
-        <w:t xml:space="preserve"> </w:t>
-      </w:r>
-      <w:r>
-        <w:t>Criterio</w:t>
-      </w:r>
-      <w:r>
-        <w:t xml:space="preserve"> </w:t>
-      </w:r>
-      <w:r>
-        <w:t>D</w:t>
-      </w:r>
-      <w:r>
-        <w:t>.</w:t>
-      </w:r>
-      <w:r>
-        <w:t>9</w:t>
-      </w:r>
-      <w:r>
-        <w:t xml:space="preserve"> Gráficos </w:t>
-      </w:r>
-      <w:r>
-        <w:t>del tipo Medidor Radial</w:t>
-      </w:r>
-      <w:bookmarkEnd w:id="35"/>
-      <w:r>
-        <w:t xml:space="preserve"> </w:t>
-      </w:r>
-    </w:p>
-    <w:p>
-      <w:r>
-        <w:t xml:space="preserve">Descripción: Permite realizar gráficos de tipo </w:t>
-      </w:r>
-      <w:r>
-        <w:t>medidor radial.</w:t>
-      </w:r>
-    </w:p>
-    <w:p>
-      <w:r>
-        <w:t>Tipo: Booleano</w:t>
-      </w:r>
-    </w:p>
-    <w:p>
-      <w:pPr>
-        <w:pStyle w:val="Ttulo3"/>
-      </w:pPr>
-      <w:bookmarkStart w:id="36" w:name="_Toc511065632"/>
-      <w:r>
-        <w:t>3.</w:t>
-      </w:r>
-      <w:r>
-        <w:t>4</w:t>
-      </w:r>
-      <w:r>
-        <w:t>.</w:t>
-      </w:r>
-      <w:r>
-        <w:t>10</w:t>
-      </w:r>
-      <w:r>
-        <w:t xml:space="preserve"> </w:t>
-      </w:r>
-      <w:r>
-        <w:t>Criterio</w:t>
-      </w:r>
-      <w:r>
-        <w:t xml:space="preserve"> </w:t>
-      </w:r>
-      <w:r>
-        <w:t>D</w:t>
-      </w:r>
-      <w:r>
-        <w:t>.</w:t>
-      </w:r>
-      <w:r>
-        <w:t>10</w:t>
-      </w:r>
-      <w:r>
-        <w:t xml:space="preserve"> Gráficos de Mapas (Mapas de Calor, Árboles)</w:t>
-      </w:r>
-      <w:bookmarkEnd w:id="36"/>
-    </w:p>
-    <w:p>
-      <w:r>
-        <w:t xml:space="preserve">Descripción: Permite realizar gráficos de tipo mapa (Mapas de Calor, Árboles) </w:t>
-      </w:r>
-    </w:p>
-    <w:p>
-      <w:r>
-        <w:t>Tipo: Booleano</w:t>
-      </w:r>
-    </w:p>
-    <w:p>
-      <w:pPr>
         <w:pStyle w:val="Ttulo2"/>
       </w:pPr>
-      <w:bookmarkStart w:id="37" w:name="_Toc511065633"/>
+      <w:bookmarkStart w:id="36" w:name="_Toc511065633"/>
       <w:r>
         <w:lastRenderedPageBreak/>
         <w:t>3.</w:t>
@@ -5935,13 +6000,43 @@
       <w:r>
         <w:t>: Utilidades</w:t>
       </w:r>
+      <w:bookmarkEnd w:id="36"/>
+    </w:p>
+    <w:p>
+      <w:pPr>
+        <w:pStyle w:val="Ttulo3"/>
+      </w:pPr>
+      <w:bookmarkStart w:id="37" w:name="_Toc511065634"/>
+      <w:r>
+        <w:t>3.</w:t>
+      </w:r>
+      <w:r>
+        <w:t>5</w:t>
+      </w:r>
+      <w:r>
+        <w:t xml:space="preserve">.2 Criterio </w:t>
+      </w:r>
+      <w:r>
+        <w:t>E</w:t>
+      </w:r>
+      <w:r>
+        <w:t>.1</w:t>
+      </w:r>
+      <w:r>
+        <w:t>: Requerimientos software</w:t>
+      </w:r>
       <w:bookmarkEnd w:id="37"/>
     </w:p>
     <w:p>
+      <w:r>
+        <w:t>Descripción: tipo de software requerido para la construcción y utilización de los charts.</w:t>
+      </w:r>
+    </w:p>
+    <w:p>
       <w:pPr>
         <w:pStyle w:val="Ttulo3"/>
       </w:pPr>
-      <w:bookmarkStart w:id="38" w:name="_Toc511065634"/>
+      <w:bookmarkStart w:id="38" w:name="_Toc511065635"/>
       <w:r>
         <w:t>3.</w:t>
       </w:r>
@@ -5949,29 +6044,29 @@
         <w:t>5</w:t>
       </w:r>
       <w:r>
-        <w:t xml:space="preserve">.2 Criterio </w:t>
+        <w:t xml:space="preserve">.3 Criterio </w:t>
       </w:r>
       <w:r>
         <w:t>E</w:t>
       </w:r>
       <w:r>
-        <w:t>.1</w:t>
-      </w:r>
-      <w:r>
-        <w:t>: Requerimientos software</w:t>
+        <w:t>.2</w:t>
+      </w:r>
+      <w:r>
+        <w:t>: Metodologías de importación</w:t>
       </w:r>
       <w:bookmarkEnd w:id="38"/>
     </w:p>
     <w:p>
       <w:r>
-        <w:t>Descripción: tipo de software requerido para la construcción y utilización de los charts.</w:t>
+        <w:t>Descripción: distintas formas de importar las librerías.</w:t>
       </w:r>
     </w:p>
     <w:p>
       <w:pPr>
         <w:pStyle w:val="Ttulo3"/>
       </w:pPr>
-      <w:bookmarkStart w:id="39" w:name="_Toc511065635"/>
+      <w:bookmarkStart w:id="39" w:name="_Toc511065636"/>
       <w:r>
         <w:t>3.</w:t>
       </w:r>
@@ -5979,85 +6074,93 @@
         <w:t>5</w:t>
       </w:r>
       <w:r>
-        <w:t xml:space="preserve">.3 Criterio </w:t>
+        <w:t xml:space="preserve">.4 Criterio </w:t>
       </w:r>
       <w:r>
         <w:t>E</w:t>
       </w:r>
       <w:r>
-        <w:t>.2</w:t>
-      </w:r>
-      <w:r>
-        <w:t>: Metodologías de importación</w:t>
+        <w:t>.3</w:t>
+      </w:r>
+      <w:r>
+        <w:t>: Opciones de los gráficos</w:t>
       </w:r>
       <w:bookmarkEnd w:id="39"/>
     </w:p>
     <w:p>
       <w:r>
-        <w:t>Descripción: distintas formas de importar las librerías.</w:t>
-      </w:r>
-    </w:p>
-    <w:p>
-      <w:pPr>
-        <w:pStyle w:val="Ttulo3"/>
-      </w:pPr>
-      <w:bookmarkStart w:id="40" w:name="_Toc511065636"/>
+        <w:t>Descripción: diferentes opciones de configuración de los gráficos.</w:t>
+      </w:r>
+      <w:bookmarkStart w:id="40" w:name="_Toc478896879"/>
+      <w:bookmarkStart w:id="41" w:name="_Toc479006762"/>
+    </w:p>
+    <w:p>
+      <w:pPr>
+        <w:pStyle w:val="Ttulo2"/>
+      </w:pPr>
+      <w:bookmarkStart w:id="42" w:name="_Toc511065637"/>
       <w:r>
         <w:t>3.</w:t>
       </w:r>
       <w:r>
-        <w:t>5</w:t>
-      </w:r>
-      <w:r>
-        <w:t xml:space="preserve">.4 Criterio </w:t>
-      </w:r>
-      <w:r>
-        <w:t>E</w:t>
-      </w:r>
-      <w:r>
-        <w:t>.3</w:t>
-      </w:r>
-      <w:r>
-        <w:t>: Opciones de los gráficos</w:t>
+        <w:t>6</w:t>
+      </w:r>
+      <w:r>
+        <w:t xml:space="preserve"> Categoría </w:t>
+      </w:r>
+      <w:r>
+        <w:t>F</w:t>
+      </w:r>
+      <w:r>
+        <w:t>: Criterios Económicos.</w:t>
       </w:r>
       <w:bookmarkEnd w:id="40"/>
-    </w:p>
-    <w:p>
-      <w:r>
-        <w:t>Descripción: diferentes opciones de configuración de los gráficos.</w:t>
-      </w:r>
-      <w:bookmarkStart w:id="41" w:name="_Toc478896879"/>
-      <w:bookmarkStart w:id="42" w:name="_Toc479006762"/>
-    </w:p>
-    <w:p>
-      <w:pPr>
-        <w:pStyle w:val="Ttulo2"/>
-      </w:pPr>
-      <w:bookmarkStart w:id="43" w:name="_Toc511065637"/>
-      <w:r>
-        <w:t>3.</w:t>
-      </w:r>
-      <w:r>
-        <w:t>6</w:t>
-      </w:r>
-      <w:r>
-        <w:t xml:space="preserve"> Categoría </w:t>
-      </w:r>
-      <w:r>
-        <w:t>F</w:t>
-      </w:r>
-      <w:r>
-        <w:t>: Criterios Económicos.</w:t>
-      </w:r>
       <w:bookmarkEnd w:id="41"/>
       <w:bookmarkEnd w:id="42"/>
+    </w:p>
+    <w:p>
+      <w:pPr>
+        <w:pStyle w:val="Ttulo3"/>
+      </w:pPr>
+      <w:bookmarkStart w:id="43" w:name="_Toc511065638"/>
+      <w:r>
+        <w:t>3.</w:t>
+      </w:r>
+      <w:r>
+        <w:t>6</w:t>
+      </w:r>
+      <w:r>
+        <w:t xml:space="preserve">.1 Criterio </w:t>
+      </w:r>
+      <w:r>
+        <w:t>F</w:t>
+      </w:r>
+      <w:r>
+        <w:t>.1: Coste de producto.</w:t>
+      </w:r>
       <w:bookmarkEnd w:id="43"/>
     </w:p>
     <w:p>
+      <w:r>
+        <w:t>Descripción: Indicar cuál es el coste inicial para adquirir cada herramienta a las que hacemos referenci</w:t>
+      </w:r>
+      <w:r>
+        <w:t>a</w:t>
+      </w:r>
+    </w:p>
+    <w:p>
+      <w:r>
+        <w:t>Tipo</w:t>
+      </w:r>
+      <w:r>
+        <w:t>: Numérico.</w:t>
+      </w:r>
+    </w:p>
+    <w:p>
       <w:pPr>
         <w:pStyle w:val="Ttulo3"/>
       </w:pPr>
-      <w:bookmarkStart w:id="44" w:name="_Toc511065638"/>
+      <w:bookmarkStart w:id="44" w:name="_Toc511065639"/>
       <w:r>
         <w:t>3.</w:t>
       </w:r>
@@ -6065,22 +6168,19 @@
         <w:t>6</w:t>
       </w:r>
       <w:r>
-        <w:t xml:space="preserve">.1 Criterio </w:t>
+        <w:t xml:space="preserve">.2 Criterio </w:t>
       </w:r>
       <w:r>
         <w:t>F</w:t>
       </w:r>
       <w:r>
-        <w:t>.1: Coste de producto.</w:t>
+        <w:t>.2: Coste de licencia.</w:t>
       </w:r>
       <w:bookmarkEnd w:id="44"/>
     </w:p>
     <w:p>
       <w:r>
-        <w:t>Descripción: Indicar cuál es el coste inicial para adquirir cada herramienta a las que hacemos referenci</w:t>
-      </w:r>
-      <w:r>
-        <w:t>a</w:t>
+        <w:t>Descripción: Indicar cuál es el coste mínimo a través del cual las herramientas que estamos analizando, pueden dar un servicio completo a una empresa en un determinado proyecto.</w:t>
       </w:r>
     </w:p>
     <w:p>
@@ -6090,73 +6190,70 @@
       <w:r>
         <w:t>: Numérico.</w:t>
       </w:r>
-    </w:p>
-    <w:p>
-      <w:pPr>
-        <w:pStyle w:val="Ttulo3"/>
-      </w:pPr>
-      <w:bookmarkStart w:id="45" w:name="_Toc511065639"/>
+      <w:bookmarkStart w:id="45" w:name="_Toc478896877"/>
+      <w:bookmarkStart w:id="46" w:name="_Toc479006760"/>
+    </w:p>
+    <w:p>
+      <w:pPr>
+        <w:pStyle w:val="Ttulo2"/>
+      </w:pPr>
+      <w:bookmarkStart w:id="47" w:name="_Toc511065640"/>
       <w:r>
         <w:t>3.</w:t>
       </w:r>
       <w:r>
-        <w:t>6</w:t>
-      </w:r>
-      <w:r>
-        <w:t xml:space="preserve">.2 Criterio </w:t>
-      </w:r>
-      <w:r>
-        <w:t>F</w:t>
-      </w:r>
-      <w:r>
-        <w:t>.2: Coste de licencia.</w:t>
+        <w:t>7</w:t>
+      </w:r>
+      <w:r>
+        <w:t xml:space="preserve"> Categoría </w:t>
+      </w:r>
+      <w:r>
+        <w:t>G</w:t>
+      </w:r>
+      <w:r>
+        <w:t>: Criterios Técnicos</w:t>
       </w:r>
       <w:bookmarkEnd w:id="45"/>
-    </w:p>
-    <w:p>
-      <w:r>
-        <w:t>Descripción: Indicar cuál es el coste mínimo a través del cual las herramientas que estamos analizando, pueden dar un servicio completo a una empresa en un determinado proyecto.</w:t>
-      </w:r>
-    </w:p>
-    <w:p>
-      <w:r>
-        <w:t>Tipo</w:t>
-      </w:r>
-      <w:r>
-        <w:t>: Numérico.</w:t>
-      </w:r>
-      <w:bookmarkStart w:id="46" w:name="_Toc478896877"/>
-      <w:bookmarkStart w:id="47" w:name="_Toc479006760"/>
-    </w:p>
-    <w:p>
-      <w:pPr>
-        <w:pStyle w:val="Ttulo2"/>
-      </w:pPr>
-      <w:bookmarkStart w:id="48" w:name="_Toc511065640"/>
-      <w:r>
-        <w:t>3.</w:t>
-      </w:r>
-      <w:r>
-        <w:t>7</w:t>
-      </w:r>
-      <w:r>
-        <w:t xml:space="preserve"> Categoría </w:t>
-      </w:r>
-      <w:r>
-        <w:t>G</w:t>
-      </w:r>
-      <w:r>
-        <w:t>: Criterios Técnicos</w:t>
-      </w:r>
       <w:bookmarkEnd w:id="46"/>
       <w:bookmarkEnd w:id="47"/>
+    </w:p>
+    <w:p>
+      <w:pPr>
+        <w:pStyle w:val="Ttulo3"/>
+      </w:pPr>
+      <w:bookmarkStart w:id="48" w:name="_Toc511065641"/>
+      <w:r>
+        <w:t>3.</w:t>
+      </w:r>
+      <w:r>
+        <w:t>7</w:t>
+      </w:r>
+      <w:r>
+        <w:t xml:space="preserve">.1 Criterio </w:t>
+      </w:r>
+      <w:r>
+        <w:t>G</w:t>
+      </w:r>
+      <w:r>
+        <w:t>.1: Multiplataforma.</w:t>
+      </w:r>
       <w:bookmarkEnd w:id="48"/>
     </w:p>
     <w:p>
+      <w:r>
+        <w:t>Descripción: Indicar si las herramientas se pueden utilizar en un único sistema operativo o varios, especificando cuáles.</w:t>
+      </w:r>
+    </w:p>
+    <w:p>
+      <w:r>
+        <w:t>Tipo: Texto libre.</w:t>
+      </w:r>
+    </w:p>
+    <w:p>
       <w:pPr>
         <w:pStyle w:val="Ttulo3"/>
       </w:pPr>
-      <w:bookmarkStart w:id="49" w:name="_Toc511065641"/>
+      <w:bookmarkStart w:id="49" w:name="_Toc511065642"/>
       <w:r>
         <w:t>3.</w:t>
       </w:r>
@@ -6164,31 +6261,37 @@
         <w:t>7</w:t>
       </w:r>
       <w:r>
-        <w:t xml:space="preserve">.1 Criterio </w:t>
+        <w:t xml:space="preserve">.2 Criterio </w:t>
       </w:r>
       <w:r>
         <w:t>G</w:t>
       </w:r>
       <w:r>
-        <w:t>.1: Multiplataforma.</w:t>
+        <w:t>.2: Instalación.</w:t>
       </w:r>
       <w:bookmarkEnd w:id="49"/>
     </w:p>
     <w:p>
       <w:r>
-        <w:t>Descripción: Indicar si las herramientas se pueden utilizar en un único sistema operativo o varios, especificando cuáles.</w:t>
-      </w:r>
-    </w:p>
-    <w:p>
-      <w:r>
-        <w:t>Tipo: Texto libre.</w:t>
+        <w:t>Descripción: Indicar si es sencilla la instalación de las herramientas</w:t>
+      </w:r>
+      <w:r>
+        <w:t>.</w:t>
+      </w:r>
+    </w:p>
+    <w:p>
+      <w:r>
+        <w:t>Tipo: Booleano</w:t>
+      </w:r>
+      <w:r>
+        <w:t>.</w:t>
       </w:r>
     </w:p>
     <w:p>
       <w:pPr>
         <w:pStyle w:val="Ttulo3"/>
       </w:pPr>
-      <w:bookmarkStart w:id="50" w:name="_Toc511065642"/>
+      <w:bookmarkStart w:id="50" w:name="_Toc511065643"/>
       <w:r>
         <w:t>3.</w:t>
       </w:r>
@@ -6196,19 +6299,19 @@
         <w:t>7</w:t>
       </w:r>
       <w:r>
-        <w:t xml:space="preserve">.2 Criterio </w:t>
+        <w:t xml:space="preserve">.3 Criterio </w:t>
       </w:r>
       <w:r>
         <w:t>G</w:t>
       </w:r>
       <w:r>
-        <w:t>.2: Instalación.</w:t>
+        <w:t>.3: Configuración.</w:t>
       </w:r>
       <w:bookmarkEnd w:id="50"/>
     </w:p>
     <w:p>
       <w:r>
-        <w:t>Descripción: Indicar si es sencilla la instalación de las herramientas</w:t>
+        <w:t>Descripción: Indicar si es sencilla la configuración de las herramientas</w:t>
       </w:r>
       <w:r>
         <w:t>.</w:t>
@@ -6226,7 +6329,7 @@
       <w:pPr>
         <w:pStyle w:val="Ttulo3"/>
       </w:pPr>
-      <w:bookmarkStart w:id="51" w:name="_Toc511065643"/>
+      <w:bookmarkStart w:id="51" w:name="_Toc511065644"/>
       <w:r>
         <w:t>3.</w:t>
       </w:r>
@@ -6234,56 +6337,18 @@
         <w:t>7</w:t>
       </w:r>
       <w:r>
-        <w:t xml:space="preserve">.3 Criterio </w:t>
+        <w:t xml:space="preserve">.4 Criterio </w:t>
       </w:r>
       <w:r>
         <w:t>G</w:t>
       </w:r>
       <w:r>
-        <w:t>.3: Configuración.</w:t>
+        <w:t>.4: Almacenamiento.</w:t>
       </w:r>
       <w:bookmarkEnd w:id="51"/>
     </w:p>
     <w:p>
       <w:r>
-        <w:t>Descripción: Indicar si es sencilla la configuración de las herramientas</w:t>
-      </w:r>
-      <w:r>
-        <w:t>.</w:t>
-      </w:r>
-    </w:p>
-    <w:p>
-      <w:r>
-        <w:t>Tipo: Booleano</w:t>
-      </w:r>
-      <w:r>
-        <w:t>.</w:t>
-      </w:r>
-    </w:p>
-    <w:p>
-      <w:pPr>
-        <w:pStyle w:val="Ttulo3"/>
-      </w:pPr>
-      <w:bookmarkStart w:id="52" w:name="_Toc511065644"/>
-      <w:r>
-        <w:t>3.</w:t>
-      </w:r>
-      <w:r>
-        <w:t>7</w:t>
-      </w:r>
-      <w:r>
-        <w:t xml:space="preserve">.4 Criterio </w:t>
-      </w:r>
-      <w:r>
-        <w:t>G</w:t>
-      </w:r>
-      <w:r>
-        <w:t>.4: Almacenamiento.</w:t>
-      </w:r>
-      <w:bookmarkEnd w:id="52"/>
-    </w:p>
-    <w:p>
-      <w:r>
         <w:t>Descripción: Indicar el espacio aproximado que ocupa la instalación de la herramienta en el disco duro.</w:t>
       </w:r>
     </w:p>
@@ -6299,7 +6364,7 @@
       <w:pPr>
         <w:pStyle w:val="Ttulo1"/>
       </w:pPr>
-      <w:bookmarkStart w:id="53" w:name="_Toc511065645"/>
+      <w:bookmarkStart w:id="52" w:name="_Toc511065645"/>
       <w:r>
         <w:lastRenderedPageBreak/>
         <w:t xml:space="preserve">4. </w:t>
@@ -6307,32 +6372,32 @@
       <w:r>
         <w:t>Evaluación de los criterios por tecnología</w:t>
       </w:r>
+      <w:bookmarkEnd w:id="52"/>
+    </w:p>
+    <w:p>
+      <w:pPr>
+        <w:pStyle w:val="Ttulo2"/>
+      </w:pPr>
+      <w:bookmarkStart w:id="53" w:name="_Toc511065646"/>
+      <w:r>
+        <w:t>4</w:t>
+      </w:r>
+      <w:r>
+        <w:t xml:space="preserve">.1 </w:t>
+      </w:r>
+      <w:r>
+        <w:t>Evaluación de los criterios para la</w:t>
+      </w:r>
+      <w:r>
+        <w:t xml:space="preserve"> tecnología 1</w:t>
+      </w:r>
+      <w:r>
+        <w:t xml:space="preserve"> </w:t>
+      </w:r>
+      <w:r>
+        <w:t>Chart.js</w:t>
+      </w:r>
       <w:bookmarkEnd w:id="53"/>
-    </w:p>
-    <w:p>
-      <w:pPr>
-        <w:pStyle w:val="Ttulo2"/>
-      </w:pPr>
-      <w:bookmarkStart w:id="54" w:name="_Toc511065646"/>
-      <w:r>
-        <w:t>4</w:t>
-      </w:r>
-      <w:r>
-        <w:t xml:space="preserve">.1 </w:t>
-      </w:r>
-      <w:r>
-        <w:t>Evaluación de los criterios para la</w:t>
-      </w:r>
-      <w:r>
-        <w:t xml:space="preserve"> tecnología 1</w:t>
-      </w:r>
-      <w:r>
-        <w:t xml:space="preserve"> </w:t>
-      </w:r>
-      <w:r>
-        <w:t>Chart.js</w:t>
-      </w:r>
-      <w:bookmarkEnd w:id="54"/>
     </w:p>
     <w:tbl>
       <w:tblPr>
@@ -6426,7 +6491,15 @@
               </w:rPr>
             </w:pPr>
             <w:r>
-              <w:t xml:space="preserve">MIT license </w:t>
+              <w:t xml:space="preserve">MIT </w:t>
+            </w:r>
+            <w:proofErr w:type="spellStart"/>
+            <w:r>
+              <w:t>license</w:t>
+            </w:r>
+            <w:proofErr w:type="spellEnd"/>
+            <w:r>
+              <w:t xml:space="preserve"> </w:t>
             </w:r>
             <w:r>
               <w:t>(Permiso para utilizar la librería siempre y cuando se mantenga la firma de copyright)</w:t>
@@ -6699,12 +6772,14 @@
               </w:rPr>
               <w:t xml:space="preserve">Tau Charts, </w:t>
             </w:r>
+            <w:proofErr w:type="spellStart"/>
             <w:r>
               <w:rPr>
                 <w:lang w:val="en-US"/>
               </w:rPr>
               <w:t>Echarts</w:t>
             </w:r>
+            <w:proofErr w:type="spellEnd"/>
             <w:r>
               <w:rPr>
                 <w:lang w:val="en-US"/>
@@ -6715,8 +6790,44 @@
               <w:rPr>
                 <w:lang w:val="en-US"/>
               </w:rPr>
-              <w:t>3, Highcharts, ReCharts, NVD3, Flot</w:t>
-            </w:r>
+              <w:t xml:space="preserve">3, </w:t>
+            </w:r>
+            <w:proofErr w:type="spellStart"/>
+            <w:r>
+              <w:rPr>
+                <w:lang w:val="en-US"/>
+              </w:rPr>
+              <w:t>Highcharts</w:t>
+            </w:r>
+            <w:proofErr w:type="spellEnd"/>
+            <w:r>
+              <w:rPr>
+                <w:lang w:val="en-US"/>
+              </w:rPr>
+              <w:t xml:space="preserve">, </w:t>
+            </w:r>
+            <w:proofErr w:type="spellStart"/>
+            <w:r>
+              <w:rPr>
+                <w:lang w:val="en-US"/>
+              </w:rPr>
+              <w:t>ReCharts</w:t>
+            </w:r>
+            <w:proofErr w:type="spellEnd"/>
+            <w:r>
+              <w:rPr>
+                <w:lang w:val="en-US"/>
+              </w:rPr>
+              <w:t xml:space="preserve">, NVD3, </w:t>
+            </w:r>
+            <w:proofErr w:type="spellStart"/>
+            <w:r>
+              <w:rPr>
+                <w:lang w:val="en-US"/>
+              </w:rPr>
+              <w:t>Flot</w:t>
+            </w:r>
+            <w:proofErr w:type="spellEnd"/>
           </w:p>
         </w:tc>
       </w:tr>
@@ -7537,8 +7648,13 @@
           </w:tcPr>
           <w:p>
             <w:r>
-              <w:t>Línea de tiempo, caja de herramientas, leyenda, rango de datos, ejes a parte del x e y, colores, animaciones… Y cada una con sus subopciones</w:t>
-            </w:r>
+              <w:t xml:space="preserve">Línea de tiempo, caja de herramientas, leyenda, rango de datos, ejes a parte del x e y, colores, animaciones… Y cada una con sus </w:t>
+            </w:r>
+            <w:proofErr w:type="spellStart"/>
+            <w:r>
+              <w:t>subopciones</w:t>
+            </w:r>
+            <w:proofErr w:type="spellEnd"/>
           </w:p>
         </w:tc>
       </w:tr>
@@ -7828,7 +7944,7 @@
       <w:pPr>
         <w:pStyle w:val="Ttulo2"/>
       </w:pPr>
-      <w:bookmarkStart w:id="55" w:name="_Toc511065647"/>
+      <w:bookmarkStart w:id="54" w:name="_Toc511065647"/>
       <w:r>
         <w:t>4</w:t>
       </w:r>
@@ -7845,9 +7961,14 @@
         <w:t>Evaluación de los criterios para la tecnología 2</w:t>
       </w:r>
       <w:r>
-        <w:t xml:space="preserve"> Echarts</w:t>
-      </w:r>
-      <w:bookmarkEnd w:id="55"/>
+        <w:t xml:space="preserve"> </w:t>
+      </w:r>
+      <w:proofErr w:type="spellStart"/>
+      <w:r>
+        <w:t>Echarts</w:t>
+      </w:r>
+      <w:bookmarkEnd w:id="54"/>
+      <w:proofErr w:type="spellEnd"/>
     </w:p>
     <w:tbl>
       <w:tblPr>
@@ -7937,7 +8058,15 @@
               <w:jc w:val="left"/>
             </w:pPr>
             <w:r>
-              <w:t>Open source software</w:t>
+              <w:t xml:space="preserve">Open </w:t>
+            </w:r>
+            <w:proofErr w:type="spellStart"/>
+            <w:r>
+              <w:t>source</w:t>
+            </w:r>
+            <w:proofErr w:type="spellEnd"/>
+            <w:r>
+              <w:t xml:space="preserve"> software</w:t>
             </w:r>
           </w:p>
         </w:tc>
@@ -8208,14 +8337,64 @@
               <w:rPr>
                 <w:lang w:val="en-US"/>
               </w:rPr>
-              <w:t>Tau Charts, ChartJS, Chartist, C</w:t>
-            </w:r>
+              <w:t xml:space="preserve">Tau Charts, </w:t>
+            </w:r>
+            <w:proofErr w:type="spellStart"/>
             <w:r>
               <w:rPr>
                 <w:lang w:val="en-US"/>
               </w:rPr>
-              <w:t>3, Highcharts, ReCharts, NVD3, Flot</w:t>
-            </w:r>
+              <w:t>ChartJS</w:t>
+            </w:r>
+            <w:proofErr w:type="spellEnd"/>
+            <w:r>
+              <w:rPr>
+                <w:lang w:val="en-US"/>
+              </w:rPr>
+              <w:t>, Chartist, C</w:t>
+            </w:r>
+            <w:r>
+              <w:rPr>
+                <w:lang w:val="en-US"/>
+              </w:rPr>
+              <w:t xml:space="preserve">3, </w:t>
+            </w:r>
+            <w:proofErr w:type="spellStart"/>
+            <w:r>
+              <w:rPr>
+                <w:lang w:val="en-US"/>
+              </w:rPr>
+              <w:t>Highcharts</w:t>
+            </w:r>
+            <w:proofErr w:type="spellEnd"/>
+            <w:r>
+              <w:rPr>
+                <w:lang w:val="en-US"/>
+              </w:rPr>
+              <w:t xml:space="preserve">, </w:t>
+            </w:r>
+            <w:proofErr w:type="spellStart"/>
+            <w:r>
+              <w:rPr>
+                <w:lang w:val="en-US"/>
+              </w:rPr>
+              <w:t>ReCharts</w:t>
+            </w:r>
+            <w:proofErr w:type="spellEnd"/>
+            <w:r>
+              <w:rPr>
+                <w:lang w:val="en-US"/>
+              </w:rPr>
+              <w:t xml:space="preserve">, NVD3, </w:t>
+            </w:r>
+            <w:proofErr w:type="spellStart"/>
+            <w:r>
+              <w:rPr>
+                <w:lang w:val="en-US"/>
+              </w:rPr>
+              <w:t>Flot</w:t>
+            </w:r>
+            <w:proofErr w:type="spellEnd"/>
           </w:p>
         </w:tc>
       </w:tr>
@@ -9097,8 +9276,13 @@
               <w:jc w:val="left"/>
             </w:pPr>
             <w:r>
-              <w:t>Línea de tiempo, caja de herramientas, leyenda, rango de datos, ejes a parte del x e y, colores, animaciones… Y cada una con sus subopciones</w:t>
-            </w:r>
+              <w:t xml:space="preserve">Línea de tiempo, caja de herramientas, leyenda, rango de datos, ejes a parte del x e y, colores, animaciones… Y cada una con sus </w:t>
+            </w:r>
+            <w:proofErr w:type="spellStart"/>
+            <w:r>
+              <w:t>subopciones</w:t>
+            </w:r>
+            <w:proofErr w:type="spellEnd"/>
           </w:p>
         </w:tc>
       </w:tr>
@@ -9399,13 +9583,41 @@
         <w:rPr>
           <w:rFonts w:eastAsiaTheme="minorEastAsia"/>
         </w:rPr>
-        <w:t xml:space="preserve">ra construir y usar ECharts </w:t>
-      </w:r>
+        <w:t xml:space="preserve">ra construir y usar </w:t>
+      </w:r>
+      <w:proofErr w:type="spellStart"/>
       <w:r>
         <w:rPr>
           <w:rFonts w:eastAsiaTheme="minorEastAsia"/>
         </w:rPr>
-        <w:t>es Python 2.2 o superior y la plataforma Java 2, Standard Edition (JDK 1.4.2 o superior) y una herramienta de compilación adecuada.</w:t>
+        <w:t>ECharts</w:t>
+      </w:r>
+      <w:proofErr w:type="spellEnd"/>
+      <w:r>
+        <w:rPr>
+          <w:rFonts w:eastAsiaTheme="minorEastAsia"/>
+        </w:rPr>
+        <w:t xml:space="preserve"> </w:t>
+      </w:r>
+      <w:r>
+        <w:rPr>
+          <w:rFonts w:eastAsiaTheme="minorEastAsia"/>
+        </w:rPr>
+        <w:t xml:space="preserve">es Python 2.2 o superior y la plataforma Java 2, Standard </w:t>
+      </w:r>
+      <w:proofErr w:type="spellStart"/>
+      <w:r>
+        <w:rPr>
+          <w:rFonts w:eastAsiaTheme="minorEastAsia"/>
+        </w:rPr>
+        <w:t>Edition</w:t>
+      </w:r>
+      <w:proofErr w:type="spellEnd"/>
+      <w:r>
+        <w:rPr>
+          <w:rFonts w:eastAsiaTheme="minorEastAsia"/>
+        </w:rPr>
+        <w:t xml:space="preserve"> (JDK 1.4.2 o superior) y una herramienta de compilación adecuada.</w:t>
       </w:r>
     </w:p>
     <w:p>
@@ -9529,7 +9741,21 @@
         <w:rPr>
           <w:rFonts w:eastAsiaTheme="minorEastAsia"/>
         </w:rPr>
-        <w:t>Apache Ant 1.6.3 o superior.</w:t>
+        <w:t xml:space="preserve">Apache </w:t>
+      </w:r>
+      <w:proofErr w:type="spellStart"/>
+      <w:r>
+        <w:rPr>
+          <w:rFonts w:eastAsiaTheme="minorEastAsia"/>
+        </w:rPr>
+        <w:t>Ant</w:t>
+      </w:r>
+      <w:proofErr w:type="spellEnd"/>
+      <w:r>
+        <w:rPr>
+          <w:rFonts w:eastAsiaTheme="minorEastAsia"/>
+        </w:rPr>
+        <w:t xml:space="preserve"> 1.6.3 o superior.</w:t>
       </w:r>
     </w:p>
     <w:p>
@@ -9568,7 +9794,35 @@
         <w:rPr>
           <w:rFonts w:eastAsiaTheme="minorEastAsia"/>
         </w:rPr>
-        <w:t>GNU Make y el shell GNU BASH.</w:t>
+        <w:t xml:space="preserve">GNU </w:t>
+      </w:r>
+      <w:proofErr w:type="spellStart"/>
+      <w:r>
+        <w:rPr>
+          <w:rFonts w:eastAsiaTheme="minorEastAsia"/>
+        </w:rPr>
+        <w:t>Make</w:t>
+      </w:r>
+      <w:proofErr w:type="spellEnd"/>
+      <w:r>
+        <w:rPr>
+          <w:rFonts w:eastAsiaTheme="minorEastAsia"/>
+        </w:rPr>
+        <w:t xml:space="preserve"> y el </w:t>
+      </w:r>
+      <w:proofErr w:type="spellStart"/>
+      <w:r>
+        <w:rPr>
+          <w:rFonts w:eastAsiaTheme="minorEastAsia"/>
+        </w:rPr>
+        <w:t>shell</w:t>
+      </w:r>
+      <w:proofErr w:type="spellEnd"/>
+      <w:r>
+        <w:rPr>
+          <w:rFonts w:eastAsiaTheme="minorEastAsia"/>
+        </w:rPr>
+        <w:t xml:space="preserve"> GNU BASH.</w:t>
       </w:r>
     </w:p>
     <w:p/>
@@ -9629,12 +9883,12 @@
               <w:pStyle w:val="Ttulo1"/>
               <w:outlineLvl w:val="0"/>
             </w:pPr>
-            <w:bookmarkStart w:id="56" w:name="_Toc511065648"/>
+            <w:bookmarkStart w:id="55" w:name="_Toc511065648"/>
             <w:r>
               <w:lastRenderedPageBreak/>
               <w:t>5. Comparación de las tecnologías</w:t>
             </w:r>
-            <w:bookmarkEnd w:id="56"/>
+            <w:bookmarkEnd w:id="55"/>
           </w:p>
         </w:tc>
       </w:tr>
@@ -9721,7 +9975,23 @@
                 <w:b/>
                 <w:color w:val="FFFFFF" w:themeColor="background1"/>
               </w:rPr>
-              <w:t xml:space="preserve"> (Echarts)</w:t>
+              <w:t xml:space="preserve"> (</w:t>
+            </w:r>
+            <w:proofErr w:type="spellStart"/>
+            <w:r>
+              <w:rPr>
+                <w:b/>
+                <w:color w:val="FFFFFF" w:themeColor="background1"/>
+              </w:rPr>
+              <w:t>Echarts</w:t>
+            </w:r>
+            <w:proofErr w:type="spellEnd"/>
+            <w:r>
+              <w:rPr>
+                <w:b/>
+                <w:color w:val="FFFFFF" w:themeColor="background1"/>
+              </w:rPr>
+              <w:t>)</w:t>
             </w:r>
           </w:p>
         </w:tc>
@@ -9766,7 +10036,15 @@
           </w:tcPr>
           <w:p>
             <w:r>
-              <w:t>MIT (Open Source)</w:t>
+              <w:t xml:space="preserve">MIT (Open </w:t>
+            </w:r>
+            <w:proofErr w:type="spellStart"/>
+            <w:r>
+              <w:t>Source</w:t>
+            </w:r>
+            <w:proofErr w:type="spellEnd"/>
+            <w:r>
+              <w:t>)</w:t>
             </w:r>
           </w:p>
         </w:tc>
@@ -9776,7 +10054,15 @@
           </w:tcPr>
           <w:p>
             <w:r>
-              <w:t>Open source software</w:t>
+              <w:t xml:space="preserve">Open </w:t>
+            </w:r>
+            <w:proofErr w:type="spellStart"/>
+            <w:r>
+              <w:t>source</w:t>
+            </w:r>
+            <w:proofErr w:type="spellEnd"/>
+            <w:r>
+              <w:t xml:space="preserve"> software</w:t>
             </w:r>
           </w:p>
         </w:tc>
@@ -9786,7 +10072,15 @@
           </w:tcPr>
           <w:p>
             <w:r>
-              <w:t>En cuanto a Chart.js, es Open Source bajo la licencia de MIT, el cual permite su uso siempre y cuando se mantenga el copyright intacto.</w:t>
+              <w:t xml:space="preserve">En cuanto a Chart.js, es Open </w:t>
+            </w:r>
+            <w:proofErr w:type="spellStart"/>
+            <w:r>
+              <w:t>Source</w:t>
+            </w:r>
+            <w:proofErr w:type="spellEnd"/>
+            <w:r>
+              <w:t xml:space="preserve"> bajo la licencia de MIT, el cual permite su uso siempre y cuando se mantenga el copyright intacto.</w:t>
             </w:r>
           </w:p>
         </w:tc>
@@ -9840,7 +10134,15 @@
               <w:t xml:space="preserve">oficial </w:t>
             </w:r>
             <w:r>
-              <w:t>de Echarts está en chino.</w:t>
+              <w:t xml:space="preserve">de </w:t>
+            </w:r>
+            <w:proofErr w:type="spellStart"/>
+            <w:r>
+              <w:t>Echarts</w:t>
+            </w:r>
+            <w:proofErr w:type="spellEnd"/>
+            <w:r>
+              <w:t xml:space="preserve"> está en chino.</w:t>
             </w:r>
           </w:p>
         </w:tc>
@@ -10126,13 +10428,69 @@
               <w:rPr>
                 <w:lang w:val="en-US"/>
               </w:rPr>
-              <w:t>Tau Charts, ChartJS, Chartist, C</w:t>
-            </w:r>
+              <w:t xml:space="preserve">Tau Charts, </w:t>
+            </w:r>
+            <w:proofErr w:type="spellStart"/>
             <w:r>
               <w:rPr>
                 <w:lang w:val="en-US"/>
               </w:rPr>
-              <w:t>3, Highcharts, ReCharts, NVD3, Flot, Google Charts</w:t>
+              <w:t>ChartJS</w:t>
+            </w:r>
+            <w:proofErr w:type="spellEnd"/>
+            <w:r>
+              <w:rPr>
+                <w:lang w:val="en-US"/>
+              </w:rPr>
+              <w:t>, Chartist, C</w:t>
+            </w:r>
+            <w:r>
+              <w:rPr>
+                <w:lang w:val="en-US"/>
+              </w:rPr>
+              <w:t xml:space="preserve">3, </w:t>
+            </w:r>
+            <w:proofErr w:type="spellStart"/>
+            <w:r>
+              <w:rPr>
+                <w:lang w:val="en-US"/>
+              </w:rPr>
+              <w:t>Highcharts</w:t>
+            </w:r>
+            <w:proofErr w:type="spellEnd"/>
+            <w:r>
+              <w:rPr>
+                <w:lang w:val="en-US"/>
+              </w:rPr>
+              <w:t xml:space="preserve">, </w:t>
+            </w:r>
+            <w:proofErr w:type="spellStart"/>
+            <w:r>
+              <w:rPr>
+                <w:lang w:val="en-US"/>
+              </w:rPr>
+              <w:t>ReCharts</w:t>
+            </w:r>
+            <w:proofErr w:type="spellEnd"/>
+            <w:r>
+              <w:rPr>
+                <w:lang w:val="en-US"/>
+              </w:rPr>
+              <w:t xml:space="preserve">, NVD3, </w:t>
+            </w:r>
+            <w:proofErr w:type="spellStart"/>
+            <w:r>
+              <w:rPr>
+                <w:lang w:val="en-US"/>
+              </w:rPr>
+              <w:t>Flot</w:t>
+            </w:r>
+            <w:proofErr w:type="spellEnd"/>
+            <w:r>
+              <w:rPr>
+                <w:lang w:val="en-US"/>
+              </w:rPr>
+              <w:t>, Google Charts</w:t>
             </w:r>
           </w:p>
         </w:tc>
@@ -10150,14 +10508,64 @@
               <w:rPr>
                 <w:lang w:val="en-US"/>
               </w:rPr>
-              <w:t>Tau Charts, ChartJS, Chartist, C</w:t>
-            </w:r>
+              <w:t xml:space="preserve">Tau Charts, </w:t>
+            </w:r>
+            <w:proofErr w:type="spellStart"/>
             <w:r>
               <w:rPr>
                 <w:lang w:val="en-US"/>
               </w:rPr>
-              <w:t>3, Highcharts, ReCharts, NVD3, Flot</w:t>
-            </w:r>
+              <w:t>ChartJS</w:t>
+            </w:r>
+            <w:proofErr w:type="spellEnd"/>
+            <w:r>
+              <w:rPr>
+                <w:lang w:val="en-US"/>
+              </w:rPr>
+              <w:t>, Chartist, C</w:t>
+            </w:r>
+            <w:r>
+              <w:rPr>
+                <w:lang w:val="en-US"/>
+              </w:rPr>
+              <w:t xml:space="preserve">3, </w:t>
+            </w:r>
+            <w:proofErr w:type="spellStart"/>
+            <w:r>
+              <w:rPr>
+                <w:lang w:val="en-US"/>
+              </w:rPr>
+              <w:t>Highcharts</w:t>
+            </w:r>
+            <w:proofErr w:type="spellEnd"/>
+            <w:r>
+              <w:rPr>
+                <w:lang w:val="en-US"/>
+              </w:rPr>
+              <w:t xml:space="preserve">, </w:t>
+            </w:r>
+            <w:proofErr w:type="spellStart"/>
+            <w:r>
+              <w:rPr>
+                <w:lang w:val="en-US"/>
+              </w:rPr>
+              <w:t>ReCharts</w:t>
+            </w:r>
+            <w:proofErr w:type="spellEnd"/>
+            <w:r>
+              <w:rPr>
+                <w:lang w:val="en-US"/>
+              </w:rPr>
+              <w:t xml:space="preserve">, NVD3, </w:t>
+            </w:r>
+            <w:proofErr w:type="spellStart"/>
+            <w:r>
+              <w:rPr>
+                <w:lang w:val="en-US"/>
+              </w:rPr>
+              <w:t>Flot</w:t>
+            </w:r>
+            <w:proofErr w:type="spellEnd"/>
           </w:p>
         </w:tc>
         <w:tc>
@@ -10385,7 +10793,23 @@
                 <w:b/>
                 <w:color w:val="FFFFFF" w:themeColor="background1"/>
               </w:rPr>
-              <w:t xml:space="preserve"> (Echarts)</w:t>
+              <w:t xml:space="preserve"> (</w:t>
+            </w:r>
+            <w:proofErr w:type="spellStart"/>
+            <w:r>
+              <w:rPr>
+                <w:b/>
+                <w:color w:val="FFFFFF" w:themeColor="background1"/>
+              </w:rPr>
+              <w:t>Echarts</w:t>
+            </w:r>
+            <w:proofErr w:type="spellEnd"/>
+            <w:r>
+              <w:rPr>
+                <w:b/>
+                <w:color w:val="FFFFFF" w:themeColor="background1"/>
+              </w:rPr>
+              <w:t>)</w:t>
             </w:r>
           </w:p>
         </w:tc>
@@ -10706,7 +11130,23 @@
           </w:p>
           <w:p>
             <w:r>
-              <w:t>Podemos observar que Echart, permite realizar más tipos de gráficos distintos que chartJS, por lo que puede ser un elemento diferenciador si una aplicación necesita el uso de gráficos con mapas o gráficos de medidor radial.</w:t>
+              <w:t xml:space="preserve">Podemos observar que </w:t>
+            </w:r>
+            <w:proofErr w:type="spellStart"/>
+            <w:r>
+              <w:t>Echart</w:t>
+            </w:r>
+            <w:proofErr w:type="spellEnd"/>
+            <w:r>
+              <w:t xml:space="preserve">, permite realizar más tipos de gráficos distintos que </w:t>
+            </w:r>
+            <w:proofErr w:type="spellStart"/>
+            <w:r>
+              <w:t>chartJS</w:t>
+            </w:r>
+            <w:proofErr w:type="spellEnd"/>
+            <w:r>
+              <w:t>, por lo que puede ser un elemento diferenciador si una aplicación necesita el uso de gráficos con mapas o gráficos de medidor radial.</w:t>
             </w:r>
           </w:p>
         </w:tc>
@@ -11015,7 +11455,15 @@
               <w:jc w:val="left"/>
             </w:pPr>
             <w:r>
-              <w:t>D.9. Gráficos del tipo Med. Radial</w:t>
+              <w:t xml:space="preserve">D.9. Gráficos del tipo </w:t>
+            </w:r>
+            <w:proofErr w:type="spellStart"/>
+            <w:r>
+              <w:t>Med</w:t>
+            </w:r>
+            <w:proofErr w:type="spellEnd"/>
+            <w:r>
+              <w:t>. Radial</w:t>
             </w:r>
           </w:p>
         </w:tc>
@@ -11178,7 +11626,23 @@
                 <w:b/>
                 <w:color w:val="FFFFFF" w:themeColor="background1"/>
               </w:rPr>
-              <w:t xml:space="preserve"> (Echarts)</w:t>
+              <w:t xml:space="preserve"> (</w:t>
+            </w:r>
+            <w:proofErr w:type="spellStart"/>
+            <w:r>
+              <w:rPr>
+                <w:b/>
+                <w:color w:val="FFFFFF" w:themeColor="background1"/>
+              </w:rPr>
+              <w:t>Echarts</w:t>
+            </w:r>
+            <w:proofErr w:type="spellEnd"/>
+            <w:r>
+              <w:rPr>
+                <w:b/>
+                <w:color w:val="FFFFFF" w:themeColor="background1"/>
+              </w:rPr>
+              <w:t>)</w:t>
             </w:r>
           </w:p>
         </w:tc>
@@ -11328,8 +11792,13 @@
           </w:tcPr>
           <w:p>
             <w:r>
-              <w:t>Línea de tiempo, caja de herramientas, leyenda, rango de datos, ejes a parte del x e y, colores, animaciones… Y cada una con sus subopciones</w:t>
-            </w:r>
+              <w:t xml:space="preserve">Línea de tiempo, caja de herramientas, leyenda, rango de datos, ejes a parte del x e y, colores, animaciones… Y cada una con sus </w:t>
+            </w:r>
+            <w:proofErr w:type="spellStart"/>
+            <w:r>
+              <w:t>subopciones</w:t>
+            </w:r>
+            <w:proofErr w:type="spellEnd"/>
           </w:p>
         </w:tc>
         <w:tc>
@@ -11338,8 +11807,13 @@
           </w:tcPr>
           <w:p>
             <w:r>
-              <w:t>Línea de tiempo, caja de herramientas, leyenda, rango de datos, ejes a parte del x e y, colores, animaciones… Y cada una con sus subopciones</w:t>
-            </w:r>
+              <w:t xml:space="preserve">Línea de tiempo, caja de herramientas, leyenda, rango de datos, ejes a parte del x e y, colores, animaciones… Y cada una con sus </w:t>
+            </w:r>
+            <w:proofErr w:type="spellStart"/>
+            <w:r>
+              <w:t>subopciones</w:t>
+            </w:r>
+            <w:proofErr w:type="spellEnd"/>
           </w:p>
         </w:tc>
         <w:tc>
@@ -11576,7 +12050,15 @@
           </w:tcPr>
           <w:p>
             <w:r>
-              <w:t>Vemos que los gráficos de Echarts son algo más complejos y resultones visualmente, lo cual indica esa diferencia de memoria.</w:t>
+              <w:t xml:space="preserve">Vemos que los gráficos de </w:t>
+            </w:r>
+            <w:proofErr w:type="spellStart"/>
+            <w:r>
+              <w:t>Echarts</w:t>
+            </w:r>
+            <w:proofErr w:type="spellEnd"/>
+            <w:r>
+              <w:t xml:space="preserve"> son algo más complejos y resultones visualmente, lo cual indica esa diferencia de memoria.</w:t>
             </w:r>
           </w:p>
         </w:tc>
@@ -11601,74 +12083,74 @@
       <w:pPr>
         <w:pStyle w:val="Ttulo1"/>
       </w:pPr>
-      <w:bookmarkStart w:id="57" w:name="_Toc511065649"/>
+      <w:bookmarkStart w:id="56" w:name="_Toc511065649"/>
       <w:r>
         <w:lastRenderedPageBreak/>
         <w:t>6. Recomendaciones</w:t>
       </w:r>
+      <w:bookmarkEnd w:id="56"/>
+    </w:p>
+    <w:p>
+      <w:pPr>
+        <w:pStyle w:val="Ttulo2"/>
+      </w:pPr>
+      <w:bookmarkStart w:id="57" w:name="_Toc511065650"/>
+      <w:r>
+        <w:t>6.1 Situación 1</w:t>
+      </w:r>
       <w:bookmarkEnd w:id="57"/>
     </w:p>
     <w:p>
       <w:pPr>
-        <w:pStyle w:val="Ttulo2"/>
-      </w:pPr>
-      <w:bookmarkStart w:id="58" w:name="_Toc511065650"/>
-      <w:r>
-        <w:t>6.1 Situación 1</w:t>
+        <w:pStyle w:val="Ttulo3"/>
+      </w:pPr>
+      <w:bookmarkStart w:id="58" w:name="_Toc511065651"/>
+      <w:r>
+        <w:t>6.1.1 Descripción de la situación</w:t>
       </w:r>
       <w:bookmarkEnd w:id="58"/>
     </w:p>
     <w:p>
+      <w:r>
+        <w:t xml:space="preserve">Un estudiante de </w:t>
+      </w:r>
+      <w:r>
+        <w:t>informática</w:t>
+      </w:r>
+      <w:r>
+        <w:t xml:space="preserve"> d</w:t>
+      </w:r>
+      <w:r>
+        <w:t>esea realizar una aplicación web donde tiene que mostrar una serie de gráficos para mostrar visualmente la información. Los conocimientos de programación web son básicos</w:t>
+      </w:r>
+      <w:r>
+        <w:t>,</w:t>
+      </w:r>
+      <w:r>
+        <w:t xml:space="preserve"> nunca ha trabajado con librerías de gráficos en JavaScript</w:t>
+      </w:r>
+      <w:r>
+        <w:t xml:space="preserve"> y los</w:t>
+      </w:r>
+      <w:r>
+        <w:t xml:space="preserve"> tipos de</w:t>
+      </w:r>
+      <w:r>
+        <w:t xml:space="preserve"> gráficos que necesita son convencionales</w:t>
+      </w:r>
+      <w:r>
+        <w:t>.</w:t>
+      </w:r>
+    </w:p>
+    <w:p>
       <w:pPr>
         <w:pStyle w:val="Ttulo3"/>
       </w:pPr>
-      <w:bookmarkStart w:id="59" w:name="_Toc511065651"/>
-      <w:r>
-        <w:t>6.1.1 Descripción de la situación</w:t>
+      <w:bookmarkStart w:id="59" w:name="_Toc511065652"/>
+      <w:r>
+        <w:t>6.1.2 Recomendación de tecnología a utilizar</w:t>
       </w:r>
       <w:bookmarkEnd w:id="59"/>
-    </w:p>
-    <w:p>
-      <w:r>
-        <w:t xml:space="preserve">Un estudiante de </w:t>
-      </w:r>
-      <w:r>
-        <w:t>informática</w:t>
-      </w:r>
-      <w:r>
-        <w:t xml:space="preserve"> d</w:t>
-      </w:r>
-      <w:r>
-        <w:t>esea realizar una aplicación web donde tiene que mostrar una serie de gráficos para mostrar visualmente la información. Los conocimientos de programación web son básicos</w:t>
-      </w:r>
-      <w:r>
-        <w:t>,</w:t>
-      </w:r>
-      <w:r>
-        <w:t xml:space="preserve"> nunca ha trabajado con librerías de gráficos en JavaScript</w:t>
-      </w:r>
-      <w:r>
-        <w:t xml:space="preserve"> y los</w:t>
-      </w:r>
-      <w:r>
-        <w:t xml:space="preserve"> tipos de</w:t>
-      </w:r>
-      <w:r>
-        <w:t xml:space="preserve"> gráficos que necesita son convencionales</w:t>
-      </w:r>
-      <w:r>
-        <w:t>.</w:t>
-      </w:r>
-    </w:p>
-    <w:p>
-      <w:pPr>
-        <w:pStyle w:val="Ttulo3"/>
-      </w:pPr>
-      <w:bookmarkStart w:id="60" w:name="_Toc511065652"/>
-      <w:r>
-        <w:t>6.1.2 Recomendación de tecnología a utilizar</w:t>
-      </w:r>
-      <w:bookmarkEnd w:id="60"/>
     </w:p>
     <w:p>
       <w:r>
@@ -11754,8 +12236,13 @@
           </w:tcPr>
           <w:p>
             <w:r>
-              <w:t>Ventajas Echarts</w:t>
-            </w:r>
+              <w:t xml:space="preserve">Ventajas </w:t>
+            </w:r>
+            <w:proofErr w:type="spellStart"/>
+            <w:r>
+              <w:t>Echarts</w:t>
+            </w:r>
+            <w:proofErr w:type="spellEnd"/>
           </w:p>
         </w:tc>
       </w:tr>
@@ -11986,34 +12473,21 @@
       <w:pPr>
         <w:pStyle w:val="Ttulo2"/>
       </w:pPr>
-      <w:bookmarkStart w:id="61" w:name="_Toc511065653"/>
+      <w:bookmarkStart w:id="60" w:name="_Toc511065653"/>
       <w:r>
         <w:t>6.2 Situación 2</w:t>
       </w:r>
+      <w:bookmarkEnd w:id="60"/>
+    </w:p>
+    <w:p>
+      <w:pPr>
+        <w:pStyle w:val="Ttulo3"/>
+      </w:pPr>
+      <w:bookmarkStart w:id="61" w:name="_Toc511065654"/>
+      <w:r>
+        <w:t>6.2.1 Descripción de la situación</w:t>
+      </w:r>
       <w:bookmarkEnd w:id="61"/>
-    </w:p>
-    <w:p>
-      <w:pPr>
-        <w:pStyle w:val="Ttulo3"/>
-      </w:pPr>
-      <w:bookmarkStart w:id="62" w:name="_Toc511065654"/>
-      <w:r>
-        <w:t>6.2.1 Descripción de la situación</w:t>
-      </w:r>
-      <w:bookmarkEnd w:id="62"/>
-    </w:p>
-    <w:p>
-      <w:pPr>
-        <w:rPr>
-          <w:color w:val="FF0000"/>
-        </w:rPr>
-      </w:pPr>
-      <w:r>
-        <w:rPr>
-          <w:color w:val="FF0000"/>
-        </w:rPr>
-        <w:t>Ejemplo: Un equipo de desarrolladores expertos necesitan realizar una aplicación extensa con mapas y demás tipos de gráficos… COGER ECHARTS!</w:t>
-      </w:r>
     </w:p>
     <w:p>
       <w:pPr>
@@ -12025,7 +12499,13 @@
         <w:rPr>
           <w:color w:val="000000" w:themeColor="text1"/>
         </w:rPr>
-        <w:t>Un equipo de desarrolladores expertos necesitan implementar una aplicación extensa con</w:t>
+        <w:t>Un equipo de desarrolladores expertos necesita</w:t>
+      </w:r>
+      <w:r>
+        <w:rPr>
+          <w:color w:val="000000" w:themeColor="text1"/>
+        </w:rPr>
+        <w:t xml:space="preserve"> implementar una aplicación extensa con</w:t>
       </w:r>
       <w:r>
         <w:rPr>
@@ -12042,19 +12522,23 @@
           <w:numId w:val="9"/>
         </w:numPr>
       </w:pPr>
-      <w:bookmarkStart w:id="63" w:name="_Toc511065655"/>
+      <w:bookmarkStart w:id="62" w:name="_Toc511065655"/>
       <w:r>
         <w:t>Recomendación de tecnología a utilizar</w:t>
       </w:r>
-      <w:bookmarkEnd w:id="63"/>
-    </w:p>
-    <w:p>
-      <w:r>
-        <w:t xml:space="preserve">Ante esta situación, donde los expertos ya tienen un gran camino realizado en este campo, no necesitan de mucha documentación, el material de apoyo que pueden obtener es para usuarios expertos y la aplicación ha de tener mapas, la mejor opción </w:t>
-      </w:r>
-      <w:r>
-        <w:lastRenderedPageBreak/>
-        <w:t>sería utilizar la librería Echarts. Las principales ventajas que ofrece al equipo de desarrolladores expertos son:</w:t>
+      <w:bookmarkEnd w:id="62"/>
+    </w:p>
+    <w:p>
+      <w:r>
+        <w:t xml:space="preserve">Ante esta situación, donde los expertos ya tienen un gran camino realizado en este campo, no necesitan de mucha documentación, el material de apoyo que pueden obtener es para usuarios expertos y la aplicación ha de tener mapas, la mejor opción sería utilizar la librería </w:t>
+      </w:r>
+      <w:proofErr w:type="spellStart"/>
+      <w:r>
+        <w:t>Echarts</w:t>
+      </w:r>
+      <w:proofErr w:type="spellEnd"/>
+      <w:r>
+        <w:t>. Las principales ventajas que ofrece al equipo de desarrolladores expertos son:</w:t>
       </w:r>
     </w:p>
     <w:p>
@@ -12078,6 +12562,7 @@
         </w:numPr>
       </w:pPr>
       <w:r>
+        <w:lastRenderedPageBreak/>
         <w:t>Capacidad de realizar mapas en la aplicación</w:t>
       </w:r>
     </w:p>
@@ -12119,8 +12604,13 @@
           </w:tcPr>
           <w:p>
             <w:r>
-              <w:t>Ventajas Echarts</w:t>
-            </w:r>
+              <w:t xml:space="preserve">Ventajas </w:t>
+            </w:r>
+            <w:proofErr w:type="spellStart"/>
+            <w:r>
+              <w:t>Echarts</w:t>
+            </w:r>
+            <w:proofErr w:type="spellEnd"/>
           </w:p>
         </w:tc>
       </w:tr>
@@ -12191,14 +12681,8 @@
     </w:tbl>
     <w:p/>
     <w:p>
-      <w:r>
-        <w:t>---------------------------</w:t>
-      </w:r>
-    </w:p>
-    <w:p>
-      <w:r>
-        <w:t>(Hay que cumplir la estructura básica indicada de secciones. Pero si se desea se pueden añadir otras secciones como anexos. Por ejemplo, alguna encuesta de opinión realizada sobre las tecnologías, etc.)</w:t>
-      </w:r>
+      <w:bookmarkStart w:id="63" w:name="_GoBack"/>
+      <w:bookmarkEnd w:id="63"/>
     </w:p>
     <w:sectPr>
       <w:pgSz w:w="11906" w:h="16838"/>
@@ -13370,7 +13854,7 @@
     <w:lsdException w:name="Table Web 2" w:semiHidden="1" w:unhideWhenUsed="1"/>
     <w:lsdException w:name="Table Web 3" w:semiHidden="1" w:unhideWhenUsed="1"/>
     <w:lsdException w:name="Balloon Text" w:semiHidden="1" w:unhideWhenUsed="1"/>
-    <w:lsdException w:name="Table Grid" w:semiHidden="1" w:uiPriority="39" w:unhideWhenUsed="1"/>
+    <w:lsdException w:name="Table Grid" w:uiPriority="39"/>
     <w:lsdException w:name="Table Theme" w:semiHidden="1" w:unhideWhenUsed="1"/>
     <w:lsdException w:name="Placeholder Text" w:semiHidden="1"/>
     <w:lsdException w:name="No Spacing" w:uiPriority="1" w:qFormat="1"/>
@@ -14352,7 +14836,7 @@
 </file>
 
 <file path=customXml/itemProps1.xml><?xml version="1.0" encoding="utf-8"?>
-<ds:datastoreItem xmlns:ds="http://schemas.openxmlformats.org/officeDocument/2006/customXml" ds:itemID="{C788390B-7443-4D0E-AD45-DF82B663A003}">
+<ds:datastoreItem xmlns:ds="http://schemas.openxmlformats.org/officeDocument/2006/customXml" ds:itemID="{65240B7C-A28D-4C21-A2DA-67308DA74E69}">
   <ds:schemaRefs>
     <ds:schemaRef ds:uri="http://schemas.openxmlformats.org/officeDocument/2006/bibliography"/>
   </ds:schemaRefs>

</xml_diff>